<commit_message>
added lines in methodology
</commit_message>
<xml_diff>
--- a/shared docs/Chapter 2 - Methodology.docx
+++ b/shared docs/Chapter 2 - Methodology.docx
@@ -15,7 +15,555 @@
         <w:pStyle w:val="Heading2"/>
       </w:pPr>
       <w:r>
-        <w:t xml:space="preserve">Brief history of </w:t>
+        <w:t xml:space="preserve">Site </w:t>
+      </w:r>
+      <w:r>
+        <w:t>description</w:t>
+      </w:r>
+    </w:p>
+    <w:p>
+      <w:r>
+        <w:t>The experiment site is located in Griffin Forest, Perthshire (UK)</w:t>
+      </w:r>
+      <w:r>
+        <w:t xml:space="preserve">, on the north facing slope of the </w:t>
+      </w:r>
+      <w:proofErr w:type="spellStart"/>
+      <w:r>
+        <w:t>Tay</w:t>
+      </w:r>
+      <w:proofErr w:type="spellEnd"/>
+      <w:r>
+        <w:t xml:space="preserve"> Valley </w:t>
+      </w:r>
+      <w:r>
+        <w:t>at about 4 km from</w:t>
+      </w:r>
+      <w:r>
+        <w:t xml:space="preserve"> the town of </w:t>
+      </w:r>
+      <w:proofErr w:type="spellStart"/>
+      <w:r>
+        <w:t>Aberfeldy</w:t>
+      </w:r>
+      <w:proofErr w:type="spellEnd"/>
+      <w:r>
+        <w:t xml:space="preserve">. </w:t>
+      </w:r>
+    </w:p>
+    <w:p>
+      <w:r>
+        <w:t xml:space="preserve">Figures 1 shows the monthly average temperature for </w:t>
+      </w:r>
+      <w:proofErr w:type="spellStart"/>
+      <w:r>
+        <w:t>Aberfeldy</w:t>
+      </w:r>
+      <w:proofErr w:type="spellEnd"/>
+      <w:r>
+        <w:t>. This area is characterised by relatively cool winters and warm summers, compared to Scotland. The average annual rainfall for the same period is about 1050 mm per year, with a maximum in 2014 (1376.2 mm) and a minimum in 2016 (768.6 mm).</w:t>
+      </w:r>
+    </w:p>
+    <w:p>
+      <w:pPr>
+        <w:rPr>
+          <w:i/>
+        </w:rPr>
+      </w:pPr>
+      <w:r>
+        <w:rPr>
+          <w:noProof/>
+          <w:lang w:eastAsia="en-GB"/>
+        </w:rPr>
+        <w:drawing>
+          <wp:inline distT="0" distB="0" distL="0" distR="0">
+            <wp:extent cx="4794637" cy="3355077"/>
+            <wp:effectExtent l="19050" t="19050" r="25400" b="17145"/>
+            <wp:docPr id="1" name="Picture 1"/>
+            <wp:cNvGraphicFramePr>
+              <a:graphicFrameLocks xmlns:a="http://schemas.openxmlformats.org/drawingml/2006/main" noChangeAspect="1"/>
+            </wp:cNvGraphicFramePr>
+            <a:graphic xmlns:a="http://schemas.openxmlformats.org/drawingml/2006/main">
+              <a:graphicData uri="http://schemas.openxmlformats.org/drawingml/2006/picture">
+                <pic:pic xmlns:pic="http://schemas.openxmlformats.org/drawingml/2006/picture">
+                  <pic:nvPicPr>
+                    <pic:cNvPr id="1" name="Aberfeldy_av_temp_2012_2016.png"/>
+                    <pic:cNvPicPr/>
+                  </pic:nvPicPr>
+                  <pic:blipFill>
+                    <a:blip r:embed="rId5" cstate="print">
+                      <a:extLst>
+                        <a:ext uri="{28A0092B-C50C-407E-A947-70E740481C1C}">
+                          <a14:useLocalDpi xmlns:a14="http://schemas.microsoft.com/office/drawing/2010/main" val="0"/>
+                        </a:ext>
+                      </a:extLst>
+                    </a:blip>
+                    <a:stretch>
+                      <a:fillRect/>
+                    </a:stretch>
+                  </pic:blipFill>
+                  <pic:spPr>
+                    <a:xfrm>
+                      <a:off x="0" y="0"/>
+                      <a:ext cx="4818246" cy="3371598"/>
+                    </a:xfrm>
+                    <a:prstGeom prst="rect">
+                      <a:avLst/>
+                    </a:prstGeom>
+                    <a:ln>
+                      <a:solidFill>
+                        <a:schemeClr val="tx1"/>
+                      </a:solidFill>
+                    </a:ln>
+                  </pic:spPr>
+                </pic:pic>
+              </a:graphicData>
+            </a:graphic>
+          </wp:inline>
+        </w:drawing>
+      </w:r>
+    </w:p>
+    <w:p>
+      <w:pPr>
+        <w:rPr>
+          <w:i/>
+          <w:sz w:val="20"/>
+        </w:rPr>
+      </w:pPr>
+      <w:r>
+        <w:rPr>
+          <w:i/>
+          <w:sz w:val="20"/>
+        </w:rPr>
+        <w:t xml:space="preserve">Fig. 1: average monthly temperatures in </w:t>
+      </w:r>
+      <w:proofErr w:type="spellStart"/>
+      <w:r>
+        <w:rPr>
+          <w:i/>
+          <w:sz w:val="20"/>
+        </w:rPr>
+        <w:t>Aberfeldy</w:t>
+      </w:r>
+      <w:proofErr w:type="spellEnd"/>
+      <w:r>
+        <w:rPr>
+          <w:i/>
+          <w:sz w:val="20"/>
+        </w:rPr>
+        <w:t>, years 2012-2016. Source: weatheronline.com</w:t>
+      </w:r>
+    </w:p>
+    <w:p>
+      <w:pPr>
+        <w:keepLines/>
+      </w:pPr>
+      <w:r>
+        <w:rPr>
+          <w:noProof/>
+          <w:lang w:eastAsia="en-GB"/>
+        </w:rPr>
+        <w:drawing>
+          <wp:inline distT="0" distB="0" distL="0" distR="0">
+            <wp:extent cx="4708128" cy="3069203"/>
+            <wp:effectExtent l="19050" t="19050" r="16510" b="17145"/>
+            <wp:docPr id="3" name="Picture 3"/>
+            <wp:cNvGraphicFramePr>
+              <a:graphicFrameLocks xmlns:a="http://schemas.openxmlformats.org/drawingml/2006/main" noChangeAspect="1"/>
+            </wp:cNvGraphicFramePr>
+            <a:graphic xmlns:a="http://schemas.openxmlformats.org/drawingml/2006/main">
+              <a:graphicData uri="http://schemas.openxmlformats.org/drawingml/2006/picture">
+                <pic:pic xmlns:pic="http://schemas.openxmlformats.org/drawingml/2006/picture">
+                  <pic:nvPicPr>
+                    <pic:cNvPr id="3" name="Aberfeldy_av_prec_2012_2016.png"/>
+                    <pic:cNvPicPr/>
+                  </pic:nvPicPr>
+                  <pic:blipFill>
+                    <a:blip r:embed="rId6" cstate="print">
+                      <a:extLst>
+                        <a:ext uri="{28A0092B-C50C-407E-A947-70E740481C1C}">
+                          <a14:useLocalDpi xmlns:a14="http://schemas.microsoft.com/office/drawing/2010/main" val="0"/>
+                        </a:ext>
+                      </a:extLst>
+                    </a:blip>
+                    <a:stretch>
+                      <a:fillRect/>
+                    </a:stretch>
+                  </pic:blipFill>
+                  <pic:spPr>
+                    <a:xfrm>
+                      <a:off x="0" y="0"/>
+                      <a:ext cx="4716099" cy="3074399"/>
+                    </a:xfrm>
+                    <a:prstGeom prst="rect">
+                      <a:avLst/>
+                    </a:prstGeom>
+                    <a:ln>
+                      <a:solidFill>
+                        <a:schemeClr val="tx1"/>
+                      </a:solidFill>
+                    </a:ln>
+                  </pic:spPr>
+                </pic:pic>
+              </a:graphicData>
+            </a:graphic>
+          </wp:inline>
+        </w:drawing>
+      </w:r>
+    </w:p>
+    <w:p>
+      <w:pPr>
+        <w:keepLines/>
+        <w:rPr>
+          <w:i/>
+          <w:sz w:val="20"/>
+        </w:rPr>
+      </w:pPr>
+      <w:r>
+        <w:rPr>
+          <w:i/>
+          <w:sz w:val="20"/>
+        </w:rPr>
+        <w:lastRenderedPageBreak/>
+        <w:t>Fig.</w:t>
+      </w:r>
+      <w:r>
+        <w:rPr>
+          <w:i/>
+          <w:sz w:val="20"/>
+        </w:rPr>
+        <w:t xml:space="preserve"> 2</w:t>
+      </w:r>
+      <w:r>
+        <w:rPr>
+          <w:i/>
+          <w:sz w:val="20"/>
+        </w:rPr>
+        <w:t xml:space="preserve">: average monthly </w:t>
+      </w:r>
+      <w:r>
+        <w:rPr>
+          <w:i/>
+          <w:sz w:val="20"/>
+        </w:rPr>
+        <w:t>precipitation</w:t>
+      </w:r>
+      <w:r>
+        <w:rPr>
+          <w:i/>
+          <w:sz w:val="20"/>
+        </w:rPr>
+        <w:t xml:space="preserve"> in </w:t>
+      </w:r>
+      <w:proofErr w:type="spellStart"/>
+      <w:r>
+        <w:rPr>
+          <w:i/>
+          <w:sz w:val="20"/>
+        </w:rPr>
+        <w:t>Aberfeldy</w:t>
+      </w:r>
+      <w:proofErr w:type="spellEnd"/>
+      <w:r>
+        <w:rPr>
+          <w:i/>
+          <w:sz w:val="20"/>
+        </w:rPr>
+        <w:t>, years 2012-2016. Source: weatheronline.com</w:t>
+      </w:r>
+    </w:p>
+    <w:p/>
+    <w:p>
+      <w:r>
+        <w:t xml:space="preserve">The bedrock </w:t>
+      </w:r>
+      <w:r>
+        <w:t>under</w:t>
+      </w:r>
+      <w:r>
+        <w:t xml:space="preserve"> the forest</w:t>
+      </w:r>
+      <w:r>
+        <w:t xml:space="preserve"> </w:t>
+      </w:r>
+      <w:r>
+        <w:t xml:space="preserve">is characterised by </w:t>
+      </w:r>
+      <w:proofErr w:type="spellStart"/>
+      <w:r>
+        <w:t>Psammite</w:t>
+      </w:r>
+      <w:proofErr w:type="spellEnd"/>
+      <w:r>
+        <w:t xml:space="preserve"> and </w:t>
+      </w:r>
+      <w:proofErr w:type="spellStart"/>
+      <w:r>
+        <w:t>Semipelite</w:t>
+      </w:r>
+      <w:proofErr w:type="spellEnd"/>
+      <w:r>
+        <w:t xml:space="preserve"> with minor inclusions of </w:t>
+      </w:r>
+      <w:proofErr w:type="spellStart"/>
+      <w:r>
+        <w:t>metalava</w:t>
+      </w:r>
+      <w:proofErr w:type="spellEnd"/>
+      <w:r>
+        <w:t xml:space="preserve"> and </w:t>
+      </w:r>
+      <w:proofErr w:type="spellStart"/>
+      <w:r>
+        <w:t>metatuff</w:t>
+      </w:r>
+      <w:proofErr w:type="spellEnd"/>
+      <w:r>
+        <w:t xml:space="preserve">, covered by </w:t>
+      </w:r>
+      <w:proofErr w:type="spellStart"/>
+      <w:r>
+        <w:t>Devensian</w:t>
+      </w:r>
+      <w:proofErr w:type="spellEnd"/>
+      <w:r>
+        <w:t xml:space="preserve"> </w:t>
+      </w:r>
+      <w:r>
+        <w:t xml:space="preserve">till </w:t>
+      </w:r>
+      <w:r>
+        <w:t>deposits (see fig. 3 and 4).</w:t>
+      </w:r>
+    </w:p>
+    <w:p>
+      <w:bookmarkStart w:id="0" w:name="_GoBack"/>
+      <w:r>
+        <w:rPr>
+          <w:noProof/>
+          <w:lang w:eastAsia="en-GB"/>
+        </w:rPr>
+        <w:drawing>
+          <wp:inline distT="0" distB="0" distL="0" distR="0">
+            <wp:extent cx="5116908" cy="3705308"/>
+            <wp:effectExtent l="0" t="0" r="7620" b="9525"/>
+            <wp:docPr id="6" name="Picture 6"/>
+            <wp:cNvGraphicFramePr>
+              <a:graphicFrameLocks xmlns:a="http://schemas.openxmlformats.org/drawingml/2006/main" noChangeAspect="1"/>
+            </wp:cNvGraphicFramePr>
+            <a:graphic xmlns:a="http://schemas.openxmlformats.org/drawingml/2006/main">
+              <a:graphicData uri="http://schemas.openxmlformats.org/drawingml/2006/picture">
+                <pic:pic xmlns:pic="http://schemas.openxmlformats.org/drawingml/2006/picture">
+                  <pic:nvPicPr>
+                    <pic:cNvPr id="6" name="Geological_map_bedrock.png"/>
+                    <pic:cNvPicPr/>
+                  </pic:nvPicPr>
+                  <pic:blipFill>
+                    <a:blip r:embed="rId7">
+                      <a:extLst>
+                        <a:ext uri="{28A0092B-C50C-407E-A947-70E740481C1C}">
+                          <a14:useLocalDpi xmlns:a14="http://schemas.microsoft.com/office/drawing/2010/main" val="0"/>
+                        </a:ext>
+                      </a:extLst>
+                    </a:blip>
+                    <a:stretch>
+                      <a:fillRect/>
+                    </a:stretch>
+                  </pic:blipFill>
+                  <pic:spPr>
+                    <a:xfrm>
+                      <a:off x="0" y="0"/>
+                      <a:ext cx="5130721" cy="3715310"/>
+                    </a:xfrm>
+                    <a:prstGeom prst="rect">
+                      <a:avLst/>
+                    </a:prstGeom>
+                  </pic:spPr>
+                </pic:pic>
+              </a:graphicData>
+            </a:graphic>
+          </wp:inline>
+        </w:drawing>
+      </w:r>
+      <w:bookmarkEnd w:id="0"/>
+    </w:p>
+    <w:p>
+      <w:pPr>
+        <w:rPr>
+          <w:i/>
+          <w:sz w:val="20"/>
+        </w:rPr>
+      </w:pPr>
+      <w:r>
+        <w:rPr>
+          <w:i/>
+          <w:sz w:val="20"/>
+        </w:rPr>
+        <w:t>Fig</w:t>
+      </w:r>
+      <w:proofErr w:type="gramStart"/>
+      <w:r>
+        <w:rPr>
+          <w:i/>
+          <w:sz w:val="20"/>
+        </w:rPr>
+        <w:t>:3</w:t>
+      </w:r>
+      <w:proofErr w:type="gramEnd"/>
+      <w:r>
+        <w:rPr>
+          <w:i/>
+          <w:sz w:val="20"/>
+        </w:rPr>
+        <w:t xml:space="preserve"> geological map of the bedrock in the Griffin Forest area (1:50000). Source: Edina </w:t>
+      </w:r>
+      <w:proofErr w:type="spellStart"/>
+      <w:r>
+        <w:rPr>
+          <w:i/>
+          <w:sz w:val="20"/>
+        </w:rPr>
+        <w:t>digimap</w:t>
+      </w:r>
+      <w:proofErr w:type="spellEnd"/>
+      <w:r>
+        <w:rPr>
+          <w:i/>
+          <w:sz w:val="20"/>
+        </w:rPr>
+        <w:t>.</w:t>
+      </w:r>
+    </w:p>
+    <w:p>
+      <w:pPr>
+        <w:rPr>
+          <w:i/>
+        </w:rPr>
+      </w:pPr>
+      <w:r>
+        <w:rPr>
+          <w:i/>
+          <w:noProof/>
+          <w:lang w:eastAsia="en-GB"/>
+        </w:rPr>
+        <w:lastRenderedPageBreak/>
+        <w:drawing>
+          <wp:inline distT="0" distB="0" distL="0" distR="0">
+            <wp:extent cx="5731510" cy="4996815"/>
+            <wp:effectExtent l="0" t="0" r="2540" b="0"/>
+            <wp:docPr id="7" name="Picture 7"/>
+            <wp:cNvGraphicFramePr>
+              <a:graphicFrameLocks xmlns:a="http://schemas.openxmlformats.org/drawingml/2006/main" noChangeAspect="1"/>
+            </wp:cNvGraphicFramePr>
+            <a:graphic xmlns:a="http://schemas.openxmlformats.org/drawingml/2006/main">
+              <a:graphicData uri="http://schemas.openxmlformats.org/drawingml/2006/picture">
+                <pic:pic xmlns:pic="http://schemas.openxmlformats.org/drawingml/2006/picture">
+                  <pic:nvPicPr>
+                    <pic:cNvPr id="7" name="Geological_map_superficial_deposit.png"/>
+                    <pic:cNvPicPr/>
+                  </pic:nvPicPr>
+                  <pic:blipFill>
+                    <a:blip r:embed="rId8">
+                      <a:extLst>
+                        <a:ext uri="{28A0092B-C50C-407E-A947-70E740481C1C}">
+                          <a14:useLocalDpi xmlns:a14="http://schemas.microsoft.com/office/drawing/2010/main" val="0"/>
+                        </a:ext>
+                      </a:extLst>
+                    </a:blip>
+                    <a:stretch>
+                      <a:fillRect/>
+                    </a:stretch>
+                  </pic:blipFill>
+                  <pic:spPr>
+                    <a:xfrm>
+                      <a:off x="0" y="0"/>
+                      <a:ext cx="5731510" cy="4996815"/>
+                    </a:xfrm>
+                    <a:prstGeom prst="rect">
+                      <a:avLst/>
+                    </a:prstGeom>
+                  </pic:spPr>
+                </pic:pic>
+              </a:graphicData>
+            </a:graphic>
+          </wp:inline>
+        </w:drawing>
+      </w:r>
+    </w:p>
+    <w:p>
+      <w:pPr>
+        <w:rPr>
+          <w:i/>
+          <w:sz w:val="20"/>
+        </w:rPr>
+      </w:pPr>
+      <w:r>
+        <w:rPr>
+          <w:i/>
+          <w:sz w:val="20"/>
+        </w:rPr>
+        <w:t>Fig</w:t>
+      </w:r>
+      <w:proofErr w:type="gramStart"/>
+      <w:r>
+        <w:rPr>
+          <w:i/>
+          <w:sz w:val="20"/>
+        </w:rPr>
+        <w:t>:3</w:t>
+      </w:r>
+      <w:proofErr w:type="gramEnd"/>
+      <w:r>
+        <w:rPr>
+          <w:i/>
+          <w:sz w:val="20"/>
+        </w:rPr>
+        <w:t xml:space="preserve"> geological map of the </w:t>
+      </w:r>
+      <w:r>
+        <w:rPr>
+          <w:i/>
+          <w:sz w:val="20"/>
+        </w:rPr>
+        <w:t xml:space="preserve">superficial deposits in </w:t>
+      </w:r>
+      <w:r>
+        <w:rPr>
+          <w:i/>
+          <w:sz w:val="20"/>
+        </w:rPr>
+        <w:t xml:space="preserve">Griffin Forest area (1:50000). Source: Edina </w:t>
+      </w:r>
+      <w:proofErr w:type="spellStart"/>
+      <w:r>
+        <w:rPr>
+          <w:i/>
+          <w:sz w:val="20"/>
+        </w:rPr>
+        <w:t>digimap</w:t>
+      </w:r>
+      <w:proofErr w:type="spellEnd"/>
+      <w:r>
+        <w:rPr>
+          <w:i/>
+          <w:sz w:val="20"/>
+        </w:rPr>
+        <w:t>.</w:t>
+      </w:r>
+    </w:p>
+    <w:p>
+      <w:pPr>
+        <w:rPr>
+          <w:i/>
+        </w:rPr>
+      </w:pPr>
+    </w:p>
+    <w:p>
+      <w:pPr>
+        <w:pStyle w:val="Heading3"/>
+      </w:pPr>
+      <w:r>
+        <w:t xml:space="preserve">Before afforestation: brief history of </w:t>
       </w:r>
       <w:r>
         <w:t>forest</w:t>
@@ -52,7 +600,11 @@
       </w:r>
       <w:proofErr w:type="spellEnd"/>
       <w:r>
-        <w:t xml:space="preserve"> on a single, alien species, the Sitka spruce, with </w:t>
+        <w:t xml:space="preserve"> on a single, alien </w:t>
+      </w:r>
+      <w:r>
+        <w:lastRenderedPageBreak/>
+        <w:t xml:space="preserve">species, the Sitka spruce, with </w:t>
       </w:r>
       <w:proofErr w:type="spellStart"/>
       <w:r>
@@ -78,90 +630,24 @@
     </w:p>
     <w:p>
       <w:r>
-        <w:t>The sec</w:t>
-      </w:r>
-      <w:bookmarkStart w:id="0" w:name="_GoBack"/>
-      <w:bookmarkEnd w:id="0"/>
-      <w:r>
-        <w:t xml:space="preserve">ond basic ingredient of British forestry is that the rapid expansion of coniferous plantations has occurred on land where tree growth is least satisfactory – in the uplands. This was due to avoid competition with agriculture, as the production of food was seen to be of key importance, and to take place on cheap land and on a large scale, to reduce unit costs. As to 1986, 34% of hill, moor and rough grazing in Scotland had been afforested (source: NCC 1986). </w:t>
+        <w:t xml:space="preserve">The second basic ingredient of British forestry is that the rapid expansion of coniferous plantations has occurred on land where tree growth is least satisfactory – in the uplands. This was due to avoid competition with agriculture, as the production of food was seen to be of key importance, and to take place on cheap land and on a large scale, to reduce unit costs. As to 1986, 34% of hill, moor and rough grazing in Scotland had been afforested (source: NCC 1986). </w:t>
+      </w:r>
+    </w:p>
+    <w:p>
+      <w:r>
+        <w:t>The main factors determining the maximum height at which trees can grow are altitude, climate (especially wind exposure) and soil quality. The potential maximum height of the tree line exceeds only slightly the 600 meters in the Cairngorms which is sensible lower than what can be found in Northern America and Scandinavia at similar latitudes. This can be due to the combination of the cool and wet oceanic climate and the wind exposure; soil types also indirectly reflect these two factors, as a direct combination of relieves and rainfall pattern (y1). The formation of peat blankets in the Scottish uplands, started after the last glaciation, is another limiting factor to the growth of trees that has been changed with the use of drainages to make the growth of tree roots possible.</w:t>
       </w:r>
     </w:p>
     <w:p/>
     <w:p>
-      <w:r>
-        <w:t xml:space="preserve">This chapter gives a description of the site in which the experiments of this study were conducted, </w:t>
-      </w:r>
-    </w:p>
-    <w:p>
-      <w:r>
-        <w:t>Structure:</w:t>
-      </w:r>
-    </w:p>
-    <w:p>
-      <w:r>
-        <w:t>The site (geophysical description)</w:t>
-      </w:r>
-    </w:p>
-    <w:p>
-      <w:r>
-        <w:t>Forest Plantation description: generalities (</w:t>
-      </w:r>
-      <w:proofErr w:type="spellStart"/>
-      <w:r>
-        <w:t>sitka</w:t>
-      </w:r>
-      <w:proofErr w:type="spellEnd"/>
-      <w:r>
-        <w:t xml:space="preserve"> in Scotland) 2) specific (including recent felling)</w:t>
-      </w:r>
-    </w:p>
-    <w:p>
-      <w:r>
-        <w:t>Data collection “N fluxes – water collection”: methodology in field and in labs</w:t>
-      </w:r>
-    </w:p>
-    <w:p>
-      <w:r>
-        <w:t>Experiment “15N-labelled simulated Ndep”</w:t>
-      </w:r>
-    </w:p>
-    <w:p>
-      <w:r>
-        <w:t>Experiment “15N-labelled application on branches”</w:t>
-      </w:r>
-    </w:p>
-    <w:p>
-      <w:r>
-        <w:t>Brief explanation of the gas chambers collection too.</w:t>
-      </w:r>
-    </w:p>
-    <w:p>
-      <w:r>
-        <w:t xml:space="preserve">15N – labelled </w:t>
-      </w:r>
-    </w:p>
-    <w:p>
-      <w:r>
-        <w:rPr>
-          <w:b/>
-        </w:rPr>
-        <w:t>The site</w:t>
-      </w:r>
-      <w:r>
-        <w:t>.</w:t>
-      </w:r>
-      <w:r>
-        <w:t xml:space="preserve"> See Robert thesis for a rough structure. </w:t>
-      </w:r>
-    </w:p>
-    <w:p>
-      <w:r>
-        <w:t xml:space="preserve">The experiment site is located in Griffin Forest, Perthshire (UK). </w:t>
-      </w:r>
-      <w:r>
-        <w:t>*topography and climate.</w:t>
-      </w:r>
-    </w:p>
+      <w:pPr>
+        <w:pStyle w:val="Heading3"/>
+      </w:pPr>
+      <w:r>
+        <w:t>The plantation</w:t>
+      </w:r>
+    </w:p>
+    <w:p/>
     <w:p>
       <w:pPr>
         <w:rPr>
@@ -315,13 +801,7 @@
       </w:r>
       <w:proofErr w:type="spellEnd"/>
       <w:r>
-        <w:t xml:space="preserve"> 1855) and additional species</w:t>
-      </w:r>
-      <w:r>
-        <w:t xml:space="preserve"> such as Douglas fir</w:t>
-      </w:r>
-      <w:r>
-        <w:t xml:space="preserve"> (</w:t>
+        <w:t xml:space="preserve"> 1855) and additional species such as Douglas fir (</w:t>
       </w:r>
       <w:proofErr w:type="spellStart"/>
       <w:r>
@@ -398,16 +878,13 @@
       <w:r>
         <w:t xml:space="preserve">) </w:t>
       </w:r>
-      <w:hyperlink r:id="rId4" w:tooltip="João Manuel Antonio do Amaral Franco (page does not exist)" w:history="1">
+      <w:hyperlink r:id="rId9" w:tooltip="João Manuel Antonio do Amaral Franco (page does not exist)" w:history="1">
         <w:r>
           <w:t>Franco</w:t>
         </w:r>
       </w:hyperlink>
       <w:r>
-        <w:t>)</w:t>
-      </w:r>
-      <w:r>
-        <w:t>, Japanese larch (</w:t>
+        <w:t>), Japanese larch (</w:t>
       </w:r>
       <w:proofErr w:type="spellStart"/>
       <w:r>
@@ -480,10 +957,7 @@
       </w:r>
       <w:proofErr w:type="spellEnd"/>
       <w:r>
-        <w:t xml:space="preserve">.), Scots pine </w:t>
-      </w:r>
-      <w:r>
-        <w:t>(</w:t>
+        <w:t>.), Scots pine (</w:t>
       </w:r>
       <w:proofErr w:type="spellStart"/>
       <w:r>
@@ -508,10 +982,7 @@
       </w:r>
       <w:proofErr w:type="spellEnd"/>
       <w:r>
-        <w:t xml:space="preserve"> L.) </w:t>
-      </w:r>
-      <w:r>
-        <w:t>and downy birch (</w:t>
+        <w:t xml:space="preserve"> L.) and downy birch (</w:t>
       </w:r>
       <w:proofErr w:type="spellStart"/>
       <w:r>
@@ -544,47 +1015,79 @@
       </w:r>
       <w:proofErr w:type="spellEnd"/>
       <w:r>
-        <w:t>.)</w:t>
-      </w:r>
-      <w:r>
-        <w:t>.</w:t>
-      </w:r>
+        <w:t xml:space="preserve">.). </w:t>
+      </w:r>
+    </w:p>
+    <w:p>
+      <w:r>
+        <w:t>Before afforestation: treatment and 3 different soil features.</w:t>
+      </w:r>
+    </w:p>
+    <w:p>
+      <w:r>
+        <w:t>Reasons to choice the site.</w:t>
+      </w:r>
+    </w:p>
+    <w:p>
+      <w:r>
+        <w:t xml:space="preserve">Topographic description (Clement paper, </w:t>
+      </w:r>
+      <w:proofErr w:type="spellStart"/>
+      <w:r>
+        <w:t>Ecocraft</w:t>
+      </w:r>
+      <w:proofErr w:type="spellEnd"/>
+      <w:r>
+        <w:t>).</w:t>
+      </w:r>
+    </w:p>
+    <w:p>
+      <w:r>
+        <w:lastRenderedPageBreak/>
+        <w:t xml:space="preserve">Numbers of forest plantation – Sitka – Scotland and </w:t>
+      </w:r>
+      <w:proofErr w:type="spellStart"/>
+      <w:r>
+        <w:t>Tayshire</w:t>
+      </w:r>
+      <w:proofErr w:type="spellEnd"/>
+      <w:r>
+        <w:t xml:space="preserve"> (Forest Commission)</w:t>
+      </w:r>
+    </w:p>
+    <w:p>
+      <w:r>
+        <w:t>Rationale of forest plantation: Jarvis jpg from carbon experiment.</w:t>
+      </w:r>
+    </w:p>
+    <w:p>
+      <w:r>
+        <w:t xml:space="preserve">A </w:t>
+      </w:r>
+      <w:proofErr w:type="spellStart"/>
+      <w:r>
+        <w:t>dbh</w:t>
+      </w:r>
+      <w:proofErr w:type="spellEnd"/>
+      <w:r>
+        <w:t xml:space="preserve"> survey in 2010 (updated to 2016) was the basis to divide the plots in 8 class of diameter </w:t>
+      </w:r>
+      <w:proofErr w:type="spellStart"/>
+      <w:r>
+        <w:t>bla</w:t>
+      </w:r>
+      <w:proofErr w:type="spellEnd"/>
       <w:r>
         <w:t xml:space="preserve"> </w:t>
       </w:r>
-    </w:p>
-    <w:p>
-      <w:r>
-        <w:t>Before afforestation: treatment and 3 different soil features.</w:t>
-      </w:r>
-    </w:p>
-    <w:p>
-      <w:r>
-        <w:t>Reasons to choice the site.</w:t>
-      </w:r>
-    </w:p>
-    <w:p>
-      <w:r>
-        <w:t>Historical – geological description.</w:t>
-      </w:r>
-    </w:p>
-    <w:p>
-      <w:r>
-        <w:t>Topographic description (Clement paper</w:t>
-      </w:r>
-      <w:r>
-        <w:t xml:space="preserve">, </w:t>
-      </w:r>
-      <w:proofErr w:type="spellStart"/>
-      <w:r>
-        <w:t>Ecocraft</w:t>
-      </w:r>
-      <w:proofErr w:type="spellEnd"/>
-      <w:r>
-        <w:t>).</w:t>
-      </w:r>
-    </w:p>
-    <w:p>
+      <w:proofErr w:type="spellStart"/>
+      <w:r>
+        <w:t>bla</w:t>
+      </w:r>
+      <w:proofErr w:type="spellEnd"/>
+      <w:r>
+        <w:t xml:space="preserve"> </w:t>
+      </w:r>
       <w:r>
         <w:rPr>
           <w:b/>
@@ -616,7 +1119,15 @@
       </w:r>
       <w:proofErr w:type="spellEnd"/>
       <w:r>
-        <w:t xml:space="preserve"> to analyse the data. ???), my update 2016)</w:t>
+        <w:t xml:space="preserve"> to analyse the data</w:t>
+      </w:r>
+      <w:proofErr w:type="gramStart"/>
+      <w:r>
+        <w:t>. ???</w:t>
+      </w:r>
+      <w:proofErr w:type="gramEnd"/>
+      <w:r>
+        <w:t>), my update 2016)</w:t>
       </w:r>
     </w:p>
     <w:p>
@@ -624,6 +1135,295 @@
         <w:t>Soil description. Richard Nair plots.</w:t>
       </w:r>
     </w:p>
+    <w:p/>
+    <w:p>
+      <w:pPr>
+        <w:pStyle w:val="Heading2"/>
+      </w:pPr>
+      <w:r>
+        <w:t>Methodology</w:t>
+      </w:r>
+    </w:p>
+    <w:p>
+      <w:r>
+        <w:t>Separate description for each experiment here or to be restructured on an “experiment” base?</w:t>
+      </w:r>
+      <w:r>
+        <w:t xml:space="preserve"> T and C plot</w:t>
+      </w:r>
+      <w:r>
+        <w:t xml:space="preserve"> explanation</w:t>
+      </w:r>
+      <w:r>
+        <w:t xml:space="preserve"> here</w:t>
+      </w:r>
+      <w:r>
+        <w:t>: how they were meant to work. How they have worked – a wider representation of the real status (attrition…)</w:t>
+      </w:r>
+    </w:p>
+    <w:p>
+      <w:pPr>
+        <w:pStyle w:val="Heading3"/>
+      </w:pPr>
+      <w:r>
+        <w:t>Water and litter samples collection</w:t>
+      </w:r>
+    </w:p>
+    <w:p>
+      <w:r>
+        <w:t>The core o</w:t>
+      </w:r>
+      <w:r>
+        <w:t xml:space="preserve">f the experiment aimed to compare the nitrogen input from the atmosphere to the nitrogen recovered below the canopy. </w:t>
+      </w:r>
+      <w:r>
+        <w:t xml:space="preserve">Two rainfall gauges, one “harp-wire” fog collector </w:t>
+      </w:r>
+      <w:proofErr w:type="spellStart"/>
+      <w:r>
+        <w:t>throughfall+litter</w:t>
+      </w:r>
+      <w:proofErr w:type="spellEnd"/>
+      <w:r>
+        <w:t xml:space="preserve"> and </w:t>
+      </w:r>
+      <w:proofErr w:type="spellStart"/>
+      <w:r>
+        <w:t>stemflow</w:t>
+      </w:r>
+      <w:proofErr w:type="spellEnd"/>
+      <w:r>
+        <w:t xml:space="preserve"> collectors and 4 streamflow flux and sample collection points were deployed.</w:t>
+      </w:r>
+    </w:p>
+    <w:p>
+      <w:r>
+        <w:rPr>
+          <w:color w:val="1F4E79" w:themeColor="accent1" w:themeShade="80"/>
+        </w:rPr>
+        <w:t>Rainfall gauges</w:t>
+      </w:r>
+      <w:r>
+        <w:t xml:space="preserve">. </w:t>
+      </w:r>
+      <w:r>
+        <w:t>Two ra</w:t>
+      </w:r>
+      <w:r>
+        <w:t>infall gauge</w:t>
+      </w:r>
+      <w:r>
+        <w:t xml:space="preserve"> </w:t>
+      </w:r>
+      <w:r>
+        <w:t>was</w:t>
+      </w:r>
+      <w:r>
+        <w:t xml:space="preserve"> installed over the “T” plot (</w:t>
+      </w:r>
+      <w:r>
+        <w:t>56°35'59.8"N 3°47'21.5"W</w:t>
+      </w:r>
+      <w:r>
+        <w:t xml:space="preserve">, elevation: 440m) and </w:t>
+      </w:r>
+      <w:r>
+        <w:t>a second one below</w:t>
+      </w:r>
+      <w:r>
+        <w:t xml:space="preserve"> the “C” plot (</w:t>
+      </w:r>
+      <w:r>
+        <w:t>56°37'11.0"N 3°48'21.6"W</w:t>
+      </w:r>
+      <w:r>
+        <w:t>,</w:t>
+      </w:r>
+      <w:r>
+        <w:t xml:space="preserve"> elevation: 286 m) </w:t>
+      </w:r>
+      <w:r>
+        <w:t xml:space="preserve">in two open areas </w:t>
+      </w:r>
+      <w:r>
+        <w:t>far enough from the plantation</w:t>
+      </w:r>
+      <w:r>
+        <w:t xml:space="preserve"> to minimise any turbulence due to the presence of high obstacles.</w:t>
+      </w:r>
+      <w:r>
+        <w:t xml:space="preserve"> </w:t>
+      </w:r>
+      <w:r>
+        <w:t xml:space="preserve">A </w:t>
+      </w:r>
+      <w:r>
+        <w:t xml:space="preserve">In the upper rain gauge station a </w:t>
+      </w:r>
+    </w:p>
+    <w:p>
+      <w:proofErr w:type="spellStart"/>
+      <w:r>
+        <w:rPr>
+          <w:color w:val="1F4E79" w:themeColor="accent1" w:themeShade="80"/>
+        </w:rPr>
+        <w:t>Throughfall</w:t>
+      </w:r>
+      <w:proofErr w:type="spellEnd"/>
+      <w:r>
+        <w:rPr>
+          <w:color w:val="1F4E79" w:themeColor="accent1" w:themeShade="80"/>
+        </w:rPr>
+        <w:t xml:space="preserve"> collection</w:t>
+      </w:r>
+      <w:r>
+        <w:rPr>
+          <w:color w:val="1F4E79" w:themeColor="accent1" w:themeShade="80"/>
+        </w:rPr>
+        <w:t xml:space="preserve">. </w:t>
+      </w:r>
+      <w:r>
+        <w:t xml:space="preserve">18 </w:t>
+      </w:r>
+      <w:r>
+        <w:t xml:space="preserve">collection point have been set, 9 per each plot, 3 per each subplot, representing different positions within the canopy (thinning lines, full density and intermediate) and different wind directions. </w:t>
+      </w:r>
+      <w:proofErr w:type="spellStart"/>
+      <w:r>
+        <w:t>Throughfall</w:t>
+      </w:r>
+      <w:proofErr w:type="spellEnd"/>
+      <w:r>
+        <w:t xml:space="preserve"> is collected through two inclined gutters of a fixed length (4.02 m) and width (0.234 m) collecting </w:t>
+      </w:r>
+      <w:proofErr w:type="spellStart"/>
+      <w:r>
+        <w:t>throughfall</w:t>
+      </w:r>
+      <w:proofErr w:type="spellEnd"/>
+      <w:r>
+        <w:t xml:space="preserve"> and draining it to a barrel. The barrel is covered but </w:t>
+      </w:r>
+      <w:r>
+        <w:t xml:space="preserve">lets the </w:t>
+      </w:r>
+      <w:proofErr w:type="spellStart"/>
+      <w:r>
+        <w:t>throughfall</w:t>
+      </w:r>
+      <w:proofErr w:type="spellEnd"/>
+      <w:r>
+        <w:t xml:space="preserve"> drain through</w:t>
+      </w:r>
+      <w:r>
+        <w:t xml:space="preserve"> a central sieve (r=12</w:t>
+      </w:r>
+      <w:proofErr w:type="gramStart"/>
+      <w:r>
+        <w:t>,25</w:t>
+      </w:r>
+      <w:proofErr w:type="gramEnd"/>
+      <w:r>
+        <w:t xml:space="preserve"> cm) which works as a filter, retaining litter </w:t>
+      </w:r>
+      <w:r>
+        <w:t>or other undesired objects or animals to</w:t>
+      </w:r>
+      <w:r>
+        <w:t xml:space="preserve"> pass</w:t>
+      </w:r>
+      <w:r>
+        <w:t xml:space="preserve"> </w:t>
+      </w:r>
+      <w:r>
+        <w:t>into the barrel.</w:t>
+      </w:r>
+      <w:r>
+        <w:t xml:space="preserve"> The depth of the water collected is measured and turned into a volume through an algorithm formulated in the labs by testing each barrel type deployed in field.</w:t>
+      </w:r>
+    </w:p>
+    <w:p>
+      <w:proofErr w:type="spellStart"/>
+      <w:r>
+        <w:rPr>
+          <w:color w:val="1F4E79" w:themeColor="accent1" w:themeShade="80"/>
+        </w:rPr>
+        <w:t>Stemflow</w:t>
+      </w:r>
+      <w:proofErr w:type="spellEnd"/>
+      <w:r>
+        <w:rPr>
+          <w:color w:val="1F4E79" w:themeColor="accent1" w:themeShade="80"/>
+        </w:rPr>
+        <w:t xml:space="preserve"> collection</w:t>
+      </w:r>
+      <w:r>
+        <w:rPr>
+          <w:color w:val="1F4E79" w:themeColor="accent1" w:themeShade="80"/>
+        </w:rPr>
+        <w:t xml:space="preserve">. </w:t>
+      </w:r>
+      <w:r>
+        <w:t>22</w:t>
+      </w:r>
+      <w:r>
+        <w:t xml:space="preserve"> </w:t>
+      </w:r>
+      <w:r>
+        <w:t>collection</w:t>
+      </w:r>
+    </w:p>
+    <w:p>
+      <w:r>
+        <w:rPr>
+          <w:color w:val="1F4E79" w:themeColor="accent1" w:themeShade="80"/>
+        </w:rPr>
+        <w:t>Streamflow fluxes.</w:t>
+      </w:r>
+      <w:r>
+        <w:t xml:space="preserve"> Thin plate weir doc. Hydrological balance (T plot). Monthly instant measure: limits.</w:t>
+      </w:r>
+    </w:p>
+    <w:p>
+      <w:r>
+        <w:t xml:space="preserve">The </w:t>
+      </w:r>
+      <w:r>
+        <w:t>sample</w:t>
+      </w:r>
+      <w:r>
+        <w:t xml:space="preserve"> collection </w:t>
+      </w:r>
+      <w:r>
+        <w:t>started on</w:t>
+      </w:r>
+      <w:r>
+        <w:t xml:space="preserve"> October 2011</w:t>
+      </w:r>
+      <w:r>
+        <w:t xml:space="preserve"> and ended on April 2017</w:t>
+      </w:r>
+    </w:p>
+    <w:p>
+      <w:r>
+        <w:t>Experiment “15N-labelled simulated Ndep”</w:t>
+      </w:r>
+    </w:p>
+    <w:p>
+      <w:r>
+        <w:t>Experiment “15N-labelled application on branches”</w:t>
+      </w:r>
+    </w:p>
+    <w:p>
+      <w:r>
+        <w:t>Brief explanation of the gas chambers collection too.</w:t>
+      </w:r>
+    </w:p>
+    <w:p>
+      <w:r>
+        <w:t xml:space="preserve">15N – labelled </w:t>
+      </w:r>
+    </w:p>
     <w:p>
       <w:r>
         <w:t>Description of the main sample collection – rationale:</w:t>
@@ -651,10 +1451,12 @@
         <w:t xml:space="preserve"> </w:t>
       </w:r>
       <w:proofErr w:type="spellStart"/>
+      <w:proofErr w:type="gramStart"/>
       <w:r>
         <w:t>sulla</w:t>
       </w:r>
       <w:proofErr w:type="spellEnd"/>
+      <w:proofErr w:type="gramEnd"/>
       <w:r>
         <w:t xml:space="preserve"> </w:t>
       </w:r>
@@ -686,6 +1488,7 @@
         <w:rPr>
           <w:lang w:val="it-IT"/>
         </w:rPr>
+        <w:lastRenderedPageBreak/>
         <w:t xml:space="preserve">Open questions: ma la rationale, Magnani e pippe varie, da dove era partito il progetto, vanno qui? </w:t>
       </w:r>
       <w:r>
@@ -708,21 +1511,10 @@
     <w:p/>
     <w:p>
       <w:r>
-        <w:rPr>
-          <w:lang w:val="it-IT"/>
-        </w:rPr>
-        <w:lastRenderedPageBreak/>
-        <w:t>Experimental design</w:t>
-      </w:r>
-    </w:p>
-    <w:p>
-      <w:r>
-        <w:t>E I lost shots? Using a drone…</w:t>
-      </w:r>
-    </w:p>
-    <w:p>
-      <w:r>
-        <w:t xml:space="preserve">Methodology for the 5 years dataset: </w:t>
+        <w:t>Results</w:t>
+      </w:r>
+      <w:r>
+        <w:t xml:space="preserve"> for the 5 years dataset: </w:t>
       </w:r>
       <w:proofErr w:type="spellStart"/>
       <w:r>
@@ -749,6 +1541,409 @@
     </w:sectPr>
   </w:body>
 </w:document>
+</file>
+
+<file path=word/numbering.xml><?xml version="1.0" encoding="utf-8"?>
+<w:numbering xmlns:wpc="http://schemas.microsoft.com/office/word/2010/wordprocessingCanvas" xmlns:mc="http://schemas.openxmlformats.org/markup-compatibility/2006" xmlns:o="urn:schemas-microsoft-com:office:office" xmlns:r="http://schemas.openxmlformats.org/officeDocument/2006/relationships" xmlns:m="http://schemas.openxmlformats.org/officeDocument/2006/math" xmlns:v="urn:schemas-microsoft-com:vml" xmlns:wp14="http://schemas.microsoft.com/office/word/2010/wordprocessingDrawing" xmlns:wp="http://schemas.openxmlformats.org/drawingml/2006/wordprocessingDrawing" xmlns:w10="urn:schemas-microsoft-com:office:word" xmlns:w="http://schemas.openxmlformats.org/wordprocessingml/2006/main" xmlns:w14="http://schemas.microsoft.com/office/word/2010/wordml" xmlns:w15="http://schemas.microsoft.com/office/word/2012/wordml" xmlns:wpg="http://schemas.microsoft.com/office/word/2010/wordprocessingGroup" xmlns:wpi="http://schemas.microsoft.com/office/word/2010/wordprocessingInk" xmlns:wne="http://schemas.microsoft.com/office/word/2006/wordml" xmlns:wps="http://schemas.microsoft.com/office/word/2010/wordprocessingShape" mc:Ignorable="w14 w15 wp14">
+  <w:abstractNum w:abstractNumId="0" w15:restartNumberingAfterBreak="0">
+    <w:nsid w:val="3BC41FFF"/>
+    <w:multiLevelType w:val="multilevel"/>
+    <w:tmpl w:val="22C2BAD4"/>
+    <w:lvl w:ilvl="0">
+      <w:start w:val="2"/>
+      <w:numFmt w:val="decimal"/>
+      <w:pStyle w:val="Heading1"/>
+      <w:lvlText w:val="%1"/>
+      <w:lvlJc w:val="left"/>
+      <w:pPr>
+        <w:ind w:left="432" w:hanging="432"/>
+      </w:pPr>
+      <w:rPr>
+        <w:rFonts w:hint="default"/>
+      </w:rPr>
+    </w:lvl>
+    <w:lvl w:ilvl="1">
+      <w:start w:val="1"/>
+      <w:numFmt w:val="decimal"/>
+      <w:pStyle w:val="Heading2"/>
+      <w:lvlText w:val="%1.%2"/>
+      <w:lvlJc w:val="left"/>
+      <w:pPr>
+        <w:ind w:left="576" w:hanging="576"/>
+      </w:pPr>
+      <w:rPr>
+        <w:rFonts w:hint="default"/>
+      </w:rPr>
+    </w:lvl>
+    <w:lvl w:ilvl="2">
+      <w:start w:val="1"/>
+      <w:numFmt w:val="decimal"/>
+      <w:pStyle w:val="Heading3"/>
+      <w:lvlText w:val="%1.%2.%3"/>
+      <w:lvlJc w:val="left"/>
+      <w:pPr>
+        <w:ind w:left="720" w:hanging="720"/>
+      </w:pPr>
+      <w:rPr>
+        <w:rFonts w:hint="default"/>
+      </w:rPr>
+    </w:lvl>
+    <w:lvl w:ilvl="3">
+      <w:start w:val="1"/>
+      <w:numFmt w:val="decimal"/>
+      <w:pStyle w:val="Heading4"/>
+      <w:lvlText w:val="%1.%2.%3.%4"/>
+      <w:lvlJc w:val="left"/>
+      <w:pPr>
+        <w:ind w:left="864" w:hanging="864"/>
+      </w:pPr>
+      <w:rPr>
+        <w:rFonts w:hint="default"/>
+      </w:rPr>
+    </w:lvl>
+    <w:lvl w:ilvl="4">
+      <w:start w:val="1"/>
+      <w:numFmt w:val="decimal"/>
+      <w:pStyle w:val="Heading5"/>
+      <w:lvlText w:val="%1.%2.%3.%4.%5"/>
+      <w:lvlJc w:val="left"/>
+      <w:pPr>
+        <w:ind w:left="1008" w:hanging="1008"/>
+      </w:pPr>
+      <w:rPr>
+        <w:rFonts w:hint="default"/>
+      </w:rPr>
+    </w:lvl>
+    <w:lvl w:ilvl="5">
+      <w:start w:val="1"/>
+      <w:numFmt w:val="decimal"/>
+      <w:pStyle w:val="Heading6"/>
+      <w:lvlText w:val="%1.%2.%3.%4.%5.%6"/>
+      <w:lvlJc w:val="left"/>
+      <w:pPr>
+        <w:ind w:left="1152" w:hanging="1152"/>
+      </w:pPr>
+      <w:rPr>
+        <w:rFonts w:hint="default"/>
+      </w:rPr>
+    </w:lvl>
+    <w:lvl w:ilvl="6">
+      <w:start w:val="1"/>
+      <w:numFmt w:val="decimal"/>
+      <w:pStyle w:val="Heading7"/>
+      <w:lvlText w:val="%1.%2.%3.%4.%5.%6.%7"/>
+      <w:lvlJc w:val="left"/>
+      <w:pPr>
+        <w:ind w:left="1296" w:hanging="1296"/>
+      </w:pPr>
+      <w:rPr>
+        <w:rFonts w:hint="default"/>
+      </w:rPr>
+    </w:lvl>
+    <w:lvl w:ilvl="7">
+      <w:start w:val="1"/>
+      <w:numFmt w:val="decimal"/>
+      <w:pStyle w:val="Heading8"/>
+      <w:lvlText w:val="%1.%2.%3.%4.%5.%6.%7.%8"/>
+      <w:lvlJc w:val="left"/>
+      <w:pPr>
+        <w:ind w:left="1440" w:hanging="1440"/>
+      </w:pPr>
+      <w:rPr>
+        <w:rFonts w:hint="default"/>
+      </w:rPr>
+    </w:lvl>
+    <w:lvl w:ilvl="8">
+      <w:start w:val="1"/>
+      <w:numFmt w:val="decimal"/>
+      <w:pStyle w:val="Heading9"/>
+      <w:lvlText w:val="%1.%2.%3.%4.%5.%6.%7.%8.%9"/>
+      <w:lvlJc w:val="left"/>
+      <w:pPr>
+        <w:ind w:left="1584" w:hanging="1584"/>
+      </w:pPr>
+      <w:rPr>
+        <w:rFonts w:hint="default"/>
+      </w:rPr>
+    </w:lvl>
+  </w:abstractNum>
+  <w:abstractNum w:abstractNumId="1" w15:restartNumberingAfterBreak="0">
+    <w:nsid w:val="50E514C1"/>
+    <w:multiLevelType w:val="hybridMultilevel"/>
+    <w:tmpl w:val="E4E24FC6"/>
+    <w:lvl w:ilvl="0" w:tplc="0809000F">
+      <w:start w:val="1"/>
+      <w:numFmt w:val="decimal"/>
+      <w:lvlText w:val="%1."/>
+      <w:lvlJc w:val="left"/>
+      <w:pPr>
+        <w:ind w:left="720" w:hanging="360"/>
+      </w:pPr>
+    </w:lvl>
+    <w:lvl w:ilvl="1" w:tplc="08090019" w:tentative="1">
+      <w:start w:val="1"/>
+      <w:numFmt w:val="lowerLetter"/>
+      <w:lvlText w:val="%2."/>
+      <w:lvlJc w:val="left"/>
+      <w:pPr>
+        <w:ind w:left="1440" w:hanging="360"/>
+      </w:pPr>
+    </w:lvl>
+    <w:lvl w:ilvl="2" w:tplc="0809001B" w:tentative="1">
+      <w:start w:val="1"/>
+      <w:numFmt w:val="lowerRoman"/>
+      <w:lvlText w:val="%3."/>
+      <w:lvlJc w:val="right"/>
+      <w:pPr>
+        <w:ind w:left="2160" w:hanging="180"/>
+      </w:pPr>
+    </w:lvl>
+    <w:lvl w:ilvl="3" w:tplc="0809000F" w:tentative="1">
+      <w:start w:val="1"/>
+      <w:numFmt w:val="decimal"/>
+      <w:lvlText w:val="%4."/>
+      <w:lvlJc w:val="left"/>
+      <w:pPr>
+        <w:ind w:left="2880" w:hanging="360"/>
+      </w:pPr>
+    </w:lvl>
+    <w:lvl w:ilvl="4" w:tplc="08090019" w:tentative="1">
+      <w:start w:val="1"/>
+      <w:numFmt w:val="lowerLetter"/>
+      <w:lvlText w:val="%5."/>
+      <w:lvlJc w:val="left"/>
+      <w:pPr>
+        <w:ind w:left="3600" w:hanging="360"/>
+      </w:pPr>
+    </w:lvl>
+    <w:lvl w:ilvl="5" w:tplc="0809001B" w:tentative="1">
+      <w:start w:val="1"/>
+      <w:numFmt w:val="lowerRoman"/>
+      <w:lvlText w:val="%6."/>
+      <w:lvlJc w:val="right"/>
+      <w:pPr>
+        <w:ind w:left="4320" w:hanging="180"/>
+      </w:pPr>
+    </w:lvl>
+    <w:lvl w:ilvl="6" w:tplc="0809000F" w:tentative="1">
+      <w:start w:val="1"/>
+      <w:numFmt w:val="decimal"/>
+      <w:lvlText w:val="%7."/>
+      <w:lvlJc w:val="left"/>
+      <w:pPr>
+        <w:ind w:left="5040" w:hanging="360"/>
+      </w:pPr>
+    </w:lvl>
+    <w:lvl w:ilvl="7" w:tplc="08090019" w:tentative="1">
+      <w:start w:val="1"/>
+      <w:numFmt w:val="lowerLetter"/>
+      <w:lvlText w:val="%8."/>
+      <w:lvlJc w:val="left"/>
+      <w:pPr>
+        <w:ind w:left="5760" w:hanging="360"/>
+      </w:pPr>
+    </w:lvl>
+    <w:lvl w:ilvl="8" w:tplc="0809001B" w:tentative="1">
+      <w:start w:val="1"/>
+      <w:numFmt w:val="lowerRoman"/>
+      <w:lvlText w:val="%9."/>
+      <w:lvlJc w:val="right"/>
+      <w:pPr>
+        <w:ind w:left="6480" w:hanging="180"/>
+      </w:pPr>
+    </w:lvl>
+  </w:abstractNum>
+  <w:abstractNum w:abstractNumId="2" w15:restartNumberingAfterBreak="0">
+    <w:nsid w:val="63736E48"/>
+    <w:multiLevelType w:val="hybridMultilevel"/>
+    <w:tmpl w:val="B450FE0A"/>
+    <w:lvl w:ilvl="0" w:tplc="788C2A3C">
+      <w:start w:val="2"/>
+      <w:numFmt w:val="decimal"/>
+      <w:lvlText w:val="%1."/>
+      <w:lvlJc w:val="left"/>
+      <w:pPr>
+        <w:ind w:left="720" w:hanging="360"/>
+      </w:pPr>
+      <w:rPr>
+        <w:rFonts w:hint="default"/>
+      </w:rPr>
+    </w:lvl>
+    <w:lvl w:ilvl="1" w:tplc="08090019" w:tentative="1">
+      <w:start w:val="1"/>
+      <w:numFmt w:val="lowerLetter"/>
+      <w:lvlText w:val="%2."/>
+      <w:lvlJc w:val="left"/>
+      <w:pPr>
+        <w:ind w:left="1440" w:hanging="360"/>
+      </w:pPr>
+    </w:lvl>
+    <w:lvl w:ilvl="2" w:tplc="0809001B" w:tentative="1">
+      <w:start w:val="1"/>
+      <w:numFmt w:val="lowerRoman"/>
+      <w:lvlText w:val="%3."/>
+      <w:lvlJc w:val="right"/>
+      <w:pPr>
+        <w:ind w:left="2160" w:hanging="180"/>
+      </w:pPr>
+    </w:lvl>
+    <w:lvl w:ilvl="3" w:tplc="0809000F" w:tentative="1">
+      <w:start w:val="1"/>
+      <w:numFmt w:val="decimal"/>
+      <w:lvlText w:val="%4."/>
+      <w:lvlJc w:val="left"/>
+      <w:pPr>
+        <w:ind w:left="2880" w:hanging="360"/>
+      </w:pPr>
+    </w:lvl>
+    <w:lvl w:ilvl="4" w:tplc="08090019" w:tentative="1">
+      <w:start w:val="1"/>
+      <w:numFmt w:val="lowerLetter"/>
+      <w:lvlText w:val="%5."/>
+      <w:lvlJc w:val="left"/>
+      <w:pPr>
+        <w:ind w:left="3600" w:hanging="360"/>
+      </w:pPr>
+    </w:lvl>
+    <w:lvl w:ilvl="5" w:tplc="0809001B" w:tentative="1">
+      <w:start w:val="1"/>
+      <w:numFmt w:val="lowerRoman"/>
+      <w:lvlText w:val="%6."/>
+      <w:lvlJc w:val="right"/>
+      <w:pPr>
+        <w:ind w:left="4320" w:hanging="180"/>
+      </w:pPr>
+    </w:lvl>
+    <w:lvl w:ilvl="6" w:tplc="0809000F" w:tentative="1">
+      <w:start w:val="1"/>
+      <w:numFmt w:val="decimal"/>
+      <w:lvlText w:val="%7."/>
+      <w:lvlJc w:val="left"/>
+      <w:pPr>
+        <w:ind w:left="5040" w:hanging="360"/>
+      </w:pPr>
+    </w:lvl>
+    <w:lvl w:ilvl="7" w:tplc="08090019" w:tentative="1">
+      <w:start w:val="1"/>
+      <w:numFmt w:val="lowerLetter"/>
+      <w:lvlText w:val="%8."/>
+      <w:lvlJc w:val="left"/>
+      <w:pPr>
+        <w:ind w:left="5760" w:hanging="360"/>
+      </w:pPr>
+    </w:lvl>
+    <w:lvl w:ilvl="8" w:tplc="0809001B" w:tentative="1">
+      <w:start w:val="1"/>
+      <w:numFmt w:val="lowerRoman"/>
+      <w:lvlText w:val="%9."/>
+      <w:lvlJc w:val="right"/>
+      <w:pPr>
+        <w:ind w:left="6480" w:hanging="180"/>
+      </w:pPr>
+    </w:lvl>
+  </w:abstractNum>
+  <w:abstractNum w:abstractNumId="3" w15:restartNumberingAfterBreak="0">
+    <w:nsid w:val="692E6226"/>
+    <w:multiLevelType w:val="hybridMultilevel"/>
+    <w:tmpl w:val="3D80CD66"/>
+    <w:lvl w:ilvl="0" w:tplc="788C2A3C">
+      <w:start w:val="2"/>
+      <w:numFmt w:val="decimal"/>
+      <w:lvlText w:val="%1."/>
+      <w:lvlJc w:val="left"/>
+      <w:pPr>
+        <w:ind w:left="720" w:hanging="360"/>
+      </w:pPr>
+      <w:rPr>
+        <w:rFonts w:hint="default"/>
+      </w:rPr>
+    </w:lvl>
+    <w:lvl w:ilvl="1" w:tplc="08090019" w:tentative="1">
+      <w:start w:val="1"/>
+      <w:numFmt w:val="lowerLetter"/>
+      <w:lvlText w:val="%2."/>
+      <w:lvlJc w:val="left"/>
+      <w:pPr>
+        <w:ind w:left="1440" w:hanging="360"/>
+      </w:pPr>
+    </w:lvl>
+    <w:lvl w:ilvl="2" w:tplc="0809001B" w:tentative="1">
+      <w:start w:val="1"/>
+      <w:numFmt w:val="lowerRoman"/>
+      <w:lvlText w:val="%3."/>
+      <w:lvlJc w:val="right"/>
+      <w:pPr>
+        <w:ind w:left="2160" w:hanging="180"/>
+      </w:pPr>
+    </w:lvl>
+    <w:lvl w:ilvl="3" w:tplc="0809000F" w:tentative="1">
+      <w:start w:val="1"/>
+      <w:numFmt w:val="decimal"/>
+      <w:lvlText w:val="%4."/>
+      <w:lvlJc w:val="left"/>
+      <w:pPr>
+        <w:ind w:left="2880" w:hanging="360"/>
+      </w:pPr>
+    </w:lvl>
+    <w:lvl w:ilvl="4" w:tplc="08090019" w:tentative="1">
+      <w:start w:val="1"/>
+      <w:numFmt w:val="lowerLetter"/>
+      <w:lvlText w:val="%5."/>
+      <w:lvlJc w:val="left"/>
+      <w:pPr>
+        <w:ind w:left="3600" w:hanging="360"/>
+      </w:pPr>
+    </w:lvl>
+    <w:lvl w:ilvl="5" w:tplc="0809001B" w:tentative="1">
+      <w:start w:val="1"/>
+      <w:numFmt w:val="lowerRoman"/>
+      <w:lvlText w:val="%6."/>
+      <w:lvlJc w:val="right"/>
+      <w:pPr>
+        <w:ind w:left="4320" w:hanging="180"/>
+      </w:pPr>
+    </w:lvl>
+    <w:lvl w:ilvl="6" w:tplc="0809000F" w:tentative="1">
+      <w:start w:val="1"/>
+      <w:numFmt w:val="decimal"/>
+      <w:lvlText w:val="%7."/>
+      <w:lvlJc w:val="left"/>
+      <w:pPr>
+        <w:ind w:left="5040" w:hanging="360"/>
+      </w:pPr>
+    </w:lvl>
+    <w:lvl w:ilvl="7" w:tplc="08090019" w:tentative="1">
+      <w:start w:val="1"/>
+      <w:numFmt w:val="lowerLetter"/>
+      <w:lvlText w:val="%8."/>
+      <w:lvlJc w:val="left"/>
+      <w:pPr>
+        <w:ind w:left="5760" w:hanging="360"/>
+      </w:pPr>
+    </w:lvl>
+    <w:lvl w:ilvl="8" w:tplc="0809001B" w:tentative="1">
+      <w:start w:val="1"/>
+      <w:numFmt w:val="lowerRoman"/>
+      <w:lvlText w:val="%9."/>
+      <w:lvlJc w:val="right"/>
+      <w:pPr>
+        <w:ind w:left="6480" w:hanging="180"/>
+      </w:pPr>
+    </w:lvl>
+  </w:abstractNum>
+  <w:num w:numId="1">
+    <w:abstractNumId w:val="1"/>
+  </w:num>
+  <w:num w:numId="2">
+    <w:abstractNumId w:val="2"/>
+  </w:num>
+  <w:num w:numId="3">
+    <w:abstractNumId w:val="3"/>
+  </w:num>
+  <w:num w:numId="4">
+    <w:abstractNumId w:val="0"/>
+  </w:num>
+</w:numbering>
 </file>
 
 <file path=word/styles.xml><?xml version="1.0" encoding="utf-8"?>
@@ -1156,6 +2351,9 @@
     <w:pPr>
       <w:keepNext/>
       <w:keepLines/>
+      <w:numPr>
+        <w:numId w:val="4"/>
+      </w:numPr>
       <w:spacing w:before="240" w:after="0"/>
       <w:outlineLvl w:val="0"/>
     </w:pPr>
@@ -1178,6 +2376,10 @@
     <w:pPr>
       <w:keepNext/>
       <w:keepLines/>
+      <w:numPr>
+        <w:ilvl w:val="1"/>
+        <w:numId w:val="4"/>
+      </w:numPr>
       <w:spacing w:before="40" w:after="0"/>
       <w:outlineLvl w:val="1"/>
     </w:pPr>
@@ -1186,6 +2388,192 @@
       <w:color w:val="2E74B5" w:themeColor="accent1" w:themeShade="BF"/>
       <w:sz w:val="26"/>
       <w:szCs w:val="26"/>
+    </w:rPr>
+  </w:style>
+  <w:style w:type="paragraph" w:styleId="Heading3">
+    <w:name w:val="heading 3"/>
+    <w:basedOn w:val="Normal"/>
+    <w:next w:val="Normal"/>
+    <w:link w:val="Heading3Char"/>
+    <w:uiPriority w:val="9"/>
+    <w:unhideWhenUsed/>
+    <w:qFormat/>
+    <w:rsid w:val="00764474"/>
+    <w:pPr>
+      <w:keepNext/>
+      <w:keepLines/>
+      <w:numPr>
+        <w:ilvl w:val="2"/>
+        <w:numId w:val="4"/>
+      </w:numPr>
+      <w:spacing w:before="40" w:after="0"/>
+      <w:outlineLvl w:val="2"/>
+    </w:pPr>
+    <w:rPr>
+      <w:rFonts w:asciiTheme="majorHAnsi" w:eastAsiaTheme="majorEastAsia" w:hAnsiTheme="majorHAnsi" w:cstheme="majorBidi"/>
+      <w:color w:val="1F4D78" w:themeColor="accent1" w:themeShade="7F"/>
+      <w:sz w:val="24"/>
+      <w:szCs w:val="24"/>
+    </w:rPr>
+  </w:style>
+  <w:style w:type="paragraph" w:styleId="Heading4">
+    <w:name w:val="heading 4"/>
+    <w:basedOn w:val="Normal"/>
+    <w:next w:val="Normal"/>
+    <w:link w:val="Heading4Char"/>
+    <w:uiPriority w:val="9"/>
+    <w:semiHidden/>
+    <w:unhideWhenUsed/>
+    <w:qFormat/>
+    <w:rsid w:val="006526B6"/>
+    <w:pPr>
+      <w:keepNext/>
+      <w:keepLines/>
+      <w:numPr>
+        <w:ilvl w:val="3"/>
+        <w:numId w:val="4"/>
+      </w:numPr>
+      <w:spacing w:before="40" w:after="0"/>
+      <w:outlineLvl w:val="3"/>
+    </w:pPr>
+    <w:rPr>
+      <w:rFonts w:asciiTheme="majorHAnsi" w:eastAsiaTheme="majorEastAsia" w:hAnsiTheme="majorHAnsi" w:cstheme="majorBidi"/>
+      <w:i/>
+      <w:iCs/>
+      <w:color w:val="2E74B5" w:themeColor="accent1" w:themeShade="BF"/>
+    </w:rPr>
+  </w:style>
+  <w:style w:type="paragraph" w:styleId="Heading5">
+    <w:name w:val="heading 5"/>
+    <w:basedOn w:val="Normal"/>
+    <w:next w:val="Normal"/>
+    <w:link w:val="Heading5Char"/>
+    <w:uiPriority w:val="9"/>
+    <w:semiHidden/>
+    <w:unhideWhenUsed/>
+    <w:qFormat/>
+    <w:rsid w:val="006526B6"/>
+    <w:pPr>
+      <w:keepNext/>
+      <w:keepLines/>
+      <w:numPr>
+        <w:ilvl w:val="4"/>
+        <w:numId w:val="4"/>
+      </w:numPr>
+      <w:spacing w:before="40" w:after="0"/>
+      <w:outlineLvl w:val="4"/>
+    </w:pPr>
+    <w:rPr>
+      <w:rFonts w:asciiTheme="majorHAnsi" w:eastAsiaTheme="majorEastAsia" w:hAnsiTheme="majorHAnsi" w:cstheme="majorBidi"/>
+      <w:color w:val="2E74B5" w:themeColor="accent1" w:themeShade="BF"/>
+    </w:rPr>
+  </w:style>
+  <w:style w:type="paragraph" w:styleId="Heading6">
+    <w:name w:val="heading 6"/>
+    <w:basedOn w:val="Normal"/>
+    <w:next w:val="Normal"/>
+    <w:link w:val="Heading6Char"/>
+    <w:uiPriority w:val="9"/>
+    <w:semiHidden/>
+    <w:unhideWhenUsed/>
+    <w:qFormat/>
+    <w:rsid w:val="006526B6"/>
+    <w:pPr>
+      <w:keepNext/>
+      <w:keepLines/>
+      <w:numPr>
+        <w:ilvl w:val="5"/>
+        <w:numId w:val="4"/>
+      </w:numPr>
+      <w:spacing w:before="40" w:after="0"/>
+      <w:outlineLvl w:val="5"/>
+    </w:pPr>
+    <w:rPr>
+      <w:rFonts w:asciiTheme="majorHAnsi" w:eastAsiaTheme="majorEastAsia" w:hAnsiTheme="majorHAnsi" w:cstheme="majorBidi"/>
+      <w:color w:val="1F4D78" w:themeColor="accent1" w:themeShade="7F"/>
+    </w:rPr>
+  </w:style>
+  <w:style w:type="paragraph" w:styleId="Heading7">
+    <w:name w:val="heading 7"/>
+    <w:basedOn w:val="Normal"/>
+    <w:next w:val="Normal"/>
+    <w:link w:val="Heading7Char"/>
+    <w:uiPriority w:val="9"/>
+    <w:semiHidden/>
+    <w:unhideWhenUsed/>
+    <w:qFormat/>
+    <w:rsid w:val="006526B6"/>
+    <w:pPr>
+      <w:keepNext/>
+      <w:keepLines/>
+      <w:numPr>
+        <w:ilvl w:val="6"/>
+        <w:numId w:val="4"/>
+      </w:numPr>
+      <w:spacing w:before="40" w:after="0"/>
+      <w:outlineLvl w:val="6"/>
+    </w:pPr>
+    <w:rPr>
+      <w:rFonts w:asciiTheme="majorHAnsi" w:eastAsiaTheme="majorEastAsia" w:hAnsiTheme="majorHAnsi" w:cstheme="majorBidi"/>
+      <w:i/>
+      <w:iCs/>
+      <w:color w:val="1F4D78" w:themeColor="accent1" w:themeShade="7F"/>
+    </w:rPr>
+  </w:style>
+  <w:style w:type="paragraph" w:styleId="Heading8">
+    <w:name w:val="heading 8"/>
+    <w:basedOn w:val="Normal"/>
+    <w:next w:val="Normal"/>
+    <w:link w:val="Heading8Char"/>
+    <w:uiPriority w:val="9"/>
+    <w:semiHidden/>
+    <w:unhideWhenUsed/>
+    <w:qFormat/>
+    <w:rsid w:val="006526B6"/>
+    <w:pPr>
+      <w:keepNext/>
+      <w:keepLines/>
+      <w:numPr>
+        <w:ilvl w:val="7"/>
+        <w:numId w:val="4"/>
+      </w:numPr>
+      <w:spacing w:before="40" w:after="0"/>
+      <w:outlineLvl w:val="7"/>
+    </w:pPr>
+    <w:rPr>
+      <w:rFonts w:asciiTheme="majorHAnsi" w:eastAsiaTheme="majorEastAsia" w:hAnsiTheme="majorHAnsi" w:cstheme="majorBidi"/>
+      <w:color w:val="272727" w:themeColor="text1" w:themeTint="D8"/>
+      <w:sz w:val="21"/>
+      <w:szCs w:val="21"/>
+    </w:rPr>
+  </w:style>
+  <w:style w:type="paragraph" w:styleId="Heading9">
+    <w:name w:val="heading 9"/>
+    <w:basedOn w:val="Normal"/>
+    <w:next w:val="Normal"/>
+    <w:link w:val="Heading9Char"/>
+    <w:uiPriority w:val="9"/>
+    <w:semiHidden/>
+    <w:unhideWhenUsed/>
+    <w:qFormat/>
+    <w:rsid w:val="006526B6"/>
+    <w:pPr>
+      <w:keepNext/>
+      <w:keepLines/>
+      <w:numPr>
+        <w:ilvl w:val="8"/>
+        <w:numId w:val="4"/>
+      </w:numPr>
+      <w:spacing w:before="40" w:after="0"/>
+      <w:outlineLvl w:val="8"/>
+    </w:pPr>
+    <w:rPr>
+      <w:rFonts w:asciiTheme="majorHAnsi" w:eastAsiaTheme="majorEastAsia" w:hAnsiTheme="majorHAnsi" w:cstheme="majorBidi"/>
+      <w:i/>
+      <w:iCs/>
+      <w:color w:val="272727" w:themeColor="text1" w:themeTint="D8"/>
+      <w:sz w:val="21"/>
+      <w:szCs w:val="21"/>
     </w:rPr>
   </w:style>
   <w:style w:type="character" w:default="1" w:styleId="DefaultParagraphFont">
@@ -1251,6 +2639,101 @@
       <w:color w:val="2E74B5" w:themeColor="accent1" w:themeShade="BF"/>
       <w:sz w:val="26"/>
       <w:szCs w:val="26"/>
+    </w:rPr>
+  </w:style>
+  <w:style w:type="character" w:customStyle="1" w:styleId="Heading3Char">
+    <w:name w:val="Heading 3 Char"/>
+    <w:basedOn w:val="DefaultParagraphFont"/>
+    <w:link w:val="Heading3"/>
+    <w:uiPriority w:val="9"/>
+    <w:rsid w:val="00764474"/>
+    <w:rPr>
+      <w:rFonts w:asciiTheme="majorHAnsi" w:eastAsiaTheme="majorEastAsia" w:hAnsiTheme="majorHAnsi" w:cstheme="majorBidi"/>
+      <w:color w:val="1F4D78" w:themeColor="accent1" w:themeShade="7F"/>
+      <w:sz w:val="24"/>
+      <w:szCs w:val="24"/>
+    </w:rPr>
+  </w:style>
+  <w:style w:type="character" w:customStyle="1" w:styleId="Heading4Char">
+    <w:name w:val="Heading 4 Char"/>
+    <w:basedOn w:val="DefaultParagraphFont"/>
+    <w:link w:val="Heading4"/>
+    <w:uiPriority w:val="9"/>
+    <w:semiHidden/>
+    <w:rsid w:val="006526B6"/>
+    <w:rPr>
+      <w:rFonts w:asciiTheme="majorHAnsi" w:eastAsiaTheme="majorEastAsia" w:hAnsiTheme="majorHAnsi" w:cstheme="majorBidi"/>
+      <w:i/>
+      <w:iCs/>
+      <w:color w:val="2E74B5" w:themeColor="accent1" w:themeShade="BF"/>
+    </w:rPr>
+  </w:style>
+  <w:style w:type="character" w:customStyle="1" w:styleId="Heading5Char">
+    <w:name w:val="Heading 5 Char"/>
+    <w:basedOn w:val="DefaultParagraphFont"/>
+    <w:link w:val="Heading5"/>
+    <w:uiPriority w:val="9"/>
+    <w:semiHidden/>
+    <w:rsid w:val="006526B6"/>
+    <w:rPr>
+      <w:rFonts w:asciiTheme="majorHAnsi" w:eastAsiaTheme="majorEastAsia" w:hAnsiTheme="majorHAnsi" w:cstheme="majorBidi"/>
+      <w:color w:val="2E74B5" w:themeColor="accent1" w:themeShade="BF"/>
+    </w:rPr>
+  </w:style>
+  <w:style w:type="character" w:customStyle="1" w:styleId="Heading6Char">
+    <w:name w:val="Heading 6 Char"/>
+    <w:basedOn w:val="DefaultParagraphFont"/>
+    <w:link w:val="Heading6"/>
+    <w:uiPriority w:val="9"/>
+    <w:semiHidden/>
+    <w:rsid w:val="006526B6"/>
+    <w:rPr>
+      <w:rFonts w:asciiTheme="majorHAnsi" w:eastAsiaTheme="majorEastAsia" w:hAnsiTheme="majorHAnsi" w:cstheme="majorBidi"/>
+      <w:color w:val="1F4D78" w:themeColor="accent1" w:themeShade="7F"/>
+    </w:rPr>
+  </w:style>
+  <w:style w:type="character" w:customStyle="1" w:styleId="Heading7Char">
+    <w:name w:val="Heading 7 Char"/>
+    <w:basedOn w:val="DefaultParagraphFont"/>
+    <w:link w:val="Heading7"/>
+    <w:uiPriority w:val="9"/>
+    <w:semiHidden/>
+    <w:rsid w:val="006526B6"/>
+    <w:rPr>
+      <w:rFonts w:asciiTheme="majorHAnsi" w:eastAsiaTheme="majorEastAsia" w:hAnsiTheme="majorHAnsi" w:cstheme="majorBidi"/>
+      <w:i/>
+      <w:iCs/>
+      <w:color w:val="1F4D78" w:themeColor="accent1" w:themeShade="7F"/>
+    </w:rPr>
+  </w:style>
+  <w:style w:type="character" w:customStyle="1" w:styleId="Heading8Char">
+    <w:name w:val="Heading 8 Char"/>
+    <w:basedOn w:val="DefaultParagraphFont"/>
+    <w:link w:val="Heading8"/>
+    <w:uiPriority w:val="9"/>
+    <w:semiHidden/>
+    <w:rsid w:val="006526B6"/>
+    <w:rPr>
+      <w:rFonts w:asciiTheme="majorHAnsi" w:eastAsiaTheme="majorEastAsia" w:hAnsiTheme="majorHAnsi" w:cstheme="majorBidi"/>
+      <w:color w:val="272727" w:themeColor="text1" w:themeTint="D8"/>
+      <w:sz w:val="21"/>
+      <w:szCs w:val="21"/>
+    </w:rPr>
+  </w:style>
+  <w:style w:type="character" w:customStyle="1" w:styleId="Heading9Char">
+    <w:name w:val="Heading 9 Char"/>
+    <w:basedOn w:val="DefaultParagraphFont"/>
+    <w:link w:val="Heading9"/>
+    <w:uiPriority w:val="9"/>
+    <w:semiHidden/>
+    <w:rsid w:val="006526B6"/>
+    <w:rPr>
+      <w:rFonts w:asciiTheme="majorHAnsi" w:eastAsiaTheme="majorEastAsia" w:hAnsiTheme="majorHAnsi" w:cstheme="majorBidi"/>
+      <w:i/>
+      <w:iCs/>
+      <w:color w:val="272727" w:themeColor="text1" w:themeTint="D8"/>
+      <w:sz w:val="21"/>
+      <w:szCs w:val="21"/>
     </w:rPr>
   </w:style>
 </w:styles>

</xml_diff>

<commit_message>
few extra lines on plantations figures and geology
</commit_message>
<xml_diff>
--- a/shared docs/Chapter 2 - Methodology.docx
+++ b/shared docs/Chapter 2 - Methodology.docx
@@ -239,40 +239,75 @@
           <w:i/>
           <w:sz w:val="20"/>
         </w:rPr>
-        <w:t xml:space="preserve">: average monthly </w:t>
-      </w:r>
+        <w:t xml:space="preserve">: average monthly precipitation in </w:t>
+      </w:r>
+      <w:proofErr w:type="spellStart"/>
       <w:r>
         <w:rPr>
           <w:i/>
           <w:sz w:val="20"/>
         </w:rPr>
-        <w:t>precipitation</w:t>
-      </w:r>
+        <w:t>Aberfeldy</w:t>
+      </w:r>
+      <w:proofErr w:type="spellEnd"/>
       <w:r>
         <w:rPr>
           <w:i/>
           <w:sz w:val="20"/>
         </w:rPr>
-        <w:t xml:space="preserve"> in </w:t>
-      </w:r>
-      <w:proofErr w:type="spellStart"/>
-      <w:r>
-        <w:rPr>
-          <w:i/>
-          <w:sz w:val="20"/>
-        </w:rPr>
+        <w:t>, years 2012-2016. Source: weatheronline.com</w:t>
+      </w:r>
+    </w:p>
+    <w:p>
+      <w:r>
+        <w:t xml:space="preserve">Rocks in the area of </w:t>
+      </w:r>
+      <w:proofErr w:type="spellStart"/>
+      <w:r>
         <w:t>Aberfeldy</w:t>
       </w:r>
       <w:proofErr w:type="spellEnd"/>
       <w:r>
-        <w:rPr>
-          <w:i/>
-          <w:sz w:val="20"/>
-        </w:rPr>
-        <w:t>, years 2012-2016. Source: weatheronline.com</w:t>
-      </w:r>
-    </w:p>
-    <w:p/>
+        <w:t xml:space="preserve"> belong to the </w:t>
+      </w:r>
+      <w:proofErr w:type="spellStart"/>
+      <w:r>
+        <w:t>Dalradian</w:t>
+      </w:r>
+      <w:proofErr w:type="spellEnd"/>
+      <w:r>
+        <w:t xml:space="preserve"> </w:t>
+      </w:r>
+      <w:proofErr w:type="spellStart"/>
+      <w:r>
+        <w:t>supergroup</w:t>
+      </w:r>
+      <w:proofErr w:type="spellEnd"/>
+      <w:r>
+        <w:t xml:space="preserve">, metamorphosed marine sediments of late-Precambrian and Lower Palaeozoic age </w:t>
+      </w:r>
+      <w:r>
+        <w:fldChar w:fldCharType="begin"/>
+      </w:r>
+      <w:r>
+        <w:instrText xml:space="preserve"> ADDIN EN.CITE &lt;EndNote&gt;&lt;Cite&gt;&lt;Author&gt;Craig&lt;/Author&gt;&lt;Year&gt;1925&lt;/Year&gt;&lt;RecNum&gt;61&lt;/RecNum&gt;&lt;DisplayText&gt;(Craig 1925)&lt;/DisplayText&gt;&lt;record&gt;&lt;rec-number&gt;61&lt;/rec-number&gt;&lt;foreign-keys&gt;&lt;key app="EN" db-id="arwpz50tppf20qes0adx5aztet0w9xtartsd" timestamp="1507224915"&gt;61&lt;/key&gt;&lt;/foreign-keys&gt;&lt;ref-type name="Book"&gt;6&lt;/ref-type&gt;&lt;contributors&gt;&lt;authors&gt;&lt;author&gt;Craig, G. Y.&lt;/author&gt;&lt;/authors&gt;&lt;tertiary-authors&gt;&lt;author&gt;Craig, G. Y.&lt;/author&gt;&lt;/tertiary-authors&gt;&lt;/contributors&gt;&lt;titles&gt;&lt;title&gt;Geology of Scotland&lt;/title&gt;&lt;/titles&gt;&lt;edition&gt;2nd&lt;/edition&gt;&lt;section&gt;472&lt;/section&gt;&lt;dates&gt;&lt;year&gt;1925&lt;/year&gt;&lt;/dates&gt;&lt;publisher&gt;Edinburgh: Scottish Academics&lt;/publisher&gt;&lt;isbn&gt;0707303168&lt;/isbn&gt;&lt;urls&gt;&lt;/urls&gt;&lt;/record&gt;&lt;/Cite&gt;&lt;/EndNote&gt;</w:instrText>
+      </w:r>
+      <w:r>
+        <w:fldChar w:fldCharType="separate"/>
+      </w:r>
+      <w:r>
+        <w:rPr>
+          <w:noProof/>
+        </w:rPr>
+        <w:t>(Craig 1925)</w:t>
+      </w:r>
+      <w:r>
+        <w:fldChar w:fldCharType="end"/>
+      </w:r>
+      <w:r>
+        <w:t>.</w:t>
+      </w:r>
+    </w:p>
     <w:p>
       <w:r>
         <w:t xml:space="preserve">The bedrock </w:t>
@@ -337,7 +372,6 @@
       </w:r>
     </w:p>
     <w:p>
-      <w:bookmarkStart w:id="0" w:name="_GoBack"/>
       <w:r>
         <w:rPr>
           <w:noProof/>
@@ -345,8 +379,8 @@
         </w:rPr>
         <w:drawing>
           <wp:inline distT="0" distB="0" distL="0" distR="0">
-            <wp:extent cx="5116908" cy="3705308"/>
-            <wp:effectExtent l="0" t="0" r="7620" b="9525"/>
+            <wp:extent cx="4407735" cy="3191774"/>
+            <wp:effectExtent l="0" t="0" r="0" b="8890"/>
             <wp:docPr id="6" name="Picture 6"/>
             <wp:cNvGraphicFramePr>
               <a:graphicFrameLocks xmlns:a="http://schemas.openxmlformats.org/drawingml/2006/main" noChangeAspect="1"/>
@@ -373,7 +407,7 @@
                   <pic:spPr>
                     <a:xfrm>
                       <a:off x="0" y="0"/>
-                      <a:ext cx="5130721" cy="3715310"/>
+                      <a:ext cx="4442102" cy="3216660"/>
                     </a:xfrm>
                     <a:prstGeom prst="rect">
                       <a:avLst/>
@@ -385,7 +419,6 @@
           </wp:inline>
         </w:drawing>
       </w:r>
-      <w:bookmarkEnd w:id="0"/>
     </w:p>
     <w:p>
       <w:pPr>
@@ -446,11 +479,10 @@
           <w:noProof/>
           <w:lang w:eastAsia="en-GB"/>
         </w:rPr>
-        <w:lastRenderedPageBreak/>
         <w:drawing>
           <wp:inline distT="0" distB="0" distL="0" distR="0">
-            <wp:extent cx="5731510" cy="4996815"/>
-            <wp:effectExtent l="0" t="0" r="2540" b="0"/>
+            <wp:extent cx="4405023" cy="3840364"/>
+            <wp:effectExtent l="0" t="0" r="0" b="8255"/>
             <wp:docPr id="7" name="Picture 7"/>
             <wp:cNvGraphicFramePr>
               <a:graphicFrameLocks xmlns:a="http://schemas.openxmlformats.org/drawingml/2006/main" noChangeAspect="1"/>
@@ -477,7 +509,7 @@
                   <pic:spPr>
                     <a:xfrm>
                       <a:off x="0" y="0"/>
-                      <a:ext cx="5731510" cy="4996815"/>
+                      <a:ext cx="4432615" cy="3864419"/>
                     </a:xfrm>
                     <a:prstGeom prst="rect">
                       <a:avLst/>
@@ -502,6 +534,7 @@
           <w:i/>
           <w:sz w:val="20"/>
         </w:rPr>
+        <w:lastRenderedPageBreak/>
         <w:t>Fig</w:t>
       </w:r>
       <w:proofErr w:type="gramStart"/>
@@ -518,36 +551,22 @@
           <w:i/>
           <w:sz w:val="20"/>
         </w:rPr>
-        <w:t xml:space="preserve"> geological map of the </w:t>
-      </w:r>
+        <w:t xml:space="preserve"> geological map of the superficial deposits in Griffin Forest area (1:50000). Source: Edina </w:t>
+      </w:r>
+      <w:proofErr w:type="spellStart"/>
       <w:r>
         <w:rPr>
           <w:i/>
           <w:sz w:val="20"/>
         </w:rPr>
-        <w:t xml:space="preserve">superficial deposits in </w:t>
-      </w:r>
+        <w:t>digimap</w:t>
+      </w:r>
+      <w:proofErr w:type="spellEnd"/>
       <w:r>
         <w:rPr>
           <w:i/>
           <w:sz w:val="20"/>
         </w:rPr>
-        <w:t xml:space="preserve">Griffin Forest area (1:50000). Source: Edina </w:t>
-      </w:r>
-      <w:proofErr w:type="spellStart"/>
-      <w:r>
-        <w:rPr>
-          <w:i/>
-          <w:sz w:val="20"/>
-        </w:rPr>
-        <w:t>digimap</w:t>
-      </w:r>
-      <w:proofErr w:type="spellEnd"/>
-      <w:r>
-        <w:rPr>
-          <w:i/>
-          <w:sz w:val="20"/>
-        </w:rPr>
         <w:t>.</w:t>
       </w:r>
     </w:p>
@@ -600,45 +619,44 @@
       </w:r>
       <w:proofErr w:type="spellEnd"/>
       <w:r>
-        <w:t xml:space="preserve"> on a single, alien </w:t>
+        <w:t xml:space="preserve"> on a single, alien species, the Sitka spruce, with </w:t>
+      </w:r>
+      <w:proofErr w:type="spellStart"/>
+      <w:r>
+        <w:t>lodgepole</w:t>
+      </w:r>
+      <w:proofErr w:type="spellEnd"/>
+      <w:r>
+        <w:t xml:space="preserve"> pine used where the ground is poorest. Tree-breeding programmes are also ensuring that the genetic base of the plants used will steadily decrease. Blanket afforestation consists of even aged conifer </w:t>
+      </w:r>
+      <w:proofErr w:type="gramStart"/>
+      <w:r>
+        <w:t>monocultures, that</w:t>
+      </w:r>
+      <w:proofErr w:type="gramEnd"/>
+      <w:r>
+        <w:t xml:space="preserve"> are harvested and replanted, like any crop of surplus grain, except that the trees take decades to grow.</w:t>
+      </w:r>
+    </w:p>
+    <w:p>
+      <w:r>
+        <w:t xml:space="preserve">The first basic ingredient or recent British forestry policy has always been an obsession with a target area of bare land to be afforested. During the WWI about 182,000 ha of mostly broadleaved woodland were felled. The Forestry Act of 1919 formed the foundations of today’s forestry policy and practices. The Forestry Commission (FC) was created and a target of 0.75 million ha of new forests was set. The WWII came all too soon, and so the need for more timber. In 1943 the FC set a new ambitious target: 1.2 million ha to be afforested and a further 0.8 million ha of “effective” forest to be created by restocking existing woodlands. Afforestation continued undisturbed despite of the loss of strategic interest; the justification came to the creation and diversification of employment in rural areas. At the end of the 1970s the 1943 target was about to be passed. In December 1980 a ministerial statement announced a forestry policy that did not mention a total area of plantations anymore, but envisaged an afforestation rate of 20,000-25,000 ha per year, later increased to 30,000 ha in March 1986. Since 1919 upland afforestation has continued inexorably. Over the last 60 years nearly 18,000 ha have been planted each year. </w:t>
+      </w:r>
+    </w:p>
+    <w:p>
+      <w:r>
+        <w:t xml:space="preserve">The second basic ingredient of British forestry is that the rapid expansion of coniferous plantations has occurred on land where tree growth is least satisfactory – in the uplands. This was due to avoid competition with agriculture, as the production of food was seen to be of key importance, and to take place on cheap land and on a large scale, to reduce unit costs. As to 1986, 34% of hill, moor and rough grazing in Scotland had been afforested (source: NCC 1986). </w:t>
+      </w:r>
+    </w:p>
+    <w:p>
+      <w:r>
+        <w:t xml:space="preserve">The main factors determining the maximum height at which trees can grow are altitude, climate (especially wind exposure) and soil quality. The potential maximum height of the tree line exceeds only slightly the 600 meters in the Cairngorms which is sensible lower than what can be found in Northern America and Scandinavia at similar latitudes. This can be due to the combination of the </w:t>
       </w:r>
       <w:r>
         <w:lastRenderedPageBreak/>
-        <w:t xml:space="preserve">species, the Sitka spruce, with </w:t>
-      </w:r>
-      <w:proofErr w:type="spellStart"/>
-      <w:r>
-        <w:t>lodgepole</w:t>
-      </w:r>
-      <w:proofErr w:type="spellEnd"/>
-      <w:r>
-        <w:t xml:space="preserve"> pine used where the ground is poorest. Tree-breeding programmes are also ensuring that the genetic base of the plants used will steadily decrease. Blanket afforestation consists of even aged conifer </w:t>
-      </w:r>
-      <w:proofErr w:type="gramStart"/>
-      <w:r>
-        <w:t>monocultures, that</w:t>
-      </w:r>
-      <w:proofErr w:type="gramEnd"/>
-      <w:r>
-        <w:t xml:space="preserve"> are harvested and replanted, like any crop of surplus grain, except that the trees take decades to grow.</w:t>
-      </w:r>
-    </w:p>
-    <w:p>
-      <w:r>
-        <w:t xml:space="preserve">The first basic ingredient or recent British forestry policy has always been an obsession with a target area of bare land to be afforested. During the WWI about 182,000 ha of mostly broadleaved woodland were felled. The Forestry Act of 1919 formed the foundations of today’s forestry policy and practices. The Forestry Commission (FC) was created and a target of 0.75 million ha of new forests was set. The WWII came all too soon, and so the need for more timber. In 1943 the FC set a new ambitious target: 1.2 million ha to be afforested and a further 0.8 million ha of “effective” forest to be created by restocking existing woodlands. Afforestation continued undisturbed despite of the loss of strategic interest; the justification came to the creation and diversification of employment in rural areas. At the end of the 1970s the 1943 target was about to be passed. In December 1980 a ministerial statement announced a forestry policy that did not mention a total area of plantations anymore, but envisaged an afforestation rate of 20,000-25,000 ha per year, later increased to 30,000 ha in March 1986. Since 1919 upland afforestation has continued inexorably. Over the last 60 years nearly 18,000 ha have been planted each year. </w:t>
-      </w:r>
-    </w:p>
-    <w:p>
-      <w:r>
-        <w:t xml:space="preserve">The second basic ingredient of British forestry is that the rapid expansion of coniferous plantations has occurred on land where tree growth is least satisfactory – in the uplands. This was due to avoid competition with agriculture, as the production of food was seen to be of key importance, and to take place on cheap land and on a large scale, to reduce unit costs. As to 1986, 34% of hill, moor and rough grazing in Scotland had been afforested (source: NCC 1986). </w:t>
-      </w:r>
-    </w:p>
-    <w:p>
-      <w:r>
-        <w:t>The main factors determining the maximum height at which trees can grow are altitude, climate (especially wind exposure) and soil quality. The potential maximum height of the tree line exceeds only slightly the 600 meters in the Cairngorms which is sensible lower than what can be found in Northern America and Scandinavia at similar latitudes. This can be due to the combination of the cool and wet oceanic climate and the wind exposure; soil types also indirectly reflect these two factors, as a direct combination of relieves and rainfall pattern (y1). The formation of peat blankets in the Scottish uplands, started after the last glaciation, is another limiting factor to the growth of trees that has been changed with the use of drainages to make the growth of tree roots possible.</w:t>
-      </w:r>
-    </w:p>
-    <w:p/>
+        <w:t>cool and wet oceanic climate and the wind exposure; soil types also indirectly reflect these two factors, as a direct combination of relieves and rainfall pattern (y1). The formation of peat blankets in the Scottish uplands, started after the last glaciation, is another limiting factor to the growth of trees that has been changed with the use of drainages to make the growth of tree roots possible.</w:t>
+      </w:r>
+    </w:p>
     <w:p>
       <w:pPr>
         <w:pStyle w:val="Heading3"/>
@@ -647,116 +665,58 @@
         <w:t>The plantation</w:t>
       </w:r>
     </w:p>
-    <w:p/>
-    <w:p>
-      <w:pPr>
-        <w:rPr>
-          <w:bCs/>
-        </w:rPr>
-      </w:pPr>
-      <w:r>
-        <w:t>T pl</w:t>
-      </w:r>
-      <w:r>
-        <w:t>ot: 56</w:t>
-      </w:r>
-      <w:r>
-        <w:rPr>
-          <w:bCs/>
-        </w:rPr>
-        <w:t>°36’</w:t>
-      </w:r>
-      <w:r>
-        <w:rPr>
-          <w:bCs/>
-        </w:rPr>
-        <w:t>22</w:t>
-      </w:r>
-      <w:r>
-        <w:rPr>
-          <w:bCs/>
-        </w:rPr>
-        <w:t xml:space="preserve">’’ N, </w:t>
-      </w:r>
-      <w:r>
-        <w:rPr>
-          <w:bCs/>
-        </w:rPr>
-        <w:t>3</w:t>
-      </w:r>
-      <w:r>
-        <w:rPr>
-          <w:b/>
-          <w:bCs/>
-        </w:rPr>
-        <w:t>°</w:t>
-      </w:r>
-      <w:r>
-        <w:rPr>
-          <w:bCs/>
-        </w:rPr>
-        <w:t>47</w:t>
-      </w:r>
-      <w:r>
-        <w:rPr>
-          <w:bCs/>
-        </w:rPr>
-        <w:t>’41’’ W</w:t>
-      </w:r>
-    </w:p>
-    <w:p>
-      <w:r>
-        <w:rPr>
-          <w:bCs/>
-        </w:rPr>
-        <w:t xml:space="preserve">C plot: </w:t>
-      </w:r>
-      <w:r>
-        <w:t>56</w:t>
-      </w:r>
-      <w:r>
-        <w:rPr>
-          <w:bCs/>
-        </w:rPr>
-        <w:t>°36’</w:t>
-      </w:r>
-      <w:r>
-        <w:rPr>
-          <w:bCs/>
-        </w:rPr>
-        <w:t>38</w:t>
-      </w:r>
-      <w:r>
-        <w:rPr>
-          <w:bCs/>
-        </w:rPr>
-        <w:t xml:space="preserve">’’ N, </w:t>
-      </w:r>
-      <w:r>
-        <w:rPr>
-          <w:bCs/>
-        </w:rPr>
-        <w:t>3</w:t>
-      </w:r>
-      <w:r>
-        <w:rPr>
-          <w:b/>
-          <w:bCs/>
-        </w:rPr>
-        <w:t>°</w:t>
-      </w:r>
-      <w:r>
-        <w:rPr>
-          <w:bCs/>
-        </w:rPr>
-        <w:t>47</w:t>
-      </w:r>
-      <w:r>
-        <w:rPr>
-          <w:bCs/>
-        </w:rPr>
-        <w:t>’40’’ W</w:t>
-      </w:r>
+    <w:p>
+      <w:r>
+        <w:t>The area of woodland in the UK at 31</w:t>
+      </w:r>
+      <w:r>
+        <w:rPr>
+          <w:vertAlign w:val="superscript"/>
+        </w:rPr>
+        <w:t>st</w:t>
+      </w:r>
+      <w:r>
+        <w:t xml:space="preserve"> March 2017 exceeds the 3 million hectares, 1.4 of which is located in Scotland. Conifers account for the 51% of the overall forest cover and almost three quarters in Scotland. Sitka spruce accounts for around a half of the conifer area in UK, about 58% in Scotland </w:t>
+      </w:r>
+      <w:r>
+        <w:fldChar w:fldCharType="begin"/>
+      </w:r>
+      <w:r>
+        <w:instrText xml:space="preserve"> ADDIN EN.CITE &lt;EndNote&gt;&lt;Cite&gt;&lt;Author&gt;ForestryCommission&lt;/Author&gt;&lt;Year&gt;2017&lt;/Year&gt;&lt;RecNum&gt;62&lt;/RecNum&gt;&lt;DisplayText&gt;(ForestryCommission 2017)&lt;/DisplayText&gt;&lt;record&gt;&lt;rec-number&gt;62&lt;/rec-number&gt;&lt;foreign-keys&gt;&lt;key app="EN" db-id="arwpz50tppf20qes0adx5aztet0w9xtartsd" timestamp="1507298163"&gt;62&lt;/key&gt;&lt;/foreign-keys&gt;&lt;ref-type name="Web Page"&gt;12&lt;/ref-type&gt;&lt;contributors&gt;&lt;authors&gt;&lt;author&gt;ForestryCommission&lt;/author&gt;&lt;/authors&gt;&lt;/contributors&gt;&lt;titles&gt;&lt;title&gt;Forestry statistics and Forestry in facts and figures&lt;/title&gt;&lt;/titles&gt;&lt;volume&gt;2017&lt;/volume&gt;&lt;number&gt;6 October&lt;/number&gt;&lt;dates&gt;&lt;year&gt;2017&lt;/year&gt;&lt;pub-dates&gt;&lt;date&gt;28th September 2017&lt;/date&gt;&lt;/pub-dates&gt;&lt;/dates&gt;&lt;urls&gt;&lt;related-urls&gt;&lt;url&gt;https://www.forestry.gov.uk/forestry/infd-7aqdgc&lt;/url&gt;&lt;/related-urls&gt;&lt;/urls&gt;&lt;/record&gt;&lt;/Cite&gt;&lt;/EndNote&gt;</w:instrText>
+      </w:r>
+      <w:r>
+        <w:fldChar w:fldCharType="separate"/>
+      </w:r>
+      <w:r>
+        <w:rPr>
+          <w:noProof/>
+        </w:rPr>
+        <w:t>(ForestryCommission 2017)</w:t>
+      </w:r>
+      <w:r>
+        <w:fldChar w:fldCharType="end"/>
+      </w:r>
+      <w:r>
+        <w:t>.</w:t>
+      </w:r>
+    </w:p>
+    <w:p>
+      <w:r>
+        <w:t xml:space="preserve">The Griffin Forest plantation was established in 1980-1981 over a blab la moorland </w:t>
+      </w:r>
+      <w:proofErr w:type="spellStart"/>
+      <w:r>
+        <w:t>bla</w:t>
+      </w:r>
+      <w:proofErr w:type="spellEnd"/>
+      <w:r>
+        <w:t xml:space="preserve"> </w:t>
+      </w:r>
+      <w:proofErr w:type="spellStart"/>
+      <w:r>
+        <w:t>bla</w:t>
+      </w:r>
+      <w:proofErr w:type="spellEnd"/>
     </w:p>
     <w:p>
       <w:r>
@@ -1017,6 +977,56 @@
       <w:r>
         <w:t xml:space="preserve">.). </w:t>
       </w:r>
+      <w:proofErr w:type="spellStart"/>
+      <w:proofErr w:type="gramStart"/>
+      <w:r>
+        <w:t>nei</w:t>
+      </w:r>
+      <w:proofErr w:type="spellEnd"/>
+      <w:proofErr w:type="gramEnd"/>
+      <w:r>
+        <w:t xml:space="preserve"> plot le </w:t>
+      </w:r>
+      <w:proofErr w:type="spellStart"/>
+      <w:r>
+        <w:t>poche</w:t>
+      </w:r>
+      <w:proofErr w:type="spellEnd"/>
+      <w:r>
+        <w:t xml:space="preserve"> </w:t>
+      </w:r>
+      <w:proofErr w:type="spellStart"/>
+      <w:r>
+        <w:t>piante</w:t>
+      </w:r>
+      <w:proofErr w:type="spellEnd"/>
+      <w:r>
+        <w:t xml:space="preserve"> di birch </w:t>
+      </w:r>
+      <w:proofErr w:type="spellStart"/>
+      <w:r>
+        <w:t>sono</w:t>
+      </w:r>
+      <w:proofErr w:type="spellEnd"/>
+      <w:r>
+        <w:t xml:space="preserve"> da </w:t>
+      </w:r>
+      <w:proofErr w:type="spellStart"/>
+      <w:r>
+        <w:t>mo</w:t>
+      </w:r>
+      <w:proofErr w:type="spellEnd"/>
+      <w:r>
+        <w:t xml:space="preserve">’ </w:t>
+      </w:r>
+      <w:proofErr w:type="spellStart"/>
+      <w:r>
+        <w:t>schiattate</w:t>
+      </w:r>
+      <w:proofErr w:type="spellEnd"/>
+      <w:r>
+        <w:t>.</w:t>
+      </w:r>
     </w:p>
     <w:p>
       <w:r>
@@ -1043,423 +1053,542 @@
     </w:p>
     <w:p>
       <w:r>
+        <w:t xml:space="preserve">Numbers of forest plantation – Sitka – Scotland and </w:t>
+      </w:r>
+      <w:proofErr w:type="spellStart"/>
+      <w:r>
+        <w:t>Tayshire</w:t>
+      </w:r>
+      <w:proofErr w:type="spellEnd"/>
+      <w:r>
+        <w:t xml:space="preserve"> (Forest Commission)</w:t>
+      </w:r>
+    </w:p>
+    <w:p>
+      <w:r>
+        <w:t>Rationale of forest plantation: Jarvis jpg from carbon experiment.</w:t>
+      </w:r>
+    </w:p>
+    <w:p>
+      <w:r>
+        <w:t xml:space="preserve">A </w:t>
+      </w:r>
+      <w:proofErr w:type="spellStart"/>
+      <w:r>
+        <w:t>dbh</w:t>
+      </w:r>
+      <w:proofErr w:type="spellEnd"/>
+      <w:r>
+        <w:t xml:space="preserve"> survey in 2010 (updated to 2016) was the basis to divide the plots in 8 class of diameter </w:t>
+      </w:r>
+      <w:proofErr w:type="spellStart"/>
+      <w:r>
+        <w:t>bla</w:t>
+      </w:r>
+      <w:proofErr w:type="spellEnd"/>
+      <w:r>
+        <w:t xml:space="preserve"> </w:t>
+      </w:r>
+      <w:proofErr w:type="spellStart"/>
+      <w:r>
+        <w:t>bla</w:t>
+      </w:r>
+      <w:proofErr w:type="spellEnd"/>
+      <w:r>
+        <w:t xml:space="preserve"> </w:t>
+      </w:r>
+      <w:r>
+        <w:rPr>
+          <w:b/>
+        </w:rPr>
+        <w:t>Forest description</w:t>
+      </w:r>
+      <w:r>
+        <w:t xml:space="preserve"> (</w:t>
+      </w:r>
+      <w:proofErr w:type="spellStart"/>
+      <w:r>
+        <w:t>dbh</w:t>
+      </w:r>
+      <w:proofErr w:type="spellEnd"/>
+      <w:r>
+        <w:t xml:space="preserve"> from Amy </w:t>
+      </w:r>
+      <w:proofErr w:type="spellStart"/>
+      <w:r>
+        <w:t>Harbinson</w:t>
+      </w:r>
+      <w:proofErr w:type="spellEnd"/>
+      <w:r>
+        <w:t xml:space="preserve"> 2010 (nested </w:t>
+      </w:r>
+      <w:proofErr w:type="spellStart"/>
+      <w:r>
+        <w:t>Anova</w:t>
+      </w:r>
+      <w:proofErr w:type="spellEnd"/>
+      <w:r>
+        <w:t xml:space="preserve"> to analyse the data</w:t>
+      </w:r>
+      <w:proofErr w:type="gramStart"/>
+      <w:r>
+        <w:t>. ???</w:t>
+      </w:r>
+      <w:proofErr w:type="gramEnd"/>
+      <w:r>
+        <w:t>), my update 2016)</w:t>
+      </w:r>
+    </w:p>
+    <w:p>
+      <w:r>
+        <w:t>Soil description. Richard Nair plots.</w:t>
+      </w:r>
+    </w:p>
+    <w:p/>
+    <w:p>
+      <w:pPr>
+        <w:pStyle w:val="Heading2"/>
+      </w:pPr>
+      <w:r>
+        <w:t>Methodology</w:t>
+      </w:r>
+    </w:p>
+    <w:p>
+      <w:r>
+        <w:t>Separate description for each experiment here or to be restructured on an “experiment” base?</w:t>
+      </w:r>
+      <w:r>
+        <w:t xml:space="preserve"> </w:t>
+      </w:r>
+    </w:p>
+    <w:p>
+      <w:pPr>
+        <w:pStyle w:val="Heading3"/>
+      </w:pPr>
+      <w:r>
+        <w:t>The plots</w:t>
+      </w:r>
+    </w:p>
+    <w:p>
+      <w:r>
+        <w:t>T and C plot explanation here: how they were meant to work. How they have worked – a wider representation of the real status (attrition…)</w:t>
+      </w:r>
+    </w:p>
+    <w:p>
+      <w:pPr>
+        <w:rPr>
+          <w:bCs/>
+        </w:rPr>
+      </w:pPr>
+      <w:r>
+        <w:t>T pl</w:t>
+      </w:r>
+      <w:r>
+        <w:t>ot: 56</w:t>
+      </w:r>
+      <w:r>
+        <w:rPr>
+          <w:bCs/>
+        </w:rPr>
+        <w:t>°36’</w:t>
+      </w:r>
+      <w:r>
+        <w:rPr>
+          <w:bCs/>
+        </w:rPr>
+        <w:t>22</w:t>
+      </w:r>
+      <w:r>
+        <w:rPr>
+          <w:bCs/>
+        </w:rPr>
+        <w:t xml:space="preserve">’’ N, </w:t>
+      </w:r>
+      <w:r>
+        <w:rPr>
+          <w:bCs/>
+        </w:rPr>
+        <w:t>3</w:t>
+      </w:r>
+      <w:r>
+        <w:rPr>
+          <w:b/>
+          <w:bCs/>
+        </w:rPr>
+        <w:t>°</w:t>
+      </w:r>
+      <w:r>
+        <w:rPr>
+          <w:bCs/>
+        </w:rPr>
+        <w:t>47</w:t>
+      </w:r>
+      <w:r>
+        <w:rPr>
+          <w:bCs/>
+        </w:rPr>
+        <w:t>’41’’ W</w:t>
+      </w:r>
+    </w:p>
+    <w:p>
+      <w:r>
+        <w:rPr>
+          <w:bCs/>
+        </w:rPr>
+        <w:t xml:space="preserve">C plot: </w:t>
+      </w:r>
+      <w:r>
+        <w:t>56</w:t>
+      </w:r>
+      <w:r>
+        <w:rPr>
+          <w:bCs/>
+        </w:rPr>
+        <w:t>°36’</w:t>
+      </w:r>
+      <w:r>
+        <w:rPr>
+          <w:bCs/>
+        </w:rPr>
+        <w:t>38</w:t>
+      </w:r>
+      <w:r>
+        <w:rPr>
+          <w:bCs/>
+        </w:rPr>
+        <w:t xml:space="preserve">’’ N, </w:t>
+      </w:r>
+      <w:r>
+        <w:rPr>
+          <w:bCs/>
+        </w:rPr>
+        <w:t>3</w:t>
+      </w:r>
+      <w:r>
+        <w:rPr>
+          <w:b/>
+          <w:bCs/>
+        </w:rPr>
+        <w:t>°</w:t>
+      </w:r>
+      <w:r>
+        <w:rPr>
+          <w:bCs/>
+        </w:rPr>
+        <w:t>47</w:t>
+      </w:r>
+      <w:r>
+        <w:rPr>
+          <w:bCs/>
+        </w:rPr>
+        <w:t>’40’’ W</w:t>
+      </w:r>
+    </w:p>
+    <w:p>
+      <w:r>
+        <w:t>Subplots 1 2 3 (from north to south).</w:t>
+      </w:r>
+    </w:p>
+    <w:p>
+      <w:pPr>
+        <w:pStyle w:val="Heading3"/>
+      </w:pPr>
+      <w:r>
+        <w:t>Water and litter samples collection</w:t>
+      </w:r>
+    </w:p>
+    <w:p>
+      <w:r>
+        <w:t>The core o</w:t>
+      </w:r>
+      <w:r>
+        <w:t xml:space="preserve">f the experiment aimed to compare the nitrogen input from the atmosphere to the nitrogen recovered below the canopy. </w:t>
+      </w:r>
+      <w:r>
+        <w:t xml:space="preserve">Two rainfall gauges, one “harp-wire” fog collector </w:t>
+      </w:r>
+      <w:proofErr w:type="spellStart"/>
+      <w:r>
+        <w:t>throughfall+litter</w:t>
+      </w:r>
+      <w:proofErr w:type="spellEnd"/>
+      <w:r>
+        <w:t xml:space="preserve"> and </w:t>
+      </w:r>
+      <w:proofErr w:type="spellStart"/>
+      <w:r>
+        <w:t>stemflow</w:t>
+      </w:r>
+      <w:proofErr w:type="spellEnd"/>
+      <w:r>
+        <w:t xml:space="preserve"> collectors and 4 streamflow flux and sample collection points were deployed.</w:t>
+      </w:r>
+    </w:p>
+    <w:p>
+      <w:r>
+        <w:rPr>
+          <w:color w:val="1F4E79" w:themeColor="accent1" w:themeShade="80"/>
+        </w:rPr>
         <w:lastRenderedPageBreak/>
-        <w:t xml:space="preserve">Numbers of forest plantation – Sitka – Scotland and </w:t>
-      </w:r>
-      <w:proofErr w:type="spellStart"/>
-      <w:r>
-        <w:t>Tayshire</w:t>
-      </w:r>
-      <w:proofErr w:type="spellEnd"/>
-      <w:r>
-        <w:t xml:space="preserve"> (Forest Commission)</w:t>
-      </w:r>
-    </w:p>
-    <w:p>
-      <w:r>
-        <w:t>Rationale of forest plantation: Jarvis jpg from carbon experiment.</w:t>
-      </w:r>
-    </w:p>
-    <w:p>
+        <w:t>Rainfall gauges</w:t>
+      </w:r>
+      <w:r>
+        <w:t xml:space="preserve">. </w:t>
+      </w:r>
+      <w:r>
+        <w:t>Two ra</w:t>
+      </w:r>
+      <w:r>
+        <w:t>infall gauge</w:t>
+      </w:r>
+      <w:r>
+        <w:t xml:space="preserve"> </w:t>
+      </w:r>
+      <w:r>
+        <w:t>was</w:t>
+      </w:r>
+      <w:r>
+        <w:t xml:space="preserve"> installed over the “T” plot (</w:t>
+      </w:r>
+      <w:r>
+        <w:t>56°35'59.8"N 3°47'21.5"W</w:t>
+      </w:r>
+      <w:r>
+        <w:t xml:space="preserve">, elevation: 440m) and </w:t>
+      </w:r>
+      <w:r>
+        <w:t>a second one below</w:t>
+      </w:r>
+      <w:r>
+        <w:t xml:space="preserve"> the “C” plot (</w:t>
+      </w:r>
+      <w:r>
+        <w:t>56°37'11.0"N 3°48'21.6"W</w:t>
+      </w:r>
+      <w:r>
+        <w:t>,</w:t>
+      </w:r>
+      <w:r>
+        <w:t xml:space="preserve"> elevation: 286 m) </w:t>
+      </w:r>
+      <w:r>
+        <w:t xml:space="preserve">in two open areas </w:t>
+      </w:r>
+      <w:r>
+        <w:t>far enough from the plantation</w:t>
+      </w:r>
+      <w:r>
+        <w:t xml:space="preserve"> to minimise any turbulence due to the presence of high obstacles.</w:t>
+      </w:r>
+      <w:r>
+        <w:t xml:space="preserve"> </w:t>
+      </w:r>
       <w:r>
         <w:t xml:space="preserve">A </w:t>
       </w:r>
+      <w:r>
+        <w:t xml:space="preserve">In the upper rain gauge station a </w:t>
+      </w:r>
+    </w:p>
+    <w:p>
+      <w:proofErr w:type="spellStart"/>
+      <w:r>
+        <w:rPr>
+          <w:color w:val="1F4E79" w:themeColor="accent1" w:themeShade="80"/>
+        </w:rPr>
+        <w:t>Throughfall</w:t>
+      </w:r>
+      <w:proofErr w:type="spellEnd"/>
+      <w:r>
+        <w:rPr>
+          <w:color w:val="1F4E79" w:themeColor="accent1" w:themeShade="80"/>
+        </w:rPr>
+        <w:t xml:space="preserve"> collection</w:t>
+      </w:r>
+      <w:r>
+        <w:rPr>
+          <w:color w:val="1F4E79" w:themeColor="accent1" w:themeShade="80"/>
+        </w:rPr>
+        <w:t xml:space="preserve">. </w:t>
+      </w:r>
+      <w:r>
+        <w:t xml:space="preserve">18 </w:t>
+      </w:r>
+      <w:r>
+        <w:t xml:space="preserve">collection point have been set, 9 per each plot, 3 per each subplot, representing different positions within the canopy (thinning lines, full density and intermediate) and different wind directions. </w:t>
+      </w:r>
+      <w:proofErr w:type="spellStart"/>
+      <w:r>
+        <w:t>Throughfall</w:t>
+      </w:r>
+      <w:proofErr w:type="spellEnd"/>
+      <w:r>
+        <w:t xml:space="preserve"> is collected through two inclined gutters of a fixed length (4.02 m) and width (0.234 m) collecting </w:t>
+      </w:r>
+      <w:proofErr w:type="spellStart"/>
+      <w:r>
+        <w:t>throughfall</w:t>
+      </w:r>
+      <w:proofErr w:type="spellEnd"/>
+      <w:r>
+        <w:t xml:space="preserve"> and draining it to a barrel. The barrel is covered but </w:t>
+      </w:r>
+      <w:r>
+        <w:t xml:space="preserve">lets the </w:t>
+      </w:r>
+      <w:proofErr w:type="spellStart"/>
+      <w:r>
+        <w:t>throughfall</w:t>
+      </w:r>
+      <w:proofErr w:type="spellEnd"/>
+      <w:r>
+        <w:t xml:space="preserve"> drain through</w:t>
+      </w:r>
+      <w:r>
+        <w:t xml:space="preserve"> a central sieve (r=12</w:t>
+      </w:r>
+      <w:proofErr w:type="gramStart"/>
+      <w:r>
+        <w:t>,25</w:t>
+      </w:r>
+      <w:proofErr w:type="gramEnd"/>
+      <w:r>
+        <w:t xml:space="preserve"> cm) which works as a filter, retaining litter </w:t>
+      </w:r>
+      <w:r>
+        <w:t>or other undesired objects or animals to</w:t>
+      </w:r>
+      <w:r>
+        <w:t xml:space="preserve"> pass</w:t>
+      </w:r>
+      <w:r>
+        <w:t xml:space="preserve"> </w:t>
+      </w:r>
+      <w:r>
+        <w:t>into the barrel.</w:t>
+      </w:r>
+      <w:r>
+        <w:t xml:space="preserve"> The depth of the water collected is measured and turned into a volume through an algorithm formulated in the labs by testing each barrel type deployed in field.</w:t>
+      </w:r>
+    </w:p>
+    <w:p>
+      <w:proofErr w:type="spellStart"/>
+      <w:r>
+        <w:rPr>
+          <w:color w:val="1F4E79" w:themeColor="accent1" w:themeShade="80"/>
+        </w:rPr>
+        <w:t>Stemflow</w:t>
+      </w:r>
+      <w:proofErr w:type="spellEnd"/>
+      <w:r>
+        <w:rPr>
+          <w:color w:val="1F4E79" w:themeColor="accent1" w:themeShade="80"/>
+        </w:rPr>
+        <w:t xml:space="preserve"> collection</w:t>
+      </w:r>
+      <w:r>
+        <w:rPr>
+          <w:color w:val="1F4E79" w:themeColor="accent1" w:themeShade="80"/>
+        </w:rPr>
+        <w:t xml:space="preserve">. </w:t>
+      </w:r>
+      <w:r>
+        <w:t>22</w:t>
+      </w:r>
+      <w:r>
+        <w:t xml:space="preserve"> </w:t>
+      </w:r>
+      <w:r>
+        <w:t>collection</w:t>
+      </w:r>
+    </w:p>
+    <w:p>
+      <w:r>
+        <w:rPr>
+          <w:color w:val="1F4E79" w:themeColor="accent1" w:themeShade="80"/>
+        </w:rPr>
+        <w:t>Streamflow fluxes.</w:t>
+      </w:r>
+      <w:r>
+        <w:t xml:space="preserve"> Thin plate weir doc. Hydrological balance (T plot). Monthly instant measure: limits.</w:t>
+      </w:r>
+    </w:p>
+    <w:p>
+      <w:r>
+        <w:t xml:space="preserve">The </w:t>
+      </w:r>
+      <w:r>
+        <w:t>sample</w:t>
+      </w:r>
+      <w:r>
+        <w:t xml:space="preserve"> collection </w:t>
+      </w:r>
+      <w:r>
+        <w:t>started on</w:t>
+      </w:r>
+      <w:r>
+        <w:t xml:space="preserve"> October 2011</w:t>
+      </w:r>
+      <w:r>
+        <w:t xml:space="preserve"> and ended on April 2017</w:t>
+      </w:r>
+    </w:p>
+    <w:p>
+      <w:r>
+        <w:t>Experiment “15N-labelled simulated Ndep”</w:t>
+      </w:r>
+    </w:p>
+    <w:p>
+      <w:r>
+        <w:t>Experiment “15N-labelled application on branches”</w:t>
+      </w:r>
+    </w:p>
+    <w:p>
+      <w:r>
+        <w:t>Brief explanation of the gas chambers collection too.</w:t>
+      </w:r>
+    </w:p>
+    <w:p>
+      <w:r>
+        <w:t xml:space="preserve">15N – labelled </w:t>
+      </w:r>
+    </w:p>
+    <w:p>
+      <w:r>
+        <w:t>Description of the main sample collection – rationale:</w:t>
+      </w:r>
+      <w:r>
+        <w:t xml:space="preserve"> </w:t>
+      </w:r>
+      <w:r>
+        <w:t xml:space="preserve">choice of trees by </w:t>
+      </w:r>
       <w:proofErr w:type="spellStart"/>
       <w:r>
         <w:t>dbh</w:t>
       </w:r>
       <w:proofErr w:type="spellEnd"/>
       <w:r>
-        <w:t xml:space="preserve"> survey in 2010 (updated to 2016) was the basis to divide the plots in 8 class of diameter </w:t>
-      </w:r>
-      <w:proofErr w:type="spellStart"/>
-      <w:r>
-        <w:t>bla</w:t>
+        <w:t xml:space="preserve"> classes, </w:t>
+      </w:r>
+      <w:proofErr w:type="spellStart"/>
+      <w:r>
+        <w:t>prolisso</w:t>
       </w:r>
       <w:proofErr w:type="spellEnd"/>
       <w:r>
         <w:t xml:space="preserve"> </w:t>
       </w:r>
       <w:proofErr w:type="spellStart"/>
-      <w:r>
-        <w:t>bla</w:t>
-      </w:r>
-      <w:proofErr w:type="spellEnd"/>
+      <w:proofErr w:type="gramStart"/>
+      <w:r>
+        <w:t>sulla</w:t>
+      </w:r>
+      <w:proofErr w:type="spellEnd"/>
+      <w:proofErr w:type="gramEnd"/>
       <w:r>
         <w:t xml:space="preserve"> </w:t>
       </w:r>
-      <w:r>
-        <w:rPr>
-          <w:b/>
-        </w:rPr>
-        <w:t>Forest description</w:t>
-      </w:r>
-      <w:r>
-        <w:t xml:space="preserve"> (</w:t>
-      </w:r>
-      <w:proofErr w:type="spellStart"/>
-      <w:r>
-        <w:t>dbh</w:t>
-      </w:r>
-      <w:proofErr w:type="spellEnd"/>
-      <w:r>
-        <w:t xml:space="preserve"> from Amy </w:t>
-      </w:r>
-      <w:proofErr w:type="spellStart"/>
-      <w:r>
-        <w:t>Harbinson</w:t>
-      </w:r>
-      <w:proofErr w:type="spellEnd"/>
-      <w:r>
-        <w:t xml:space="preserve"> 2010 (nested </w:t>
-      </w:r>
-      <w:proofErr w:type="spellStart"/>
-      <w:r>
-        <w:t>Anova</w:t>
-      </w:r>
-      <w:proofErr w:type="spellEnd"/>
-      <w:r>
-        <w:t xml:space="preserve"> to analyse the data</w:t>
-      </w:r>
-      <w:proofErr w:type="gramStart"/>
-      <w:r>
-        <w:t>. ???</w:t>
-      </w:r>
-      <w:proofErr w:type="gramEnd"/>
-      <w:r>
-        <w:t>), my update 2016)</w:t>
-      </w:r>
-    </w:p>
-    <w:p>
-      <w:r>
-        <w:t>Soil description. Richard Nair plots.</w:t>
-      </w:r>
-    </w:p>
-    <w:p/>
-    <w:p>
-      <w:pPr>
-        <w:pStyle w:val="Heading2"/>
-      </w:pPr>
-      <w:r>
-        <w:t>Methodology</w:t>
-      </w:r>
-    </w:p>
-    <w:p>
-      <w:r>
-        <w:t>Separate description for each experiment here or to be restructured on an “experiment” base?</w:t>
-      </w:r>
-      <w:r>
-        <w:t xml:space="preserve"> T and C plot</w:t>
-      </w:r>
-      <w:r>
-        <w:t xml:space="preserve"> explanation</w:t>
-      </w:r>
-      <w:r>
-        <w:t xml:space="preserve"> here</w:t>
-      </w:r>
-      <w:r>
-        <w:t>: how they were meant to work. How they have worked – a wider representation of the real status (attrition…)</w:t>
-      </w:r>
-    </w:p>
-    <w:p>
-      <w:pPr>
-        <w:pStyle w:val="Heading3"/>
-      </w:pPr>
-      <w:r>
-        <w:t>Water and litter samples collection</w:t>
-      </w:r>
-    </w:p>
-    <w:p>
-      <w:r>
-        <w:t>The core o</w:t>
-      </w:r>
-      <w:r>
-        <w:t xml:space="preserve">f the experiment aimed to compare the nitrogen input from the atmosphere to the nitrogen recovered below the canopy. </w:t>
-      </w:r>
-      <w:r>
-        <w:t xml:space="preserve">Two rainfall gauges, one “harp-wire” fog collector </w:t>
-      </w:r>
-      <w:proofErr w:type="spellStart"/>
-      <w:r>
-        <w:t>throughfall+litter</w:t>
-      </w:r>
-      <w:proofErr w:type="spellEnd"/>
-      <w:r>
-        <w:t xml:space="preserve"> and </w:t>
-      </w:r>
-      <w:proofErr w:type="spellStart"/>
-      <w:r>
-        <w:t>stemflow</w:t>
-      </w:r>
-      <w:proofErr w:type="spellEnd"/>
-      <w:r>
-        <w:t xml:space="preserve"> collectors and 4 streamflow flux and sample collection points were deployed.</w:t>
-      </w:r>
-    </w:p>
-    <w:p>
-      <w:r>
-        <w:rPr>
-          <w:color w:val="1F4E79" w:themeColor="accent1" w:themeShade="80"/>
-        </w:rPr>
-        <w:t>Rainfall gauges</w:t>
-      </w:r>
-      <w:r>
-        <w:t xml:space="preserve">. </w:t>
-      </w:r>
-      <w:r>
-        <w:t>Two ra</w:t>
-      </w:r>
-      <w:r>
-        <w:t>infall gauge</w:t>
-      </w:r>
-      <w:r>
-        <w:t xml:space="preserve"> </w:t>
-      </w:r>
-      <w:r>
-        <w:t>was</w:t>
-      </w:r>
-      <w:r>
-        <w:t xml:space="preserve"> installed over the “T” plot (</w:t>
-      </w:r>
-      <w:r>
-        <w:t>56°35'59.8"N 3°47'21.5"W</w:t>
-      </w:r>
-      <w:r>
-        <w:t xml:space="preserve">, elevation: 440m) and </w:t>
-      </w:r>
-      <w:r>
-        <w:t>a second one below</w:t>
-      </w:r>
-      <w:r>
-        <w:t xml:space="preserve"> the “C” plot (</w:t>
-      </w:r>
-      <w:r>
-        <w:t>56°37'11.0"N 3°48'21.6"W</w:t>
-      </w:r>
-      <w:r>
-        <w:t>,</w:t>
-      </w:r>
-      <w:r>
-        <w:t xml:space="preserve"> elevation: 286 m) </w:t>
-      </w:r>
-      <w:r>
-        <w:t xml:space="preserve">in two open areas </w:t>
-      </w:r>
-      <w:r>
-        <w:t>far enough from the plantation</w:t>
-      </w:r>
-      <w:r>
-        <w:t xml:space="preserve"> to minimise any turbulence due to the presence of high obstacles.</w:t>
-      </w:r>
-      <w:r>
-        <w:t xml:space="preserve"> </w:t>
-      </w:r>
-      <w:r>
-        <w:t xml:space="preserve">A </w:t>
-      </w:r>
-      <w:r>
-        <w:t xml:space="preserve">In the upper rain gauge station a </w:t>
-      </w:r>
-    </w:p>
-    <w:p>
-      <w:proofErr w:type="spellStart"/>
-      <w:r>
-        <w:rPr>
-          <w:color w:val="1F4E79" w:themeColor="accent1" w:themeShade="80"/>
-        </w:rPr>
-        <w:t>Throughfall</w:t>
-      </w:r>
-      <w:proofErr w:type="spellEnd"/>
-      <w:r>
-        <w:rPr>
-          <w:color w:val="1F4E79" w:themeColor="accent1" w:themeShade="80"/>
-        </w:rPr>
-        <w:t xml:space="preserve"> collection</w:t>
-      </w:r>
-      <w:r>
-        <w:rPr>
-          <w:color w:val="1F4E79" w:themeColor="accent1" w:themeShade="80"/>
-        </w:rPr>
-        <w:t xml:space="preserve">. </w:t>
-      </w:r>
-      <w:r>
-        <w:t xml:space="preserve">18 </w:t>
-      </w:r>
-      <w:r>
-        <w:t xml:space="preserve">collection point have been set, 9 per each plot, 3 per each subplot, representing different positions within the canopy (thinning lines, full density and intermediate) and different wind directions. </w:t>
-      </w:r>
-      <w:proofErr w:type="spellStart"/>
-      <w:r>
-        <w:t>Throughfall</w:t>
-      </w:r>
-      <w:proofErr w:type="spellEnd"/>
-      <w:r>
-        <w:t xml:space="preserve"> is collected through two inclined gutters of a fixed length (4.02 m) and width (0.234 m) collecting </w:t>
-      </w:r>
-      <w:proofErr w:type="spellStart"/>
-      <w:r>
-        <w:t>throughfall</w:t>
-      </w:r>
-      <w:proofErr w:type="spellEnd"/>
-      <w:r>
-        <w:t xml:space="preserve"> and draining it to a barrel. The barrel is covered but </w:t>
-      </w:r>
-      <w:r>
-        <w:t xml:space="preserve">lets the </w:t>
-      </w:r>
-      <w:proofErr w:type="spellStart"/>
-      <w:r>
-        <w:t>throughfall</w:t>
-      </w:r>
-      <w:proofErr w:type="spellEnd"/>
-      <w:r>
-        <w:t xml:space="preserve"> drain through</w:t>
-      </w:r>
-      <w:r>
-        <w:t xml:space="preserve"> a central sieve (r=12</w:t>
-      </w:r>
-      <w:proofErr w:type="gramStart"/>
-      <w:r>
-        <w:t>,25</w:t>
-      </w:r>
-      <w:proofErr w:type="gramEnd"/>
-      <w:r>
-        <w:t xml:space="preserve"> cm) which works as a filter, retaining litter </w:t>
-      </w:r>
-      <w:r>
-        <w:t>or other undesired objects or animals to</w:t>
-      </w:r>
-      <w:r>
-        <w:t xml:space="preserve"> pass</w:t>
-      </w:r>
-      <w:r>
-        <w:t xml:space="preserve"> </w:t>
-      </w:r>
-      <w:r>
-        <w:t>into the barrel.</w:t>
-      </w:r>
-      <w:r>
-        <w:t xml:space="preserve"> The depth of the water collected is measured and turned into a volume through an algorithm formulated in the labs by testing each barrel type deployed in field.</w:t>
-      </w:r>
-    </w:p>
-    <w:p>
-      <w:proofErr w:type="spellStart"/>
-      <w:r>
-        <w:rPr>
-          <w:color w:val="1F4E79" w:themeColor="accent1" w:themeShade="80"/>
-        </w:rPr>
-        <w:t>Stemflow</w:t>
-      </w:r>
-      <w:proofErr w:type="spellEnd"/>
-      <w:r>
-        <w:rPr>
-          <w:color w:val="1F4E79" w:themeColor="accent1" w:themeShade="80"/>
-        </w:rPr>
-        <w:t xml:space="preserve"> collection</w:t>
-      </w:r>
-      <w:r>
-        <w:rPr>
-          <w:color w:val="1F4E79" w:themeColor="accent1" w:themeShade="80"/>
-        </w:rPr>
-        <w:t xml:space="preserve">. </w:t>
-      </w:r>
-      <w:r>
-        <w:t>22</w:t>
-      </w:r>
-      <w:r>
-        <w:t xml:space="preserve"> </w:t>
-      </w:r>
-      <w:r>
-        <w:t>collection</w:t>
-      </w:r>
-    </w:p>
-    <w:p>
-      <w:r>
-        <w:rPr>
-          <w:color w:val="1F4E79" w:themeColor="accent1" w:themeShade="80"/>
-        </w:rPr>
-        <w:t>Streamflow fluxes.</w:t>
-      </w:r>
-      <w:r>
-        <w:t xml:space="preserve"> Thin plate weir doc. Hydrological balance (T plot). Monthly instant measure: limits.</w:t>
-      </w:r>
-    </w:p>
-    <w:p>
-      <w:r>
-        <w:t xml:space="preserve">The </w:t>
-      </w:r>
-      <w:r>
-        <w:t>sample</w:t>
-      </w:r>
-      <w:r>
-        <w:t xml:space="preserve"> collection </w:t>
-      </w:r>
-      <w:r>
-        <w:t>started on</w:t>
-      </w:r>
-      <w:r>
-        <w:t xml:space="preserve"> October 2011</w:t>
-      </w:r>
-      <w:r>
-        <w:t xml:space="preserve"> and ended on April 2017</w:t>
-      </w:r>
-    </w:p>
-    <w:p>
-      <w:r>
-        <w:t>Experiment “15N-labelled simulated Ndep”</w:t>
-      </w:r>
-    </w:p>
-    <w:p>
-      <w:r>
-        <w:t>Experiment “15N-labelled application on branches”</w:t>
-      </w:r>
-    </w:p>
-    <w:p>
-      <w:r>
-        <w:t>Brief explanation of the gas chambers collection too.</w:t>
-      </w:r>
-    </w:p>
-    <w:p>
-      <w:r>
-        <w:t xml:space="preserve">15N – labelled </w:t>
-      </w:r>
-    </w:p>
-    <w:p>
-      <w:r>
-        <w:t>Description of the main sample collection – rationale:</w:t>
-      </w:r>
-      <w:r>
-        <w:t xml:space="preserve"> </w:t>
-      </w:r>
-      <w:r>
-        <w:t xml:space="preserve">choice of trees by </w:t>
-      </w:r>
-      <w:proofErr w:type="spellStart"/>
-      <w:r>
-        <w:t>dbh</w:t>
-      </w:r>
-      <w:proofErr w:type="spellEnd"/>
-      <w:r>
-        <w:t xml:space="preserve"> classes, </w:t>
-      </w:r>
-      <w:proofErr w:type="spellStart"/>
-      <w:r>
-        <w:t>prolisso</w:t>
-      </w:r>
-      <w:proofErr w:type="spellEnd"/>
-      <w:r>
-        <w:t xml:space="preserve"> </w:t>
-      </w:r>
-      <w:proofErr w:type="spellStart"/>
-      <w:proofErr w:type="gramStart"/>
-      <w:r>
-        <w:t>sulla</w:t>
-      </w:r>
-      <w:proofErr w:type="spellEnd"/>
-      <w:proofErr w:type="gramEnd"/>
-      <w:r>
-        <w:t xml:space="preserve"> </w:t>
-      </w:r>
       <w:proofErr w:type="spellStart"/>
       <w:r>
         <w:t>descrizione</w:t>
@@ -1488,7 +1617,6 @@
         <w:rPr>
           <w:lang w:val="it-IT"/>
         </w:rPr>
-        <w:lastRenderedPageBreak/>
         <w:t xml:space="preserve">Open questions: ma la rationale, Magnani e pippe varie, da dove era partito il progetto, vanno qui? </w:t>
       </w:r>
       <w:r>
@@ -1508,7 +1636,18 @@
         <w:t xml:space="preserve">Brief description of some of the previous experiments. </w:t>
       </w:r>
     </w:p>
-    <w:p/>
+    <w:p>
+      <w:r>
+        <w:t>Notes for later:</w:t>
+      </w:r>
+    </w:p>
+    <w:p>
+      <w:r>
+        <w:t>Mitchell work with 87-93 of CNU!</w:t>
+      </w:r>
+      <w:bookmarkStart w:id="0" w:name="_GoBack"/>
+      <w:bookmarkEnd w:id="0"/>
+    </w:p>
     <w:p>
       <w:r>
         <w:t>Results</w:t>
@@ -1531,6 +1670,82 @@
       <w:proofErr w:type="spellEnd"/>
       <w:r>
         <w:t xml:space="preserve"> -&gt; fieldwork and lab methodology, data quality (NAs), data treatment, outliers, regression and interpolation.</w:t>
+      </w:r>
+    </w:p>
+    <w:p>
+      <w:pPr>
+        <w:rPr>
+          <w:rStyle w:val="SubtleReference"/>
+        </w:rPr>
+      </w:pPr>
+      <w:r>
+        <w:rPr>
+          <w:rStyle w:val="SubtleReference"/>
+        </w:rPr>
+        <w:t>References</w:t>
+      </w:r>
+    </w:p>
+    <w:p>
+      <w:pPr>
+        <w:pStyle w:val="EndNoteBibliography"/>
+      </w:pPr>
+      <w:r>
+        <w:fldChar w:fldCharType="begin"/>
+      </w:r>
+      <w:r>
+        <w:instrText xml:space="preserve"> ADDIN EN.REFLIST </w:instrText>
+      </w:r>
+      <w:r>
+        <w:fldChar w:fldCharType="separate"/>
+      </w:r>
+      <w:r>
+        <w:t xml:space="preserve">Craig, G. Y. (1925). </w:t>
+      </w:r>
+      <w:r>
+        <w:rPr>
+          <w:u w:val="single"/>
+        </w:rPr>
+        <w:t>Geology of Scotland</w:t>
+      </w:r>
+      <w:r>
+        <w:t>, Edinburgh: Scottish Academics.</w:t>
+      </w:r>
+    </w:p>
+    <w:p>
+      <w:pPr>
+        <w:pStyle w:val="EndNoteBibliography"/>
+        <w:spacing w:after="0"/>
+        <w:ind w:left="720" w:hanging="720"/>
+      </w:pPr>
+    </w:p>
+    <w:p>
+      <w:pPr>
+        <w:pStyle w:val="EndNoteBibliography"/>
+      </w:pPr>
+      <w:r>
+        <w:t xml:space="preserve">ForestryCommission (2017, 28th September 2017). "Forestry statistics and Forestry in facts and figures." Retrieved 6 October, 2017, from </w:t>
+      </w:r>
+      <w:hyperlink r:id="rId10" w:history="1">
+        <w:r>
+          <w:rPr>
+            <w:rStyle w:val="Hyperlink"/>
+          </w:rPr>
+          <w:t>https://www.forestry.gov.uk/forestry/infd-7aqdgc</w:t>
+        </w:r>
+      </w:hyperlink>
+      <w:r>
+        <w:t>.</w:t>
+      </w:r>
+    </w:p>
+    <w:p>
+      <w:pPr>
+        <w:pStyle w:val="EndNoteBibliography"/>
+        <w:ind w:left="720" w:hanging="720"/>
+      </w:pPr>
+    </w:p>
+    <w:p>
+      <w:r>
+        <w:fldChar w:fldCharType="end"/>
       </w:r>
     </w:p>
     <w:sectPr>
@@ -2579,7 +2794,6 @@
   <w:style w:type="character" w:default="1" w:styleId="DefaultParagraphFont">
     <w:name w:val="Default Paragraph Font"/>
     <w:uiPriority w:val="1"/>
-    <w:semiHidden/>
     <w:unhideWhenUsed/>
   </w:style>
   <w:style w:type="table" w:default="1" w:styleId="TableNormal">
@@ -2620,7 +2834,6 @@
     <w:name w:val="Hyperlink"/>
     <w:basedOn w:val="DefaultParagraphFont"/>
     <w:uiPriority w:val="99"/>
-    <w:semiHidden/>
     <w:unhideWhenUsed/>
     <w:rsid w:val="007C6DF9"/>
     <w:rPr>
@@ -2734,6 +2947,68 @@
       <w:color w:val="272727" w:themeColor="text1" w:themeTint="D8"/>
       <w:sz w:val="21"/>
       <w:szCs w:val="21"/>
+    </w:rPr>
+  </w:style>
+  <w:style w:type="paragraph" w:customStyle="1" w:styleId="EndNoteBibliographyTitle">
+    <w:name w:val="EndNote Bibliography Title"/>
+    <w:basedOn w:val="Normal"/>
+    <w:link w:val="EndNoteBibliographyTitleChar"/>
+    <w:rsid w:val="00DD448C"/>
+    <w:pPr>
+      <w:spacing w:after="0"/>
+      <w:jc w:val="center"/>
+    </w:pPr>
+    <w:rPr>
+      <w:rFonts w:ascii="Calibri" w:hAnsi="Calibri"/>
+      <w:noProof/>
+      <w:lang w:val="en-US"/>
+    </w:rPr>
+  </w:style>
+  <w:style w:type="character" w:customStyle="1" w:styleId="EndNoteBibliographyTitleChar">
+    <w:name w:val="EndNote Bibliography Title Char"/>
+    <w:basedOn w:val="DefaultParagraphFont"/>
+    <w:link w:val="EndNoteBibliographyTitle"/>
+    <w:rsid w:val="00DD448C"/>
+    <w:rPr>
+      <w:rFonts w:ascii="Calibri" w:hAnsi="Calibri"/>
+      <w:noProof/>
+      <w:lang w:val="en-US"/>
+    </w:rPr>
+  </w:style>
+  <w:style w:type="paragraph" w:customStyle="1" w:styleId="EndNoteBibliography">
+    <w:name w:val="EndNote Bibliography"/>
+    <w:basedOn w:val="Normal"/>
+    <w:link w:val="EndNoteBibliographyChar"/>
+    <w:rsid w:val="00DD448C"/>
+    <w:pPr>
+      <w:spacing w:line="240" w:lineRule="auto"/>
+    </w:pPr>
+    <w:rPr>
+      <w:rFonts w:ascii="Calibri" w:hAnsi="Calibri"/>
+      <w:noProof/>
+      <w:lang w:val="en-US"/>
+    </w:rPr>
+  </w:style>
+  <w:style w:type="character" w:customStyle="1" w:styleId="EndNoteBibliographyChar">
+    <w:name w:val="EndNote Bibliography Char"/>
+    <w:basedOn w:val="DefaultParagraphFont"/>
+    <w:link w:val="EndNoteBibliography"/>
+    <w:rsid w:val="00DD448C"/>
+    <w:rPr>
+      <w:rFonts w:ascii="Calibri" w:hAnsi="Calibri"/>
+      <w:noProof/>
+      <w:lang w:val="en-US"/>
+    </w:rPr>
+  </w:style>
+  <w:style w:type="character" w:styleId="SubtleReference">
+    <w:name w:val="Subtle Reference"/>
+    <w:basedOn w:val="DefaultParagraphFont"/>
+    <w:uiPriority w:val="31"/>
+    <w:qFormat/>
+    <w:rsid w:val="00DD448C"/>
+    <w:rPr>
+      <w:smallCaps/>
+      <w:color w:val="5A5A5A" w:themeColor="text1" w:themeTint="A5"/>
     </w:rPr>
   </w:style>
 </w:styles>

</xml_diff>

<commit_message>
2 days changes in Methodology chapter
</commit_message>
<xml_diff>
--- a/shared docs/Chapter 2 - Methodology.docx
+++ b/shared docs/Chapter 2 - Methodology.docx
@@ -1,10 +1,108 @@
 
 <file path=word/document.xml><?xml version="1.0" encoding="utf-8"?>
-<w:document xmlns:wpc="http://schemas.microsoft.com/office/word/2010/wordprocessingCanvas" xmlns:mc="http://schemas.openxmlformats.org/markup-compatibility/2006" xmlns:o="urn:schemas-microsoft-com:office:office" xmlns:r="http://schemas.openxmlformats.org/officeDocument/2006/relationships" xmlns:m="http://schemas.openxmlformats.org/officeDocument/2006/math" xmlns:v="urn:schemas-microsoft-com:vml" xmlns:wp14="http://schemas.microsoft.com/office/word/2010/wordprocessingDrawing" xmlns:wp="http://schemas.openxmlformats.org/drawingml/2006/wordprocessingDrawing" xmlns:w10="urn:schemas-microsoft-com:office:word" xmlns:w="http://schemas.openxmlformats.org/wordprocessingml/2006/main" xmlns:w14="http://schemas.microsoft.com/office/word/2010/wordml" xmlns:w15="http://schemas.microsoft.com/office/word/2012/wordml" xmlns:wpg="http://schemas.microsoft.com/office/word/2010/wordprocessingGroup" xmlns:wpi="http://schemas.microsoft.com/office/word/2010/wordprocessingInk" xmlns:wne="http://schemas.microsoft.com/office/word/2006/wordml" xmlns:wps="http://schemas.microsoft.com/office/word/2010/wordprocessingShape" mc:Ignorable="w14 w15 wp14">
+<w:document xmlns:wpc="http://schemas.microsoft.com/office/word/2010/wordprocessingCanvas" xmlns:cx="http://schemas.microsoft.com/office/drawing/2014/chartex" xmlns:cx1="http://schemas.microsoft.com/office/drawing/2015/9/8/chartex" xmlns:cx2="http://schemas.microsoft.com/office/drawing/2015/10/21/chartex" xmlns:cx3="http://schemas.microsoft.com/office/drawing/2016/5/9/chartex" xmlns:cx4="http://schemas.microsoft.com/office/drawing/2016/5/10/chartex" xmlns:cx5="http://schemas.microsoft.com/office/drawing/2016/5/11/chartex" xmlns:cx6="http://schemas.microsoft.com/office/drawing/2016/5/12/chartex" xmlns:cx7="http://schemas.microsoft.com/office/drawing/2016/5/13/chartex" xmlns:cx8="http://schemas.microsoft.com/office/drawing/2016/5/14/chartex" xmlns:mc="http://schemas.openxmlformats.org/markup-compatibility/2006" xmlns:aink="http://schemas.microsoft.com/office/drawing/2016/ink" xmlns:am3d="http://schemas.microsoft.com/office/drawing/2017/model3d" xmlns:o="urn:schemas-microsoft-com:office:office" xmlns:r="http://schemas.openxmlformats.org/officeDocument/2006/relationships" xmlns:m="http://schemas.openxmlformats.org/officeDocument/2006/math" xmlns:v="urn:schemas-microsoft-com:vml" xmlns:wp14="http://schemas.microsoft.com/office/word/2010/wordprocessingDrawing" xmlns:wp="http://schemas.openxmlformats.org/drawingml/2006/wordprocessingDrawing" xmlns:w10="urn:schemas-microsoft-com:office:word" xmlns:w="http://schemas.openxmlformats.org/wordprocessingml/2006/main" xmlns:w14="http://schemas.microsoft.com/office/word/2010/wordml" xmlns:w15="http://schemas.microsoft.com/office/word/2012/wordml" xmlns:w16se="http://schemas.microsoft.com/office/word/2015/wordml/symex" xmlns:wpg="http://schemas.microsoft.com/office/word/2010/wordprocessingGroup" xmlns:wpi="http://schemas.microsoft.com/office/word/2010/wordprocessingInk" xmlns:wne="http://schemas.microsoft.com/office/word/2006/wordml" xmlns:wps="http://schemas.microsoft.com/office/word/2010/wordprocessingShape" mc:Ignorable="w14 w15 w16se wp14">
   <w:body>
     <w:p>
       <w:pPr>
-        <w:pStyle w:val="Heading1"/>
+        <w:rPr>
+          <w:color w:val="1F4E79" w:themeColor="accent1" w:themeShade="80"/>
+        </w:rPr>
+      </w:pPr>
+      <w:r>
+        <w:rPr>
+          <w:color w:val="1F4E79" w:themeColor="accent1" w:themeShade="80"/>
+        </w:rPr>
+        <w:t>Acronyms</w:t>
+      </w:r>
+      <w:r>
+        <w:rPr>
+          <w:color w:val="1F4E79" w:themeColor="accent1" w:themeShade="80"/>
+        </w:rPr>
+        <w:t xml:space="preserve"> and definitions</w:t>
+      </w:r>
+    </w:p>
+    <w:p>
+      <w:r>
+        <w:rPr>
+          <w:b/>
+        </w:rPr>
+        <w:t>DBH</w:t>
+      </w:r>
+      <w:r>
+        <w:t xml:space="preserve"> = diameter at breast height. </w:t>
+      </w:r>
+    </w:p>
+    <w:p>
+      <w:r>
+        <w:rPr>
+          <w:b/>
+        </w:rPr>
+        <w:t>N</w:t>
+      </w:r>
+      <w:r>
+        <w:rPr>
+          <w:b/>
+          <w:vertAlign w:val="subscript"/>
+        </w:rPr>
+        <w:t>dep</w:t>
+      </w:r>
+      <w:r>
+        <w:t xml:space="preserve"> = nitrogen deposition</w:t>
+      </w:r>
+      <w:r>
+        <w:t xml:space="preserve">, input of reactive nitrogen from the atmosphere to the biosphere both as dry deposition and in precipitation, or wet deposition. </w:t>
+      </w:r>
+    </w:p>
+    <w:p>
+      <w:r>
+        <w:rPr>
+          <w:b/>
+        </w:rPr>
+        <w:t>SF</w:t>
+      </w:r>
+      <w:r>
+        <w:t xml:space="preserve"> = stemflow</w:t>
+      </w:r>
+      <w:r>
+        <w:t>,</w:t>
+      </w:r>
+      <w:r>
+        <w:t xml:space="preserve"> flow of intercepted water down the stem or trunk of a plant</w:t>
+      </w:r>
+      <w:r>
+        <w:t>.</w:t>
+      </w:r>
+    </w:p>
+    <w:p>
+      <w:r>
+        <w:rPr>
+          <w:b/>
+        </w:rPr>
+        <w:t>TF</w:t>
+      </w:r>
+      <w:r>
+        <w:t xml:space="preserve"> = </w:t>
+      </w:r>
+      <w:proofErr w:type="spellStart"/>
+      <w:r>
+        <w:t>throughfall</w:t>
+      </w:r>
+      <w:proofErr w:type="spellEnd"/>
+      <w:r>
+        <w:t xml:space="preserve">, excess precipitation </w:t>
+      </w:r>
+      <w:proofErr w:type="spellStart"/>
+      <w:r>
+        <w:t>shedded</w:t>
+      </w:r>
+      <w:proofErr w:type="spellEnd"/>
+      <w:r>
+        <w:t xml:space="preserve"> by wet leaves onto the ground.</w:t>
+      </w:r>
+    </w:p>
+    <w:p>
+      <w:pPr>
+        <w:pStyle w:val="Titolo1"/>
       </w:pPr>
       <w:r>
         <w:t>Site description and methodology</w:t>
@@ -12,7 +110,7 @@
     </w:p>
     <w:p>
       <w:pPr>
-        <w:pStyle w:val="Heading2"/>
+        <w:pStyle w:val="Titolo2"/>
       </w:pPr>
       <w:r>
         <w:t xml:space="preserve">Site </w:t>
@@ -23,18 +121,24 @@
     </w:p>
     <w:p>
       <w:r>
-        <w:t>The experiment site is located in Griffin Forest, Perthshire (UK)</w:t>
-      </w:r>
-      <w:r>
-        <w:t xml:space="preserve">, on the north facing slope of the </w:t>
-      </w:r>
-      <w:proofErr w:type="spellStart"/>
-      <w:r>
-        <w:t>Tay</w:t>
-      </w:r>
-      <w:proofErr w:type="spellEnd"/>
-      <w:r>
-        <w:t xml:space="preserve"> Valley </w:t>
+        <w:t xml:space="preserve">The experiment site </w:t>
+      </w:r>
+      <w:proofErr w:type="gramStart"/>
+      <w:r>
+        <w:t>is located in</w:t>
+      </w:r>
+      <w:proofErr w:type="gramEnd"/>
+      <w:r>
+        <w:t xml:space="preserve"> Griffin Forest, Perthshire (</w:t>
+      </w:r>
+      <w:r>
+        <w:t xml:space="preserve">Scotland, </w:t>
+      </w:r>
+      <w:r>
+        <w:t>UK)</w:t>
+      </w:r>
+      <w:r>
+        <w:t xml:space="preserve">, on the north facing slope of the Tay Valley </w:t>
       </w:r>
       <w:r>
         <w:t>at about 4 km from</w:t>
@@ -61,7 +165,13 @@
       </w:r>
       <w:proofErr w:type="spellEnd"/>
       <w:r>
-        <w:t>. This area is characterised by relatively cool winters and warm summers, compared to Scotland. The average annual rainfall for the same period is about 1050 mm per year, with a maximum in 2014 (1376.2 mm) and a minimum in 2016 (768.6 mm).</w:t>
+        <w:t>. This area is characterised by relatively cool winters and warm summers, compared to Scotland. The average annual rainfall for the same period is about 1050 mm pe</w:t>
+      </w:r>
+      <w:r>
+        <w:t>r year, with a maximum in 2014 of 1376.2 mm and a minimum in 2016 of768.6 mm (fig. 2)</w:t>
+      </w:r>
+      <w:r>
+        <w:t>.</w:t>
       </w:r>
     </w:p>
     <w:p>
@@ -163,6 +273,7 @@
           <w:noProof/>
           <w:lang w:eastAsia="en-GB"/>
         </w:rPr>
+        <w:lastRenderedPageBreak/>
         <w:drawing>
           <wp:inline distT="0" distB="0" distL="0" distR="0">
             <wp:extent cx="4708128" cy="3069203"/>
@@ -224,7 +335,6 @@
           <w:i/>
           <w:sz w:val="20"/>
         </w:rPr>
-        <w:lastRenderedPageBreak/>
         <w:t>Fig.</w:t>
       </w:r>
       <w:r>
@@ -276,15 +386,7 @@
       </w:r>
       <w:proofErr w:type="spellEnd"/>
       <w:r>
-        <w:t xml:space="preserve"> </w:t>
-      </w:r>
-      <w:proofErr w:type="spellStart"/>
-      <w:r>
-        <w:t>supergroup</w:t>
-      </w:r>
-      <w:proofErr w:type="spellEnd"/>
-      <w:r>
-        <w:t xml:space="preserve">, metamorphosed marine sediments of late-Precambrian and Lower Palaeozoic age </w:t>
+        <w:t xml:space="preserve"> supergroup, metamorphosed marine sediments of late-Precambrian and Lower Palaeozoic age </w:t>
       </w:r>
       <w:r>
         <w:fldChar w:fldCharType="begin"/>
@@ -432,23 +534,7 @@
           <w:i/>
           <w:sz w:val="20"/>
         </w:rPr>
-        <w:t>Fig</w:t>
-      </w:r>
-      <w:proofErr w:type="gramStart"/>
-      <w:r>
-        <w:rPr>
-          <w:i/>
-          <w:sz w:val="20"/>
-        </w:rPr>
-        <w:t>:3</w:t>
-      </w:r>
-      <w:proofErr w:type="gramEnd"/>
-      <w:r>
-        <w:rPr>
-          <w:i/>
-          <w:sz w:val="20"/>
-        </w:rPr>
-        <w:t xml:space="preserve"> geological map of the bedrock in the Griffin Forest area (1:50000). Source: Edina </w:t>
+        <w:t xml:space="preserve">Fig:3 geological map of the bedrock in the Griffin Forest area (1:50000). Source: Edina </w:t>
       </w:r>
       <w:proofErr w:type="spellStart"/>
       <w:r>
@@ -479,6 +565,7 @@
           <w:noProof/>
           <w:lang w:eastAsia="en-GB"/>
         </w:rPr>
+        <w:lastRenderedPageBreak/>
         <w:drawing>
           <wp:inline distT="0" distB="0" distL="0" distR="0">
             <wp:extent cx="4405023" cy="3840364"/>
@@ -534,74 +621,289 @@
           <w:i/>
           <w:sz w:val="20"/>
         </w:rPr>
+        <w:t xml:space="preserve">Fig:3 geological map of the superficial deposits in Griffin Forest area (1:50000). Source: Edina </w:t>
+      </w:r>
+      <w:proofErr w:type="spellStart"/>
+      <w:r>
+        <w:rPr>
+          <w:i/>
+          <w:sz w:val="20"/>
+        </w:rPr>
+        <w:t>digimap</w:t>
+      </w:r>
+      <w:proofErr w:type="spellEnd"/>
+      <w:r>
+        <w:rPr>
+          <w:i/>
+          <w:sz w:val="20"/>
+        </w:rPr>
+        <w:t>.</w:t>
+      </w:r>
+    </w:p>
+    <w:p>
+      <w:r>
+        <w:t>The main factors determining the maximum height at which trees can grow are altitude, climate (especially wind exposure) and soil quality. The potential maximum height of the tree line exceeds only slightly the 600 meters in the Cairngorms</w:t>
+      </w:r>
+      <w:r>
+        <w:t>, north of the case study area,</w:t>
+      </w:r>
+      <w:r>
+        <w:t xml:space="preserve"> which is sensible lower than what can be found in Northern America and Scandinavia at similar latitudes. This can be due to the combination of the cool and wet oceanic climate and the wind exposure; soil types also indirectly reflect these two factors, as a direct combination o</w:t>
+      </w:r>
+      <w:r>
+        <w:t>f relieves and rainfall pattern</w:t>
+      </w:r>
+      <w:r>
+        <w:t>. The formation of peat blankets in the Scottish uplands, started after the last glaciation, is another limiting factor to the growth of trees that has been changed with the use of drainages</w:t>
+      </w:r>
+      <w:r>
+        <w:t xml:space="preserve"> in plantations</w:t>
+      </w:r>
+      <w:r>
+        <w:t xml:space="preserve"> to make the</w:t>
+      </w:r>
+      <w:r>
+        <w:t xml:space="preserve"> growth of tree roots possible (Conquering the Highlands)</w:t>
+      </w:r>
+    </w:p>
+    <w:p>
+      <w:pPr>
+        <w:pStyle w:val="Titolo3"/>
+      </w:pPr>
+      <w:r>
+        <w:t xml:space="preserve">Before afforestation: brief history of </w:t>
+      </w:r>
+      <w:r>
+        <w:t>forest</w:t>
+      </w:r>
+      <w:r>
+        <w:t xml:space="preserve"> cover in Scotland</w:t>
+      </w:r>
+    </w:p>
+    <w:p>
+      <w:r>
+        <w:t xml:space="preserve">The present status of Scottish forest cover </w:t>
+      </w:r>
+      <w:r>
+        <w:t>reflects</w:t>
+      </w:r>
+      <w:r>
+        <w:t xml:space="preserve"> a very recent afforestation process started on the second decade of the 20</w:t>
+      </w:r>
+      <w:r>
+        <w:rPr>
+          <w:vertAlign w:val="superscript"/>
+        </w:rPr>
+        <w:t>th</w:t>
+      </w:r>
+      <w:r>
+        <w:t xml:space="preserve"> century: at the start of the past century, in fact, less than 5% of the UK were covered by forests</w:t>
+      </w:r>
+      <w:r>
+        <w:t xml:space="preserve"> (cit. needed?)</w:t>
+      </w:r>
+      <w:r>
+        <w:t xml:space="preserve">. </w:t>
+      </w:r>
+      <w:r>
+        <w:t>When thinking of the Highlands, one might think that the typical world known scenery of naked mountains, whose rocks have been modelled by the force of Nature are the effect of the combined pressure of the climatic conditions and human pressure in a relatively recent past. In fact, after the last Ice Age different types of forests covered the Highland</w:t>
+      </w:r>
+      <w:r>
+        <w:t>s</w:t>
+      </w:r>
+      <w:r>
+        <w:t xml:space="preserve">, mainly pine and oak, except the extreme northern portion and the islands where the forest cover was mainly </w:t>
+      </w:r>
+      <w:r>
+        <w:t>consisting of birch and hazel. The forests ex</w:t>
+      </w:r>
+      <w:r>
+        <w:t>tent reached its maximum peak about 6,000 years ago, when an educated guess based on palynological investigations suggest that at least the 60% of Scotland was covered by some sort of vegetation. In that same era p</w:t>
+      </w:r>
+      <w:r>
+        <w:t>roof</w:t>
+      </w:r>
+      <w:r>
+        <w:t>s</w:t>
+      </w:r>
+      <w:r>
+        <w:t xml:space="preserve"> of massive utili</w:t>
+      </w:r>
+      <w:r>
+        <w:t>sation and deforestation dates 4</w:t>
+      </w:r>
+      <w:r>
+        <w:t xml:space="preserve">000 years ago </w:t>
+      </w:r>
+      <w:r>
+        <w:t xml:space="preserve">by the hand of early farming communities </w:t>
+      </w:r>
+      <w:r>
+        <w:t>(</w:t>
+      </w:r>
+      <w:proofErr w:type="spellStart"/>
+      <w:r>
+        <w:t>CtH</w:t>
+      </w:r>
+      <w:proofErr w:type="spellEnd"/>
+      <w:r>
+        <w:t xml:space="preserve">). </w:t>
+      </w:r>
+      <w:r>
+        <w:t>In fact, w</w:t>
+      </w:r>
+      <w:r>
+        <w:t xml:space="preserve">hilst in north-west Scotland the pine forests were largely replaced by blanket-bog before any large impact by man, in the Eastern Highlands human activity was the main destructive agent, stretching over a period from about 1700 BC to about 1000 AD: the fire, the cattle, the sheep and </w:t>
+      </w:r>
+      <w:r>
         <w:lastRenderedPageBreak/>
-        <w:t>Fig</w:t>
+        <w:t xml:space="preserve">the goats of the Highland peasants, aided by a period of climatic deterioration (the “Little Ice Age” started in the later fourteenth century and not really over before the late seventeenth century) reduced the estimated 50-60% of forest cover during the Mesolithic period to about the four </w:t>
+      </w:r>
+      <w:r>
+        <w:t>percent during the Middle Ages (Scottish Woodland History).</w:t>
+      </w:r>
+    </w:p>
+    <w:p>
+      <w:r>
+        <w:t>As written above, at the beginning of the 20</w:t>
+      </w:r>
+      <w:r>
+        <w:rPr>
+          <w:vertAlign w:val="superscript"/>
+        </w:rPr>
+        <w:t>th</w:t>
+      </w:r>
+      <w:r>
+        <w:t xml:space="preserve"> century forests counted for about 5% of the total land in UK. When </w:t>
+      </w:r>
+      <w:r>
+        <w:t>the WWI</w:t>
+      </w:r>
+      <w:r>
+        <w:t xml:space="preserve"> burst</w:t>
+      </w:r>
+      <w:r>
+        <w:t xml:space="preserve"> about 182,000 ha of mostly broadleaved woodland were felled</w:t>
+      </w:r>
+      <w:r>
+        <w:t xml:space="preserve"> and the urge for a strategic policy to create and maintain a woodland stock brought to what can be considered the foundations of today’s forestry policy and practices: </w:t>
       </w:r>
       <w:proofErr w:type="gramStart"/>
       <w:r>
-        <w:rPr>
-          <w:i/>
-          <w:sz w:val="20"/>
-        </w:rPr>
-        <w:t>:3</w:t>
+        <w:t>t</w:t>
+      </w:r>
+      <w:r>
+        <w:t>he</w:t>
       </w:r>
       <w:proofErr w:type="gramEnd"/>
       <w:r>
-        <w:rPr>
-          <w:i/>
-          <w:sz w:val="20"/>
-        </w:rPr>
-        <w:t xml:space="preserve"> geological map of the superficial deposits in Griffin Forest area (1:50000). Source: Edina </w:t>
-      </w:r>
-      <w:proofErr w:type="spellStart"/>
-      <w:r>
-        <w:rPr>
-          <w:i/>
-          <w:sz w:val="20"/>
-        </w:rPr>
-        <w:t>digimap</w:t>
-      </w:r>
-      <w:proofErr w:type="spellEnd"/>
-      <w:r>
-        <w:rPr>
-          <w:i/>
-          <w:sz w:val="20"/>
-        </w:rPr>
+        <w:t xml:space="preserve"> Forestry Act of 1919</w:t>
+      </w:r>
+      <w:r>
         <w:t>.</w:t>
       </w:r>
-    </w:p>
-    <w:p>
-      <w:pPr>
-        <w:rPr>
-          <w:i/>
-        </w:rPr>
-      </w:pPr>
-    </w:p>
-    <w:p>
-      <w:pPr>
-        <w:pStyle w:val="Heading3"/>
-      </w:pPr>
-      <w:r>
-        <w:t xml:space="preserve">Before afforestation: brief history of </w:t>
-      </w:r>
-      <w:r>
-        <w:t>forest</w:t>
-      </w:r>
-      <w:r>
-        <w:t xml:space="preserve"> cover in Scotland</w:t>
-      </w:r>
-    </w:p>
-    <w:p>
-      <w:r>
-        <w:t xml:space="preserve">“In the aftermaths of the last Ice Age some type of Forest covered the Highlands, apart from the high tops, though pine and oak did not grow on the islands and the flow country of the north, where such cover was largely consisted of birch and hazel. However, there is no evidence that even in Roman times, 2000 years ago, </w:t>
+      <w:r>
+        <w:t xml:space="preserve"> The Forestry Commission (FC) was created and a target of 0.75 million ha of new forests was set</w:t>
+      </w:r>
+      <w:r>
+        <w:t>, so that the country had not to rely anymore on timber imports</w:t>
+      </w:r>
+      <w:r>
+        <w:t xml:space="preserve">. </w:t>
+      </w:r>
+      <w:r>
+        <w:t>Due to</w:t>
+      </w:r>
+      <w:r>
+        <w:t xml:space="preserve"> the second </w:t>
+      </w:r>
+      <w:proofErr w:type="spellStart"/>
+      <w:r>
+        <w:t>Wolrd</w:t>
+      </w:r>
+      <w:proofErr w:type="spellEnd"/>
+      <w:r>
+        <w:t xml:space="preserve"> War conflict, and</w:t>
+      </w:r>
+      <w:r>
+        <w:t xml:space="preserve"> the </w:t>
+      </w:r>
+      <w:r>
+        <w:t xml:space="preserve">consequent </w:t>
+      </w:r>
+      <w:r>
+        <w:t>need for more timber</w:t>
+      </w:r>
+      <w:r>
+        <w:t>,</w:t>
+      </w:r>
+      <w:r>
+        <w:t xml:space="preserve"> </w:t>
       </w:r>
       <w:proofErr w:type="gramStart"/>
       <w:r>
-        <w:t>the</w:t>
+        <w:t>In</w:t>
       </w:r>
       <w:proofErr w:type="gramEnd"/>
       <w:r>
-        <w:t xml:space="preserve"> forest was still anything like this extent. Whilst in north-west Scotland the pine forests were largely replaced by blanket-bog before any large impact by man, in the Eastern Highlands human activity was the main destructive agent, stretching over a period from about 1700 BC to about 1000 AD: the fire, the cattle, the sheep and the goats of the Highland peasants, aided by a period of climatic deterioration (the “Little Ice Age” started in the later fourteenth century and not really over before the late seventeenth century) reduced the estimated 50-60% of forest cover during the Mesolithic period to about the four percent during the Middle Ages. </w:t>
+        <w:t xml:space="preserve"> 1943 the FC set a new ambitious target: 1.2 million ha to be afforested and a further 0.8 million ha of “effective” forest to be created by restocking existing woodlands. Afforestation continued undisturbed despite of the loss of strategic interest</w:t>
+      </w:r>
+      <w:r>
+        <w:t xml:space="preserve">. </w:t>
+      </w:r>
+      <w:r>
+        <w:t xml:space="preserve">At the end of the 1970s the 1943 target was about to be passed. In December 1980 a ministerial statement announced a forestry policy that did not mention a total area of plantations anymore, but envisaged an afforestation rate of 20,000-25,000 ha per year, later increased to 30,000 ha in March 1986. Since 1919 upland afforestation has continued inexorably. Over the last 60 years nearly 18,000 ha have been planted each year. </w:t>
+      </w:r>
+    </w:p>
+    <w:p>
+      <w:r>
+        <w:t>The area of woodland in the UK at 31</w:t>
+      </w:r>
+      <w:r>
+        <w:rPr>
+          <w:vertAlign w:val="superscript"/>
+        </w:rPr>
+        <w:t>st</w:t>
+      </w:r>
+      <w:r>
+        <w:t xml:space="preserve"> March 2017 exceeds the 3 million hectares, 1.4 of which </w:t>
+      </w:r>
+      <w:proofErr w:type="gramStart"/>
+      <w:r>
+        <w:t>is located in</w:t>
+      </w:r>
+      <w:proofErr w:type="gramEnd"/>
+      <w:r>
+        <w:t xml:space="preserve"> Scotland. Conifers account for the 51% of the overall forest cover and almost three quarters in Scotland. Sitka spruce accounts for around a half of the conifer area in UK, about 58% in Scotland </w:t>
+      </w:r>
+      <w:r>
+        <w:fldChar w:fldCharType="begin"/>
+      </w:r>
+      <w:r>
+        <w:instrText xml:space="preserve"> ADDIN EN.CITE &lt;EndNote&gt;&lt;Cite&gt;&lt;Author&gt;ForestryCommission&lt;/Author&gt;&lt;Year&gt;2017&lt;/Year&gt;&lt;RecNum&gt;62&lt;/RecNum&gt;&lt;DisplayText&gt;(ForestryCommission 2017)&lt;/DisplayText&gt;&lt;record&gt;&lt;rec-number&gt;62&lt;/rec-number&gt;&lt;foreign-keys&gt;&lt;key app="EN" db-id="arwpz50tppf20qes0adx5aztet0w9xtartsd" timestamp="1507298163"&gt;62&lt;/key&gt;&lt;/foreign-keys&gt;&lt;ref-type name="Web Page"&gt;12&lt;/ref-type&gt;&lt;contributors&gt;&lt;authors&gt;&lt;author&gt;ForestryCommission&lt;/author&gt;&lt;/authors&gt;&lt;/contributors&gt;&lt;titles&gt;&lt;title&gt;Forestry statistics and Forestry in facts and figures&lt;/title&gt;&lt;/titles&gt;&lt;volume&gt;2017&lt;/volume&gt;&lt;number&gt;6 October&lt;/number&gt;&lt;dates&gt;&lt;year&gt;2017&lt;/year&gt;&lt;pub-dates&gt;&lt;date&gt;28th September 2017&lt;/date&gt;&lt;/pub-dates&gt;&lt;/dates&gt;&lt;urls&gt;&lt;related-urls&gt;&lt;url&gt;https://www.forestry.gov.uk/forestry/infd-7aqdgc&lt;/url&gt;&lt;/related-urls&gt;&lt;/urls&gt;&lt;/record&gt;&lt;/Cite&gt;&lt;/EndNote&gt;</w:instrText>
+      </w:r>
+      <w:r>
+        <w:fldChar w:fldCharType="separate"/>
+      </w:r>
+      <w:r>
+        <w:rPr>
+          <w:noProof/>
+        </w:rPr>
+        <w:t>(ForestryCommission 2017)</w:t>
+      </w:r>
+      <w:r>
+        <w:fldChar w:fldCharType="end"/>
+      </w:r>
+      <w:r>
+        <w:t>.</w:t>
+      </w:r>
+    </w:p>
+    <w:p>
+      <w:pPr>
+        <w:pStyle w:val="Titolo3"/>
+      </w:pPr>
+      <w:r>
+        <w:t>The plantation</w:t>
       </w:r>
     </w:p>
     <w:p>
@@ -611,36 +913,12 @@
     </w:p>
     <w:p>
       <w:r>
-        <w:t xml:space="preserve">“The vocabulary of an upland forester draws irresistible comparisons with agriculture. Afforestation of a bare hillside requires fencing, the elimination of wildlife such as hares and deer (regarded as vermin), deep ploughing and drainage, planting, fertilising and weeding. Today’s foresters talk of rotations, crops and harvests. Their crops have become steadily more </w:t>
-      </w:r>
-      <w:proofErr w:type="spellStart"/>
-      <w:r>
-        <w:t>dependend</w:t>
-      </w:r>
-      <w:proofErr w:type="spellEnd"/>
-      <w:r>
-        <w:t xml:space="preserve"> on a single, alien species, the Sitka spruce, with </w:t>
-      </w:r>
-      <w:proofErr w:type="spellStart"/>
-      <w:r>
-        <w:t>lodgepole</w:t>
-      </w:r>
-      <w:proofErr w:type="spellEnd"/>
-      <w:r>
-        <w:t xml:space="preserve"> pine used where the ground is poorest. Tree-breeding programmes are also ensuring that the genetic base of the plants used will steadily decrease. Blanket afforestation consists of even aged conifer </w:t>
-      </w:r>
-      <w:proofErr w:type="gramStart"/>
-      <w:r>
-        <w:t>monocultures, that</w:t>
-      </w:r>
-      <w:proofErr w:type="gramEnd"/>
-      <w:r>
-        <w:t xml:space="preserve"> are harvested and replanted, like any crop of surplus grain, except that the trees take decades to grow.</w:t>
-      </w:r>
-    </w:p>
-    <w:p>
-      <w:r>
-        <w:t xml:space="preserve">The first basic ingredient or recent British forestry policy has always been an obsession with a target area of bare land to be afforested. During the WWI about 182,000 ha of mostly broadleaved woodland were felled. The Forestry Act of 1919 formed the foundations of today’s forestry policy and practices. The Forestry Commission (FC) was created and a target of 0.75 million ha of new forests was set. The WWII came all too soon, and so the need for more timber. In 1943 the FC set a new ambitious target: 1.2 million ha to be afforested and a further 0.8 million ha of “effective” forest to be created by restocking existing woodlands. Afforestation continued undisturbed despite of the loss of strategic interest; the justification came to the creation and diversification of employment in rural areas. At the end of the 1970s the 1943 target was about to be passed. In December 1980 a ministerial statement announced a forestry policy that did not mention a total area of plantations anymore, but envisaged an afforestation rate of 20,000-25,000 ha per year, later increased to 30,000 ha in March 1986. Since 1919 upland afforestation has continued inexorably. Over the last 60 years nearly 18,000 ha have been planted each year. </w:t>
+        <w:t>“The voc</w:t>
+      </w:r>
+      <w:bookmarkStart w:id="0" w:name="_GoBack"/>
+      <w:bookmarkEnd w:id="0"/>
+      <w:r>
+        <w:t>abulary of an upland forester draws irresistible comparisons with agriculture. Afforestation of a bare hillside requires fencing, the elimination of wildlife such as hares and deer (regarded as vermin), deep ploughing and drainage, planting, fertilising and weeding. Today’s foresters talk of rotations, crops and harvests. Their crops have become steadily more dependent on a single, alien species, the Sitka spruce, with lodgepole pine used where the ground is poorest. Tree-breeding programmes are also ensuring that the genetic base of the plants used will steadily decrease. Blanket afforestation consists of even aged conifer monocultures, that are harvested and replanted, like any crop of surplus grain, except that the trees take decades to grow.</w:t>
       </w:r>
     </w:p>
     <w:p>
@@ -650,94 +928,97 @@
     </w:p>
     <w:p>
       <w:r>
-        <w:t xml:space="preserve">The main factors determining the maximum height at which trees can grow are altitude, climate (especially wind exposure) and soil quality. The potential maximum height of the tree line exceeds only slightly the 600 meters in the Cairngorms which is sensible lower than what can be found in Northern America and Scandinavia at similar latitudes. This can be due to the combination of the </w:t>
-      </w:r>
-      <w:r>
-        <w:lastRenderedPageBreak/>
-        <w:t>cool and wet oceanic climate and the wind exposure; soil types also indirectly reflect these two factors, as a direct combination of relieves and rainfall pattern (y1). The formation of peat blankets in the Scottish uplands, started after the last glaciation, is another limiting factor to the growth of trees that has been changed with the use of drainages to make the growth of tree roots possible.</w:t>
-      </w:r>
-    </w:p>
-    <w:p>
-      <w:pPr>
-        <w:pStyle w:val="Heading3"/>
-      </w:pPr>
-      <w:r>
-        <w:t>The plantation</w:t>
-      </w:r>
-    </w:p>
-    <w:p>
-      <w:r>
-        <w:t>The area of woodland in the UK at 31</w:t>
-      </w:r>
-      <w:r>
-        <w:rPr>
-          <w:vertAlign w:val="superscript"/>
-        </w:rPr>
-        <w:t>st</w:t>
-      </w:r>
-      <w:r>
-        <w:t xml:space="preserve"> March 2017 exceeds the 3 million hectares, 1.4 of which is located in Scotland. Conifers account for the 51% of the overall forest cover and almost three quarters in Scotland. Sitka spruce accounts for around a half of the conifer area in UK, about 58% in Scotland </w:t>
-      </w:r>
-      <w:r>
-        <w:fldChar w:fldCharType="begin"/>
-      </w:r>
-      <w:r>
-        <w:instrText xml:space="preserve"> ADDIN EN.CITE &lt;EndNote&gt;&lt;Cite&gt;&lt;Author&gt;ForestryCommission&lt;/Author&gt;&lt;Year&gt;2017&lt;/Year&gt;&lt;RecNum&gt;62&lt;/RecNum&gt;&lt;DisplayText&gt;(ForestryCommission 2017)&lt;/DisplayText&gt;&lt;record&gt;&lt;rec-number&gt;62&lt;/rec-number&gt;&lt;foreign-keys&gt;&lt;key app="EN" db-id="arwpz50tppf20qes0adx5aztet0w9xtartsd" timestamp="1507298163"&gt;62&lt;/key&gt;&lt;/foreign-keys&gt;&lt;ref-type name="Web Page"&gt;12&lt;/ref-type&gt;&lt;contributors&gt;&lt;authors&gt;&lt;author&gt;ForestryCommission&lt;/author&gt;&lt;/authors&gt;&lt;/contributors&gt;&lt;titles&gt;&lt;title&gt;Forestry statistics and Forestry in facts and figures&lt;/title&gt;&lt;/titles&gt;&lt;volume&gt;2017&lt;/volume&gt;&lt;number&gt;6 October&lt;/number&gt;&lt;dates&gt;&lt;year&gt;2017&lt;/year&gt;&lt;pub-dates&gt;&lt;date&gt;28th September 2017&lt;/date&gt;&lt;/pub-dates&gt;&lt;/dates&gt;&lt;urls&gt;&lt;related-urls&gt;&lt;url&gt;https://www.forestry.gov.uk/forestry/infd-7aqdgc&lt;/url&gt;&lt;/related-urls&gt;&lt;/urls&gt;&lt;/record&gt;&lt;/Cite&gt;&lt;/EndNote&gt;</w:instrText>
-      </w:r>
-      <w:r>
-        <w:fldChar w:fldCharType="separate"/>
-      </w:r>
-      <w:r>
-        <w:rPr>
-          <w:noProof/>
-        </w:rPr>
-        <w:t>(ForestryCommission 2017)</w:t>
-      </w:r>
-      <w:r>
-        <w:fldChar w:fldCharType="end"/>
-      </w:r>
+        <w:t xml:space="preserve">Numbers of forest plantation – Sitka – Scotland and </w:t>
+      </w:r>
+      <w:proofErr w:type="spellStart"/>
+      <w:r>
+        <w:t>Tayshire</w:t>
+      </w:r>
+      <w:proofErr w:type="spellEnd"/>
+      <w:r>
+        <w:t xml:space="preserve"> (Forest Commission)</w:t>
+      </w:r>
+    </w:p>
+    <w:p>
+      <w:r>
+        <w:t>The Griffin Forest plantation was established in 1980-1981 over a</w:t>
+      </w:r>
+      <w:r>
+        <w:t>n area classified as heather</w:t>
+      </w:r>
+      <w:r>
+        <w:t xml:space="preserve"> </w:t>
+      </w:r>
+      <w:r>
+        <w:t xml:space="preserve">moorland. * Qui </w:t>
+      </w:r>
+      <w:proofErr w:type="spellStart"/>
+      <w:r>
+        <w:t>va</w:t>
+      </w:r>
+      <w:proofErr w:type="spellEnd"/>
+      <w:r>
+        <w:t xml:space="preserve"> la </w:t>
+      </w:r>
+      <w:proofErr w:type="spellStart"/>
+      <w:r>
+        <w:t>spiegazione</w:t>
+      </w:r>
+      <w:proofErr w:type="spellEnd"/>
+      <w:r>
+        <w:t xml:space="preserve"> </w:t>
+      </w:r>
+      <w:proofErr w:type="spellStart"/>
+      <w:r>
+        <w:t>della</w:t>
+      </w:r>
+      <w:proofErr w:type="spellEnd"/>
+      <w:r>
+        <w:t xml:space="preserve"> </w:t>
+      </w:r>
+      <w:proofErr w:type="spellStart"/>
+      <w:r>
+        <w:t>preparazione</w:t>
+      </w:r>
+      <w:proofErr w:type="spellEnd"/>
+      <w:r>
+        <w:t xml:space="preserve"> del </w:t>
+      </w:r>
+      <w:proofErr w:type="spellStart"/>
+      <w:r>
+        <w:t>terreno</w:t>
+      </w:r>
+      <w:proofErr w:type="spellEnd"/>
       <w:r>
         <w:t>.</w:t>
       </w:r>
     </w:p>
     <w:p>
       <w:r>
-        <w:t xml:space="preserve">The Griffin Forest plantation was established in 1980-1981 over a blab la moorland </w:t>
-      </w:r>
-      <w:proofErr w:type="spellStart"/>
-      <w:r>
-        <w:t>bla</w:t>
-      </w:r>
-      <w:proofErr w:type="spellEnd"/>
-      <w:r>
+        <w:t xml:space="preserve">The about </w:t>
+      </w:r>
+      <w:r>
+        <w:t>4</w:t>
+      </w:r>
+      <w:r>
+        <w:t>,000 ha were planted a dominance (80%) of Sitka spruce (</w:t>
+      </w:r>
+      <w:proofErr w:type="spellStart"/>
+      <w:r>
+        <w:rPr>
+          <w:i/>
+        </w:rPr>
+        <w:t>Picea</w:t>
+      </w:r>
+      <w:proofErr w:type="spellEnd"/>
+      <w:r>
+        <w:rPr>
+          <w:i/>
+        </w:rPr>
         <w:t xml:space="preserve"> </w:t>
       </w:r>
       <w:proofErr w:type="spellStart"/>
       <w:r>
-        <w:t>bla</w:t>
-      </w:r>
-      <w:proofErr w:type="spellEnd"/>
-    </w:p>
-    <w:p>
-      <w:r>
-        <w:t>The about 3,000 ha were planted in 1980-1981 with a dominance (80%) of Sitka spruce (</w:t>
-      </w:r>
-      <w:proofErr w:type="spellStart"/>
-      <w:r>
-        <w:rPr>
-          <w:i/>
-        </w:rPr>
-        <w:t>Picea</w:t>
-      </w:r>
-      <w:proofErr w:type="spellEnd"/>
-      <w:r>
-        <w:rPr>
-          <w:i/>
-        </w:rPr>
-        <w:t xml:space="preserve"> </w:t>
-      </w:r>
-      <w:proofErr w:type="spellStart"/>
-      <w:r>
         <w:rPr>
           <w:i/>
         </w:rPr>
@@ -753,15 +1034,7 @@
       </w:r>
       <w:proofErr w:type="spellEnd"/>
       <w:r>
-        <w:t xml:space="preserve">) </w:t>
-      </w:r>
-      <w:proofErr w:type="spellStart"/>
-      <w:r>
-        <w:t>Carriere</w:t>
-      </w:r>
-      <w:proofErr w:type="spellEnd"/>
-      <w:r>
-        <w:t xml:space="preserve"> 1855) and additional species such as Douglas fir (</w:t>
+        <w:t>) Carriere 1855) and additional species such as Douglas fir (</w:t>
       </w:r>
       <w:proofErr w:type="spellStart"/>
       <w:r>
@@ -870,7 +1143,7 @@
       </w:r>
       <w:r>
         <w:rPr>
-          <w:rStyle w:val="Hyperlink"/>
+          <w:rStyle w:val="Collegamentoipertestuale"/>
           <w:i/>
           <w:iCs/>
           <w:color w:val="auto"/>
@@ -880,7 +1153,7 @@
       <w:proofErr w:type="spellEnd"/>
       <w:r>
         <w:rPr>
-          <w:rStyle w:val="Hyperlink"/>
+          <w:rStyle w:val="Collegamentoipertestuale"/>
           <w:i/>
           <w:iCs/>
           <w:color w:val="auto"/>
@@ -890,7 +1163,7 @@
       <w:proofErr w:type="spellStart"/>
       <w:r>
         <w:rPr>
-          <w:rStyle w:val="Hyperlink"/>
+          <w:rStyle w:val="Collegamentoipertestuale"/>
           <w:i/>
           <w:iCs/>
           <w:color w:val="auto"/>
@@ -919,12 +1192,33 @@
       <w:r>
         <w:t>.), Scots pine (</w:t>
       </w:r>
-      <w:proofErr w:type="spellStart"/>
-      <w:r>
-        <w:rPr>
-          <w:i/>
-        </w:rPr>
-        <w:t>Pinus</w:t>
+      <w:r>
+        <w:rPr>
+          <w:i/>
+        </w:rPr>
+        <w:t xml:space="preserve">Pinus </w:t>
+      </w:r>
+      <w:proofErr w:type="spellStart"/>
+      <w:r>
+        <w:rPr>
+          <w:i/>
+        </w:rPr>
+        <w:t>sylvestris</w:t>
+      </w:r>
+      <w:proofErr w:type="spellEnd"/>
+      <w:r>
+        <w:t xml:space="preserve"> L.) and downy birch </w:t>
+      </w:r>
+      <w:r>
+        <w:lastRenderedPageBreak/>
+        <w:t>(</w:t>
+      </w:r>
+      <w:proofErr w:type="spellStart"/>
+      <w:r>
+        <w:rPr>
+          <w:i/>
+        </w:rPr>
+        <w:t>Betula</w:t>
       </w:r>
       <w:proofErr w:type="spellEnd"/>
       <w:r>
@@ -938,32 +1232,105 @@
         <w:rPr>
           <w:i/>
         </w:rPr>
-        <w:t>sylvestris</w:t>
-      </w:r>
-      <w:proofErr w:type="spellEnd"/>
-      <w:r>
-        <w:t xml:space="preserve"> L.) and downy birch (</w:t>
-      </w:r>
-      <w:proofErr w:type="spellStart"/>
-      <w:r>
-        <w:rPr>
-          <w:i/>
-        </w:rPr>
-        <w:t>Betula</w:t>
-      </w:r>
-      <w:proofErr w:type="spellEnd"/>
-      <w:r>
-        <w:rPr>
-          <w:i/>
-        </w:rPr>
+        <w:t>pubescens</w:t>
+      </w:r>
+      <w:proofErr w:type="spellEnd"/>
+      <w:r>
         <w:t xml:space="preserve"> </w:t>
       </w:r>
       <w:proofErr w:type="spellStart"/>
       <w:r>
-        <w:rPr>
-          <w:i/>
-        </w:rPr>
-        <w:t>pubescens</w:t>
+        <w:t>Ehrh</w:t>
+      </w:r>
+      <w:proofErr w:type="spellEnd"/>
+      <w:r>
+        <w:t xml:space="preserve">.). </w:t>
+      </w:r>
+      <w:r>
+        <w:t xml:space="preserve">The trees were planted at </w:t>
+      </w:r>
+      <w:r>
+        <w:t>1.9 m from each other for a total of 2770 trees per hectare.</w:t>
+      </w:r>
+    </w:p>
+    <w:p>
+      <w:r>
+        <w:t xml:space="preserve">Thinning was carried out in 2003/4 on the east side of the forest and </w:t>
+      </w:r>
+      <w:r>
+        <w:t>2005 on the west side by removing every 5</w:t>
+      </w:r>
+      <w:r>
+        <w:rPr>
+          <w:vertAlign w:val="superscript"/>
+        </w:rPr>
+        <w:t>th</w:t>
+      </w:r>
+      <w:r>
+        <w:t xml:space="preserve"> row and cutting every 3</w:t>
+      </w:r>
+      <w:r>
+        <w:rPr>
+          <w:vertAlign w:val="superscript"/>
+        </w:rPr>
+        <w:t>rd</w:t>
+      </w:r>
+      <w:r>
+        <w:t xml:space="preserve"> tree on the two rows aside of the thinne</w:t>
+      </w:r>
+      <w:r>
+        <w:t xml:space="preserve">d row; one third </w:t>
+      </w:r>
+      <w:r>
+        <w:t>of tree</w:t>
+      </w:r>
+      <w:r>
+        <w:t>s were removed, bringing the present density to 1754 trees per hectare.</w:t>
+      </w:r>
+    </w:p>
+    <w:p>
+      <w:r>
+        <w:t>Before afforestation: treatment and 3 different soil features.</w:t>
+      </w:r>
+    </w:p>
+    <w:p>
+      <w:r>
+        <w:t>Reasons to choice the site.</w:t>
+      </w:r>
+    </w:p>
+    <w:p>
+      <w:r>
+        <w:t xml:space="preserve">Topographic description (Clement paper, </w:t>
+      </w:r>
+      <w:proofErr w:type="spellStart"/>
+      <w:r>
+        <w:t>Ecocraft</w:t>
+      </w:r>
+      <w:proofErr w:type="spellEnd"/>
+      <w:r>
+        <w:t>).</w:t>
+      </w:r>
+    </w:p>
+    <w:p>
+      <w:r>
+        <w:t>Rationale of forest plantation: Jarvis jpg from carbon experiment.</w:t>
+      </w:r>
+    </w:p>
+    <w:p>
+      <w:r>
+        <w:t xml:space="preserve">A </w:t>
+      </w:r>
+      <w:proofErr w:type="spellStart"/>
+      <w:r>
+        <w:t>dbh</w:t>
+      </w:r>
+      <w:proofErr w:type="spellEnd"/>
+      <w:r>
+        <w:t xml:space="preserve"> survey in 2010 (updated to 2016) was the basis to divide the plots in 8 class of diameter </w:t>
+      </w:r>
+      <w:proofErr w:type="spellStart"/>
+      <w:r>
+        <w:t>bla</w:t>
       </w:r>
       <w:proofErr w:type="spellEnd"/>
       <w:r>
@@ -971,199 +1338,73 @@
       </w:r>
       <w:proofErr w:type="spellStart"/>
       <w:r>
-        <w:t>Ehrh</w:t>
-      </w:r>
-      <w:proofErr w:type="spellEnd"/>
-      <w:r>
-        <w:t xml:space="preserve">.). </w:t>
-      </w:r>
-      <w:proofErr w:type="spellStart"/>
-      <w:proofErr w:type="gramStart"/>
-      <w:r>
-        <w:t>nei</w:t>
-      </w:r>
-      <w:proofErr w:type="spellEnd"/>
-      <w:proofErr w:type="gramEnd"/>
-      <w:r>
-        <w:t xml:space="preserve"> plot le </w:t>
-      </w:r>
-      <w:proofErr w:type="spellStart"/>
-      <w:r>
-        <w:t>poche</w:t>
+        <w:t>bla</w:t>
       </w:r>
       <w:proofErr w:type="spellEnd"/>
       <w:r>
         <w:t xml:space="preserve"> </w:t>
       </w:r>
-      <w:proofErr w:type="spellStart"/>
-      <w:r>
-        <w:t>piante</w:t>
-      </w:r>
-      <w:proofErr w:type="spellEnd"/>
-      <w:r>
-        <w:t xml:space="preserve"> di birch </w:t>
-      </w:r>
-      <w:proofErr w:type="spellStart"/>
-      <w:r>
-        <w:t>sono</w:t>
-      </w:r>
-      <w:proofErr w:type="spellEnd"/>
-      <w:r>
-        <w:t xml:space="preserve"> da </w:t>
-      </w:r>
-      <w:proofErr w:type="spellStart"/>
-      <w:r>
-        <w:t>mo</w:t>
-      </w:r>
-      <w:proofErr w:type="spellEnd"/>
-      <w:r>
-        <w:t xml:space="preserve">’ </w:t>
-      </w:r>
-      <w:proofErr w:type="spellStart"/>
-      <w:r>
-        <w:t>schiattate</w:t>
-      </w:r>
-      <w:proofErr w:type="spellEnd"/>
+      <w:r>
+        <w:rPr>
+          <w:b/>
+        </w:rPr>
+        <w:t>Forest description</w:t>
+      </w:r>
+      <w:r>
+        <w:t xml:space="preserve"> (</w:t>
+      </w:r>
+      <w:proofErr w:type="spellStart"/>
+      <w:r>
+        <w:t>dbh</w:t>
+      </w:r>
+      <w:proofErr w:type="spellEnd"/>
+      <w:r>
+        <w:t xml:space="preserve"> from Amy </w:t>
+      </w:r>
+      <w:proofErr w:type="spellStart"/>
+      <w:r>
+        <w:t>Harbinson</w:t>
+      </w:r>
+      <w:proofErr w:type="spellEnd"/>
+      <w:r>
+        <w:t xml:space="preserve"> 2010 (nested </w:t>
+      </w:r>
+      <w:proofErr w:type="spellStart"/>
+      <w:r>
+        <w:t>Anova</w:t>
+      </w:r>
+      <w:proofErr w:type="spellEnd"/>
+      <w:r>
+        <w:t xml:space="preserve"> to analyse the data. ???), my update 2016)</w:t>
+      </w:r>
       <w:r>
         <w:t>.</w:t>
       </w:r>
     </w:p>
     <w:p>
       <w:r>
-        <w:t>Before afforestation: treatment and 3 different soil features.</w:t>
-      </w:r>
-    </w:p>
-    <w:p>
-      <w:r>
-        <w:t>Reasons to choice the site.</w:t>
-      </w:r>
-    </w:p>
-    <w:p>
-      <w:r>
-        <w:t xml:space="preserve">Topographic description (Clement paper, </w:t>
-      </w:r>
-      <w:proofErr w:type="spellStart"/>
-      <w:r>
-        <w:t>Ecocraft</w:t>
-      </w:r>
-      <w:proofErr w:type="spellEnd"/>
-      <w:r>
-        <w:t>).</w:t>
-      </w:r>
-    </w:p>
-    <w:p>
-      <w:r>
-        <w:t xml:space="preserve">Numbers of forest plantation – Sitka – Scotland and </w:t>
-      </w:r>
-      <w:proofErr w:type="spellStart"/>
-      <w:r>
-        <w:t>Tayshire</w:t>
-      </w:r>
-      <w:proofErr w:type="spellEnd"/>
-      <w:r>
-        <w:t xml:space="preserve"> (Forest Commission)</w:t>
-      </w:r>
-    </w:p>
-    <w:p>
-      <w:r>
-        <w:t>Rationale of forest plantation: Jarvis jpg from carbon experiment.</w:t>
-      </w:r>
-    </w:p>
-    <w:p>
-      <w:r>
-        <w:t xml:space="preserve">A </w:t>
-      </w:r>
-      <w:proofErr w:type="spellStart"/>
-      <w:r>
-        <w:t>dbh</w:t>
-      </w:r>
-      <w:proofErr w:type="spellEnd"/>
-      <w:r>
-        <w:t xml:space="preserve"> survey in 2010 (updated to 2016) was the basis to divide the plots in 8 class of diameter </w:t>
-      </w:r>
-      <w:proofErr w:type="spellStart"/>
-      <w:r>
-        <w:t>bla</w:t>
-      </w:r>
-      <w:proofErr w:type="spellEnd"/>
+        <w:t>Soil description. Richard Nair plots.</w:t>
+      </w:r>
+    </w:p>
+    <w:p>
+      <w:pPr>
+        <w:pStyle w:val="Titolo2"/>
+      </w:pPr>
+      <w:r>
+        <w:t>Experimental design</w:t>
+      </w:r>
+    </w:p>
+    <w:p>
+      <w:r>
+        <w:t>Separate description for each experiment here or to be restructured on an “experiment” base?</w:t>
+      </w:r>
       <w:r>
         <w:t xml:space="preserve"> </w:t>
       </w:r>
-      <w:proofErr w:type="spellStart"/>
-      <w:r>
-        <w:t>bla</w:t>
-      </w:r>
-      <w:proofErr w:type="spellEnd"/>
-      <w:r>
-        <w:t xml:space="preserve"> </w:t>
-      </w:r>
-      <w:r>
-        <w:rPr>
-          <w:b/>
-        </w:rPr>
-        <w:t>Forest description</w:t>
-      </w:r>
-      <w:r>
-        <w:t xml:space="preserve"> (</w:t>
-      </w:r>
-      <w:proofErr w:type="spellStart"/>
-      <w:r>
-        <w:t>dbh</w:t>
-      </w:r>
-      <w:proofErr w:type="spellEnd"/>
-      <w:r>
-        <w:t xml:space="preserve"> from Amy </w:t>
-      </w:r>
-      <w:proofErr w:type="spellStart"/>
-      <w:r>
-        <w:t>Harbinson</w:t>
-      </w:r>
-      <w:proofErr w:type="spellEnd"/>
-      <w:r>
-        <w:t xml:space="preserve"> 2010 (nested </w:t>
-      </w:r>
-      <w:proofErr w:type="spellStart"/>
-      <w:r>
-        <w:t>Anova</w:t>
-      </w:r>
-      <w:proofErr w:type="spellEnd"/>
-      <w:r>
-        <w:t xml:space="preserve"> to analyse the data</w:t>
-      </w:r>
-      <w:proofErr w:type="gramStart"/>
-      <w:r>
-        <w:t>. ???</w:t>
-      </w:r>
-      <w:proofErr w:type="gramEnd"/>
-      <w:r>
-        <w:t>), my update 2016)</w:t>
-      </w:r>
-    </w:p>
-    <w:p>
-      <w:r>
-        <w:t>Soil description. Richard Nair plots.</w:t>
-      </w:r>
-    </w:p>
-    <w:p/>
-    <w:p>
-      <w:pPr>
-        <w:pStyle w:val="Heading2"/>
-      </w:pPr>
-      <w:r>
-        <w:t>Methodology</w:t>
-      </w:r>
-    </w:p>
-    <w:p>
-      <w:r>
-        <w:t>Separate description for each experiment here or to be restructured on an “experiment” base?</w:t>
-      </w:r>
-      <w:r>
-        <w:t xml:space="preserve"> </w:t>
-      </w:r>
-    </w:p>
-    <w:p>
-      <w:pPr>
-        <w:pStyle w:val="Heading3"/>
+    </w:p>
+    <w:p>
+      <w:pPr>
+        <w:pStyle w:val="Titolo3"/>
       </w:pPr>
       <w:r>
         <w:t>The plots</w:t>
@@ -1171,7 +1412,74 @@
     </w:p>
     <w:p>
       <w:r>
-        <w:t>T and C plot explanation here: how they were meant to work. How they have worked – a wider representation of the real status (attrition…)</w:t>
+        <w:t xml:space="preserve">The </w:t>
+      </w:r>
+      <w:proofErr w:type="spellStart"/>
+      <w:r>
+        <w:t>originary</w:t>
+      </w:r>
+      <w:proofErr w:type="spellEnd"/>
+      <w:r>
+        <w:t xml:space="preserve"> project aimed to compare two plots with similar features, </w:t>
+      </w:r>
+      <w:r>
+        <w:t xml:space="preserve">one of them set </w:t>
+      </w:r>
+      <w:r>
+        <w:t>a</w:t>
+      </w:r>
+      <w:r>
+        <w:t>s</w:t>
+      </w:r>
+      <w:r>
+        <w:t xml:space="preserve"> control plot (C) and a treatment plot </w:t>
+      </w:r>
+      <w:r>
+        <w:t xml:space="preserve">(T) </w:t>
+      </w:r>
+      <w:r>
+        <w:t>where a solution containing 15N-labelled NH</w:t>
+      </w:r>
+      <w:r>
+        <w:rPr>
+          <w:vertAlign w:val="subscript"/>
+        </w:rPr>
+        <w:t>4</w:t>
+      </w:r>
+      <w:r>
+        <w:t>NO</w:t>
+      </w:r>
+      <w:r>
+        <w:rPr>
+          <w:vertAlign w:val="subscript"/>
+        </w:rPr>
+        <w:t>3</w:t>
+      </w:r>
+      <w:r>
+        <w:t xml:space="preserve"> had to be sprayed over the canopy, similarly to Gaige et al (2017) experiment. </w:t>
+      </w:r>
+      <w:r>
+        <w:t xml:space="preserve">Due to some </w:t>
+      </w:r>
+      <w:proofErr w:type="spellStart"/>
+      <w:r>
+        <w:t>costraints</w:t>
+      </w:r>
+      <w:proofErr w:type="spellEnd"/>
+      <w:r>
+        <w:t xml:space="preserve">, the idea of the treatment was abandoned and the two plots have become a replica. </w:t>
+      </w:r>
+      <w:r>
+        <w:t xml:space="preserve">Within the Griffin forest, two plots have been set, </w:t>
+      </w:r>
+      <w:r>
+        <w:t xml:space="preserve">at a similar altitude and </w:t>
+      </w:r>
+      <w:r>
+        <w:t>orientation</w:t>
+      </w:r>
+      <w:r>
+        <w:t>.</w:t>
       </w:r>
     </w:p>
     <w:p>
@@ -1286,15 +1594,69 @@
     </w:p>
     <w:p>
       <w:r>
-        <w:t>Subplots 1 2 3 (from north to south).</w:t>
-      </w:r>
-    </w:p>
-    <w:p>
-      <w:pPr>
-        <w:pStyle w:val="Heading3"/>
-      </w:pPr>
-      <w:r>
-        <w:t>Water and litter samples collection</w:t>
+        <w:t>In each of the plot 3 s</w:t>
+      </w:r>
+      <w:r>
+        <w:t xml:space="preserve">ubplots </w:t>
+      </w:r>
+      <w:r>
+        <w:t xml:space="preserve">were identified, each of these </w:t>
+      </w:r>
+      <w:r>
+        <w:t xml:space="preserve">covering similar </w:t>
+      </w:r>
+      <w:r>
+        <w:t>feature</w:t>
+      </w:r>
+      <w:r>
+        <w:t>s</w:t>
+      </w:r>
+      <w:r>
+        <w:t xml:space="preserve"> of fore</w:t>
+      </w:r>
+      <w:r>
+        <w:t>st cover. A storm in ???? caused a major damage at the C site. As a result,</w:t>
+      </w:r>
+      <w:r>
+        <w:t xml:space="preserve"> the C plot could show different soil and air temperature than the T plot due to</w:t>
+      </w:r>
+      <w:r>
+        <w:t xml:space="preserve"> the</w:t>
+      </w:r>
+      <w:r>
+        <w:t xml:space="preserve"> reduced</w:t>
+      </w:r>
+      <w:r>
+        <w:t xml:space="preserve"> forest cover</w:t>
+      </w:r>
+      <w:r>
+        <w:t>, especially</w:t>
+      </w:r>
+      <w:r>
+        <w:t xml:space="preserve"> in the subplot</w:t>
+      </w:r>
+      <w:r>
+        <w:t>s</w:t>
+      </w:r>
+      <w:r>
+        <w:t xml:space="preserve"> C10 and </w:t>
+      </w:r>
+      <w:r>
+        <w:t>C11.</w:t>
+      </w:r>
+    </w:p>
+    <w:p>
+      <w:pPr>
+        <w:pStyle w:val="Titolo3"/>
+      </w:pPr>
+      <w:r>
+        <w:t xml:space="preserve">Water and litter </w:t>
+      </w:r>
+      <w:r>
+        <w:t>samples</w:t>
+      </w:r>
+      <w:r>
+        <w:t xml:space="preserve"> collection</w:t>
       </w:r>
     </w:p>
     <w:p>
@@ -1302,26 +1664,57 @@
         <w:t>The core o</w:t>
       </w:r>
       <w:r>
-        <w:t xml:space="preserve">f the experiment aimed to compare the nitrogen input from the atmosphere to the nitrogen recovered below the canopy. </w:t>
-      </w:r>
-      <w:r>
-        <w:t xml:space="preserve">Two rainfall gauges, one “harp-wire” fog collector </w:t>
-      </w:r>
-      <w:proofErr w:type="spellStart"/>
-      <w:r>
-        <w:t>throughfall+litter</w:t>
-      </w:r>
-      <w:proofErr w:type="spellEnd"/>
-      <w:r>
-        <w:t xml:space="preserve"> and </w:t>
-      </w:r>
-      <w:proofErr w:type="spellStart"/>
-      <w:r>
-        <w:t>stemflow</w:t>
-      </w:r>
-      <w:proofErr w:type="spellEnd"/>
-      <w:r>
-        <w:t xml:space="preserve"> collectors and 4 streamflow flux and sample collection points were deployed.</w:t>
+        <w:t>f the experiment aimed</w:t>
+      </w:r>
+      <w:r>
+        <w:t>(s)</w:t>
+      </w:r>
+      <w:r>
+        <w:t xml:space="preserve"> to compare the nitrogen input from the atmosphere to the nitrogen recovered below the canopy. </w:t>
+      </w:r>
+      <w:r>
+        <w:t>Two rainfall gauges, one “harp-</w:t>
+      </w:r>
+      <w:r>
+        <w:t xml:space="preserve">wire” fog collector </w:t>
+      </w:r>
+      <w:r>
+        <w:t>(pictures?)</w:t>
+      </w:r>
+      <w:r>
+        <w:t>, 18</w:t>
+      </w:r>
+      <w:r>
+        <w:t xml:space="preserve"> </w:t>
+      </w:r>
+      <w:proofErr w:type="spellStart"/>
+      <w:r>
+        <w:t>throughfall</w:t>
+      </w:r>
+      <w:proofErr w:type="spellEnd"/>
+      <w:r>
+        <w:t>/</w:t>
+      </w:r>
+      <w:r>
+        <w:t xml:space="preserve">litter and </w:t>
+      </w:r>
+      <w:r>
+        <w:t xml:space="preserve">22 </w:t>
+      </w:r>
+      <w:r>
+        <w:t xml:space="preserve">stemflow collectors and 4 streamflow flux and sample collection points were </w:t>
+      </w:r>
+      <w:r>
+        <w:t>set</w:t>
+      </w:r>
+      <w:r>
+        <w:t>.</w:t>
+      </w:r>
+      <w:r>
+        <w:t xml:space="preserve"> </w:t>
+      </w:r>
+      <w:r>
+        <w:t>The sample collection started on October 2011 and ended on April 2017.</w:t>
       </w:r>
     </w:p>
     <w:p>
@@ -1329,101 +1722,456 @@
         <w:rPr>
           <w:color w:val="1F4E79" w:themeColor="accent1" w:themeShade="80"/>
         </w:rPr>
+        <w:t>Rainfall gauges</w:t>
+      </w:r>
+      <w:r>
+        <w:t xml:space="preserve">. </w:t>
+      </w:r>
+      <w:r>
+        <w:t>Two ra</w:t>
+      </w:r>
+      <w:r>
+        <w:t xml:space="preserve">infall </w:t>
+      </w:r>
+      <w:proofErr w:type="gramStart"/>
+      <w:r>
+        <w:t>gauge</w:t>
+      </w:r>
+      <w:proofErr w:type="gramEnd"/>
+      <w:r>
+        <w:t xml:space="preserve"> </w:t>
+      </w:r>
+      <w:r>
+        <w:t>was</w:t>
+      </w:r>
+      <w:r>
+        <w:t xml:space="preserve"> installed over the “T” plot (</w:t>
+      </w:r>
+      <w:r>
+        <w:t>56°35'59.8"N 3°47'21.5"W</w:t>
+      </w:r>
+      <w:r>
+        <w:t xml:space="preserve">, elevation: 440m) and </w:t>
+      </w:r>
+      <w:r>
+        <w:t>a second one below</w:t>
+      </w:r>
+      <w:r>
+        <w:t xml:space="preserve"> the “C” plot (</w:t>
+      </w:r>
+      <w:r>
+        <w:t>56°37'11.0"N 3°48'21.6"W</w:t>
+      </w:r>
+      <w:r>
+        <w:t>,</w:t>
+      </w:r>
+      <w:r>
+        <w:t xml:space="preserve"> elevation: 286 m) </w:t>
+      </w:r>
+      <w:r>
+        <w:t>in two open areas</w:t>
+      </w:r>
+      <w:r>
+        <w:t>, sufficiently</w:t>
+      </w:r>
+      <w:r>
+        <w:t xml:space="preserve"> </w:t>
+      </w:r>
+      <w:r>
+        <w:t>far from the plantation</w:t>
+      </w:r>
+      <w:r>
+        <w:t xml:space="preserve"> so </w:t>
+      </w:r>
+      <w:r>
+        <w:t>to minimise any turbulence due to the presence of high obstacles.</w:t>
+      </w:r>
+      <w:r>
+        <w:t xml:space="preserve"> In the upper </w:t>
+      </w:r>
+      <w:r>
+        <w:t xml:space="preserve">rain gauge </w:t>
+      </w:r>
+      <w:proofErr w:type="gramStart"/>
+      <w:r>
+        <w:t>station</w:t>
+      </w:r>
+      <w:proofErr w:type="gramEnd"/>
+      <w:r>
+        <w:t xml:space="preserve"> the “harp-wire” collector was installed at short distance from the rainfall gauge. </w:t>
+      </w:r>
+      <w:r>
+        <w:t xml:space="preserve">In each of the bottles 2.5 ml (5 ml in the bigger bottle for the cloud water collection) of concentrated ortho-phosphoric acid was added as biocide agent. No biocide agent was used in the </w:t>
+      </w:r>
+      <w:proofErr w:type="spellStart"/>
+      <w:r>
+        <w:t>throughfall</w:t>
+      </w:r>
+      <w:proofErr w:type="spellEnd"/>
+      <w:r>
+        <w:t xml:space="preserve"> and stemflow collectors, due to the high volumes of sample collected and the need to discharge in situ most of the sample. </w:t>
+      </w:r>
+    </w:p>
+    <w:p>
+      <w:r>
+        <w:rPr>
+          <w:color w:val="1F4E79" w:themeColor="accent1" w:themeShade="80"/>
+        </w:rPr>
         <w:lastRenderedPageBreak/>
-        <w:t>Rainfall gauges</w:t>
-      </w:r>
-      <w:r>
+        <w:t>Throughfall collection</w:t>
+      </w:r>
+      <w:r>
+        <w:rPr>
+          <w:color w:val="1F4E79" w:themeColor="accent1" w:themeShade="80"/>
+        </w:rPr>
         <w:t xml:space="preserve">. </w:t>
       </w:r>
       <w:r>
-        <w:t>Two ra</w:t>
-      </w:r>
-      <w:r>
-        <w:t>infall gauge</w:t>
+        <w:t xml:space="preserve">18 </w:t>
+      </w:r>
+      <w:r>
+        <w:t>collection point</w:t>
+      </w:r>
+      <w:r>
+        <w:t>s</w:t>
+      </w:r>
+      <w:r>
+        <w:t xml:space="preserve"> have been set, 9 per each plot, 3 per each subplot, representing different positions within the canopy (thinning lines, full density and intermediate) and different wind directions. Throughfall is collected through two inclined gutters of a fixed length (4.02 m) and width (0.234 m) collecting </w:t>
+      </w:r>
+      <w:proofErr w:type="spellStart"/>
+      <w:r>
+        <w:t>throughfall</w:t>
+      </w:r>
+      <w:proofErr w:type="spellEnd"/>
+      <w:r>
+        <w:t xml:space="preserve"> and draining it to a barrel. The barrel is covered but </w:t>
+      </w:r>
+      <w:r>
+        <w:t xml:space="preserve">lets the </w:t>
+      </w:r>
+      <w:proofErr w:type="spellStart"/>
+      <w:r>
+        <w:t>throughfall</w:t>
+      </w:r>
+      <w:proofErr w:type="spellEnd"/>
+      <w:r>
+        <w:t xml:space="preserve"> drain through</w:t>
+      </w:r>
+      <w:r>
+        <w:t xml:space="preserve"> a central sieve (r=12,25 cm) which works as a filter, retaining litter </w:t>
+      </w:r>
+      <w:r>
+        <w:t>or other undesired objects or animals to</w:t>
+      </w:r>
+      <w:r>
+        <w:t xml:space="preserve"> pass</w:t>
       </w:r>
       <w:r>
         <w:t xml:space="preserve"> </w:t>
       </w:r>
       <w:r>
-        <w:t>was</w:t>
-      </w:r>
-      <w:r>
-        <w:t xml:space="preserve"> installed over the “T” plot (</w:t>
-      </w:r>
-      <w:r>
-        <w:t>56°35'59.8"N 3°47'21.5"W</w:t>
-      </w:r>
-      <w:r>
-        <w:t xml:space="preserve">, elevation: 440m) and </w:t>
-      </w:r>
-      <w:r>
-        <w:t>a second one below</w:t>
-      </w:r>
-      <w:r>
-        <w:t xml:space="preserve"> the “C” plot (</w:t>
-      </w:r>
-      <w:r>
-        <w:t>56°37'11.0"N 3°48'21.6"W</w:t>
+        <w:t>into the barrel.</w:t>
+      </w:r>
+      <w:r>
+        <w:t xml:space="preserve"> The depth of the water collected is measured</w:t>
+      </w:r>
+      <w:r>
+        <w:t xml:space="preserve"> as close as possible from the centre of the barrel</w:t>
+      </w:r>
+      <w:r>
+        <w:t xml:space="preserve"> and turned into a volume through an algorithm formulated by testing </w:t>
+      </w:r>
+      <w:r>
+        <w:t xml:space="preserve">in the labs </w:t>
+      </w:r>
+      <w:r>
+        <w:t xml:space="preserve">each </w:t>
+      </w:r>
+      <w:r>
+        <w:t xml:space="preserve">of the 3 </w:t>
+      </w:r>
+      <w:r>
+        <w:t>barrel type</w:t>
+      </w:r>
+      <w:r>
+        <w:t xml:space="preserve">s deployed in field (small, round and square barrels). This volume is then turned into mean </w:t>
+      </w:r>
+      <w:proofErr w:type="spellStart"/>
+      <w:r>
+        <w:t>throughfall</w:t>
+      </w:r>
+      <w:proofErr w:type="spellEnd"/>
+      <w:r>
+        <w:t xml:space="preserve"> deposition by dividing each water volume by the total surface projection of the gutters (each gutter has slightly different </w:t>
+      </w:r>
+      <w:r>
+        <w:t>gradient)</w:t>
+      </w:r>
+      <w:r>
+        <w:t xml:space="preserve"> and the sieve</w:t>
+      </w:r>
+      <w:r>
+        <w:t>, as follows:</w:t>
+      </w:r>
+    </w:p>
+    <w:p>
+      <w:r>
+        <w:t>**</w:t>
+      </w:r>
+    </w:p>
+    <w:p>
+      <w:r>
+        <w:rPr>
+          <w:color w:val="1F4E79" w:themeColor="accent1" w:themeShade="80"/>
+        </w:rPr>
+        <w:t>Stemflow</w:t>
+      </w:r>
+      <w:r>
+        <w:rPr>
+          <w:color w:val="1F4E79" w:themeColor="accent1" w:themeShade="80"/>
+        </w:rPr>
+        <w:t xml:space="preserve"> </w:t>
+      </w:r>
+      <w:r>
+        <w:rPr>
+          <w:color w:val="1F4E79" w:themeColor="accent1" w:themeShade="80"/>
+        </w:rPr>
+        <w:t>samples</w:t>
+      </w:r>
+      <w:r>
+        <w:rPr>
+          <w:color w:val="1F4E79" w:themeColor="accent1" w:themeShade="80"/>
+        </w:rPr>
+        <w:t xml:space="preserve">. </w:t>
+      </w:r>
+      <w:r>
+        <w:t xml:space="preserve">Kate doc. </w:t>
+      </w:r>
+      <w:r>
+        <w:t>The rationale of the sample distribution follows the information gathered through a DBH survey conducted in 2011 in both plots - updated in winter 2016*- and assumes that there is a linear relationship between volume of stemflow and diameter. The surveyed trees have been divided in 8 classes</w:t>
       </w:r>
       <w:r>
         <w:t>,</w:t>
       </w:r>
       <w:r>
-        <w:t xml:space="preserve"> elevation: 286 m) </w:t>
-      </w:r>
-      <w:r>
-        <w:t xml:space="preserve">in two open areas </w:t>
-      </w:r>
-      <w:r>
-        <w:t>far enough from the plantation</w:t>
-      </w:r>
-      <w:r>
-        <w:t xml:space="preserve"> to minimise any turbulence due to the presence of high obstacles.</w:t>
-      </w:r>
+        <w:t xml:space="preserve"> each class is proportionally represented in the stemflow sample trees </w:t>
+      </w:r>
+      <w:r>
+        <w:t>(</w:t>
+      </w:r>
+      <w:proofErr w:type="spellStart"/>
+      <w:r>
+        <w:t>meglio</w:t>
+      </w:r>
+      <w:proofErr w:type="spellEnd"/>
       <w:r>
         <w:t xml:space="preserve"> </w:t>
       </w:r>
-      <w:r>
-        <w:t xml:space="preserve">A </w:t>
-      </w:r>
-      <w:r>
-        <w:t xml:space="preserve">In the upper rain gauge station a </w:t>
-      </w:r>
-    </w:p>
-    <w:p>
-      <w:proofErr w:type="spellStart"/>
+      <w:proofErr w:type="spellStart"/>
+      <w:r>
+        <w:t>pigliare</w:t>
+      </w:r>
+      <w:proofErr w:type="spellEnd"/>
+      <w:r>
+        <w:t xml:space="preserve"> da Kate). The 22 trees selected represent this variability. 18 of them follow the distribution of the </w:t>
+      </w:r>
+      <w:proofErr w:type="spellStart"/>
+      <w:r>
+        <w:t>throughfall</w:t>
+      </w:r>
+      <w:proofErr w:type="spellEnd"/>
+      <w:r>
+        <w:t xml:space="preserve"> collectors. 4 extra collectors were deployed to better represent trees facing the thinning lines. </w:t>
+      </w:r>
+    </w:p>
+    <w:p>
       <w:r>
         <w:rPr>
           <w:color w:val="1F4E79" w:themeColor="accent1" w:themeShade="80"/>
         </w:rPr>
-        <w:t>Throughfall</w:t>
-      </w:r>
-      <w:proofErr w:type="spellEnd"/>
+        <w:t xml:space="preserve">Streamflow </w:t>
+      </w:r>
       <w:r>
         <w:rPr>
           <w:color w:val="1F4E79" w:themeColor="accent1" w:themeShade="80"/>
         </w:rPr>
-        <w:t xml:space="preserve"> collection</w:t>
+        <w:t>samples</w:t>
       </w:r>
       <w:r>
         <w:rPr>
           <w:color w:val="1F4E79" w:themeColor="accent1" w:themeShade="80"/>
         </w:rPr>
-        <w:t xml:space="preserve">. </w:t>
-      </w:r>
-      <w:r>
-        <w:t xml:space="preserve">18 </w:t>
-      </w:r>
-      <w:r>
-        <w:t xml:space="preserve">collection point have been set, 9 per each plot, 3 per each subplot, representing different positions within the canopy (thinning lines, full density and intermediate) and different wind directions. </w:t>
-      </w:r>
-      <w:proofErr w:type="spellStart"/>
-      <w:r>
-        <w:t>Throughfall</w:t>
-      </w:r>
-      <w:proofErr w:type="spellEnd"/>
-      <w:r>
-        <w:t xml:space="preserve"> is collected through two inclined gutters of a fixed length (4.02 m) and width (0.234 m) collecting </w:t>
+        <w:t>.</w:t>
+      </w:r>
+      <w:r>
+        <w:t xml:space="preserve"> Thin plate weir doc. Hydrological balance (T plot). Monthly instant measure: limits.</w:t>
+      </w:r>
+    </w:p>
+    <w:p>
+      <w:pPr>
+        <w:rPr>
+          <w:color w:val="1F4E79" w:themeColor="accent1" w:themeShade="80"/>
+        </w:rPr>
+      </w:pPr>
+      <w:r>
+        <w:rPr>
+          <w:color w:val="1F4E79" w:themeColor="accent1" w:themeShade="80"/>
+        </w:rPr>
+        <w:t>Water sample processing after collection</w:t>
+      </w:r>
+    </w:p>
+    <w:p>
+      <w:r>
+        <w:t xml:space="preserve">Samples were stored at 4 °C in the labs until the filtration, usually not more than 24 hours after the collection. </w:t>
+      </w:r>
+      <w:r>
+        <w:t xml:space="preserve">Per each sample bottle (250 ml, 1 l for the </w:t>
+      </w:r>
+      <w:proofErr w:type="spellStart"/>
+      <w:r>
+        <w:t>streamwater</w:t>
+      </w:r>
+      <w:proofErr w:type="spellEnd"/>
+      <w:r>
+        <w:t xml:space="preserve">) for </w:t>
+      </w:r>
+      <w:r>
+        <w:t xml:space="preserve">30 ml </w:t>
+      </w:r>
+      <w:r>
+        <w:t>of each sample were</w:t>
+      </w:r>
+      <w:r>
+        <w:t xml:space="preserve"> </w:t>
+      </w:r>
+      <w:r>
+        <w:t>withdrawn</w:t>
+      </w:r>
+      <w:r>
+        <w:t xml:space="preserve"> from each Nalgene bottle with a 60ml syringe </w:t>
+      </w:r>
+      <w:r>
+        <w:t xml:space="preserve">after rinsing it </w:t>
+      </w:r>
+      <w:r>
+        <w:t>3 times with</w:t>
+      </w:r>
+      <w:r>
+        <w:t xml:space="preserve"> </w:t>
+      </w:r>
+      <w:r>
+        <w:t>the same amount of sample. * Sam</w:t>
+      </w:r>
+      <w:r>
+        <w:t xml:space="preserve">ple filtered through </w:t>
+      </w:r>
+      <w:proofErr w:type="spellStart"/>
+      <w:r>
+        <w:t>nome</w:t>
+      </w:r>
+      <w:proofErr w:type="spellEnd"/>
+      <w:r>
+        <w:t xml:space="preserve"> </w:t>
+      </w:r>
+      <w:proofErr w:type="spellStart"/>
+      <w:r>
+        <w:t>prodotto</w:t>
+      </w:r>
+      <w:proofErr w:type="spellEnd"/>
+      <w:r>
+        <w:t xml:space="preserve"> e </w:t>
+      </w:r>
+      <w:proofErr w:type="spellStart"/>
+      <w:r>
+        <w:t>messo</w:t>
+      </w:r>
+      <w:proofErr w:type="spellEnd"/>
+      <w:r>
+        <w:t xml:space="preserve"> in 25ml </w:t>
+      </w:r>
+      <w:proofErr w:type="spellStart"/>
+      <w:r>
+        <w:t>sbroz</w:t>
+      </w:r>
+      <w:proofErr w:type="spellEnd"/>
+      <w:r>
+        <w:t>, stored at 4 °C until it gets analysed. Colorimetric analysis for NH</w:t>
+      </w:r>
+      <w:r>
+        <w:rPr>
+          <w:vertAlign w:val="subscript"/>
+        </w:rPr>
+        <w:t>4</w:t>
+      </w:r>
+      <w:r>
+        <w:t xml:space="preserve"> and NO</w:t>
+      </w:r>
+      <w:r>
+        <w:rPr>
+          <w:vertAlign w:val="subscript"/>
+        </w:rPr>
+        <w:t>3</w:t>
+      </w:r>
+      <w:r>
+        <w:t xml:space="preserve"> concentrations characteristics. </w:t>
+      </w:r>
+    </w:p>
+    <w:p>
+      <w:pPr>
+        <w:pStyle w:val="Titolo3"/>
+      </w:pPr>
+      <w:r>
+        <w:t>Experiment “15N-labelled simulated Ndep”</w:t>
+      </w:r>
+    </w:p>
+    <w:p>
+      <w:r>
+        <w:t>Three</w:t>
+      </w:r>
+      <w:r>
+        <w:t xml:space="preserve"> Sitka spruce trees </w:t>
+      </w:r>
+      <w:r>
+        <w:t>have been selected around the existing eddy covariance tower in the T plot so the be easily reachable with an extension lance (maximum length = 5.4 m) and were sprayed with a 15N-labelled enriched NH</w:t>
+      </w:r>
+      <w:r>
+        <w:rPr>
+          <w:vertAlign w:val="subscript"/>
+        </w:rPr>
+        <w:t>4</w:t>
+      </w:r>
+      <w:r>
+        <w:t>NO</w:t>
+      </w:r>
+      <w:r>
+        <w:rPr>
+          <w:vertAlign w:val="subscript"/>
+        </w:rPr>
+        <w:t>3</w:t>
+      </w:r>
+      <w:r>
+        <w:t xml:space="preserve"> solution (</w:t>
+      </w:r>
+      <w:r>
+        <w:rPr>
+          <w:rFonts w:cstheme="minorHAnsi"/>
+        </w:rPr>
+        <w:t>δ</w:t>
+      </w:r>
+      <w:r>
+        <w:rPr>
+          <w:vertAlign w:val="superscript"/>
+        </w:rPr>
+        <w:t>15</w:t>
+      </w:r>
+      <w:r>
+        <w:t>N = +1000) by applying it over the</w:t>
+      </w:r>
+      <w:r>
+        <w:t xml:space="preserve"> tree crown. Under each spruce o</w:t>
+      </w:r>
+      <w:r>
+        <w:t xml:space="preserve">ne stemflow and four </w:t>
       </w:r>
       <w:proofErr w:type="spellStart"/>
       <w:r>
@@ -1431,10 +2179,23 @@
       </w:r>
       <w:proofErr w:type="spellEnd"/>
       <w:r>
-        <w:t xml:space="preserve"> and draining it to a barrel. The barrel is covered but </w:t>
-      </w:r>
-      <w:r>
-        <w:t xml:space="preserve">lets the </w:t>
+        <w:t xml:space="preserve"> collectors were placed so to cover approximately 1/5 of the crown projection. </w:t>
+      </w:r>
+      <w:proofErr w:type="gramStart"/>
+      <w:r>
+        <w:t>Similarly</w:t>
+      </w:r>
+      <w:proofErr w:type="gramEnd"/>
+      <w:r>
+        <w:t xml:space="preserve"> to the existing experiment, the depth of the water in each barrel was measured and a sample of at least 5 </w:t>
+      </w:r>
+      <w:proofErr w:type="spellStart"/>
+      <w:r>
+        <w:t>liters</w:t>
+      </w:r>
+      <w:proofErr w:type="spellEnd"/>
+      <w:r>
+        <w:t xml:space="preserve"> (when available) of </w:t>
       </w:r>
       <w:proofErr w:type="spellStart"/>
       <w:r>
@@ -1442,182 +2203,147 @@
       </w:r>
       <w:proofErr w:type="spellEnd"/>
       <w:r>
-        <w:t xml:space="preserve"> drain through</w:t>
-      </w:r>
-      <w:r>
-        <w:t xml:space="preserve"> a central sieve (r=12</w:t>
-      </w:r>
-      <w:proofErr w:type="gramStart"/>
-      <w:r>
-        <w:t>,25</w:t>
-      </w:r>
-      <w:proofErr w:type="gramEnd"/>
-      <w:r>
-        <w:t xml:space="preserve"> cm) which works as a filter, retaining litter </w:t>
-      </w:r>
-      <w:r>
-        <w:t>or other undesired objects or animals to</w:t>
-      </w:r>
-      <w:r>
-        <w:t xml:space="preserve"> pass</w:t>
+        <w:t xml:space="preserve"> and stemflow were withdrawn. When the volume of the sample exceeded the volume of the sampling </w:t>
+      </w:r>
+    </w:p>
+    <w:p>
+      <w:pPr>
+        <w:pStyle w:val="Titolo3"/>
+      </w:pPr>
+      <w:r>
+        <w:t>Experiment “15N-labelled application on branches”</w:t>
+      </w:r>
+    </w:p>
+    <w:p/>
+    <w:p>
+      <w:r>
+        <w:t>Brief explanation of the gas chambers collection too.</w:t>
+      </w:r>
+    </w:p>
+    <w:p>
+      <w:r>
+        <w:t xml:space="preserve">15N – labelled </w:t>
+      </w:r>
+    </w:p>
+    <w:p>
+      <w:pPr>
+        <w:rPr>
+          <w:lang w:val="it-IT"/>
+        </w:rPr>
+      </w:pPr>
+      <w:r>
+        <w:t>Description of the main sample collection – rationale:</w:t>
       </w:r>
       <w:r>
         <w:t xml:space="preserve"> </w:t>
       </w:r>
       <w:r>
-        <w:t>into the barrel.</w:t>
-      </w:r>
-      <w:r>
-        <w:t xml:space="preserve"> The depth of the water collected is measured and turned into a volume through an algorithm formulated in the labs by testing each barrel type deployed in field.</w:t>
-      </w:r>
-    </w:p>
-    <w:p>
-      <w:proofErr w:type="spellStart"/>
-      <w:r>
-        <w:rPr>
-          <w:color w:val="1F4E79" w:themeColor="accent1" w:themeShade="80"/>
-        </w:rPr>
-        <w:t>Stemflow</w:t>
-      </w:r>
-      <w:proofErr w:type="spellEnd"/>
-      <w:r>
-        <w:rPr>
-          <w:color w:val="1F4E79" w:themeColor="accent1" w:themeShade="80"/>
-        </w:rPr>
-        <w:t xml:space="preserve"> collection</w:t>
-      </w:r>
-      <w:r>
-        <w:rPr>
-          <w:color w:val="1F4E79" w:themeColor="accent1" w:themeShade="80"/>
-        </w:rPr>
-        <w:t xml:space="preserve">. </w:t>
-      </w:r>
-      <w:r>
-        <w:t>22</w:t>
-      </w:r>
+        <w:t xml:space="preserve">choice of trees by </w:t>
+      </w:r>
+      <w:proofErr w:type="spellStart"/>
+      <w:r>
+        <w:t>dbh</w:t>
+      </w:r>
+      <w:proofErr w:type="spellEnd"/>
+      <w:r>
+        <w:t xml:space="preserve"> classes, </w:t>
+      </w:r>
+      <w:proofErr w:type="spellStart"/>
+      <w:r>
+        <w:t>prolisso</w:t>
+      </w:r>
+      <w:proofErr w:type="spellEnd"/>
       <w:r>
         <w:t xml:space="preserve"> </w:t>
       </w:r>
-      <w:r>
-        <w:t>collection</w:t>
-      </w:r>
-    </w:p>
-    <w:p>
-      <w:r>
-        <w:rPr>
-          <w:color w:val="1F4E79" w:themeColor="accent1" w:themeShade="80"/>
-        </w:rPr>
-        <w:t>Streamflow fluxes.</w:t>
-      </w:r>
-      <w:r>
-        <w:t xml:space="preserve"> Thin plate weir doc. Hydrological balance (T plot). Monthly instant measure: limits.</w:t>
-      </w:r>
-    </w:p>
-    <w:p>
-      <w:r>
-        <w:t xml:space="preserve">The </w:t>
-      </w:r>
-      <w:r>
-        <w:t>sample</w:t>
-      </w:r>
-      <w:r>
-        <w:t xml:space="preserve"> collection </w:t>
-      </w:r>
-      <w:r>
-        <w:t>started on</w:t>
-      </w:r>
-      <w:r>
-        <w:t xml:space="preserve"> October 2011</w:t>
-      </w:r>
-      <w:r>
-        <w:t xml:space="preserve"> and ended on April 2017</w:t>
-      </w:r>
-    </w:p>
-    <w:p>
-      <w:r>
-        <w:t>Experiment “15N-labelled simulated Ndep”</w:t>
-      </w:r>
-    </w:p>
-    <w:p>
-      <w:r>
-        <w:t>Experiment “15N-labelled application on branches”</w:t>
-      </w:r>
-    </w:p>
-    <w:p>
-      <w:r>
-        <w:t>Brief explanation of the gas chambers collection too.</w:t>
-      </w:r>
-    </w:p>
-    <w:p>
-      <w:r>
-        <w:t xml:space="preserve">15N – labelled </w:t>
-      </w:r>
-    </w:p>
-    <w:p>
-      <w:r>
-        <w:t>Description of the main sample collection – rationale:</w:t>
-      </w:r>
+      <w:proofErr w:type="spellStart"/>
+      <w:r>
+        <w:t>sulla</w:t>
+      </w:r>
+      <w:proofErr w:type="spellEnd"/>
       <w:r>
         <w:t xml:space="preserve"> </w:t>
       </w:r>
-      <w:r>
-        <w:t xml:space="preserve">choice of trees by </w:t>
-      </w:r>
-      <w:proofErr w:type="spellStart"/>
-      <w:r>
-        <w:t>dbh</w:t>
-      </w:r>
-      <w:proofErr w:type="spellEnd"/>
-      <w:r>
-        <w:t xml:space="preserve"> classes, </w:t>
-      </w:r>
-      <w:proofErr w:type="spellStart"/>
-      <w:r>
-        <w:t>prolisso</w:t>
-      </w:r>
-      <w:proofErr w:type="spellEnd"/>
-      <w:r>
+      <w:proofErr w:type="spellStart"/>
+      <w:r>
+        <w:t>descrizione</w:t>
+      </w:r>
+      <w:proofErr w:type="spellEnd"/>
+      <w:r>
+        <w:t xml:space="preserve"> di TF e SF. </w:t>
+      </w:r>
+      <w:proofErr w:type="spellStart"/>
+      <w:r>
+        <w:t>Streamwater</w:t>
+      </w:r>
+      <w:proofErr w:type="spellEnd"/>
+      <w:r>
+        <w:t>: British standard plate weirs.</w:t>
+      </w:r>
+      <w:r>
+        <w:t xml:space="preserve"> Litter collection. In the labs: water </w:t>
+      </w:r>
+      <w:r>
+        <w:t xml:space="preserve">filtering.  </w:t>
+      </w:r>
+      <w:proofErr w:type="spellStart"/>
+      <w:r>
+        <w:rPr>
+          <w:lang w:val="it-IT"/>
+        </w:rPr>
+        <w:t>Colorimetric</w:t>
+      </w:r>
+      <w:proofErr w:type="spellEnd"/>
+      <w:r>
+        <w:rPr>
+          <w:lang w:val="it-IT"/>
+        </w:rPr>
         <w:t xml:space="preserve"> </w:t>
       </w:r>
       <w:proofErr w:type="spellStart"/>
-      <w:proofErr w:type="gramStart"/>
-      <w:r>
-        <w:t>sulla</w:t>
-      </w:r>
-      <w:proofErr w:type="spellEnd"/>
-      <w:proofErr w:type="gramEnd"/>
-      <w:r>
-        <w:t xml:space="preserve"> </w:t>
-      </w:r>
-      <w:proofErr w:type="spellStart"/>
-      <w:r>
-        <w:t>descrizione</w:t>
-      </w:r>
-      <w:proofErr w:type="spellEnd"/>
-      <w:r>
-        <w:t xml:space="preserve"> di TF e SF. </w:t>
-      </w:r>
-      <w:proofErr w:type="spellStart"/>
-      <w:r>
-        <w:t>Streamwater</w:t>
-      </w:r>
-      <w:proofErr w:type="spellEnd"/>
-      <w:r>
-        <w:t>: British standard plate weirs.</w:t>
-      </w:r>
-      <w:r>
-        <w:t xml:space="preserve"> Litter collection. In the labs: water </w:t>
-      </w:r>
-      <w:r>
-        <w:t>filtering.  Colorimetric analysis</w:t>
-      </w:r>
-    </w:p>
-    <w:p>
       <w:r>
         <w:rPr>
           <w:lang w:val="it-IT"/>
         </w:rPr>
-        <w:t xml:space="preserve">Open questions: ma la rationale, Magnani e pippe varie, da dove era partito il progetto, vanno qui? </w:t>
+        <w:t>analysis</w:t>
+      </w:r>
+      <w:proofErr w:type="spellEnd"/>
+    </w:p>
+    <w:p>
+      <w:r>
+        <w:rPr>
+          <w:lang w:val="it-IT"/>
+        </w:rPr>
+        <w:lastRenderedPageBreak/>
+        <w:t xml:space="preserve">Open </w:t>
+      </w:r>
+      <w:proofErr w:type="spellStart"/>
+      <w:r>
+        <w:rPr>
+          <w:lang w:val="it-IT"/>
+        </w:rPr>
+        <w:t>questions</w:t>
+      </w:r>
+      <w:proofErr w:type="spellEnd"/>
+      <w:r>
+        <w:rPr>
+          <w:lang w:val="it-IT"/>
+        </w:rPr>
+        <w:t xml:space="preserve">: ma la </w:t>
+      </w:r>
+      <w:proofErr w:type="spellStart"/>
+      <w:r>
+        <w:rPr>
+          <w:lang w:val="it-IT"/>
+        </w:rPr>
+        <w:t>rationale</w:t>
+      </w:r>
+      <w:proofErr w:type="spellEnd"/>
+      <w:r>
+        <w:rPr>
+          <w:lang w:val="it-IT"/>
+        </w:rPr>
+        <w:t xml:space="preserve">, Magnani e pippe varie, da dove era partito il progetto, vanno qui? </w:t>
       </w:r>
       <w:r>
         <w:t xml:space="preserve">Secondo me, </w:t>
@@ -1645,8 +2371,6 @@
       <w:r>
         <w:t>Mitchell work with 87-93 of CNU!</w:t>
       </w:r>
-      <w:bookmarkStart w:id="0" w:name="_GoBack"/>
-      <w:bookmarkEnd w:id="0"/>
     </w:p>
     <w:p>
       <w:r>
@@ -1675,12 +2399,12 @@
     <w:p>
       <w:pPr>
         <w:rPr>
-          <w:rStyle w:val="SubtleReference"/>
-        </w:rPr>
-      </w:pPr>
-      <w:r>
-        <w:rPr>
-          <w:rStyle w:val="SubtleReference"/>
+          <w:rStyle w:val="Riferimentodelicato"/>
+        </w:rPr>
+      </w:pPr>
+      <w:r>
+        <w:rPr>
+          <w:rStyle w:val="Riferimentodelicato"/>
         </w:rPr>
         <w:t>References</w:t>
       </w:r>
@@ -1728,7 +2452,7 @@
       <w:hyperlink r:id="rId10" w:history="1">
         <w:r>
           <w:rPr>
-            <w:rStyle w:val="Hyperlink"/>
+            <w:rStyle w:val="Collegamentoipertestuale"/>
           </w:rPr>
           <w:t>https://www.forestry.gov.uk/forestry/infd-7aqdgc</w:t>
         </w:r>
@@ -1759,7 +2483,7 @@
 </file>
 
 <file path=word/numbering.xml><?xml version="1.0" encoding="utf-8"?>
-<w:numbering xmlns:wpc="http://schemas.microsoft.com/office/word/2010/wordprocessingCanvas" xmlns:mc="http://schemas.openxmlformats.org/markup-compatibility/2006" xmlns:o="urn:schemas-microsoft-com:office:office" xmlns:r="http://schemas.openxmlformats.org/officeDocument/2006/relationships" xmlns:m="http://schemas.openxmlformats.org/officeDocument/2006/math" xmlns:v="urn:schemas-microsoft-com:vml" xmlns:wp14="http://schemas.microsoft.com/office/word/2010/wordprocessingDrawing" xmlns:wp="http://schemas.openxmlformats.org/drawingml/2006/wordprocessingDrawing" xmlns:w10="urn:schemas-microsoft-com:office:word" xmlns:w="http://schemas.openxmlformats.org/wordprocessingml/2006/main" xmlns:w14="http://schemas.microsoft.com/office/word/2010/wordml" xmlns:w15="http://schemas.microsoft.com/office/word/2012/wordml" xmlns:wpg="http://schemas.microsoft.com/office/word/2010/wordprocessingGroup" xmlns:wpi="http://schemas.microsoft.com/office/word/2010/wordprocessingInk" xmlns:wne="http://schemas.microsoft.com/office/word/2006/wordml" xmlns:wps="http://schemas.microsoft.com/office/word/2010/wordprocessingShape" mc:Ignorable="w14 w15 wp14">
+<w:numbering xmlns:wpc="http://schemas.microsoft.com/office/word/2010/wordprocessingCanvas" xmlns:cx="http://schemas.microsoft.com/office/drawing/2014/chartex" xmlns:cx1="http://schemas.microsoft.com/office/drawing/2015/9/8/chartex" xmlns:cx2="http://schemas.microsoft.com/office/drawing/2015/10/21/chartex" xmlns:cx3="http://schemas.microsoft.com/office/drawing/2016/5/9/chartex" xmlns:cx4="http://schemas.microsoft.com/office/drawing/2016/5/10/chartex" xmlns:cx5="http://schemas.microsoft.com/office/drawing/2016/5/11/chartex" xmlns:cx6="http://schemas.microsoft.com/office/drawing/2016/5/12/chartex" xmlns:cx7="http://schemas.microsoft.com/office/drawing/2016/5/13/chartex" xmlns:cx8="http://schemas.microsoft.com/office/drawing/2016/5/14/chartex" xmlns:mc="http://schemas.openxmlformats.org/markup-compatibility/2006" xmlns:aink="http://schemas.microsoft.com/office/drawing/2016/ink" xmlns:am3d="http://schemas.microsoft.com/office/drawing/2017/model3d" xmlns:o="urn:schemas-microsoft-com:office:office" xmlns:r="http://schemas.openxmlformats.org/officeDocument/2006/relationships" xmlns:m="http://schemas.openxmlformats.org/officeDocument/2006/math" xmlns:v="urn:schemas-microsoft-com:vml" xmlns:wp14="http://schemas.microsoft.com/office/word/2010/wordprocessingDrawing" xmlns:wp="http://schemas.openxmlformats.org/drawingml/2006/wordprocessingDrawing" xmlns:w10="urn:schemas-microsoft-com:office:word" xmlns:w="http://schemas.openxmlformats.org/wordprocessingml/2006/main" xmlns:w14="http://schemas.microsoft.com/office/word/2010/wordml" xmlns:w15="http://schemas.microsoft.com/office/word/2012/wordml" xmlns:w16se="http://schemas.microsoft.com/office/word/2015/wordml/symex" xmlns:wpg="http://schemas.microsoft.com/office/word/2010/wordprocessingGroup" xmlns:wpi="http://schemas.microsoft.com/office/word/2010/wordprocessingInk" xmlns:wne="http://schemas.microsoft.com/office/word/2006/wordml" xmlns:wps="http://schemas.microsoft.com/office/word/2010/wordprocessingShape" mc:Ignorable="w14 w15 w16se wp14">
   <w:abstractNum w:abstractNumId="0" w15:restartNumberingAfterBreak="0">
     <w:nsid w:val="3BC41FFF"/>
     <w:multiLevelType w:val="multilevel"/>
@@ -1767,7 +2491,7 @@
     <w:lvl w:ilvl="0">
       <w:start w:val="2"/>
       <w:numFmt w:val="decimal"/>
-      <w:pStyle w:val="Heading1"/>
+      <w:pStyle w:val="Titolo1"/>
       <w:lvlText w:val="%1"/>
       <w:lvlJc w:val="left"/>
       <w:pPr>
@@ -1780,7 +2504,7 @@
     <w:lvl w:ilvl="1">
       <w:start w:val="1"/>
       <w:numFmt w:val="decimal"/>
-      <w:pStyle w:val="Heading2"/>
+      <w:pStyle w:val="Titolo2"/>
       <w:lvlText w:val="%1.%2"/>
       <w:lvlJc w:val="left"/>
       <w:pPr>
@@ -1793,7 +2517,7 @@
     <w:lvl w:ilvl="2">
       <w:start w:val="1"/>
       <w:numFmt w:val="decimal"/>
-      <w:pStyle w:val="Heading3"/>
+      <w:pStyle w:val="Titolo3"/>
       <w:lvlText w:val="%1.%2.%3"/>
       <w:lvlJc w:val="left"/>
       <w:pPr>
@@ -1806,7 +2530,7 @@
     <w:lvl w:ilvl="3">
       <w:start w:val="1"/>
       <w:numFmt w:val="decimal"/>
-      <w:pStyle w:val="Heading4"/>
+      <w:pStyle w:val="Titolo4"/>
       <w:lvlText w:val="%1.%2.%3.%4"/>
       <w:lvlJc w:val="left"/>
       <w:pPr>
@@ -1819,7 +2543,7 @@
     <w:lvl w:ilvl="4">
       <w:start w:val="1"/>
       <w:numFmt w:val="decimal"/>
-      <w:pStyle w:val="Heading5"/>
+      <w:pStyle w:val="Titolo5"/>
       <w:lvlText w:val="%1.%2.%3.%4.%5"/>
       <w:lvlJc w:val="left"/>
       <w:pPr>
@@ -1832,7 +2556,7 @@
     <w:lvl w:ilvl="5">
       <w:start w:val="1"/>
       <w:numFmt w:val="decimal"/>
-      <w:pStyle w:val="Heading6"/>
+      <w:pStyle w:val="Titolo6"/>
       <w:lvlText w:val="%1.%2.%3.%4.%5.%6"/>
       <w:lvlJc w:val="left"/>
       <w:pPr>
@@ -1845,7 +2569,7 @@
     <w:lvl w:ilvl="6">
       <w:start w:val="1"/>
       <w:numFmt w:val="decimal"/>
-      <w:pStyle w:val="Heading7"/>
+      <w:pStyle w:val="Titolo7"/>
       <w:lvlText w:val="%1.%2.%3.%4.%5.%6.%7"/>
       <w:lvlJc w:val="left"/>
       <w:pPr>
@@ -1858,7 +2582,7 @@
     <w:lvl w:ilvl="7">
       <w:start w:val="1"/>
       <w:numFmt w:val="decimal"/>
-      <w:pStyle w:val="Heading8"/>
+      <w:pStyle w:val="Titolo8"/>
       <w:lvlText w:val="%1.%2.%3.%4.%5.%6.%7.%8"/>
       <w:lvlJc w:val="left"/>
       <w:pPr>
@@ -1871,7 +2595,7 @@
     <w:lvl w:ilvl="8">
       <w:start w:val="1"/>
       <w:numFmt w:val="decimal"/>
-      <w:pStyle w:val="Heading9"/>
+      <w:pStyle w:val="Titolo9"/>
       <w:lvlText w:val="%1.%2.%3.%4.%5.%6.%7.%8.%9"/>
       <w:lvlJc w:val="left"/>
       <w:pPr>
@@ -2158,11 +2882,14 @@
   <w:num w:numId="4">
     <w:abstractNumId w:val="0"/>
   </w:num>
+  <w:num w:numId="5">
+    <w:abstractNumId w:val="0"/>
+  </w:num>
 </w:numbering>
 </file>
 
 <file path=word/styles.xml><?xml version="1.0" encoding="utf-8"?>
-<w:styles xmlns:mc="http://schemas.openxmlformats.org/markup-compatibility/2006" xmlns:r="http://schemas.openxmlformats.org/officeDocument/2006/relationships" xmlns:w="http://schemas.openxmlformats.org/wordprocessingml/2006/main" xmlns:w14="http://schemas.microsoft.com/office/word/2010/wordml" xmlns:w15="http://schemas.microsoft.com/office/word/2012/wordml" mc:Ignorable="w14 w15">
+<w:styles xmlns:mc="http://schemas.openxmlformats.org/markup-compatibility/2006" xmlns:r="http://schemas.openxmlformats.org/officeDocument/2006/relationships" xmlns:w="http://schemas.openxmlformats.org/wordprocessingml/2006/main" xmlns:w14="http://schemas.microsoft.com/office/word/2010/wordml" xmlns:w15="http://schemas.microsoft.com/office/word/2012/wordml" xmlns:w16se="http://schemas.microsoft.com/office/word/2015/wordml/symex" mc:Ignorable="w14 w15 w16se">
   <w:docDefaults>
     <w:rPrDefault>
       <w:rPr>
@@ -2178,7 +2905,7 @@
       </w:pPr>
     </w:pPrDefault>
   </w:docDefaults>
-  <w:latentStyles w:defLockedState="0" w:defUIPriority="99" w:defSemiHidden="0" w:defUnhideWhenUsed="0" w:defQFormat="0" w:count="371">
+  <w:latentStyles w:defLockedState="0" w:defUIPriority="99" w:defSemiHidden="0" w:defUnhideWhenUsed="0" w:defQFormat="0" w:count="375">
     <w:lsdException w:name="Normal" w:uiPriority="0" w:qFormat="1"/>
     <w:lsdException w:name="heading 1" w:uiPriority="9" w:qFormat="1"/>
     <w:lsdException w:name="heading 2" w:semiHidden="1" w:uiPriority="9" w:unhideWhenUsed="1" w:qFormat="1"/>
@@ -2550,16 +3277,20 @@
     <w:lsdException w:name="List Table 5 Dark Accent 6" w:uiPriority="50"/>
     <w:lsdException w:name="List Table 6 Colorful Accent 6" w:uiPriority="51"/>
     <w:lsdException w:name="List Table 7 Colorful Accent 6" w:uiPriority="52"/>
+    <w:lsdException w:name="Mention" w:semiHidden="1" w:unhideWhenUsed="1"/>
+    <w:lsdException w:name="Smart Hyperlink" w:semiHidden="1" w:unhideWhenUsed="1"/>
+    <w:lsdException w:name="Hashtag" w:semiHidden="1" w:unhideWhenUsed="1"/>
+    <w:lsdException w:name="Unresolved Mention" w:semiHidden="1" w:unhideWhenUsed="1"/>
   </w:latentStyles>
-  <w:style w:type="paragraph" w:default="1" w:styleId="Normal">
+  <w:style w:type="paragraph" w:default="1" w:styleId="Normale">
     <w:name w:val="Normal"/>
     <w:qFormat/>
   </w:style>
-  <w:style w:type="paragraph" w:styleId="Heading1">
+  <w:style w:type="paragraph" w:styleId="Titolo1">
     <w:name w:val="heading 1"/>
-    <w:basedOn w:val="Normal"/>
-    <w:next w:val="Normal"/>
-    <w:link w:val="Heading1Char"/>
+    <w:basedOn w:val="Normale"/>
+    <w:next w:val="Normale"/>
+    <w:link w:val="Titolo1Carattere"/>
     <w:uiPriority w:val="9"/>
     <w:qFormat/>
     <w:rsid w:val="00A62E84"/>
@@ -2579,11 +3310,11 @@
       <w:szCs w:val="32"/>
     </w:rPr>
   </w:style>
-  <w:style w:type="paragraph" w:styleId="Heading2">
+  <w:style w:type="paragraph" w:styleId="Titolo2">
     <w:name w:val="heading 2"/>
-    <w:basedOn w:val="Normal"/>
-    <w:next w:val="Normal"/>
-    <w:link w:val="Heading2Char"/>
+    <w:basedOn w:val="Normale"/>
+    <w:next w:val="Normale"/>
+    <w:link w:val="Titolo2Carattere"/>
     <w:uiPriority w:val="9"/>
     <w:unhideWhenUsed/>
     <w:qFormat/>
@@ -2605,11 +3336,11 @@
       <w:szCs w:val="26"/>
     </w:rPr>
   </w:style>
-  <w:style w:type="paragraph" w:styleId="Heading3">
+  <w:style w:type="paragraph" w:styleId="Titolo3">
     <w:name w:val="heading 3"/>
-    <w:basedOn w:val="Normal"/>
-    <w:next w:val="Normal"/>
-    <w:link w:val="Heading3Char"/>
+    <w:basedOn w:val="Normale"/>
+    <w:next w:val="Normale"/>
+    <w:link w:val="Titolo3Carattere"/>
     <w:uiPriority w:val="9"/>
     <w:unhideWhenUsed/>
     <w:qFormat/>
@@ -2631,11 +3362,11 @@
       <w:szCs w:val="24"/>
     </w:rPr>
   </w:style>
-  <w:style w:type="paragraph" w:styleId="Heading4">
+  <w:style w:type="paragraph" w:styleId="Titolo4">
     <w:name w:val="heading 4"/>
-    <w:basedOn w:val="Normal"/>
-    <w:next w:val="Normal"/>
-    <w:link w:val="Heading4Char"/>
+    <w:basedOn w:val="Normale"/>
+    <w:next w:val="Normale"/>
+    <w:link w:val="Titolo4Carattere"/>
     <w:uiPriority w:val="9"/>
     <w:semiHidden/>
     <w:unhideWhenUsed/>
@@ -2658,11 +3389,11 @@
       <w:color w:val="2E74B5" w:themeColor="accent1" w:themeShade="BF"/>
     </w:rPr>
   </w:style>
-  <w:style w:type="paragraph" w:styleId="Heading5">
+  <w:style w:type="paragraph" w:styleId="Titolo5">
     <w:name w:val="heading 5"/>
-    <w:basedOn w:val="Normal"/>
-    <w:next w:val="Normal"/>
-    <w:link w:val="Heading5Char"/>
+    <w:basedOn w:val="Normale"/>
+    <w:next w:val="Normale"/>
+    <w:link w:val="Titolo5Carattere"/>
     <w:uiPriority w:val="9"/>
     <w:semiHidden/>
     <w:unhideWhenUsed/>
@@ -2683,11 +3414,11 @@
       <w:color w:val="2E74B5" w:themeColor="accent1" w:themeShade="BF"/>
     </w:rPr>
   </w:style>
-  <w:style w:type="paragraph" w:styleId="Heading6">
+  <w:style w:type="paragraph" w:styleId="Titolo6">
     <w:name w:val="heading 6"/>
-    <w:basedOn w:val="Normal"/>
-    <w:next w:val="Normal"/>
-    <w:link w:val="Heading6Char"/>
+    <w:basedOn w:val="Normale"/>
+    <w:next w:val="Normale"/>
+    <w:link w:val="Titolo6Carattere"/>
     <w:uiPriority w:val="9"/>
     <w:semiHidden/>
     <w:unhideWhenUsed/>
@@ -2708,11 +3439,11 @@
       <w:color w:val="1F4D78" w:themeColor="accent1" w:themeShade="7F"/>
     </w:rPr>
   </w:style>
-  <w:style w:type="paragraph" w:styleId="Heading7">
+  <w:style w:type="paragraph" w:styleId="Titolo7">
     <w:name w:val="heading 7"/>
-    <w:basedOn w:val="Normal"/>
-    <w:next w:val="Normal"/>
-    <w:link w:val="Heading7Char"/>
+    <w:basedOn w:val="Normale"/>
+    <w:next w:val="Normale"/>
+    <w:link w:val="Titolo7Carattere"/>
     <w:uiPriority w:val="9"/>
     <w:semiHidden/>
     <w:unhideWhenUsed/>
@@ -2735,11 +3466,11 @@
       <w:color w:val="1F4D78" w:themeColor="accent1" w:themeShade="7F"/>
     </w:rPr>
   </w:style>
-  <w:style w:type="paragraph" w:styleId="Heading8">
+  <w:style w:type="paragraph" w:styleId="Titolo8">
     <w:name w:val="heading 8"/>
-    <w:basedOn w:val="Normal"/>
-    <w:next w:val="Normal"/>
-    <w:link w:val="Heading8Char"/>
+    <w:basedOn w:val="Normale"/>
+    <w:next w:val="Normale"/>
+    <w:link w:val="Titolo8Carattere"/>
     <w:uiPriority w:val="9"/>
     <w:semiHidden/>
     <w:unhideWhenUsed/>
@@ -2762,11 +3493,11 @@
       <w:szCs w:val="21"/>
     </w:rPr>
   </w:style>
-  <w:style w:type="paragraph" w:styleId="Heading9">
+  <w:style w:type="paragraph" w:styleId="Titolo9">
     <w:name w:val="heading 9"/>
-    <w:basedOn w:val="Normal"/>
-    <w:next w:val="Normal"/>
-    <w:link w:val="Heading9Char"/>
+    <w:basedOn w:val="Normale"/>
+    <w:next w:val="Normale"/>
+    <w:link w:val="Titolo9Carattere"/>
     <w:uiPriority w:val="9"/>
     <w:semiHidden/>
     <w:unhideWhenUsed/>
@@ -2791,12 +3522,13 @@
       <w:szCs w:val="21"/>
     </w:rPr>
   </w:style>
-  <w:style w:type="character" w:default="1" w:styleId="DefaultParagraphFont">
+  <w:style w:type="character" w:default="1" w:styleId="Carpredefinitoparagrafo">
     <w:name w:val="Default Paragraph Font"/>
     <w:uiPriority w:val="1"/>
+    <w:semiHidden/>
     <w:unhideWhenUsed/>
   </w:style>
-  <w:style w:type="table" w:default="1" w:styleId="TableNormal">
+  <w:style w:type="table" w:default="1" w:styleId="Tabellanormale">
     <w:name w:val="Normal Table"/>
     <w:uiPriority w:val="99"/>
     <w:semiHidden/>
@@ -2811,16 +3543,16 @@
       </w:tblCellMar>
     </w:tblPr>
   </w:style>
-  <w:style w:type="numbering" w:default="1" w:styleId="NoList">
+  <w:style w:type="numbering" w:default="1" w:styleId="Nessunelenco">
     <w:name w:val="No List"/>
     <w:uiPriority w:val="99"/>
     <w:semiHidden/>
     <w:unhideWhenUsed/>
   </w:style>
-  <w:style w:type="character" w:customStyle="1" w:styleId="Heading1Char">
-    <w:name w:val="Heading 1 Char"/>
-    <w:basedOn w:val="DefaultParagraphFont"/>
-    <w:link w:val="Heading1"/>
+  <w:style w:type="character" w:customStyle="1" w:styleId="Titolo1Carattere">
+    <w:name w:val="Titolo 1 Carattere"/>
+    <w:basedOn w:val="Carpredefinitoparagrafo"/>
+    <w:link w:val="Titolo1"/>
     <w:uiPriority w:val="9"/>
     <w:rsid w:val="00A62E84"/>
     <w:rPr>
@@ -2830,9 +3562,9 @@
       <w:szCs w:val="32"/>
     </w:rPr>
   </w:style>
-  <w:style w:type="character" w:styleId="Hyperlink">
+  <w:style w:type="character" w:styleId="Collegamentoipertestuale">
     <w:name w:val="Hyperlink"/>
-    <w:basedOn w:val="DefaultParagraphFont"/>
+    <w:basedOn w:val="Carpredefinitoparagrafo"/>
     <w:uiPriority w:val="99"/>
     <w:unhideWhenUsed/>
     <w:rsid w:val="007C6DF9"/>
@@ -2841,10 +3573,10 @@
       <w:u w:val="single"/>
     </w:rPr>
   </w:style>
-  <w:style w:type="character" w:customStyle="1" w:styleId="Heading2Char">
-    <w:name w:val="Heading 2 Char"/>
-    <w:basedOn w:val="DefaultParagraphFont"/>
-    <w:link w:val="Heading2"/>
+  <w:style w:type="character" w:customStyle="1" w:styleId="Titolo2Carattere">
+    <w:name w:val="Titolo 2 Carattere"/>
+    <w:basedOn w:val="Carpredefinitoparagrafo"/>
+    <w:link w:val="Titolo2"/>
     <w:uiPriority w:val="9"/>
     <w:rsid w:val="00B94561"/>
     <w:rPr>
@@ -2854,10 +3586,10 @@
       <w:szCs w:val="26"/>
     </w:rPr>
   </w:style>
-  <w:style w:type="character" w:customStyle="1" w:styleId="Heading3Char">
-    <w:name w:val="Heading 3 Char"/>
-    <w:basedOn w:val="DefaultParagraphFont"/>
-    <w:link w:val="Heading3"/>
+  <w:style w:type="character" w:customStyle="1" w:styleId="Titolo3Carattere">
+    <w:name w:val="Titolo 3 Carattere"/>
+    <w:basedOn w:val="Carpredefinitoparagrafo"/>
+    <w:link w:val="Titolo3"/>
     <w:uiPriority w:val="9"/>
     <w:rsid w:val="00764474"/>
     <w:rPr>
@@ -2867,10 +3599,10 @@
       <w:szCs w:val="24"/>
     </w:rPr>
   </w:style>
-  <w:style w:type="character" w:customStyle="1" w:styleId="Heading4Char">
-    <w:name w:val="Heading 4 Char"/>
-    <w:basedOn w:val="DefaultParagraphFont"/>
-    <w:link w:val="Heading4"/>
+  <w:style w:type="character" w:customStyle="1" w:styleId="Titolo4Carattere">
+    <w:name w:val="Titolo 4 Carattere"/>
+    <w:basedOn w:val="Carpredefinitoparagrafo"/>
+    <w:link w:val="Titolo4"/>
     <w:uiPriority w:val="9"/>
     <w:semiHidden/>
     <w:rsid w:val="006526B6"/>
@@ -2881,10 +3613,10 @@
       <w:color w:val="2E74B5" w:themeColor="accent1" w:themeShade="BF"/>
     </w:rPr>
   </w:style>
-  <w:style w:type="character" w:customStyle="1" w:styleId="Heading5Char">
-    <w:name w:val="Heading 5 Char"/>
-    <w:basedOn w:val="DefaultParagraphFont"/>
-    <w:link w:val="Heading5"/>
+  <w:style w:type="character" w:customStyle="1" w:styleId="Titolo5Carattere">
+    <w:name w:val="Titolo 5 Carattere"/>
+    <w:basedOn w:val="Carpredefinitoparagrafo"/>
+    <w:link w:val="Titolo5"/>
     <w:uiPriority w:val="9"/>
     <w:semiHidden/>
     <w:rsid w:val="006526B6"/>
@@ -2893,10 +3625,10 @@
       <w:color w:val="2E74B5" w:themeColor="accent1" w:themeShade="BF"/>
     </w:rPr>
   </w:style>
-  <w:style w:type="character" w:customStyle="1" w:styleId="Heading6Char">
-    <w:name w:val="Heading 6 Char"/>
-    <w:basedOn w:val="DefaultParagraphFont"/>
-    <w:link w:val="Heading6"/>
+  <w:style w:type="character" w:customStyle="1" w:styleId="Titolo6Carattere">
+    <w:name w:val="Titolo 6 Carattere"/>
+    <w:basedOn w:val="Carpredefinitoparagrafo"/>
+    <w:link w:val="Titolo6"/>
     <w:uiPriority w:val="9"/>
     <w:semiHidden/>
     <w:rsid w:val="006526B6"/>
@@ -2905,10 +3637,10 @@
       <w:color w:val="1F4D78" w:themeColor="accent1" w:themeShade="7F"/>
     </w:rPr>
   </w:style>
-  <w:style w:type="character" w:customStyle="1" w:styleId="Heading7Char">
-    <w:name w:val="Heading 7 Char"/>
-    <w:basedOn w:val="DefaultParagraphFont"/>
-    <w:link w:val="Heading7"/>
+  <w:style w:type="character" w:customStyle="1" w:styleId="Titolo7Carattere">
+    <w:name w:val="Titolo 7 Carattere"/>
+    <w:basedOn w:val="Carpredefinitoparagrafo"/>
+    <w:link w:val="Titolo7"/>
     <w:uiPriority w:val="9"/>
     <w:semiHidden/>
     <w:rsid w:val="006526B6"/>
@@ -2919,10 +3651,10 @@
       <w:color w:val="1F4D78" w:themeColor="accent1" w:themeShade="7F"/>
     </w:rPr>
   </w:style>
-  <w:style w:type="character" w:customStyle="1" w:styleId="Heading8Char">
-    <w:name w:val="Heading 8 Char"/>
-    <w:basedOn w:val="DefaultParagraphFont"/>
-    <w:link w:val="Heading8"/>
+  <w:style w:type="character" w:customStyle="1" w:styleId="Titolo8Carattere">
+    <w:name w:val="Titolo 8 Carattere"/>
+    <w:basedOn w:val="Carpredefinitoparagrafo"/>
+    <w:link w:val="Titolo8"/>
     <w:uiPriority w:val="9"/>
     <w:semiHidden/>
     <w:rsid w:val="006526B6"/>
@@ -2933,10 +3665,10 @@
       <w:szCs w:val="21"/>
     </w:rPr>
   </w:style>
-  <w:style w:type="character" w:customStyle="1" w:styleId="Heading9Char">
-    <w:name w:val="Heading 9 Char"/>
-    <w:basedOn w:val="DefaultParagraphFont"/>
-    <w:link w:val="Heading9"/>
+  <w:style w:type="character" w:customStyle="1" w:styleId="Titolo9Carattere">
+    <w:name w:val="Titolo 9 Carattere"/>
+    <w:basedOn w:val="Carpredefinitoparagrafo"/>
+    <w:link w:val="Titolo9"/>
     <w:uiPriority w:val="9"/>
     <w:semiHidden/>
     <w:rsid w:val="006526B6"/>
@@ -2951,7 +3683,7 @@
   </w:style>
   <w:style w:type="paragraph" w:customStyle="1" w:styleId="EndNoteBibliographyTitle">
     <w:name w:val="EndNote Bibliography Title"/>
-    <w:basedOn w:val="Normal"/>
+    <w:basedOn w:val="Normale"/>
     <w:link w:val="EndNoteBibliographyTitleChar"/>
     <w:rsid w:val="00DD448C"/>
     <w:pPr>
@@ -2966,7 +3698,7 @@
   </w:style>
   <w:style w:type="character" w:customStyle="1" w:styleId="EndNoteBibliographyTitleChar">
     <w:name w:val="EndNote Bibliography Title Char"/>
-    <w:basedOn w:val="DefaultParagraphFont"/>
+    <w:basedOn w:val="Carpredefinitoparagrafo"/>
     <w:link w:val="EndNoteBibliographyTitle"/>
     <w:rsid w:val="00DD448C"/>
     <w:rPr>
@@ -2977,7 +3709,7 @@
   </w:style>
   <w:style w:type="paragraph" w:customStyle="1" w:styleId="EndNoteBibliography">
     <w:name w:val="EndNote Bibliography"/>
-    <w:basedOn w:val="Normal"/>
+    <w:basedOn w:val="Normale"/>
     <w:link w:val="EndNoteBibliographyChar"/>
     <w:rsid w:val="00DD448C"/>
     <w:pPr>
@@ -2991,7 +3723,7 @@
   </w:style>
   <w:style w:type="character" w:customStyle="1" w:styleId="EndNoteBibliographyChar">
     <w:name w:val="EndNote Bibliography Char"/>
-    <w:basedOn w:val="DefaultParagraphFont"/>
+    <w:basedOn w:val="Carpredefinitoparagrafo"/>
     <w:link w:val="EndNoteBibliography"/>
     <w:rsid w:val="00DD448C"/>
     <w:rPr>
@@ -3000,15 +3732,27 @@
       <w:lang w:val="en-US"/>
     </w:rPr>
   </w:style>
-  <w:style w:type="character" w:styleId="SubtleReference">
+  <w:style w:type="character" w:styleId="Riferimentodelicato">
     <w:name w:val="Subtle Reference"/>
-    <w:basedOn w:val="DefaultParagraphFont"/>
+    <w:basedOn w:val="Carpredefinitoparagrafo"/>
     <w:uiPriority w:val="31"/>
     <w:qFormat/>
     <w:rsid w:val="00DD448C"/>
     <w:rPr>
       <w:smallCaps/>
       <w:color w:val="5A5A5A" w:themeColor="text1" w:themeTint="A5"/>
+    </w:rPr>
+  </w:style>
+  <w:style w:type="character" w:styleId="Menzionenonrisolta">
+    <w:name w:val="Unresolved Mention"/>
+    <w:basedOn w:val="Carpredefinitoparagrafo"/>
+    <w:uiPriority w:val="99"/>
+    <w:semiHidden/>
+    <w:unhideWhenUsed/>
+    <w:rsid w:val="00FB27A3"/>
+    <w:rPr>
+      <w:color w:val="808080"/>
+      <w:shd w:val="clear" w:color="auto" w:fill="E6E6E6"/>
     </w:rPr>
   </w:style>
 </w:styles>

</xml_diff>

<commit_message>
wednesday updates to methodology (home pc)
</commit_message>
<xml_diff>
--- a/shared docs/Chapter 2 - Methodology.docx
+++ b/shared docs/Chapter 2 - Methodology.docx
@@ -26,6 +26,52 @@
         <w:rPr>
           <w:b/>
         </w:rPr>
+        <w:t>15N</w:t>
+      </w:r>
+      <w:r>
+        <w:t xml:space="preserve"> = Stable isotope of nitrogen, it represents the 0.3663% of the N in atmosphere</w:t>
+      </w:r>
+    </w:p>
+    <w:p>
+      <w:r>
+        <w:rPr>
+          <w:b/>
+        </w:rPr>
+        <w:t>δ</w:t>
+      </w:r>
+      <w:r>
+        <w:rPr>
+          <w:b/>
+          <w:vertAlign w:val="superscript"/>
+        </w:rPr>
+        <w:t>15</w:t>
+      </w:r>
+      <w:r>
+        <w:rPr>
+          <w:b/>
+        </w:rPr>
+        <w:t>N</w:t>
+      </w:r>
+      <w:r>
+        <w:t xml:space="preserve"> =</w:t>
+      </w:r>
+      <w:r>
+        <w:t xml:space="preserve"> a measure of the ratio of 15N/14N of a sample compared to the ratio of the standard, i.e. the ratio of the atmospheric nitrogen, express as a permil (</w:t>
+      </w:r>
+      <w:r>
+        <w:t>‰</w:t>
+      </w:r>
+      <w:r>
+        <w:t>) value.</w:t>
+      </w:r>
+      <w:bookmarkStart w:id="0" w:name="_GoBack"/>
+      <w:bookmarkEnd w:id="0"/>
+    </w:p>
+    <w:p>
+      <w:r>
+        <w:rPr>
+          <w:b/>
+        </w:rPr>
         <w:t>DBH</w:t>
       </w:r>
       <w:r>
@@ -85,19 +131,17 @@
       </w:r>
       <w:proofErr w:type="spellStart"/>
       <w:r>
-        <w:t>throughfall</w:t>
-      </w:r>
-      <w:proofErr w:type="spellEnd"/>
-      <w:r>
-        <w:t xml:space="preserve">, excess precipitation </w:t>
-      </w:r>
-      <w:proofErr w:type="spellStart"/>
-      <w:r>
-        <w:t>shedded</w:t>
-      </w:r>
-      <w:proofErr w:type="spellEnd"/>
-      <w:r>
-        <w:t xml:space="preserve"> by wet leaves onto the ground.</w:t>
+        <w:t>through</w:t>
+      </w:r>
+      <w:r>
+        <w:t>fall</w:t>
+      </w:r>
+      <w:proofErr w:type="spellEnd"/>
+      <w:r>
+        <w:t xml:space="preserve">, excess precipitation shed </w:t>
+      </w:r>
+      <w:r>
+        <w:t>by wet leaves onto the ground.</w:t>
       </w:r>
     </w:p>
     <w:p>
@@ -913,12 +957,7 @@
     </w:p>
     <w:p>
       <w:r>
-        <w:t>“The voc</w:t>
-      </w:r>
-      <w:bookmarkStart w:id="0" w:name="_GoBack"/>
-      <w:bookmarkEnd w:id="0"/>
-      <w:r>
-        <w:t>abulary of an upland forester draws irresistible comparisons with agriculture. Afforestation of a bare hillside requires fencing, the elimination of wildlife such as hares and deer (regarded as vermin), deep ploughing and drainage, planting, fertilising and weeding. Today’s foresters talk of rotations, crops and harvests. Their crops have become steadily more dependent on a single, alien species, the Sitka spruce, with lodgepole pine used where the ground is poorest. Tree-breeding programmes are also ensuring that the genetic base of the plants used will steadily decrease. Blanket afforestation consists of even aged conifer monocultures, that are harvested and replanted, like any crop of surplus grain, except that the trees take decades to grow.</w:t>
+        <w:t>“The vocabulary of an upland forester draws irresistible comparisons with agriculture. Afforestation of a bare hillside requires fencing, the elimination of wildlife such as hares and deer (regarded as vermin), deep ploughing and drainage, planting, fertilising and weeding. Today’s foresters talk of rotations, crops and harvests. Their crops have become steadily more dependent on a single, alien species, the Sitka spruce, with lodgepole pine used where the ground is poorest. Tree-breeding programmes are also ensuring that the genetic base of the plants used will steadily decrease. Blanket afforestation consists of even aged conifer monocultures, that are harvested and replanted, like any crop of surplus grain, except that the trees take decades to grow.</w:t>
       </w:r>
     </w:p>
     <w:p>
@@ -928,15 +967,21 @@
     </w:p>
     <w:p>
       <w:r>
-        <w:t xml:space="preserve">Numbers of forest plantation – Sitka – Scotland and </w:t>
-      </w:r>
-      <w:proofErr w:type="spellStart"/>
-      <w:r>
-        <w:t>Tayshire</w:t>
-      </w:r>
-      <w:proofErr w:type="spellEnd"/>
-      <w:r>
-        <w:t xml:space="preserve"> (Forest Commission)</w:t>
+        <w:t xml:space="preserve">Since the </w:t>
+      </w:r>
+      <w:r>
+        <w:t xml:space="preserve">Forest Census of 1995 the woodland area in Scotland is estimated to be grown of a further 7.5% (NFI Scotland woodland area, 1991, </w:t>
+      </w:r>
+      <w:hyperlink r:id="rId9" w:history="1">
+        <w:r>
+          <w:rPr>
+            <w:rStyle w:val="Collegamentoipertestuale"/>
+          </w:rPr>
+          <w:t>https://www.forestry.gov.uk/pdf/NFI_Scotland_woodland_area_stats_2010_FINAL.pdf/$FILE/NFI_Scotland_woodland_area_stats_2010_FINAL.pdf</w:t>
+        </w:r>
+      </w:hyperlink>
+      <w:r>
+        <w:t xml:space="preserve">). In 1995, Sitka spruce represented about the 45% of the whole conifers in Tayside, over one third of the whole forest cover of the region. </w:t>
       </w:r>
     </w:p>
     <w:p>
@@ -995,6 +1040,7 @@
     </w:p>
     <w:p>
       <w:r>
+        <w:lastRenderedPageBreak/>
         <w:t xml:space="preserve">The about </w:t>
       </w:r>
       <w:r>
@@ -1111,7 +1157,7 @@
       <w:r>
         <w:t xml:space="preserve">) </w:t>
       </w:r>
-      <w:hyperlink r:id="rId9" w:tooltip="João Manuel Antonio do Amaral Franco (page does not exist)" w:history="1">
+      <w:hyperlink r:id="rId10" w:tooltip="João Manuel Antonio do Amaral Franco (page does not exist)" w:history="1">
         <w:r>
           <w:t>Franco</w:t>
         </w:r>
@@ -1207,11 +1253,7 @@
       </w:r>
       <w:proofErr w:type="spellEnd"/>
       <w:r>
-        <w:t xml:space="preserve"> L.) and downy birch </w:t>
-      </w:r>
-      <w:r>
-        <w:lastRenderedPageBreak/>
-        <w:t>(</w:t>
+        <w:t xml:space="preserve"> L.) and downy birch (</w:t>
       </w:r>
       <w:proofErr w:type="spellStart"/>
       <w:r>
@@ -1314,71 +1356,6 @@
     <w:p>
       <w:r>
         <w:t>Rationale of forest plantation: Jarvis jpg from carbon experiment.</w:t>
-      </w:r>
-    </w:p>
-    <w:p>
-      <w:r>
-        <w:t xml:space="preserve">A </w:t>
-      </w:r>
-      <w:proofErr w:type="spellStart"/>
-      <w:r>
-        <w:t>dbh</w:t>
-      </w:r>
-      <w:proofErr w:type="spellEnd"/>
-      <w:r>
-        <w:t xml:space="preserve"> survey in 2010 (updated to 2016) was the basis to divide the plots in 8 class of diameter </w:t>
-      </w:r>
-      <w:proofErr w:type="spellStart"/>
-      <w:r>
-        <w:t>bla</w:t>
-      </w:r>
-      <w:proofErr w:type="spellEnd"/>
-      <w:r>
-        <w:t xml:space="preserve"> </w:t>
-      </w:r>
-      <w:proofErr w:type="spellStart"/>
-      <w:r>
-        <w:t>bla</w:t>
-      </w:r>
-      <w:proofErr w:type="spellEnd"/>
-      <w:r>
-        <w:t xml:space="preserve"> </w:t>
-      </w:r>
-      <w:r>
-        <w:rPr>
-          <w:b/>
-        </w:rPr>
-        <w:t>Forest description</w:t>
-      </w:r>
-      <w:r>
-        <w:t xml:space="preserve"> (</w:t>
-      </w:r>
-      <w:proofErr w:type="spellStart"/>
-      <w:r>
-        <w:t>dbh</w:t>
-      </w:r>
-      <w:proofErr w:type="spellEnd"/>
-      <w:r>
-        <w:t xml:space="preserve"> from Amy </w:t>
-      </w:r>
-      <w:proofErr w:type="spellStart"/>
-      <w:r>
-        <w:t>Harbinson</w:t>
-      </w:r>
-      <w:proofErr w:type="spellEnd"/>
-      <w:r>
-        <w:t xml:space="preserve"> 2010 (nested </w:t>
-      </w:r>
-      <w:proofErr w:type="spellStart"/>
-      <w:r>
-        <w:t>Anova</w:t>
-      </w:r>
-      <w:proofErr w:type="spellEnd"/>
-      <w:r>
-        <w:t xml:space="preserve"> to analyse the data. ???), my update 2016)</w:t>
-      </w:r>
-      <w:r>
-        <w:t>.</w:t>
       </w:r>
     </w:p>
     <w:p>
@@ -2126,13 +2103,48 @@
     </w:p>
     <w:p>
       <w:r>
+        <w:t>The idea at the base of this experiment was strengthening the outcomes from the 5 years data collection by simulating N</w:t>
+      </w:r>
+      <w:r>
+        <w:rPr>
+          <w:vertAlign w:val="subscript"/>
+        </w:rPr>
+        <w:t>dep</w:t>
+      </w:r>
+      <w:r>
+        <w:t xml:space="preserve"> by using </w:t>
+      </w:r>
+      <w:r>
+        <w:rPr>
+          <w:vertAlign w:val="superscript"/>
+        </w:rPr>
+        <w:t>15</w:t>
+      </w:r>
+      <w:r>
+        <w:t xml:space="preserve">N as a label and calculating the total recovery of the applied 15N in </w:t>
+      </w:r>
+      <w:proofErr w:type="spellStart"/>
+      <w:r>
+        <w:t>throughfall</w:t>
+      </w:r>
+      <w:proofErr w:type="spellEnd"/>
+      <w:r>
+        <w:t xml:space="preserve"> and stemflow. </w:t>
+      </w:r>
+      <w:r>
         <w:t>Three</w:t>
       </w:r>
       <w:r>
         <w:t xml:space="preserve"> Sitka spruce trees </w:t>
       </w:r>
       <w:r>
-        <w:t>have been selected around the existing eddy covariance tower in the T plot so the be easily reachable with an extension lance (maximum length = 5.4 m) and were sprayed with a 15N-labelled enriched NH</w:t>
+        <w:t xml:space="preserve">have been selected around the existing eddy covariance tower in the T plot so the be easily reachable with an extension lance (maximum length = 5.4 m) and were sprayed </w:t>
+      </w:r>
+      <w:r>
+        <w:t xml:space="preserve">in two occasions (**dates) </w:t>
+      </w:r>
+      <w:r>
+        <w:t>with a 15N-labelled enriched NH</w:t>
       </w:r>
       <w:r>
         <w:rPr>
@@ -2232,6 +2244,7 @@
         </w:rPr>
       </w:pPr>
       <w:r>
+        <w:lastRenderedPageBreak/>
         <w:t>Description of the main sample collection – rationale:</w:t>
       </w:r>
       <w:r>
@@ -2314,7 +2327,6 @@
         <w:rPr>
           <w:lang w:val="it-IT"/>
         </w:rPr>
-        <w:lastRenderedPageBreak/>
         <w:t xml:space="preserve">Open </w:t>
       </w:r>
       <w:proofErr w:type="spellStart"/>
@@ -2449,7 +2461,7 @@
       <w:r>
         <w:t xml:space="preserve">ForestryCommission (2017, 28th September 2017). "Forestry statistics and Forestry in facts and figures." Retrieved 6 October, 2017, from </w:t>
       </w:r>
-      <w:hyperlink r:id="rId10" w:history="1">
+      <w:hyperlink r:id="rId11" w:history="1">
         <w:r>
           <w:rPr>
             <w:rStyle w:val="Collegamentoipertestuale"/>

</xml_diff>

<commit_message>
wed update from Uni 18:00
</commit_message>
<xml_diff>
--- a/shared docs/Chapter 2 - Methodology.docx
+++ b/shared docs/Chapter 2 - Methodology.docx
@@ -1,6 +1,6 @@
 
 <file path=word/document.xml><?xml version="1.0" encoding="utf-8"?>
-<w:document xmlns:wpc="http://schemas.microsoft.com/office/word/2010/wordprocessingCanvas" xmlns:cx="http://schemas.microsoft.com/office/drawing/2014/chartex" xmlns:cx1="http://schemas.microsoft.com/office/drawing/2015/9/8/chartex" xmlns:cx2="http://schemas.microsoft.com/office/drawing/2015/10/21/chartex" xmlns:cx3="http://schemas.microsoft.com/office/drawing/2016/5/9/chartex" xmlns:cx4="http://schemas.microsoft.com/office/drawing/2016/5/10/chartex" xmlns:cx5="http://schemas.microsoft.com/office/drawing/2016/5/11/chartex" xmlns:cx6="http://schemas.microsoft.com/office/drawing/2016/5/12/chartex" xmlns:cx7="http://schemas.microsoft.com/office/drawing/2016/5/13/chartex" xmlns:cx8="http://schemas.microsoft.com/office/drawing/2016/5/14/chartex" xmlns:mc="http://schemas.openxmlformats.org/markup-compatibility/2006" xmlns:aink="http://schemas.microsoft.com/office/drawing/2016/ink" xmlns:am3d="http://schemas.microsoft.com/office/drawing/2017/model3d" xmlns:o="urn:schemas-microsoft-com:office:office" xmlns:r="http://schemas.openxmlformats.org/officeDocument/2006/relationships" xmlns:m="http://schemas.openxmlformats.org/officeDocument/2006/math" xmlns:v="urn:schemas-microsoft-com:vml" xmlns:wp14="http://schemas.microsoft.com/office/word/2010/wordprocessingDrawing" xmlns:wp="http://schemas.openxmlformats.org/drawingml/2006/wordprocessingDrawing" xmlns:w10="urn:schemas-microsoft-com:office:word" xmlns:w="http://schemas.openxmlformats.org/wordprocessingml/2006/main" xmlns:w14="http://schemas.microsoft.com/office/word/2010/wordml" xmlns:w15="http://schemas.microsoft.com/office/word/2012/wordml" xmlns:w16se="http://schemas.microsoft.com/office/word/2015/wordml/symex" xmlns:wpg="http://schemas.microsoft.com/office/word/2010/wordprocessingGroup" xmlns:wpi="http://schemas.microsoft.com/office/word/2010/wordprocessingInk" xmlns:wne="http://schemas.microsoft.com/office/word/2006/wordml" xmlns:wps="http://schemas.microsoft.com/office/word/2010/wordprocessingShape" mc:Ignorable="w14 w15 w16se wp14">
+<w:document xmlns:wpc="http://schemas.microsoft.com/office/word/2010/wordprocessingCanvas" xmlns:mc="http://schemas.openxmlformats.org/markup-compatibility/2006" xmlns:o="urn:schemas-microsoft-com:office:office" xmlns:r="http://schemas.openxmlformats.org/officeDocument/2006/relationships" xmlns:m="http://schemas.openxmlformats.org/officeDocument/2006/math" xmlns:v="urn:schemas-microsoft-com:vml" xmlns:wp14="http://schemas.microsoft.com/office/word/2010/wordprocessingDrawing" xmlns:wp="http://schemas.openxmlformats.org/drawingml/2006/wordprocessingDrawing" xmlns:w10="urn:schemas-microsoft-com:office:word" xmlns:w="http://schemas.openxmlformats.org/wordprocessingml/2006/main" xmlns:w14="http://schemas.microsoft.com/office/word/2010/wordml" xmlns:w15="http://schemas.microsoft.com/office/word/2012/wordml" xmlns:wpg="http://schemas.microsoft.com/office/word/2010/wordprocessingGroup" xmlns:wpi="http://schemas.microsoft.com/office/word/2010/wordprocessingInk" xmlns:wne="http://schemas.microsoft.com/office/word/2006/wordml" xmlns:wps="http://schemas.microsoft.com/office/word/2010/wordprocessingShape" mc:Ignorable="w14 w15 wp14">
   <w:body>
     <w:p>
       <w:pPr>
@@ -8,6 +8,37 @@
           <w:color w:val="1F4E79" w:themeColor="accent1" w:themeShade="80"/>
         </w:rPr>
       </w:pPr>
+      <w:r>
+        <w:rPr>
+          <w:color w:val="1F4E79" w:themeColor="accent1" w:themeShade="80"/>
+        </w:rPr>
+        <w:fldChar w:fldCharType="begin"/>
+      </w:r>
+      <w:r>
+        <w:rPr>
+          <w:color w:val="1F4E79" w:themeColor="accent1" w:themeShade="80"/>
+        </w:rPr>
+        <w:instrText xml:space="preserve"> ADDIN EN.CITE &lt;EndNote&gt;&lt;Cite&gt;&lt;Author&gt;Smout&lt;/Author&gt;&lt;Year&gt;1997&lt;/Year&gt;&lt;RecNum&gt;63&lt;/RecNum&gt;&lt;DisplayText&gt;(Smout 1997)&lt;/DisplayText&gt;&lt;record&gt;&lt;rec-number&gt;63&lt;/rec-number&gt;&lt;foreign-keys&gt;&lt;key app="EN" db-id="arwpz50tppf20qes0adx5aztet0w9xtartsd" timestamp="1507736588"&gt;63&lt;/key&gt;&lt;/foreign-keys&gt;&lt;ref-type name="Edited Book"&gt;28&lt;/ref-type&gt;&lt;contributors&gt;&lt;authors&gt;&lt;author&gt;Smout, T. C.&lt;/author&gt;&lt;/authors&gt;&lt;/contributors&gt;&lt;titles&gt;&lt;title&gt;Scottish Woodland History&lt;/title&gt;&lt;/titles&gt;&lt;pages&gt;206&lt;/pages&gt;&lt;edition&gt;1st&lt;/edition&gt;&lt;dates&gt;&lt;year&gt;1997&lt;/year&gt;&lt;/dates&gt;&lt;publisher&gt;Scottish Cultural Press - Edinburgh&lt;/publisher&gt;&lt;isbn&gt;1898218536&lt;/isbn&gt;&lt;urls&gt;&lt;/urls&gt;&lt;/record&gt;&lt;/Cite&gt;&lt;/EndNote&gt;</w:instrText>
+      </w:r>
+      <w:r>
+        <w:rPr>
+          <w:color w:val="1F4E79" w:themeColor="accent1" w:themeShade="80"/>
+        </w:rPr>
+        <w:fldChar w:fldCharType="separate"/>
+      </w:r>
+      <w:r>
+        <w:rPr>
+          <w:noProof/>
+          <w:color w:val="1F4E79" w:themeColor="accent1" w:themeShade="80"/>
+        </w:rPr>
+        <w:t>(Smout 1997)</w:t>
+      </w:r>
+      <w:r>
+        <w:rPr>
+          <w:color w:val="1F4E79" w:themeColor="accent1" w:themeShade="80"/>
+        </w:rPr>
+        <w:fldChar w:fldCharType="end"/>
+      </w:r>
       <w:r>
         <w:rPr>
           <w:color w:val="1F4E79" w:themeColor="accent1" w:themeShade="80"/>
@@ -64,8 +95,6 @@
       <w:r>
         <w:t>) value.</w:t>
       </w:r>
-      <w:bookmarkStart w:id="0" w:name="_GoBack"/>
-      <w:bookmarkEnd w:id="0"/>
     </w:p>
     <w:p>
       <w:r>
@@ -146,7 +175,7 @@
     </w:p>
     <w:p>
       <w:pPr>
-        <w:pStyle w:val="Titolo1"/>
+        <w:pStyle w:val="Heading1"/>
       </w:pPr>
       <w:r>
         <w:t>Site description and methodology</w:t>
@@ -154,7 +183,7 @@
     </w:p>
     <w:p>
       <w:pPr>
-        <w:pStyle w:val="Titolo2"/>
+        <w:pStyle w:val="Heading2"/>
       </w:pPr>
       <w:r>
         <w:t xml:space="preserve">Site </w:t>
@@ -165,15 +194,7 @@
     </w:p>
     <w:p>
       <w:r>
-        <w:t xml:space="preserve">The experiment site </w:t>
-      </w:r>
-      <w:proofErr w:type="gramStart"/>
-      <w:r>
-        <w:t>is located in</w:t>
-      </w:r>
-      <w:proofErr w:type="gramEnd"/>
-      <w:r>
-        <w:t xml:space="preserve"> Griffin Forest, Perthshire (</w:t>
+        <w:t>The experiment site is located in Griffin Forest, Perthshire (</w:t>
       </w:r>
       <w:r>
         <w:t xml:space="preserve">Scotland, </w:t>
@@ -430,7 +451,15 @@
       </w:r>
       <w:proofErr w:type="spellEnd"/>
       <w:r>
-        <w:t xml:space="preserve"> supergroup, metamorphosed marine sediments of late-Precambrian and Lower Palaeozoic age </w:t>
+        <w:t xml:space="preserve"> </w:t>
+      </w:r>
+      <w:proofErr w:type="spellStart"/>
+      <w:r>
+        <w:t>supergroup</w:t>
+      </w:r>
+      <w:proofErr w:type="spellEnd"/>
+      <w:r>
+        <w:t xml:space="preserve">, metamorphosed marine sediments of late-Precambrian and Lower Palaeozoic age </w:t>
       </w:r>
       <w:r>
         <w:fldChar w:fldCharType="begin"/>
@@ -515,6 +544,151 @@
       </w:r>
       <w:r>
         <w:t>deposits (see fig. 3 and 4).</w:t>
+      </w:r>
+      <w:r>
+        <w:t xml:space="preserve"> The soil have been classified as a </w:t>
+      </w:r>
+      <w:proofErr w:type="spellStart"/>
+      <w:r>
+        <w:t>stagno-humic</w:t>
+      </w:r>
+      <w:proofErr w:type="spellEnd"/>
+      <w:r>
+        <w:t xml:space="preserve"> </w:t>
+      </w:r>
+      <w:proofErr w:type="spellStart"/>
+      <w:r>
+        <w:t>gley</w:t>
+      </w:r>
+      <w:proofErr w:type="spellEnd"/>
+      <w:r>
+        <w:t xml:space="preserve"> of the </w:t>
+      </w:r>
+      <w:proofErr w:type="spellStart"/>
+      <w:r>
+        <w:t>Strichen</w:t>
+      </w:r>
+      <w:proofErr w:type="spellEnd"/>
+      <w:r>
+        <w:t xml:space="preserve"> soil association </w:t>
+      </w:r>
+      <w:r>
+        <w:fldChar w:fldCharType="begin">
+          <w:fldData xml:space="preserve">PEVuZE5vdGU+PENpdGU+PEF1dGhvcj5DbGVtZW50PC9BdXRob3I+PFllYXI+MjAxMjwvWWVhcj48
+UmVjTnVtPjc8L1JlY051bT48RGlzcGxheVRleHQ+KENsZW1lbnQsIEphcnZpcyBldCBhbC4gMjAx
+Mik8L0Rpc3BsYXlUZXh0PjxyZWNvcmQ+PHJlYy1udW1iZXI+NzwvcmVjLW51bWJlcj48Zm9yZWln
+bi1rZXlzPjxrZXkgYXBwPSJFTiIgZGItaWQ9ImFyd3B6NTB0cHBmMjBxZXMwYWR4NWF6dGV0MHc5
+eHRhcnRzZCIgdGltZXN0YW1wPSIxNDMzMzYxOTEyIj43PC9rZXk+PC9mb3JlaWduLWtleXM+PHJl
+Zi10eXBlIG5hbWU9IkpvdXJuYWwgQXJ0aWNsZSI+MTc8L3JlZi10eXBlPjxjb250cmlidXRvcnM+
+PGF1dGhvcnM+PGF1dGhvcj5DbGVtZW50LCBSLiBKLjwvYXV0aG9yPjxhdXRob3I+SmFydmlzLCBQ
+LiBHLjwvYXV0aG9yPjxhdXRob3I+TW9uY3JpZWZmLCBKLiBCLjwvYXV0aG9yPjwvYXV0aG9ycz48
+L2NvbnRyaWJ1dG9ycz48YXV0aC1hZGRyZXNzPltDbGVtZW50LCBSb2JlcnQgSi47IEphcnZpcywg
+UGF1bCBHLjsgTW9uY3JpZWZmLCBKb2huIEIuXSBVbml2IEVkaW5idXJnaCwgU2NoIEdlb1NjaSwg
+RWRpbmJ1cmdoIEVIOSAzSk4sIE1pZGxvdGhpYW4sIFNjb3RsYW5kLiYjeEQ7Q2xlbWVudCwgUkog
+KHJlcHJpbnQgYXV0aG9yKSwgVW5pdiBFZGluYnVyZ2gsIFNjaCBHZW9TY2ksIEVkaW5idXJnaCBF
+SDkgM0pOLCBNaWRsb3RoaWFuLCBTY290bGFuZC48L2F1dGgtYWRkcmVzcz48dGl0bGVzPjx0aXRs
+ZT5DYXJib24gZGlveGlkZSBleGNoYW5nZSBvZiBhIFNpdGthIHNwcnVjZSBwbGFudGF0aW9uIGlu
+IFNjb3RsYW5kIG92ZXIgZml2ZSB5ZWFyczwvdGl0bGU+PHNlY29uZGFyeS10aXRsZT5BZ3JpY3Vs
+dHVyYWwgYW5kIEZvcmVzdCBNZXRlb3JvbG9neTwvc2Vjb25kYXJ5LXRpdGxlPjxhbHQtdGl0bGU+
+QWdyaWMuIEZvci4gTWV0ZW9yb2wuPC9hbHQtdGl0bGU+PC90aXRsZXM+PHBlcmlvZGljYWw+PGZ1
+bGwtdGl0bGU+QWdyaWN1bHR1cmFsIGFuZCBGb3Jlc3QgTWV0ZW9yb2xvZ3k8L2Z1bGwtdGl0bGU+
+PGFiYnItMT5BZ3JpYy4gRm9yLiBNZXRlb3JvbC48L2FiYnItMT48L3BlcmlvZGljYWw+PGFsdC1w
+ZXJpb2RpY2FsPjxmdWxsLXRpdGxlPkFncmljdWx0dXJhbCBhbmQgRm9yZXN0IE1ldGVvcm9sb2d5
+PC9mdWxsLXRpdGxlPjxhYmJyLTE+QWdyaWMuIEZvci4gTWV0ZW9yb2wuPC9hYmJyLTE+PC9hbHQt
+cGVyaW9kaWNhbD48cGFnZXM+MTA2LTEyMzwvcGFnZXM+PHZvbHVtZT4xNTM8L3ZvbHVtZT48a2V5
+d29yZHM+PGtleXdvcmQ+Q08yIGZsdXg8L2tleXdvcmQ+PGtleXdvcmQ+U2l0a2Egc3BydWNlPC9r
+ZXl3b3JkPjxrZXl3b3JkPkNhcmJvRXVyb3BlPC9rZXl3b3JkPjxrZXl3b3JkPkVkZHkgY292YXJp
+YW5jZTwva2V5d29yZD48a2V5d29yZD5Vc3RhciBjb3JyZWN0aW9uPC9rZXl3b3JkPjxrZXl3b3Jk
+PlJhZGlhdGlvbiB1c2UgZWZmaWNpZW5jeTwva2V5d29yZD48a2V5d29yZD5TSVRDSEVOU0lTIEJP
+TkcgQ0FSUjwva2V5d29yZD48a2V5d29yZD5MSUdIVC1VU0UgRUZGSUNJRU5DWTwva2V5d29yZD48
+a2V5d29yZD5GT1JFU1QgU0lURVMgRk9SQ0FTVDwva2V5d29yZD48a2V5d29yZD5TT0lMPC9rZXl3
+b3JkPjxrZXl3b3JkPkNPMiBQUk9EVUNUSU9OPC9rZXl3b3JkPjxrZXl3b3JkPldBVEVSLVZBUE9S
+PC9rZXl3b3JkPjxrZXl3b3JkPlRFTVBFUkFUVVJFLURFUEVOREVOQ0U8L2tleXdvcmQ+PGtleXdv
+cmQ+RUREWSBDT1ZBUklBTkNFPC9rZXl3b3JkPjxrZXl3b3JkPk1JTkVSQUxJWkFUSU9OIFJBVEVT
+PC9rZXl3b3JkPjxrZXl3b3JkPkdMT0JBTCBJUlJBRElBTkNFPC9rZXl3b3JkPjxrZXl3b3JkPkZM
+VVggTUVBU1VSRU1FTlRTPC9rZXl3b3JkPjxrZXl3b3JkPkFncm9ub215PC9rZXl3b3JkPjxrZXl3
+b3JkPkZvcmVzdHJ5PC9rZXl3b3JkPjxrZXl3b3JkPk1ldGVvcm9sb2d5ICZhbXA7IEF0bW9zcGhl
+cmljIFNjaWVuY2VzPC9rZXl3b3JkPjwva2V5d29yZHM+PGRhdGVzPjx5ZWFyPjIwMTI8L3llYXI+
+PHB1Yi1kYXRlcz48ZGF0ZT5GZWI8L2RhdGU+PC9wdWItZGF0ZXM+PC9kYXRlcz48aXNibj4wMTY4
+LTE5MjM8L2lzYm4+PGFjY2Vzc2lvbi1udW0+V09TOjAwMDMwMTA5MzMwMDAxMDwvYWNjZXNzaW9u
+LW51bT48d29yay10eXBlPkFydGljbGU8L3dvcmstdHlwZT48dXJscz48cmVsYXRlZC11cmxzPjx1
+cmw+Jmx0O0dvIHRvIElTSSZndDs6Ly9XT1M6MDAwMzAxMDkzMzAwMDEwPC91cmw+PC9yZWxhdGVk
+LXVybHM+PC91cmxzPjxlbGVjdHJvbmljLXJlc291cmNlLW51bT4xMC4xMDE2L2ouYWdyZm9ybWV0
+LjIwMTEuMDcuMDEyPC9lbGVjdHJvbmljLXJlc291cmNlLW51bT48bGFuZ3VhZ2U+RW5nbGlzaDwv
+bGFuZ3VhZ2U+PC9yZWNvcmQ+PC9DaXRlPjwvRW5kTm90ZT5=
+</w:fldData>
+        </w:fldChar>
+      </w:r>
+      <w:r>
+        <w:instrText xml:space="preserve"> ADDIN EN.CITE </w:instrText>
+      </w:r>
+      <w:r>
+        <w:fldChar w:fldCharType="begin">
+          <w:fldData xml:space="preserve">PEVuZE5vdGU+PENpdGU+PEF1dGhvcj5DbGVtZW50PC9BdXRob3I+PFllYXI+MjAxMjwvWWVhcj48
+UmVjTnVtPjc8L1JlY051bT48RGlzcGxheVRleHQ+KENsZW1lbnQsIEphcnZpcyBldCBhbC4gMjAx
+Mik8L0Rpc3BsYXlUZXh0PjxyZWNvcmQ+PHJlYy1udW1iZXI+NzwvcmVjLW51bWJlcj48Zm9yZWln
+bi1rZXlzPjxrZXkgYXBwPSJFTiIgZGItaWQ9ImFyd3B6NTB0cHBmMjBxZXMwYWR4NWF6dGV0MHc5
+eHRhcnRzZCIgdGltZXN0YW1wPSIxNDMzMzYxOTEyIj43PC9rZXk+PC9mb3JlaWduLWtleXM+PHJl
+Zi10eXBlIG5hbWU9IkpvdXJuYWwgQXJ0aWNsZSI+MTc8L3JlZi10eXBlPjxjb250cmlidXRvcnM+
+PGF1dGhvcnM+PGF1dGhvcj5DbGVtZW50LCBSLiBKLjwvYXV0aG9yPjxhdXRob3I+SmFydmlzLCBQ
+LiBHLjwvYXV0aG9yPjxhdXRob3I+TW9uY3JpZWZmLCBKLiBCLjwvYXV0aG9yPjwvYXV0aG9ycz48
+L2NvbnRyaWJ1dG9ycz48YXV0aC1hZGRyZXNzPltDbGVtZW50LCBSb2JlcnQgSi47IEphcnZpcywg
+UGF1bCBHLjsgTW9uY3JpZWZmLCBKb2huIEIuXSBVbml2IEVkaW5idXJnaCwgU2NoIEdlb1NjaSwg
+RWRpbmJ1cmdoIEVIOSAzSk4sIE1pZGxvdGhpYW4sIFNjb3RsYW5kLiYjeEQ7Q2xlbWVudCwgUkog
+KHJlcHJpbnQgYXV0aG9yKSwgVW5pdiBFZGluYnVyZ2gsIFNjaCBHZW9TY2ksIEVkaW5idXJnaCBF
+SDkgM0pOLCBNaWRsb3RoaWFuLCBTY290bGFuZC48L2F1dGgtYWRkcmVzcz48dGl0bGVzPjx0aXRs
+ZT5DYXJib24gZGlveGlkZSBleGNoYW5nZSBvZiBhIFNpdGthIHNwcnVjZSBwbGFudGF0aW9uIGlu
+IFNjb3RsYW5kIG92ZXIgZml2ZSB5ZWFyczwvdGl0bGU+PHNlY29uZGFyeS10aXRsZT5BZ3JpY3Vs
+dHVyYWwgYW5kIEZvcmVzdCBNZXRlb3JvbG9neTwvc2Vjb25kYXJ5LXRpdGxlPjxhbHQtdGl0bGU+
+QWdyaWMuIEZvci4gTWV0ZW9yb2wuPC9hbHQtdGl0bGU+PC90aXRsZXM+PHBlcmlvZGljYWw+PGZ1
+bGwtdGl0bGU+QWdyaWN1bHR1cmFsIGFuZCBGb3Jlc3QgTWV0ZW9yb2xvZ3k8L2Z1bGwtdGl0bGU+
+PGFiYnItMT5BZ3JpYy4gRm9yLiBNZXRlb3JvbC48L2FiYnItMT48L3BlcmlvZGljYWw+PGFsdC1w
+ZXJpb2RpY2FsPjxmdWxsLXRpdGxlPkFncmljdWx0dXJhbCBhbmQgRm9yZXN0IE1ldGVvcm9sb2d5
+PC9mdWxsLXRpdGxlPjxhYmJyLTE+QWdyaWMuIEZvci4gTWV0ZW9yb2wuPC9hYmJyLTE+PC9hbHQt
+cGVyaW9kaWNhbD48cGFnZXM+MTA2LTEyMzwvcGFnZXM+PHZvbHVtZT4xNTM8L3ZvbHVtZT48a2V5
+d29yZHM+PGtleXdvcmQ+Q08yIGZsdXg8L2tleXdvcmQ+PGtleXdvcmQ+U2l0a2Egc3BydWNlPC9r
+ZXl3b3JkPjxrZXl3b3JkPkNhcmJvRXVyb3BlPC9rZXl3b3JkPjxrZXl3b3JkPkVkZHkgY292YXJp
+YW5jZTwva2V5d29yZD48a2V5d29yZD5Vc3RhciBjb3JyZWN0aW9uPC9rZXl3b3JkPjxrZXl3b3Jk
+PlJhZGlhdGlvbiB1c2UgZWZmaWNpZW5jeTwva2V5d29yZD48a2V5d29yZD5TSVRDSEVOU0lTIEJP
+TkcgQ0FSUjwva2V5d29yZD48a2V5d29yZD5MSUdIVC1VU0UgRUZGSUNJRU5DWTwva2V5d29yZD48
+a2V5d29yZD5GT1JFU1QgU0lURVMgRk9SQ0FTVDwva2V5d29yZD48a2V5d29yZD5TT0lMPC9rZXl3
+b3JkPjxrZXl3b3JkPkNPMiBQUk9EVUNUSU9OPC9rZXl3b3JkPjxrZXl3b3JkPldBVEVSLVZBUE9S
+PC9rZXl3b3JkPjxrZXl3b3JkPlRFTVBFUkFUVVJFLURFUEVOREVOQ0U8L2tleXdvcmQ+PGtleXdv
+cmQ+RUREWSBDT1ZBUklBTkNFPC9rZXl3b3JkPjxrZXl3b3JkPk1JTkVSQUxJWkFUSU9OIFJBVEVT
+PC9rZXl3b3JkPjxrZXl3b3JkPkdMT0JBTCBJUlJBRElBTkNFPC9rZXl3b3JkPjxrZXl3b3JkPkZM
+VVggTUVBU1VSRU1FTlRTPC9rZXl3b3JkPjxrZXl3b3JkPkFncm9ub215PC9rZXl3b3JkPjxrZXl3
+b3JkPkZvcmVzdHJ5PC9rZXl3b3JkPjxrZXl3b3JkPk1ldGVvcm9sb2d5ICZhbXA7IEF0bW9zcGhl
+cmljIFNjaWVuY2VzPC9rZXl3b3JkPjwva2V5d29yZHM+PGRhdGVzPjx5ZWFyPjIwMTI8L3llYXI+
+PHB1Yi1kYXRlcz48ZGF0ZT5GZWI8L2RhdGU+PC9wdWItZGF0ZXM+PC9kYXRlcz48aXNibj4wMTY4
+LTE5MjM8L2lzYm4+PGFjY2Vzc2lvbi1udW0+V09TOjAwMDMwMTA5MzMwMDAxMDwvYWNjZXNzaW9u
+LW51bT48d29yay10eXBlPkFydGljbGU8L3dvcmstdHlwZT48dXJscz48cmVsYXRlZC11cmxzPjx1
+cmw+Jmx0O0dvIHRvIElTSSZndDs6Ly9XT1M6MDAwMzAxMDkzMzAwMDEwPC91cmw+PC9yZWxhdGVk
+LXVybHM+PC91cmxzPjxlbGVjdHJvbmljLXJlc291cmNlLW51bT4xMC4xMDE2L2ouYWdyZm9ybWV0
+LjIwMTEuMDcuMDEyPC9lbGVjdHJvbmljLXJlc291cmNlLW51bT48bGFuZ3VhZ2U+RW5nbGlzaDwv
+bGFuZ3VhZ2U+PC9yZWNvcmQ+PC9DaXRlPjwvRW5kTm90ZT5=
+</w:fldData>
+        </w:fldChar>
+      </w:r>
+      <w:r>
+        <w:instrText xml:space="preserve"> ADDIN EN.CITE.DATA </w:instrText>
+      </w:r>
+      <w:r>
+        <w:fldChar w:fldCharType="end"/>
+      </w:r>
+      <w:r>
+        <w:fldChar w:fldCharType="separate"/>
+      </w:r>
+      <w:r>
+        <w:rPr>
+          <w:noProof/>
+        </w:rPr>
+        <w:t>(Clement, Jarvis et al. 2012)</w:t>
+      </w:r>
+      <w:r>
+        <w:fldChar w:fldCharType="end"/>
+      </w:r>
+      <w:r>
+        <w:t>.</w:t>
       </w:r>
     </w:p>
     <w:p>
@@ -707,12 +881,36 @@
         <w:t xml:space="preserve"> to make the</w:t>
       </w:r>
       <w:r>
-        <w:t xml:space="preserve"> growth of tree roots possible (Conquering the Highlands)</w:t>
-      </w:r>
-    </w:p>
-    <w:p>
-      <w:pPr>
-        <w:pStyle w:val="Titolo3"/>
+        <w:t xml:space="preserve"> growth of t</w:t>
+      </w:r>
+      <w:r>
+        <w:t xml:space="preserve">ree roots possible </w:t>
+      </w:r>
+      <w:r>
+        <w:fldChar w:fldCharType="begin"/>
+      </w:r>
+      <w:r>
+        <w:instrText xml:space="preserve"> ADDIN EN.CITE &lt;EndNote&gt;&lt;Cite&gt;&lt;Author&gt;Oosthoek&lt;/Author&gt;&lt;Year&gt;2013&lt;/Year&gt;&lt;RecNum&gt;64&lt;/RecNum&gt;&lt;DisplayText&gt;(Oosthoek 2013)&lt;/DisplayText&gt;&lt;record&gt;&lt;rec-number&gt;64&lt;/rec-number&gt;&lt;foreign-keys&gt;&lt;key app="EN" db-id="arwpz50tppf20qes0adx5aztet0w9xtartsd" timestamp="1507736782"&gt;64&lt;/key&gt;&lt;/foreign-keys&gt;&lt;ref-type name="Book"&gt;6&lt;/ref-type&gt;&lt;contributors&gt;&lt;authors&gt;&lt;author&gt;Oosthoek, K. J.&lt;/author&gt;&lt;/authors&gt;&lt;/contributors&gt;&lt;titles&gt;&lt;title&gt;Conquering the Highlands : a history of the afforestation of the Scottish uplands&lt;/title&gt;&lt;/titles&gt;&lt;dates&gt;&lt;year&gt;2013&lt;/year&gt;&lt;/dates&gt;&lt;publisher&gt;Australian National University E Press&lt;/publisher&gt;&lt;isbn&gt;1-922144-79-7&lt;/isbn&gt;&lt;urls&gt;&lt;/urls&gt;&lt;/record&gt;&lt;/Cite&gt;&lt;/EndNote&gt;</w:instrText>
+      </w:r>
+      <w:r>
+        <w:fldChar w:fldCharType="separate"/>
+      </w:r>
+      <w:r>
+        <w:rPr>
+          <w:noProof/>
+        </w:rPr>
+        <w:t>(Oosthoek 2013)</w:t>
+      </w:r>
+      <w:r>
+        <w:fldChar w:fldCharType="end"/>
+      </w:r>
+      <w:r>
+        <w:t>.</w:t>
+      </w:r>
+    </w:p>
+    <w:p>
+      <w:pPr>
+        <w:pStyle w:val="Heading3"/>
       </w:pPr>
       <w:r>
         <w:t xml:space="preserve">Before afforestation: brief history of </w:t>
@@ -741,57 +939,61 @@
         <w:t>th</w:t>
       </w:r>
       <w:r>
-        <w:t xml:space="preserve"> century: at the start of the past century, in fact, less than 5% of the UK were covered by forests</w:t>
-      </w:r>
-      <w:r>
-        <w:t xml:space="preserve"> (cit. needed?)</w:t>
+        <w:t xml:space="preserve"> century: at the start of the past century, in fact, less than 5% of the UK were covered by forests. </w:t>
+      </w:r>
+      <w:r>
+        <w:t>When thinking of the Highlands, one might think that the typical world known scenery of naked mountains, whose rocks have been modelled by the force of Nature are the effect of the combined pressure of the climatic conditions and human pressure in a relatively recent past. In fact, after the last Ice Age different types of forests covered the Highland</w:t>
+      </w:r>
+      <w:r>
+        <w:t>s</w:t>
+      </w:r>
+      <w:r>
+        <w:t xml:space="preserve">, mainly pine and oak, except the extreme northern portion and the islands where the forest cover was mainly </w:t>
+      </w:r>
+      <w:r>
+        <w:t>consisting of birch and hazel. The forests ex</w:t>
+      </w:r>
+      <w:r>
+        <w:t>tent reached its maximum peak about 6,000 years ago, when an educated guess based on palynological investigations suggest that at least the 60% of Scotland was covered by some sort of vegetation. In that same era p</w:t>
+      </w:r>
+      <w:r>
+        <w:t>roof</w:t>
+      </w:r>
+      <w:r>
+        <w:t>s</w:t>
+      </w:r>
+      <w:r>
+        <w:t xml:space="preserve"> of massive utili</w:t>
+      </w:r>
+      <w:r>
+        <w:t>sation and deforestation dates 4</w:t>
+      </w:r>
+      <w:r>
+        <w:t xml:space="preserve">000 years ago </w:t>
+      </w:r>
+      <w:r>
+        <w:t xml:space="preserve">by the hand of early farming communities </w:t>
+      </w:r>
+      <w:r>
+        <w:fldChar w:fldCharType="begin"/>
+      </w:r>
+      <w:r>
+        <w:instrText xml:space="preserve"> ADDIN EN.CITE &lt;EndNote&gt;&lt;Cite&gt;&lt;Author&gt;Oosthoek&lt;/Author&gt;&lt;Year&gt;2013&lt;/Year&gt;&lt;RecNum&gt;64&lt;/RecNum&gt;&lt;DisplayText&gt;(Oosthoek 2013)&lt;/DisplayText&gt;&lt;record&gt;&lt;rec-number&gt;64&lt;/rec-number&gt;&lt;foreign-keys&gt;&lt;key app="EN" db-id="arwpz50tppf20qes0adx5aztet0w9xtartsd" timestamp="1507736782"&gt;64&lt;/key&gt;&lt;/foreign-keys&gt;&lt;ref-type name="Book"&gt;6&lt;/ref-type&gt;&lt;contributors&gt;&lt;authors&gt;&lt;author&gt;Oosthoek, K. J.&lt;/author&gt;&lt;/authors&gt;&lt;/contributors&gt;&lt;titles&gt;&lt;title&gt;Conquering the Highlands : a history of the afforestation of the Scottish uplands&lt;/title&gt;&lt;/titles&gt;&lt;dates&gt;&lt;year&gt;2013&lt;/year&gt;&lt;/dates&gt;&lt;publisher&gt;Australian National University E Press&lt;/publisher&gt;&lt;isbn&gt;1-922144-79-7&lt;/isbn&gt;&lt;urls&gt;&lt;/urls&gt;&lt;/record&gt;&lt;/Cite&gt;&lt;/EndNote&gt;</w:instrText>
+      </w:r>
+      <w:r>
+        <w:fldChar w:fldCharType="separate"/>
+      </w:r>
+      <w:r>
+        <w:rPr>
+          <w:noProof/>
+        </w:rPr>
+        <w:t>(Oosthoek 2013)</w:t>
+      </w:r>
+      <w:r>
+        <w:fldChar w:fldCharType="end"/>
       </w:r>
       <w:r>
         <w:t xml:space="preserve">. </w:t>
-      </w:r>
-      <w:r>
-        <w:t>When thinking of the Highlands, one might think that the typical world known scenery of naked mountains, whose rocks have been modelled by the force of Nature are the effect of the combined pressure of the climatic conditions and human pressure in a relatively recent past. In fact, after the last Ice Age different types of forests covered the Highland</w:t>
-      </w:r>
-      <w:r>
-        <w:t>s</w:t>
-      </w:r>
-      <w:r>
-        <w:t xml:space="preserve">, mainly pine and oak, except the extreme northern portion and the islands where the forest cover was mainly </w:t>
-      </w:r>
-      <w:r>
-        <w:t>consisting of birch and hazel. The forests ex</w:t>
-      </w:r>
-      <w:r>
-        <w:t>tent reached its maximum peak about 6,000 years ago, when an educated guess based on palynological investigations suggest that at least the 60% of Scotland was covered by some sort of vegetation. In that same era p</w:t>
-      </w:r>
-      <w:r>
-        <w:t>roof</w:t>
-      </w:r>
-      <w:r>
-        <w:t>s</w:t>
-      </w:r>
-      <w:r>
-        <w:t xml:space="preserve"> of massive utili</w:t>
-      </w:r>
-      <w:r>
-        <w:t>sation and deforestation dates 4</w:t>
-      </w:r>
-      <w:r>
-        <w:t xml:space="preserve">000 years ago </w:t>
-      </w:r>
-      <w:r>
-        <w:t xml:space="preserve">by the hand of early farming communities </w:t>
-      </w:r>
-      <w:r>
-        <w:t>(</w:t>
-      </w:r>
-      <w:proofErr w:type="spellStart"/>
-      <w:r>
-        <w:t>CtH</w:t>
-      </w:r>
-      <w:proofErr w:type="spellEnd"/>
-      <w:r>
-        <w:t xml:space="preserve">). </w:t>
       </w:r>
       <w:r>
         <w:t>In fact, w</w:t>
@@ -804,7 +1006,28 @@
         <w:t xml:space="preserve">the goats of the Highland peasants, aided by a period of climatic deterioration (the “Little Ice Age” started in the later fourteenth century and not really over before the late seventeenth century) reduced the estimated 50-60% of forest cover during the Mesolithic period to about the four </w:t>
       </w:r>
       <w:r>
-        <w:t>percent during the Middle Ages (Scottish Woodland History).</w:t>
+        <w:t xml:space="preserve">percent during the Middle Ages </w:t>
+      </w:r>
+      <w:r>
+        <w:fldChar w:fldCharType="begin"/>
+      </w:r>
+      <w:r>
+        <w:instrText xml:space="preserve"> ADDIN EN.CITE &lt;EndNote&gt;&lt;Cite&gt;&lt;Author&gt;Smout&lt;/Author&gt;&lt;Year&gt;1997&lt;/Year&gt;&lt;RecNum&gt;63&lt;/RecNum&gt;&lt;DisplayText&gt;(Smout 1997)&lt;/DisplayText&gt;&lt;record&gt;&lt;rec-number&gt;63&lt;/rec-number&gt;&lt;foreign-keys&gt;&lt;key app="EN" db-id="arwpz50tppf20qes0adx5aztet0w9xtartsd" timestamp="1507736588"&gt;63&lt;/key&gt;&lt;/foreign-keys&gt;&lt;ref-type name="Edited Book"&gt;28&lt;/ref-type&gt;&lt;contributors&gt;&lt;authors&gt;&lt;author&gt;Smout, T. C.&lt;/author&gt;&lt;/authors&gt;&lt;/contributors&gt;&lt;titles&gt;&lt;title&gt;Scottish Woodland History&lt;/title&gt;&lt;/titles&gt;&lt;pages&gt;206&lt;/pages&gt;&lt;edition&gt;1st&lt;/edition&gt;&lt;dates&gt;&lt;year&gt;1997&lt;/year&gt;&lt;/dates&gt;&lt;publisher&gt;Scottish Cultural Press - Edinburgh&lt;/publisher&gt;&lt;isbn&gt;1898218536&lt;/isbn&gt;&lt;urls&gt;&lt;/urls&gt;&lt;/record&gt;&lt;/Cite&gt;&lt;/EndNote&gt;</w:instrText>
+      </w:r>
+      <w:r>
+        <w:fldChar w:fldCharType="separate"/>
+      </w:r>
+      <w:r>
+        <w:rPr>
+          <w:noProof/>
+        </w:rPr>
+        <w:t>(Smout 1997)</w:t>
+      </w:r>
+      <w:r>
+        <w:fldChar w:fldCharType="end"/>
+      </w:r>
+      <w:r>
+        <w:t>.</w:t>
       </w:r>
     </w:p>
     <w:p>
@@ -830,334 +1053,443 @@
         <w:t xml:space="preserve"> about 182,000 ha of mostly broadleaved woodland were felled</w:t>
       </w:r>
       <w:r>
-        <w:t xml:space="preserve"> and the urge for a strategic policy to create and maintain a woodland stock brought to what can be considered the foundations of today’s forestry policy and practices: </w:t>
+        <w:t xml:space="preserve"> and the urge for a strategic policy to create and maintain a woodland stock brought to what can be considered the foundations of today’s forestry policy and practices: t</w:t>
+      </w:r>
+      <w:r>
+        <w:t>he Forestry Act of 1919</w:t>
+      </w:r>
+      <w:r>
+        <w:t>.</w:t>
+      </w:r>
+      <w:r>
+        <w:t xml:space="preserve"> The Forestry Commission (FC) was created and a target of 0.75 million ha of new forests was set</w:t>
+      </w:r>
+      <w:r>
+        <w:t>, so that the country had not to rely anymore on timber imports</w:t>
+      </w:r>
+      <w:r>
+        <w:t xml:space="preserve">. </w:t>
+      </w:r>
+      <w:r>
+        <w:t>Due to</w:t>
+      </w:r>
+      <w:r>
+        <w:t xml:space="preserve"> the second </w:t>
+      </w:r>
+      <w:proofErr w:type="spellStart"/>
+      <w:r>
+        <w:t>Wolrd</w:t>
+      </w:r>
+      <w:proofErr w:type="spellEnd"/>
+      <w:r>
+        <w:t xml:space="preserve"> War conflict, and</w:t>
+      </w:r>
+      <w:r>
+        <w:t xml:space="preserve"> the </w:t>
+      </w:r>
+      <w:r>
+        <w:t xml:space="preserve">consequent </w:t>
+      </w:r>
+      <w:r>
+        <w:t>need for more timber</w:t>
+      </w:r>
+      <w:r>
+        <w:t>,</w:t>
+      </w:r>
+      <w:r>
+        <w:t xml:space="preserve"> </w:t>
       </w:r>
       <w:proofErr w:type="gramStart"/>
       <w:r>
-        <w:t>t</w:t>
-      </w:r>
-      <w:r>
-        <w:t>he</w:t>
+        <w:t>In</w:t>
       </w:r>
       <w:proofErr w:type="gramEnd"/>
       <w:r>
-        <w:t xml:space="preserve"> Forestry Act of 1919</w:t>
-      </w:r>
+        <w:t xml:space="preserve"> 1943 the FC set a new ambitious target: 1.2 million ha to be afforested and a further 0.8 million ha of “effective” forest to be created by restocking existing woodlands. Afforestation continued undisturbed despite of the loss of strategic interest</w:t>
+      </w:r>
+      <w:r>
+        <w:t xml:space="preserve">. </w:t>
+      </w:r>
+      <w:r>
+        <w:t xml:space="preserve">At the end of the 1970s the 1943 target was about to be passed. In December 1980 a ministerial statement announced a forestry policy that did not mention a total area of plantations anymore, but envisaged an afforestation rate of 20,000-25,000 ha per year, later increased to 30,000 ha in March 1986. Since 1919 upland afforestation has continued inexorably. Over the last 60 years nearly 18,000 ha have been planted each year. </w:t>
+      </w:r>
+    </w:p>
+    <w:p>
+      <w:r>
+        <w:t>The area of woodland in the UK at 31</w:t>
+      </w:r>
+      <w:r>
+        <w:rPr>
+          <w:vertAlign w:val="superscript"/>
+        </w:rPr>
+        <w:t>st</w:t>
+      </w:r>
+      <w:r>
+        <w:t xml:space="preserve"> March 2017 exceeds the 3 million hectares, 1.4 of which is located in Scotland. Conifers account for the 51% of the overall forest cover and almost three quarters in Scotland. Sitka spruce accounts for around a half of the conifer area in UK, about 58% in Scotland </w:t>
+      </w:r>
+      <w:r>
+        <w:fldChar w:fldCharType="begin"/>
+      </w:r>
+      <w:r>
+        <w:instrText xml:space="preserve"> ADDIN EN.CITE &lt;EndNote&gt;&lt;Cite&gt;&lt;Author&gt;Commission&lt;/Author&gt;&lt;Year&gt;2017&lt;/Year&gt;&lt;RecNum&gt;62&lt;/RecNum&gt;&lt;DisplayText&gt;(Forestry Commission 2017)&lt;/DisplayText&gt;&lt;record&gt;&lt;rec-number&gt;62&lt;/rec-number&gt;&lt;foreign-keys&gt;&lt;key app="EN" db-id="arwpz50tppf20qes0adx5aztet0w9xtartsd" timestamp="1507298163"&gt;62&lt;/key&gt;&lt;/foreign-keys&gt;&lt;ref-type name="Web Page"&gt;12&lt;/ref-type&gt;&lt;contributors&gt;&lt;authors&gt;&lt;author&gt;Forestry Commission,&lt;/author&gt;&lt;/authors&gt;&lt;/contributors&gt;&lt;titles&gt;&lt;title&gt;Forestry statistics and Forestry in facts and figures&lt;/title&gt;&lt;/titles&gt;&lt;volume&gt;2017&lt;/volume&gt;&lt;number&gt;6 October&lt;/number&gt;&lt;dates&gt;&lt;year&gt;2017&lt;/year&gt;&lt;pub-dates&gt;&lt;date&gt;28th September 2017&lt;/date&gt;&lt;/pub-dates&gt;&lt;/dates&gt;&lt;urls&gt;&lt;related-urls&gt;&lt;url&gt;https://www.forestry.gov.uk/forestry/infd-7aqdgc&lt;/url&gt;&lt;/related-urls&gt;&lt;/urls&gt;&lt;/record&gt;&lt;/Cite&gt;&lt;Cite&gt;&lt;Author&gt;Forestry Commission&lt;/Author&gt;&lt;Year&gt;2017&lt;/Year&gt;&lt;RecNum&gt;62&lt;/RecNum&gt;&lt;record&gt;&lt;rec-number&gt;62&lt;/rec-number&gt;&lt;foreign-keys&gt;&lt;key app="EN" db-id="arwpz50tppf20qes0adx5aztet0w9xtartsd" timestamp="1507298163"&gt;62&lt;/key&gt;&lt;/foreign-keys&gt;&lt;ref-type name="Web Page"&gt;12&lt;/ref-type&gt;&lt;contributors&gt;&lt;authors&gt;&lt;author&gt;Forestry Commission,&lt;/author&gt;&lt;/authors&gt;&lt;/contributors&gt;&lt;titles&gt;&lt;title&gt;Forestry statistics and Forestry in facts and figures&lt;/title&gt;&lt;/titles&gt;&lt;volume&gt;2017&lt;/volume&gt;&lt;number&gt;6 October&lt;/number&gt;&lt;dates&gt;&lt;year&gt;2017&lt;/year&gt;&lt;pub-dates&gt;&lt;date&gt;28th September 2017&lt;/date&gt;&lt;/pub-dates&gt;&lt;/dates&gt;&lt;urls&gt;&lt;related-urls&gt;&lt;url&gt;https://www.forestry.gov.uk/forestry/infd-7aqdgc&lt;/url&gt;&lt;/related-urls&gt;&lt;/urls&gt;&lt;/record&gt;&lt;/Cite&gt;&lt;/EndNote&gt;</w:instrText>
+      </w:r>
+      <w:r>
+        <w:fldChar w:fldCharType="separate"/>
+      </w:r>
+      <w:r>
+        <w:rPr>
+          <w:noProof/>
+        </w:rPr>
+        <w:t>(Forestry Commission 2017)</w:t>
+      </w:r>
+      <w:r>
+        <w:fldChar w:fldCharType="end"/>
+      </w:r>
+    </w:p>
+    <w:p>
+      <w:pPr>
+        <w:pStyle w:val="Heading3"/>
+      </w:pPr>
+      <w:r>
+        <w:t>The plantation</w:t>
+      </w:r>
+    </w:p>
+    <w:p>
+      <w:r>
+        <w:t>Tompkins, Steve. Forestry in crisis. The battle for the hills. 1989. Christopher Helm, London.</w:t>
+      </w:r>
+    </w:p>
+    <w:p>
+      <w:r>
+        <w:t>“The vocabulary of an upland forester draws irresistible comparisons with agriculture. Afforestation of a bare hillside requires fencing, the elimination of wildlife such as hares and deer (regarded as vermin), deep ploughing and drainage, planting, fertilising and weeding. Today’s foresters talk of rotations, crops and harvests. Their crops have become steadily more dependent on a single, alien species, the Sitka spruce, with lodgepole pine used where the ground is poorest. Tree-breeding programmes are also ensuring that the genetic base of the plants used will steadily decrease. Blanket afforestation consists of even aged conifer monocultures, that are harvested and replanted, like any crop of surplus grain, except that the trees take decades to grow.</w:t>
+      </w:r>
+    </w:p>
+    <w:p>
+      <w:r>
+        <w:t xml:space="preserve">The second basic ingredient of British forestry is that the rapid expansion of coniferous plantations has occurred on land where tree growth is least satisfactory – in the uplands. This was due to avoid competition with agriculture, as the production of food was seen to be of key importance, and to take place on cheap land and on a large scale, to reduce unit costs. As to 1986, 34% of hill, moor and rough grazing in Scotland had been afforested (source: NCC 1986). </w:t>
+      </w:r>
+    </w:p>
+    <w:p>
+      <w:r>
+        <w:t xml:space="preserve">Since the </w:t>
+      </w:r>
+      <w:r>
+        <w:t>Forest Census of 1995 the woodland area in Scotland is estimated to be grown of a further 7.5%</w:t>
+      </w:r>
+      <w:r>
+        <w:t xml:space="preserve"> </w:t>
+      </w:r>
+      <w:r>
+        <w:fldChar w:fldCharType="begin"/>
+      </w:r>
+      <w:r>
+        <w:instrText xml:space="preserve"> ADDIN EN.CITE &lt;EndNote&gt;&lt;Cite&gt;&lt;Author&gt;Forestry Commission&lt;/Author&gt;&lt;Year&gt;2011&lt;/Year&gt;&lt;RecNum&gt;65&lt;/RecNum&gt;&lt;DisplayText&gt;(Forestry Commission 2011)&lt;/DisplayText&gt;&lt;record&gt;&lt;rec-number&gt;65&lt;/rec-number&gt;&lt;foreign-keys&gt;&lt;key app="EN" db-id="arwpz50tppf20qes0adx5aztet0w9xtartsd" timestamp="1507737962"&gt;65&lt;/key&gt;&lt;/foreign-keys&gt;&lt;ref-type name="Electronic Article"&gt;43&lt;/ref-type&gt;&lt;contributors&gt;&lt;authors&gt;&lt;author&gt;Forestry Commission,&lt;/author&gt;&lt;/authors&gt;&lt;/contributors&gt;&lt;titles&gt;&lt;title&gt;National Forest Inventory Woodland Area Statistics: Scotland &lt;/title&gt;&lt;tertiary-title&gt;www.forestry.gov.uk&lt;/tertiary-title&gt;&lt;/titles&gt;&lt;pages&gt;17&lt;/pages&gt;&lt;dates&gt;&lt;year&gt;2011&lt;/year&gt;&lt;pub-dates&gt;&lt;date&gt;11/10/2017&lt;/date&gt;&lt;/pub-dates&gt;&lt;/dates&gt;&lt;publisher&gt;Forestry Commission&lt;/publisher&gt;&lt;urls&gt;&lt;/urls&gt;&lt;/record&gt;&lt;/Cite&gt;&lt;/EndNote&gt;</w:instrText>
+      </w:r>
+      <w:r>
+        <w:fldChar w:fldCharType="separate"/>
+      </w:r>
+      <w:r>
+        <w:rPr>
+          <w:noProof/>
+        </w:rPr>
+        <w:t>(Forestry Commission 2011)</w:t>
+      </w:r>
+      <w:r>
+        <w:fldChar w:fldCharType="end"/>
+      </w:r>
+      <w:r>
+        <w:t xml:space="preserve">. In 1995, Sitka spruce represented about the 45% of the whole conifers in Tayside, over one third of the whole forest cover of the region. </w:t>
+      </w:r>
+    </w:p>
+    <w:p>
+      <w:r>
+        <w:t>The Griffin Forest plantation was established in 1980-1981 over a</w:t>
+      </w:r>
+      <w:r>
+        <w:t>n area classified as heather</w:t>
+      </w:r>
+      <w:r>
+        <w:t xml:space="preserve"> </w:t>
+      </w:r>
+      <w:r>
+        <w:t xml:space="preserve">moorland. </w:t>
+      </w:r>
+      <w:r>
+        <w:t>Before planting the trees heather (</w:t>
+      </w:r>
+      <w:proofErr w:type="spellStart"/>
+      <w:r>
+        <w:rPr>
+          <w:i/>
+        </w:rPr>
+        <w:t>Calluna</w:t>
+      </w:r>
+      <w:proofErr w:type="spellEnd"/>
+      <w:r>
+        <w:rPr>
+          <w:i/>
+        </w:rPr>
+        <w:t xml:space="preserve"> vulgaris </w:t>
+      </w:r>
+      <w:r>
+        <w:t>(L.) Hull</w:t>
+      </w:r>
+      <w:r>
+        <w:t xml:space="preserve">) was burnt and the ground was ploughed in depth, originating a surface characterised by 3 different features: ridge, furrow and </w:t>
+      </w:r>
+      <w:r>
+        <w:lastRenderedPageBreak/>
+        <w:t>undisturbed soil, so that ridges</w:t>
+      </w:r>
+      <w:r>
+        <w:t xml:space="preserve"> lay at 1.9 m from each other. Trees were planted at a distance of 1.9 m on the ridges, so that the total number of trees was of 2770 trees/ha </w:t>
+      </w:r>
+      <w:r>
+        <w:fldChar w:fldCharType="begin">
+          <w:fldData xml:space="preserve">PEVuZE5vdGU+PENpdGU+PEF1dGhvcj5DbGVtZW50PC9BdXRob3I+PFllYXI+MjAxMjwvWWVhcj48
+UmVjTnVtPjc8L1JlY051bT48RGlzcGxheVRleHQ+KENsZW1lbnQsIEphcnZpcyBldCBhbC4gMjAx
+Mik8L0Rpc3BsYXlUZXh0PjxyZWNvcmQ+PHJlYy1udW1iZXI+NzwvcmVjLW51bWJlcj48Zm9yZWln
+bi1rZXlzPjxrZXkgYXBwPSJFTiIgZGItaWQ9ImFyd3B6NTB0cHBmMjBxZXMwYWR4NWF6dGV0MHc5
+eHRhcnRzZCIgdGltZXN0YW1wPSIxNDMzMzYxOTEyIj43PC9rZXk+PC9mb3JlaWduLWtleXM+PHJl
+Zi10eXBlIG5hbWU9IkpvdXJuYWwgQXJ0aWNsZSI+MTc8L3JlZi10eXBlPjxjb250cmlidXRvcnM+
+PGF1dGhvcnM+PGF1dGhvcj5DbGVtZW50LCBSLiBKLjwvYXV0aG9yPjxhdXRob3I+SmFydmlzLCBQ
+LiBHLjwvYXV0aG9yPjxhdXRob3I+TW9uY3JpZWZmLCBKLiBCLjwvYXV0aG9yPjwvYXV0aG9ycz48
+L2NvbnRyaWJ1dG9ycz48YXV0aC1hZGRyZXNzPltDbGVtZW50LCBSb2JlcnQgSi47IEphcnZpcywg
+UGF1bCBHLjsgTW9uY3JpZWZmLCBKb2huIEIuXSBVbml2IEVkaW5idXJnaCwgU2NoIEdlb1NjaSwg
+RWRpbmJ1cmdoIEVIOSAzSk4sIE1pZGxvdGhpYW4sIFNjb3RsYW5kLiYjeEQ7Q2xlbWVudCwgUkog
+KHJlcHJpbnQgYXV0aG9yKSwgVW5pdiBFZGluYnVyZ2gsIFNjaCBHZW9TY2ksIEVkaW5idXJnaCBF
+SDkgM0pOLCBNaWRsb3RoaWFuLCBTY290bGFuZC48L2F1dGgtYWRkcmVzcz48dGl0bGVzPjx0aXRs
+ZT5DYXJib24gZGlveGlkZSBleGNoYW5nZSBvZiBhIFNpdGthIHNwcnVjZSBwbGFudGF0aW9uIGlu
+IFNjb3RsYW5kIG92ZXIgZml2ZSB5ZWFyczwvdGl0bGU+PHNlY29uZGFyeS10aXRsZT5BZ3JpY3Vs
+dHVyYWwgYW5kIEZvcmVzdCBNZXRlb3JvbG9neTwvc2Vjb25kYXJ5LXRpdGxlPjxhbHQtdGl0bGU+
+QWdyaWMuIEZvci4gTWV0ZW9yb2wuPC9hbHQtdGl0bGU+PC90aXRsZXM+PHBlcmlvZGljYWw+PGZ1
+bGwtdGl0bGU+QWdyaWN1bHR1cmFsIGFuZCBGb3Jlc3QgTWV0ZW9yb2xvZ3k8L2Z1bGwtdGl0bGU+
+PGFiYnItMT5BZ3JpYy4gRm9yLiBNZXRlb3JvbC48L2FiYnItMT48L3BlcmlvZGljYWw+PGFsdC1w
+ZXJpb2RpY2FsPjxmdWxsLXRpdGxlPkFncmljdWx0dXJhbCBhbmQgRm9yZXN0IE1ldGVvcm9sb2d5
+PC9mdWxsLXRpdGxlPjxhYmJyLTE+QWdyaWMuIEZvci4gTWV0ZW9yb2wuPC9hYmJyLTE+PC9hbHQt
+cGVyaW9kaWNhbD48cGFnZXM+MTA2LTEyMzwvcGFnZXM+PHZvbHVtZT4xNTM8L3ZvbHVtZT48a2V5
+d29yZHM+PGtleXdvcmQ+Q08yIGZsdXg8L2tleXdvcmQ+PGtleXdvcmQ+U2l0a2Egc3BydWNlPC9r
+ZXl3b3JkPjxrZXl3b3JkPkNhcmJvRXVyb3BlPC9rZXl3b3JkPjxrZXl3b3JkPkVkZHkgY292YXJp
+YW5jZTwva2V5d29yZD48a2V5d29yZD5Vc3RhciBjb3JyZWN0aW9uPC9rZXl3b3JkPjxrZXl3b3Jk
+PlJhZGlhdGlvbiB1c2UgZWZmaWNpZW5jeTwva2V5d29yZD48a2V5d29yZD5TSVRDSEVOU0lTIEJP
+TkcgQ0FSUjwva2V5d29yZD48a2V5d29yZD5MSUdIVC1VU0UgRUZGSUNJRU5DWTwva2V5d29yZD48
+a2V5d29yZD5GT1JFU1QgU0lURVMgRk9SQ0FTVDwva2V5d29yZD48a2V5d29yZD5TT0lMPC9rZXl3
+b3JkPjxrZXl3b3JkPkNPMiBQUk9EVUNUSU9OPC9rZXl3b3JkPjxrZXl3b3JkPldBVEVSLVZBUE9S
+PC9rZXl3b3JkPjxrZXl3b3JkPlRFTVBFUkFUVVJFLURFUEVOREVOQ0U8L2tleXdvcmQ+PGtleXdv
+cmQ+RUREWSBDT1ZBUklBTkNFPC9rZXl3b3JkPjxrZXl3b3JkPk1JTkVSQUxJWkFUSU9OIFJBVEVT
+PC9rZXl3b3JkPjxrZXl3b3JkPkdMT0JBTCBJUlJBRElBTkNFPC9rZXl3b3JkPjxrZXl3b3JkPkZM
+VVggTUVBU1VSRU1FTlRTPC9rZXl3b3JkPjxrZXl3b3JkPkFncm9ub215PC9rZXl3b3JkPjxrZXl3
+b3JkPkZvcmVzdHJ5PC9rZXl3b3JkPjxrZXl3b3JkPk1ldGVvcm9sb2d5ICZhbXA7IEF0bW9zcGhl
+cmljIFNjaWVuY2VzPC9rZXl3b3JkPjwva2V5d29yZHM+PGRhdGVzPjx5ZWFyPjIwMTI8L3llYXI+
+PHB1Yi1kYXRlcz48ZGF0ZT5GZWI8L2RhdGU+PC9wdWItZGF0ZXM+PC9kYXRlcz48aXNibj4wMTY4
+LTE5MjM8L2lzYm4+PGFjY2Vzc2lvbi1udW0+V09TOjAwMDMwMTA5MzMwMDAxMDwvYWNjZXNzaW9u
+LW51bT48d29yay10eXBlPkFydGljbGU8L3dvcmstdHlwZT48dXJscz48cmVsYXRlZC11cmxzPjx1
+cmw+Jmx0O0dvIHRvIElTSSZndDs6Ly9XT1M6MDAwMzAxMDkzMzAwMDEwPC91cmw+PC9yZWxhdGVk
+LXVybHM+PC91cmxzPjxlbGVjdHJvbmljLXJlc291cmNlLW51bT4xMC4xMDE2L2ouYWdyZm9ybWV0
+LjIwMTEuMDcuMDEyPC9lbGVjdHJvbmljLXJlc291cmNlLW51bT48bGFuZ3VhZ2U+RW5nbGlzaDwv
+bGFuZ3VhZ2U+PC9yZWNvcmQ+PC9DaXRlPjwvRW5kTm90ZT5=
+</w:fldData>
+        </w:fldChar>
+      </w:r>
+      <w:r>
+        <w:instrText xml:space="preserve"> ADDIN EN.CITE </w:instrText>
+      </w:r>
+      <w:r>
+        <w:fldChar w:fldCharType="begin">
+          <w:fldData xml:space="preserve">PEVuZE5vdGU+PENpdGU+PEF1dGhvcj5DbGVtZW50PC9BdXRob3I+PFllYXI+MjAxMjwvWWVhcj48
+UmVjTnVtPjc8L1JlY051bT48RGlzcGxheVRleHQ+KENsZW1lbnQsIEphcnZpcyBldCBhbC4gMjAx
+Mik8L0Rpc3BsYXlUZXh0PjxyZWNvcmQ+PHJlYy1udW1iZXI+NzwvcmVjLW51bWJlcj48Zm9yZWln
+bi1rZXlzPjxrZXkgYXBwPSJFTiIgZGItaWQ9ImFyd3B6NTB0cHBmMjBxZXMwYWR4NWF6dGV0MHc5
+eHRhcnRzZCIgdGltZXN0YW1wPSIxNDMzMzYxOTEyIj43PC9rZXk+PC9mb3JlaWduLWtleXM+PHJl
+Zi10eXBlIG5hbWU9IkpvdXJuYWwgQXJ0aWNsZSI+MTc8L3JlZi10eXBlPjxjb250cmlidXRvcnM+
+PGF1dGhvcnM+PGF1dGhvcj5DbGVtZW50LCBSLiBKLjwvYXV0aG9yPjxhdXRob3I+SmFydmlzLCBQ
+LiBHLjwvYXV0aG9yPjxhdXRob3I+TW9uY3JpZWZmLCBKLiBCLjwvYXV0aG9yPjwvYXV0aG9ycz48
+L2NvbnRyaWJ1dG9ycz48YXV0aC1hZGRyZXNzPltDbGVtZW50LCBSb2JlcnQgSi47IEphcnZpcywg
+UGF1bCBHLjsgTW9uY3JpZWZmLCBKb2huIEIuXSBVbml2IEVkaW5idXJnaCwgU2NoIEdlb1NjaSwg
+RWRpbmJ1cmdoIEVIOSAzSk4sIE1pZGxvdGhpYW4sIFNjb3RsYW5kLiYjeEQ7Q2xlbWVudCwgUkog
+KHJlcHJpbnQgYXV0aG9yKSwgVW5pdiBFZGluYnVyZ2gsIFNjaCBHZW9TY2ksIEVkaW5idXJnaCBF
+SDkgM0pOLCBNaWRsb3RoaWFuLCBTY290bGFuZC48L2F1dGgtYWRkcmVzcz48dGl0bGVzPjx0aXRs
+ZT5DYXJib24gZGlveGlkZSBleGNoYW5nZSBvZiBhIFNpdGthIHNwcnVjZSBwbGFudGF0aW9uIGlu
+IFNjb3RsYW5kIG92ZXIgZml2ZSB5ZWFyczwvdGl0bGU+PHNlY29uZGFyeS10aXRsZT5BZ3JpY3Vs
+dHVyYWwgYW5kIEZvcmVzdCBNZXRlb3JvbG9neTwvc2Vjb25kYXJ5LXRpdGxlPjxhbHQtdGl0bGU+
+QWdyaWMuIEZvci4gTWV0ZW9yb2wuPC9hbHQtdGl0bGU+PC90aXRsZXM+PHBlcmlvZGljYWw+PGZ1
+bGwtdGl0bGU+QWdyaWN1bHR1cmFsIGFuZCBGb3Jlc3QgTWV0ZW9yb2xvZ3k8L2Z1bGwtdGl0bGU+
+PGFiYnItMT5BZ3JpYy4gRm9yLiBNZXRlb3JvbC48L2FiYnItMT48L3BlcmlvZGljYWw+PGFsdC1w
+ZXJpb2RpY2FsPjxmdWxsLXRpdGxlPkFncmljdWx0dXJhbCBhbmQgRm9yZXN0IE1ldGVvcm9sb2d5
+PC9mdWxsLXRpdGxlPjxhYmJyLTE+QWdyaWMuIEZvci4gTWV0ZW9yb2wuPC9hYmJyLTE+PC9hbHQt
+cGVyaW9kaWNhbD48cGFnZXM+MTA2LTEyMzwvcGFnZXM+PHZvbHVtZT4xNTM8L3ZvbHVtZT48a2V5
+d29yZHM+PGtleXdvcmQ+Q08yIGZsdXg8L2tleXdvcmQ+PGtleXdvcmQ+U2l0a2Egc3BydWNlPC9r
+ZXl3b3JkPjxrZXl3b3JkPkNhcmJvRXVyb3BlPC9rZXl3b3JkPjxrZXl3b3JkPkVkZHkgY292YXJp
+YW5jZTwva2V5d29yZD48a2V5d29yZD5Vc3RhciBjb3JyZWN0aW9uPC9rZXl3b3JkPjxrZXl3b3Jk
+PlJhZGlhdGlvbiB1c2UgZWZmaWNpZW5jeTwva2V5d29yZD48a2V5d29yZD5TSVRDSEVOU0lTIEJP
+TkcgQ0FSUjwva2V5d29yZD48a2V5d29yZD5MSUdIVC1VU0UgRUZGSUNJRU5DWTwva2V5d29yZD48
+a2V5d29yZD5GT1JFU1QgU0lURVMgRk9SQ0FTVDwva2V5d29yZD48a2V5d29yZD5TT0lMPC9rZXl3
+b3JkPjxrZXl3b3JkPkNPMiBQUk9EVUNUSU9OPC9rZXl3b3JkPjxrZXl3b3JkPldBVEVSLVZBUE9S
+PC9rZXl3b3JkPjxrZXl3b3JkPlRFTVBFUkFUVVJFLURFUEVOREVOQ0U8L2tleXdvcmQ+PGtleXdv
+cmQ+RUREWSBDT1ZBUklBTkNFPC9rZXl3b3JkPjxrZXl3b3JkPk1JTkVSQUxJWkFUSU9OIFJBVEVT
+PC9rZXl3b3JkPjxrZXl3b3JkPkdMT0JBTCBJUlJBRElBTkNFPC9rZXl3b3JkPjxrZXl3b3JkPkZM
+VVggTUVBU1VSRU1FTlRTPC9rZXl3b3JkPjxrZXl3b3JkPkFncm9ub215PC9rZXl3b3JkPjxrZXl3
+b3JkPkZvcmVzdHJ5PC9rZXl3b3JkPjxrZXl3b3JkPk1ldGVvcm9sb2d5ICZhbXA7IEF0bW9zcGhl
+cmljIFNjaWVuY2VzPC9rZXl3b3JkPjwva2V5d29yZHM+PGRhdGVzPjx5ZWFyPjIwMTI8L3llYXI+
+PHB1Yi1kYXRlcz48ZGF0ZT5GZWI8L2RhdGU+PC9wdWItZGF0ZXM+PC9kYXRlcz48aXNibj4wMTY4
+LTE5MjM8L2lzYm4+PGFjY2Vzc2lvbi1udW0+V09TOjAwMDMwMTA5MzMwMDAxMDwvYWNjZXNzaW9u
+LW51bT48d29yay10eXBlPkFydGljbGU8L3dvcmstdHlwZT48dXJscz48cmVsYXRlZC11cmxzPjx1
+cmw+Jmx0O0dvIHRvIElTSSZndDs6Ly9XT1M6MDAwMzAxMDkzMzAwMDEwPC91cmw+PC9yZWxhdGVk
+LXVybHM+PC91cmxzPjxlbGVjdHJvbmljLXJlc291cmNlLW51bT4xMC4xMDE2L2ouYWdyZm9ybWV0
+LjIwMTEuMDcuMDEyPC9lbGVjdHJvbmljLXJlc291cmNlLW51bT48bGFuZ3VhZ2U+RW5nbGlzaDwv
+bGFuZ3VhZ2U+PC9yZWNvcmQ+PC9DaXRlPjwvRW5kTm90ZT5=
+</w:fldData>
+        </w:fldChar>
+      </w:r>
+      <w:r>
+        <w:instrText xml:space="preserve"> ADDIN EN.CITE.DATA </w:instrText>
+      </w:r>
+      <w:r>
+        <w:fldChar w:fldCharType="end"/>
+      </w:r>
+      <w:r>
+        <w:fldChar w:fldCharType="separate"/>
+      </w:r>
+      <w:r>
+        <w:rPr>
+          <w:noProof/>
+        </w:rPr>
+        <w:t>(Clement, Jarvis et al. 2012)</w:t>
+      </w:r>
+      <w:r>
+        <w:fldChar w:fldCharType="end"/>
+      </w:r>
+      <w:r>
+        <w:t xml:space="preserve">. </w:t>
+      </w:r>
+    </w:p>
+    <w:p>
+      <w:r>
+        <w:t xml:space="preserve">The about </w:t>
+      </w:r>
+      <w:r>
+        <w:t>4</w:t>
+      </w:r>
+      <w:r>
+        <w:t>,000 ha were planted a dominance (80%) of Sitka spruce (</w:t>
+      </w:r>
+      <w:proofErr w:type="spellStart"/>
+      <w:r>
+        <w:rPr>
+          <w:i/>
+        </w:rPr>
+        <w:t>Picea</w:t>
+      </w:r>
+      <w:proofErr w:type="spellEnd"/>
+      <w:r>
+        <w:rPr>
+          <w:i/>
+        </w:rPr>
+        <w:t xml:space="preserve"> </w:t>
+      </w:r>
+      <w:proofErr w:type="spellStart"/>
+      <w:r>
+        <w:rPr>
+          <w:i/>
+        </w:rPr>
+        <w:t>sitchensis</w:t>
+      </w:r>
+      <w:proofErr w:type="spellEnd"/>
+      <w:r>
+        <w:t xml:space="preserve"> (</w:t>
+      </w:r>
+      <w:proofErr w:type="spellStart"/>
+      <w:r>
+        <w:t>Bongard</w:t>
+      </w:r>
+      <w:proofErr w:type="spellEnd"/>
+      <w:r>
+        <w:t xml:space="preserve">) </w:t>
+      </w:r>
+      <w:proofErr w:type="spellStart"/>
+      <w:r>
+        <w:t>Carriere</w:t>
+      </w:r>
+      <w:proofErr w:type="spellEnd"/>
+      <w:r>
+        <w:t xml:space="preserve"> 1855) and additional species such as Douglas fir (</w:t>
+      </w:r>
+      <w:proofErr w:type="spellStart"/>
+      <w:r>
+        <w:rPr>
+          <w:i/>
+        </w:rPr>
+        <w:fldChar w:fldCharType="begin"/>
+      </w:r>
+      <w:r>
+        <w:rPr>
+          <w:i/>
+        </w:rPr>
+        <w:instrText xml:space="preserve"> HYPERLINK "https://en.wikipedia.org/wiki/Douglas_fir" \o "Douglas fir" </w:instrText>
+      </w:r>
+      <w:r>
+        <w:rPr>
+          <w:i/>
+        </w:rPr>
+        <w:fldChar w:fldCharType="separate"/>
+      </w:r>
+      <w:r>
+        <w:rPr>
+          <w:i/>
+        </w:rPr>
+        <w:t>Pseudotsuga</w:t>
+      </w:r>
+      <w:proofErr w:type="spellEnd"/>
+      <w:r>
+        <w:rPr>
+          <w:i/>
+        </w:rPr>
+        <w:t xml:space="preserve"> </w:t>
+      </w:r>
+      <w:proofErr w:type="spellStart"/>
+      <w:r>
+        <w:rPr>
+          <w:i/>
+        </w:rPr>
+        <w:t>menziesii</w:t>
+      </w:r>
+      <w:proofErr w:type="spellEnd"/>
+      <w:r>
+        <w:rPr>
+          <w:i/>
+        </w:rPr>
+        <w:fldChar w:fldCharType="end"/>
+      </w:r>
+      <w:r>
+        <w:t xml:space="preserve"> </w:t>
+      </w:r>
+      <w:r>
+        <w:t>(</w:t>
+      </w:r>
+      <w:proofErr w:type="spellStart"/>
+      <w:r>
+        <w:fldChar w:fldCharType="begin"/>
+      </w:r>
+      <w:r>
+        <w:instrText xml:space="preserve"> HYPERLINK "https://en.wikipedia.org/wiki/Charles-Fran%C3%A7ois_Brisseau_de_Mirbel" \o "Charles-François Brisseau de Mirbel" </w:instrText>
+      </w:r>
+      <w:r>
+        <w:fldChar w:fldCharType="separate"/>
+      </w:r>
+      <w:r>
+        <w:t>Mirb</w:t>
+      </w:r>
+      <w:proofErr w:type="spellEnd"/>
       <w:r>
         <w:t>.</w:t>
       </w:r>
       <w:r>
-        <w:t xml:space="preserve"> The Forestry Commission (FC) was created and a target of 0.75 million ha of new forests was set</w:t>
-      </w:r>
-      <w:r>
-        <w:t>, so that the country had not to rely anymore on timber imports</w:t>
-      </w:r>
-      <w:r>
-        <w:t xml:space="preserve">. </w:t>
-      </w:r>
-      <w:r>
-        <w:t>Due to</w:t>
-      </w:r>
-      <w:r>
-        <w:t xml:space="preserve"> the second </w:t>
-      </w:r>
-      <w:proofErr w:type="spellStart"/>
-      <w:r>
-        <w:t>Wolrd</w:t>
-      </w:r>
-      <w:proofErr w:type="spellEnd"/>
-      <w:r>
-        <w:t xml:space="preserve"> War conflict, and</w:t>
-      </w:r>
-      <w:r>
-        <w:t xml:space="preserve"> the </w:t>
-      </w:r>
-      <w:r>
-        <w:t xml:space="preserve">consequent </w:t>
-      </w:r>
-      <w:r>
-        <w:t>need for more timber</w:t>
-      </w:r>
-      <w:r>
-        <w:t>,</w:t>
-      </w:r>
-      <w:r>
-        <w:t xml:space="preserve"> </w:t>
-      </w:r>
-      <w:proofErr w:type="gramStart"/>
-      <w:r>
-        <w:t>In</w:t>
-      </w:r>
-      <w:proofErr w:type="gramEnd"/>
-      <w:r>
-        <w:t xml:space="preserve"> 1943 the FC set a new ambitious target: 1.2 million ha to be afforested and a further 0.8 million ha of “effective” forest to be created by restocking existing woodlands. Afforestation continued undisturbed despite of the loss of strategic interest</w:t>
-      </w:r>
-      <w:r>
-        <w:t xml:space="preserve">. </w:t>
-      </w:r>
-      <w:r>
-        <w:t xml:space="preserve">At the end of the 1970s the 1943 target was about to be passed. In December 1980 a ministerial statement announced a forestry policy that did not mention a total area of plantations anymore, but envisaged an afforestation rate of 20,000-25,000 ha per year, later increased to 30,000 ha in March 1986. Since 1919 upland afforestation has continued inexorably. Over the last 60 years nearly 18,000 ha have been planted each year. </w:t>
-      </w:r>
-    </w:p>
-    <w:p>
-      <w:r>
-        <w:t>The area of woodland in the UK at 31</w:t>
-      </w:r>
-      <w:r>
-        <w:rPr>
-          <w:vertAlign w:val="superscript"/>
-        </w:rPr>
-        <w:t>st</w:t>
-      </w:r>
-      <w:r>
-        <w:t xml:space="preserve"> March 2017 exceeds the 3 million hectares, 1.4 of which </w:t>
-      </w:r>
-      <w:proofErr w:type="gramStart"/>
-      <w:r>
-        <w:t>is located in</w:t>
-      </w:r>
-      <w:proofErr w:type="gramEnd"/>
-      <w:r>
-        <w:t xml:space="preserve"> Scotland. Conifers account for the 51% of the overall forest cover and almost three quarters in Scotland. Sitka spruce accounts for around a half of the conifer area in UK, about 58% in Scotland </w:t>
-      </w:r>
-      <w:r>
-        <w:fldChar w:fldCharType="begin"/>
-      </w:r>
-      <w:r>
-        <w:instrText xml:space="preserve"> ADDIN EN.CITE &lt;EndNote&gt;&lt;Cite&gt;&lt;Author&gt;ForestryCommission&lt;/Author&gt;&lt;Year&gt;2017&lt;/Year&gt;&lt;RecNum&gt;62&lt;/RecNum&gt;&lt;DisplayText&gt;(ForestryCommission 2017)&lt;/DisplayText&gt;&lt;record&gt;&lt;rec-number&gt;62&lt;/rec-number&gt;&lt;foreign-keys&gt;&lt;key app="EN" db-id="arwpz50tppf20qes0adx5aztet0w9xtartsd" timestamp="1507298163"&gt;62&lt;/key&gt;&lt;/foreign-keys&gt;&lt;ref-type name="Web Page"&gt;12&lt;/ref-type&gt;&lt;contributors&gt;&lt;authors&gt;&lt;author&gt;ForestryCommission&lt;/author&gt;&lt;/authors&gt;&lt;/contributors&gt;&lt;titles&gt;&lt;title&gt;Forestry statistics and Forestry in facts and figures&lt;/title&gt;&lt;/titles&gt;&lt;volume&gt;2017&lt;/volume&gt;&lt;number&gt;6 October&lt;/number&gt;&lt;dates&gt;&lt;year&gt;2017&lt;/year&gt;&lt;pub-dates&gt;&lt;date&gt;28th September 2017&lt;/date&gt;&lt;/pub-dates&gt;&lt;/dates&gt;&lt;urls&gt;&lt;related-urls&gt;&lt;url&gt;https://www.forestry.gov.uk/forestry/infd-7aqdgc&lt;/url&gt;&lt;/related-urls&gt;&lt;/urls&gt;&lt;/record&gt;&lt;/Cite&gt;&lt;/EndNote&gt;</w:instrText>
-      </w:r>
-      <w:r>
-        <w:fldChar w:fldCharType="separate"/>
-      </w:r>
-      <w:r>
-        <w:rPr>
-          <w:noProof/>
-        </w:rPr>
-        <w:t>(ForestryCommission 2017)</w:t>
-      </w:r>
-      <w:r>
         <w:fldChar w:fldCharType="end"/>
       </w:r>
       <w:r>
-        <w:t>.</w:t>
-      </w:r>
-    </w:p>
-    <w:p>
-      <w:pPr>
-        <w:pStyle w:val="Titolo3"/>
-      </w:pPr>
-      <w:r>
-        <w:t>The plantation</w:t>
-      </w:r>
-    </w:p>
-    <w:p>
-      <w:r>
-        <w:t>Tompkins, Steve. Forestry in crisis. The battle for the hills. 1989. Christopher Helm, London.</w:t>
-      </w:r>
-    </w:p>
-    <w:p>
-      <w:r>
-        <w:t>“The vocabulary of an upland forester draws irresistible comparisons with agriculture. Afforestation of a bare hillside requires fencing, the elimination of wildlife such as hares and deer (regarded as vermin), deep ploughing and drainage, planting, fertilising and weeding. Today’s foresters talk of rotations, crops and harvests. Their crops have become steadily more dependent on a single, alien species, the Sitka spruce, with lodgepole pine used where the ground is poorest. Tree-breeding programmes are also ensuring that the genetic base of the plants used will steadily decrease. Blanket afforestation consists of even aged conifer monocultures, that are harvested and replanted, like any crop of surplus grain, except that the trees take decades to grow.</w:t>
-      </w:r>
-    </w:p>
-    <w:p>
-      <w:r>
-        <w:t xml:space="preserve">The second basic ingredient of British forestry is that the rapid expansion of coniferous plantations has occurred on land where tree growth is least satisfactory – in the uplands. This was due to avoid competition with agriculture, as the production of food was seen to be of key importance, and to take place on cheap land and on a large scale, to reduce unit costs. As to 1986, 34% of hill, moor and rough grazing in Scotland had been afforested (source: NCC 1986). </w:t>
-      </w:r>
-    </w:p>
-    <w:p>
-      <w:r>
-        <w:t xml:space="preserve">Since the </w:t>
-      </w:r>
-      <w:r>
-        <w:t xml:space="preserve">Forest Census of 1995 the woodland area in Scotland is estimated to be grown of a further 7.5% (NFI Scotland woodland area, 1991, </w:t>
-      </w:r>
-      <w:hyperlink r:id="rId9" w:history="1">
-        <w:r>
-          <w:rPr>
-            <w:rStyle w:val="Collegamentoipertestuale"/>
-          </w:rPr>
-          <w:t>https://www.forestry.gov.uk/pdf/NFI_Scotland_woodland_area_stats_2010_FINAL.pdf/$FILE/NFI_Scotland_woodland_area_stats_2010_FINAL.pdf</w:t>
-        </w:r>
-      </w:hyperlink>
-      <w:r>
-        <w:t xml:space="preserve">). In 1995, Sitka spruce represented about the 45% of the whole conifers in Tayside, over one third of the whole forest cover of the region. </w:t>
-      </w:r>
-    </w:p>
-    <w:p>
-      <w:r>
-        <w:t>The Griffin Forest plantation was established in 1980-1981 over a</w:t>
-      </w:r>
-      <w:r>
-        <w:t>n area classified as heather</w:t>
-      </w:r>
-      <w:r>
-        <w:t xml:space="preserve"> </w:t>
-      </w:r>
-      <w:r>
-        <w:t xml:space="preserve">moorland. * Qui </w:t>
-      </w:r>
-      <w:proofErr w:type="spellStart"/>
-      <w:r>
-        <w:t>va</w:t>
-      </w:r>
-      <w:proofErr w:type="spellEnd"/>
-      <w:r>
-        <w:t xml:space="preserve"> la </w:t>
-      </w:r>
-      <w:proofErr w:type="spellStart"/>
-      <w:r>
-        <w:t>spiegazione</w:t>
-      </w:r>
-      <w:proofErr w:type="spellEnd"/>
-      <w:r>
-        <w:t xml:space="preserve"> </w:t>
-      </w:r>
-      <w:proofErr w:type="spellStart"/>
-      <w:r>
-        <w:t>della</w:t>
-      </w:r>
-      <w:proofErr w:type="spellEnd"/>
-      <w:r>
-        <w:t xml:space="preserve"> </w:t>
-      </w:r>
-      <w:proofErr w:type="spellStart"/>
-      <w:r>
-        <w:t>preparazione</w:t>
-      </w:r>
-      <w:proofErr w:type="spellEnd"/>
-      <w:r>
-        <w:t xml:space="preserve"> del </w:t>
-      </w:r>
-      <w:proofErr w:type="spellStart"/>
-      <w:r>
-        <w:t>terreno</w:t>
-      </w:r>
-      <w:proofErr w:type="spellEnd"/>
-      <w:r>
-        <w:t>.</w:t>
-      </w:r>
-    </w:p>
-    <w:p>
-      <w:r>
-        <w:lastRenderedPageBreak/>
-        <w:t xml:space="preserve">The about </w:t>
-      </w:r>
-      <w:r>
-        <w:t>4</w:t>
-      </w:r>
-      <w:r>
-        <w:t>,000 ha were planted a dominance (80%) of Sitka spruce (</w:t>
-      </w:r>
-      <w:proofErr w:type="spellStart"/>
-      <w:r>
-        <w:rPr>
-          <w:i/>
-        </w:rPr>
-        <w:t>Picea</w:t>
-      </w:r>
-      <w:proofErr w:type="spellEnd"/>
-      <w:r>
-        <w:rPr>
-          <w:i/>
-        </w:rPr>
-        <w:t xml:space="preserve"> </w:t>
-      </w:r>
-      <w:proofErr w:type="spellStart"/>
-      <w:r>
-        <w:rPr>
-          <w:i/>
-        </w:rPr>
-        <w:t>sitchensis</w:t>
-      </w:r>
-      <w:proofErr w:type="spellEnd"/>
-      <w:r>
-        <w:t xml:space="preserve"> (</w:t>
-      </w:r>
-      <w:proofErr w:type="spellStart"/>
-      <w:r>
-        <w:t>Bongard</w:t>
-      </w:r>
-      <w:proofErr w:type="spellEnd"/>
-      <w:r>
-        <w:t>) Carriere 1855) and additional species such as Douglas fir (</w:t>
-      </w:r>
-      <w:proofErr w:type="spellStart"/>
-      <w:r>
-        <w:rPr>
-          <w:i/>
-        </w:rPr>
-        <w:fldChar w:fldCharType="begin"/>
-      </w:r>
-      <w:r>
-        <w:rPr>
-          <w:i/>
-        </w:rPr>
-        <w:instrText xml:space="preserve"> HYPERLINK "https://en.wikipedia.org/wiki/Douglas_fir" \o "Douglas fir" </w:instrText>
-      </w:r>
-      <w:r>
-        <w:rPr>
-          <w:i/>
-        </w:rPr>
-        <w:fldChar w:fldCharType="separate"/>
-      </w:r>
-      <w:r>
-        <w:rPr>
-          <w:i/>
-        </w:rPr>
-        <w:t>Pseudotsuga</w:t>
-      </w:r>
-      <w:proofErr w:type="spellEnd"/>
-      <w:r>
-        <w:rPr>
-          <w:i/>
-        </w:rPr>
-        <w:t xml:space="preserve"> </w:t>
-      </w:r>
-      <w:proofErr w:type="spellStart"/>
-      <w:r>
-        <w:rPr>
-          <w:i/>
-        </w:rPr>
-        <w:t>menziesii</w:t>
-      </w:r>
-      <w:proofErr w:type="spellEnd"/>
-      <w:r>
-        <w:rPr>
-          <w:i/>
-        </w:rPr>
-        <w:fldChar w:fldCharType="end"/>
-      </w:r>
-      <w:r>
-        <w:t xml:space="preserve"> </w:t>
-      </w:r>
-      <w:r>
-        <w:t>(</w:t>
-      </w:r>
-      <w:proofErr w:type="spellStart"/>
-      <w:r>
-        <w:fldChar w:fldCharType="begin"/>
-      </w:r>
-      <w:r>
-        <w:instrText xml:space="preserve"> HYPERLINK "https://en.wikipedia.org/wiki/Charles-Fran%C3%A7ois_Brisseau_de_Mirbel" \o "Charles-François Brisseau de Mirbel" </w:instrText>
-      </w:r>
-      <w:r>
-        <w:fldChar w:fldCharType="separate"/>
-      </w:r>
-      <w:r>
-        <w:t>Mirb</w:t>
-      </w:r>
-      <w:proofErr w:type="spellEnd"/>
-      <w:r>
-        <w:t>.</w:t>
-      </w:r>
-      <w:r>
-        <w:fldChar w:fldCharType="end"/>
-      </w:r>
-      <w:r>
         <w:t xml:space="preserve">) </w:t>
       </w:r>
-      <w:hyperlink r:id="rId10" w:tooltip="João Manuel Antonio do Amaral Franco (page does not exist)" w:history="1">
+      <w:hyperlink r:id="rId9" w:tooltip="João Manuel Antonio do Amaral Franco (page does not exist)" w:history="1">
         <w:r>
           <w:t>Franco</w:t>
         </w:r>
@@ -1189,7 +1521,7 @@
       </w:r>
       <w:r>
         <w:rPr>
-          <w:rStyle w:val="Collegamentoipertestuale"/>
+          <w:rStyle w:val="Hyperlink"/>
           <w:i/>
           <w:iCs/>
           <w:color w:val="auto"/>
@@ -1199,7 +1531,7 @@
       <w:proofErr w:type="spellEnd"/>
       <w:r>
         <w:rPr>
-          <w:rStyle w:val="Collegamentoipertestuale"/>
+          <w:rStyle w:val="Hyperlink"/>
           <w:i/>
           <w:iCs/>
           <w:color w:val="auto"/>
@@ -1209,7 +1541,7 @@
       <w:proofErr w:type="spellStart"/>
       <w:r>
         <w:rPr>
-          <w:rStyle w:val="Collegamentoipertestuale"/>
+          <w:rStyle w:val="Hyperlink"/>
           <w:i/>
           <w:iCs/>
           <w:color w:val="auto"/>
@@ -1238,11 +1570,19 @@
       <w:r>
         <w:t>.), Scots pine (</w:t>
       </w:r>
-      <w:r>
-        <w:rPr>
-          <w:i/>
-        </w:rPr>
-        <w:t xml:space="preserve">Pinus </w:t>
+      <w:proofErr w:type="spellStart"/>
+      <w:r>
+        <w:rPr>
+          <w:i/>
+        </w:rPr>
+        <w:t>Pinus</w:t>
+      </w:r>
+      <w:proofErr w:type="spellEnd"/>
+      <w:r>
+        <w:rPr>
+          <w:i/>
+        </w:rPr>
+        <w:t xml:space="preserve"> </w:t>
       </w:r>
       <w:proofErr w:type="spellStart"/>
       <w:r>
@@ -1288,12 +1628,6 @@
       <w:r>
         <w:t xml:space="preserve">.). </w:t>
       </w:r>
-      <w:r>
-        <w:t xml:space="preserve">The trees were planted at </w:t>
-      </w:r>
-      <w:r>
-        <w:t>1.9 m from each other for a total of 2770 trees per hectare.</w:t>
-      </w:r>
     </w:p>
     <w:p>
       <w:r>
@@ -1327,20 +1661,17 @@
         <w:t>of tree</w:t>
       </w:r>
       <w:r>
-        <w:t>s were removed, bringing the present density to 1754 trees per hectare.</w:t>
-      </w:r>
-    </w:p>
-    <w:p>
-      <w:r>
-        <w:t>Before afforestation: treatment and 3 different soil features.</w:t>
-      </w:r>
-    </w:p>
-    <w:p>
-      <w:r>
-        <w:t>Reasons to choice the site.</w:t>
-      </w:r>
-    </w:p>
-    <w:p>
+        <w:t xml:space="preserve">s were removed, bringing the present density to </w:t>
+      </w:r>
+      <w:r>
+        <w:t>about 1750</w:t>
+      </w:r>
+      <w:r>
+        <w:t xml:space="preserve"> trees per hectare.</w:t>
+      </w:r>
+    </w:p>
+    <w:p>
+      <w:bookmarkStart w:id="0" w:name="_GoBack"/>
       <w:r>
         <w:t xml:space="preserve">Topographic description (Clement paper, </w:t>
       </w:r>
@@ -1353,6 +1684,7 @@
         <w:t>).</w:t>
       </w:r>
     </w:p>
+    <w:bookmarkEnd w:id="0"/>
     <w:p>
       <w:r>
         <w:t>Rationale of forest plantation: Jarvis jpg from carbon experiment.</w:t>
@@ -1365,7 +1697,7 @@
     </w:p>
     <w:p>
       <w:pPr>
-        <w:pStyle w:val="Titolo2"/>
+        <w:pStyle w:val="Heading2"/>
       </w:pPr>
       <w:r>
         <w:t>Experimental design</w:t>
@@ -1381,7 +1713,7 @@
     </w:p>
     <w:p>
       <w:pPr>
-        <w:pStyle w:val="Titolo3"/>
+        <w:pStyle w:val="Heading3"/>
       </w:pPr>
       <w:r>
         <w:t>The plots</w:t>
@@ -1438,11 +1770,9 @@
       <w:r>
         <w:t xml:space="preserve">Due to some </w:t>
       </w:r>
-      <w:proofErr w:type="spellStart"/>
-      <w:r>
-        <w:t>costraints</w:t>
-      </w:r>
-      <w:proofErr w:type="spellEnd"/>
+      <w:r>
+        <w:t>constraints</w:t>
+      </w:r>
       <w:r>
         <w:t xml:space="preserve">, the idea of the treatment was abandoned and the two plots have become a replica. </w:t>
       </w:r>
@@ -1624,7 +1954,7 @@
     </w:p>
     <w:p>
       <w:pPr>
-        <w:pStyle w:val="Titolo3"/>
+        <w:pStyle w:val="Heading3"/>
       </w:pPr>
       <w:r>
         <w:t xml:space="preserve">Water and litter </w:t>
@@ -1678,8 +2008,13 @@
       <w:r>
         <w:t xml:space="preserve">22 </w:t>
       </w:r>
-      <w:r>
-        <w:t xml:space="preserve">stemflow collectors and 4 streamflow flux and sample collection points were </w:t>
+      <w:proofErr w:type="spellStart"/>
+      <w:r>
+        <w:t>stemflow</w:t>
+      </w:r>
+      <w:proofErr w:type="spellEnd"/>
+      <w:r>
+        <w:t xml:space="preserve"> collectors and 4 streamflow flux and sample collection points were </w:t>
       </w:r>
       <w:r>
         <w:t>set</w:t>
@@ -1708,13 +2043,8 @@
         <w:t>Two ra</w:t>
       </w:r>
       <w:r>
-        <w:t xml:space="preserve">infall </w:t>
-      </w:r>
-      <w:proofErr w:type="gramStart"/>
-      <w:r>
-        <w:t>gauge</w:t>
-      </w:r>
-      <w:proofErr w:type="gramEnd"/>
+        <w:t>infall gauge</w:t>
+      </w:r>
       <w:r>
         <w:t xml:space="preserve"> </w:t>
       </w:r>
@@ -1767,15 +2097,7 @@
         <w:t xml:space="preserve"> In the upper </w:t>
       </w:r>
       <w:r>
-        <w:t xml:space="preserve">rain gauge </w:t>
-      </w:r>
-      <w:proofErr w:type="gramStart"/>
-      <w:r>
-        <w:t>station</w:t>
-      </w:r>
-      <w:proofErr w:type="gramEnd"/>
-      <w:r>
-        <w:t xml:space="preserve"> the “harp-wire” collector was installed at short distance from the rainfall gauge. </w:t>
+        <w:t xml:space="preserve">rain gauge station the “harp-wire” collector was installed at short distance from the rainfall gauge. </w:t>
       </w:r>
       <w:r>
         <w:t xml:space="preserve">In each of the bottles 2.5 ml (5 ml in the bigger bottle for the cloud water collection) of concentrated ortho-phosphoric acid was added as biocide agent. No biocide agent was used in the </w:t>
@@ -1786,7 +2108,15 @@
       </w:r>
       <w:proofErr w:type="spellEnd"/>
       <w:r>
-        <w:t xml:space="preserve"> and stemflow collectors, due to the high volumes of sample collected and the need to discharge in situ most of the sample. </w:t>
+        <w:t xml:space="preserve"> and </w:t>
+      </w:r>
+      <w:proofErr w:type="spellStart"/>
+      <w:r>
+        <w:t>stemflow</w:t>
+      </w:r>
+      <w:proofErr w:type="spellEnd"/>
+      <w:r>
+        <w:t xml:space="preserve"> collectors, due to the high volumes of sample collected and the need to discharge in situ most of the sample. </w:t>
       </w:r>
     </w:p>
     <w:p>
@@ -2095,7 +2425,7 @@
     </w:p>
     <w:p>
       <w:pPr>
-        <w:pStyle w:val="Titolo3"/>
+        <w:pStyle w:val="Heading3"/>
       </w:pPr>
       <w:r>
         <w:t>Experiment “15N-labelled simulated Ndep”</w:t>
@@ -2129,7 +2459,15 @@
       </w:r>
       <w:proofErr w:type="spellEnd"/>
       <w:r>
-        <w:t xml:space="preserve"> and stemflow. </w:t>
+        <w:t xml:space="preserve"> and </w:t>
+      </w:r>
+      <w:proofErr w:type="spellStart"/>
+      <w:r>
+        <w:t>stemflow</w:t>
+      </w:r>
+      <w:proofErr w:type="spellEnd"/>
+      <w:r>
+        <w:t xml:space="preserve">. </w:t>
       </w:r>
       <w:r>
         <w:t>Three</w:t>
@@ -2183,7 +2521,15 @@
         <w:t xml:space="preserve"> tree crown. Under each spruce o</w:t>
       </w:r>
       <w:r>
-        <w:t xml:space="preserve">ne stemflow and four </w:t>
+        <w:t xml:space="preserve">ne </w:t>
+      </w:r>
+      <w:proofErr w:type="spellStart"/>
+      <w:r>
+        <w:t>stemflow</w:t>
+      </w:r>
+      <w:proofErr w:type="spellEnd"/>
+      <w:r>
+        <w:t xml:space="preserve"> and four </w:t>
       </w:r>
       <w:proofErr w:type="spellStart"/>
       <w:r>
@@ -2193,13 +2539,8 @@
       <w:r>
         <w:t xml:space="preserve"> collectors were placed so to cover approximately 1/5 of the crown projection. </w:t>
       </w:r>
-      <w:proofErr w:type="gramStart"/>
-      <w:r>
-        <w:t>Similarly</w:t>
-      </w:r>
-      <w:proofErr w:type="gramEnd"/>
-      <w:r>
-        <w:t xml:space="preserve"> to the existing experiment, the depth of the water in each barrel was measured and a sample of at least 5 </w:t>
+      <w:r>
+        <w:t xml:space="preserve">Similarly to the existing experiment, the depth of the water in each barrel was measured and a sample of at least 5 </w:t>
       </w:r>
       <w:proofErr w:type="spellStart"/>
       <w:r>
@@ -2215,12 +2556,20 @@
       </w:r>
       <w:proofErr w:type="spellEnd"/>
       <w:r>
-        <w:t xml:space="preserve"> and stemflow were withdrawn. When the volume of the sample exceeded the volume of the sampling </w:t>
-      </w:r>
-    </w:p>
-    <w:p>
-      <w:pPr>
-        <w:pStyle w:val="Titolo3"/>
+        <w:t xml:space="preserve"> and </w:t>
+      </w:r>
+      <w:proofErr w:type="spellStart"/>
+      <w:r>
+        <w:t>stemflow</w:t>
+      </w:r>
+      <w:proofErr w:type="spellEnd"/>
+      <w:r>
+        <w:t xml:space="preserve"> were withdrawn. When the volume of the sample exceeded the volume of the sampling </w:t>
+      </w:r>
+    </w:p>
+    <w:p>
+      <w:pPr>
+        <w:pStyle w:val="Heading3"/>
       </w:pPr>
       <w:r>
         <w:t>Experiment “15N-labelled application on branches”</w:t>
@@ -2299,141 +2648,139 @@
       <w:r>
         <w:t xml:space="preserve">filtering.  </w:t>
       </w:r>
-      <w:proofErr w:type="spellStart"/>
       <w:r>
         <w:rPr>
           <w:lang w:val="it-IT"/>
         </w:rPr>
-        <w:t>Colorimetric</w:t>
-      </w:r>
-      <w:proofErr w:type="spellEnd"/>
+        <w:t>Colorimetric analysis</w:t>
+      </w:r>
+    </w:p>
+    <w:p>
       <w:r>
         <w:rPr>
           <w:lang w:val="it-IT"/>
         </w:rPr>
+        <w:t xml:space="preserve">Open questions: ma la rationale, Magnani e pippe varie, da dove era partito il progetto, vanno qui? </w:t>
+      </w:r>
+      <w:r>
+        <w:t xml:space="preserve">Secondo me, </w:t>
+      </w:r>
+      <w:proofErr w:type="spellStart"/>
+      <w:r>
+        <w:t>si</w:t>
+      </w:r>
+      <w:proofErr w:type="spellEnd"/>
+      <w:r>
+        <w:t>. In that case, see the PhD offer document.</w:t>
+      </w:r>
+    </w:p>
+    <w:p>
+      <w:r>
+        <w:t xml:space="preserve">Brief description of some of the previous experiments. </w:t>
+      </w:r>
+    </w:p>
+    <w:p>
+      <w:r>
+        <w:t>Notes for later:</w:t>
+      </w:r>
+    </w:p>
+    <w:p>
+      <w:r>
+        <w:t>Mitchell work with 87-93 of CNU!</w:t>
+      </w:r>
+    </w:p>
+    <w:p>
+      <w:r>
+        <w:t>Results</w:t>
+      </w:r>
+      <w:r>
+        <w:t xml:space="preserve"> for the 5 years dataset: </w:t>
+      </w:r>
+      <w:proofErr w:type="spellStart"/>
+      <w:r>
+        <w:t>Descrizione</w:t>
+      </w:r>
+      <w:proofErr w:type="spellEnd"/>
+      <w:r>
+        <w:t xml:space="preserve"> del database </w:t>
+      </w:r>
+      <w:proofErr w:type="spellStart"/>
+      <w:r>
+        <w:t>ottenuto</w:t>
+      </w:r>
+      <w:proofErr w:type="spellEnd"/>
+      <w:r>
+        <w:t xml:space="preserve"> -&gt; fieldwork and lab methodology, data quality (NAs), data treatment, outliers, regression and interpolation.</w:t>
+      </w:r>
+    </w:p>
+    <w:p>
+      <w:pPr>
+        <w:rPr>
+          <w:rStyle w:val="SubtleReference"/>
+        </w:rPr>
+      </w:pPr>
+      <w:r>
+        <w:rPr>
+          <w:rStyle w:val="SubtleReference"/>
+        </w:rPr>
+        <w:t>References</w:t>
+      </w:r>
+    </w:p>
+    <w:p>
+      <w:pPr>
+        <w:pStyle w:val="EndNoteBibliography"/>
+      </w:pPr>
+      <w:r>
+        <w:fldChar w:fldCharType="begin"/>
+      </w:r>
+      <w:r>
+        <w:instrText xml:space="preserve"> ADDIN EN.REFLIST </w:instrText>
+      </w:r>
+      <w:r>
+        <w:fldChar w:fldCharType="separate"/>
+      </w:r>
+      <w:r>
+        <w:t xml:space="preserve">Clement, R. J., et al. (2012). "Carbon dioxide exchange of a Sitka spruce plantation in Scotland over five years." </w:t>
+      </w:r>
+      <w:r>
+        <w:rPr>
+          <w:u w:val="single"/>
+        </w:rPr>
+        <w:t>Agricultural and Forest Meteorology</w:t>
+      </w:r>
+      <w:r>
         <w:t xml:space="preserve"> </w:t>
       </w:r>
-      <w:proofErr w:type="spellStart"/>
-      <w:r>
-        <w:rPr>
-          <w:lang w:val="it-IT"/>
-        </w:rPr>
-        <w:t>analysis</w:t>
-      </w:r>
-      <w:proofErr w:type="spellEnd"/>
-    </w:p>
-    <w:p>
-      <w:r>
-        <w:rPr>
-          <w:lang w:val="it-IT"/>
-        </w:rPr>
-        <w:t xml:space="preserve">Open </w:t>
-      </w:r>
-      <w:proofErr w:type="spellStart"/>
-      <w:r>
-        <w:rPr>
-          <w:lang w:val="it-IT"/>
-        </w:rPr>
-        <w:t>questions</w:t>
-      </w:r>
-      <w:proofErr w:type="spellEnd"/>
-      <w:r>
-        <w:rPr>
-          <w:lang w:val="it-IT"/>
-        </w:rPr>
-        <w:t xml:space="preserve">: ma la </w:t>
-      </w:r>
-      <w:proofErr w:type="spellStart"/>
-      <w:r>
-        <w:rPr>
-          <w:lang w:val="it-IT"/>
-        </w:rPr>
-        <w:t>rationale</w:t>
-      </w:r>
-      <w:proofErr w:type="spellEnd"/>
-      <w:r>
-        <w:rPr>
-          <w:lang w:val="it-IT"/>
-        </w:rPr>
-        <w:t xml:space="preserve">, Magnani e pippe varie, da dove era partito il progetto, vanno qui? </w:t>
-      </w:r>
-      <w:r>
-        <w:t xml:space="preserve">Secondo me, </w:t>
-      </w:r>
-      <w:proofErr w:type="spellStart"/>
-      <w:r>
-        <w:t>si</w:t>
-      </w:r>
-      <w:proofErr w:type="spellEnd"/>
-      <w:r>
-        <w:t>. In that case, see the PhD offer document.</w:t>
-      </w:r>
-    </w:p>
-    <w:p>
-      <w:r>
-        <w:t xml:space="preserve">Brief description of some of the previous experiments. </w:t>
-      </w:r>
-    </w:p>
-    <w:p>
-      <w:r>
-        <w:t>Notes for later:</w:t>
-      </w:r>
-    </w:p>
-    <w:p>
-      <w:r>
-        <w:t>Mitchell work with 87-93 of CNU!</w:t>
-      </w:r>
-    </w:p>
-    <w:p>
-      <w:r>
-        <w:t>Results</w:t>
-      </w:r>
-      <w:r>
-        <w:t xml:space="preserve"> for the 5 years dataset: </w:t>
-      </w:r>
-      <w:proofErr w:type="spellStart"/>
-      <w:r>
-        <w:t>Descrizione</w:t>
-      </w:r>
-      <w:proofErr w:type="spellEnd"/>
-      <w:r>
-        <w:t xml:space="preserve"> del database </w:t>
-      </w:r>
-      <w:proofErr w:type="spellStart"/>
-      <w:r>
-        <w:t>ottenuto</w:t>
-      </w:r>
-      <w:proofErr w:type="spellEnd"/>
-      <w:r>
-        <w:t xml:space="preserve"> -&gt; fieldwork and lab methodology, data quality (NAs), data treatment, outliers, regression and interpolation.</w:t>
-      </w:r>
-    </w:p>
-    <w:p>
-      <w:pPr>
-        <w:rPr>
-          <w:rStyle w:val="Riferimentodelicato"/>
-        </w:rPr>
-      </w:pPr>
-      <w:r>
-        <w:rPr>
-          <w:rStyle w:val="Riferimentodelicato"/>
-        </w:rPr>
-        <w:t>References</w:t>
+      <w:r>
+        <w:rPr>
+          <w:b/>
+        </w:rPr>
+        <w:t>153</w:t>
+      </w:r>
+      <w:r>
+        <w:t>: 106-123.</w:t>
       </w:r>
     </w:p>
     <w:p>
       <w:pPr>
         <w:pStyle w:val="EndNoteBibliography"/>
-      </w:pPr>
-      <w:r>
-        <w:fldChar w:fldCharType="begin"/>
-      </w:r>
-      <w:r>
-        <w:instrText xml:space="preserve"> ADDIN EN.REFLIST </w:instrText>
-      </w:r>
-      <w:r>
-        <w:fldChar w:fldCharType="separate"/>
-      </w:r>
+        <w:ind w:left="720" w:hanging="720"/>
+      </w:pPr>
+      <w:r>
+        <w:tab/>
+        <w:t>Scotland's 17% forested land cover sequesters 10% of Scotland's emissions of greenhouse gases. The expected rise of forested land cover to 25% by the middle of this century make forests an important component of the national carbon budget. This paper presents the carbon exchange measurement methodology, results, and modeling associated with a five-year experiment at a plantation forest in Scotland, UK, as part of a European initiative to develop and verify vegetation carbon-exchange models. We have developed a site specific correction for advective flux loses. While based on ustar corrections, it differs from current approaches in that it includes site topographic effects, corrects existing data instead of replacing it, and applies over the entire diel cycle instead of only during nocturnal periods. Models of soil respiration are compared and reveal the inadequacy of soil state parameterization. A non-rectangular hyperbola model of assimilation is selected to examine the maximum assimilation rate and quantum use efficiency parameters' responses to environmental temperature, vapour pressure, and sky condition. Intra-annual variability is found to be highest in early autumn, linked to a combination of seasonal changes in radiation and phenological changes in canopy quantum yield. Inter-annual variability was low, with less than %5 variation from year to year, and factors driving this variability were not clearly apparent. Over the 5 years of reported measurements, this forest sequestered about 6 tonnes of C per hectare per annum. Photosynthetically active radiation use efficiency of the forest is about 4.2%. Constancy of radiation use efficiency was observed at both diel and annual scales. This constancy depended on the ecosystem's thermal inertia and assimilation/radiation response curve characteristics at diel time scales but depended on thermal inertia and phenological changes in quantum yield at annual time scales. The net carbon uptake rates are consistent with two other flux sites in the British Isles and suggest that the relatively maritime climatology of these areas is highly suitable for the species of trees routinely planted here. (C) 2011 Elsevier B.V. All rights reserved.</w:t>
+      </w:r>
+    </w:p>
+    <w:p>
+      <w:pPr>
+        <w:pStyle w:val="EndNoteBibliography"/>
+        <w:spacing w:after="0"/>
+      </w:pPr>
+    </w:p>
+    <w:p>
+      <w:pPr>
+        <w:pStyle w:val="EndNoteBibliography"/>
+      </w:pPr>
       <w:r>
         <w:t xml:space="preserve">Craig, G. Y. (1925). </w:t>
       </w:r>
@@ -2453,18 +2800,40 @@
         <w:spacing w:after="0"/>
         <w:ind w:left="720" w:hanging="720"/>
       </w:pPr>
+      <w:r>
+        <w:tab/>
+      </w:r>
     </w:p>
     <w:p>
       <w:pPr>
         <w:pStyle w:val="EndNoteBibliography"/>
       </w:pPr>
       <w:r>
-        <w:t xml:space="preserve">ForestryCommission (2017, 28th September 2017). "Forestry statistics and Forestry in facts and figures." Retrieved 6 October, 2017, from </w:t>
-      </w:r>
-      <w:hyperlink r:id="rId11" w:history="1">
+        <w:t xml:space="preserve">Forestry Commission (2011) National Forest Inventory Woodland Area Statistics: Scotland 17 </w:t>
+      </w:r>
+    </w:p>
+    <w:p>
+      <w:pPr>
+        <w:pStyle w:val="EndNoteBibliography"/>
+        <w:spacing w:after="0"/>
+        <w:ind w:left="720" w:hanging="720"/>
+      </w:pPr>
+      <w:r>
+        <w:tab/>
+      </w:r>
+    </w:p>
+    <w:p>
+      <w:pPr>
+        <w:pStyle w:val="EndNoteBibliography"/>
+      </w:pPr>
+      <w:r>
+        <w:lastRenderedPageBreak/>
+        <w:t xml:space="preserve">Forestry Commission (2017, 28th September 2017). "Forestry statistics and Forestry in facts and figures." Retrieved 6 October, 2017, from </w:t>
+      </w:r>
+      <w:hyperlink r:id="rId10" w:history="1">
         <w:r>
           <w:rPr>
-            <w:rStyle w:val="Collegamentoipertestuale"/>
+            <w:rStyle w:val="Hyperlink"/>
           </w:rPr>
           <w:t>https://www.forestry.gov.uk/forestry/infd-7aqdgc</w:t>
         </w:r>
@@ -2476,8 +2845,65 @@
     <w:p>
       <w:pPr>
         <w:pStyle w:val="EndNoteBibliography"/>
+        <w:spacing w:after="0"/>
         <w:ind w:left="720" w:hanging="720"/>
       </w:pPr>
+      <w:r>
+        <w:tab/>
+      </w:r>
+    </w:p>
+    <w:p>
+      <w:pPr>
+        <w:pStyle w:val="EndNoteBibliography"/>
+      </w:pPr>
+      <w:r>
+        <w:t xml:space="preserve">Oosthoek, K. J. (2013). </w:t>
+      </w:r>
+      <w:r>
+        <w:rPr>
+          <w:u w:val="single"/>
+        </w:rPr>
+        <w:t>Conquering the Highlands : a history of the afforestation of the Scottish uplands</w:t>
+      </w:r>
+      <w:r>
+        <w:t>, Australian National University E Press.</w:t>
+      </w:r>
+    </w:p>
+    <w:p>
+      <w:pPr>
+        <w:pStyle w:val="EndNoteBibliography"/>
+        <w:spacing w:after="0"/>
+        <w:ind w:left="720" w:hanging="720"/>
+      </w:pPr>
+      <w:r>
+        <w:tab/>
+      </w:r>
+    </w:p>
+    <w:p>
+      <w:pPr>
+        <w:pStyle w:val="EndNoteBibliography"/>
+      </w:pPr>
+      <w:r>
+        <w:t xml:space="preserve">Smout, T. C., Ed. (1997). </w:t>
+      </w:r>
+      <w:r>
+        <w:rPr>
+          <w:u w:val="single"/>
+        </w:rPr>
+        <w:t>Scottish Woodland History</w:t>
+      </w:r>
+      <w:r>
+        <w:t>, Scottish Cultural Press - Edinburgh.</w:t>
+      </w:r>
+    </w:p>
+    <w:p>
+      <w:pPr>
+        <w:pStyle w:val="EndNoteBibliography"/>
+        <w:ind w:left="720" w:hanging="720"/>
+      </w:pPr>
+      <w:r>
+        <w:tab/>
+      </w:r>
     </w:p>
     <w:p>
       <w:r>
@@ -2495,7 +2921,7 @@
 </file>
 
 <file path=word/numbering.xml><?xml version="1.0" encoding="utf-8"?>
-<w:numbering xmlns:wpc="http://schemas.microsoft.com/office/word/2010/wordprocessingCanvas" xmlns:cx="http://schemas.microsoft.com/office/drawing/2014/chartex" xmlns:cx1="http://schemas.microsoft.com/office/drawing/2015/9/8/chartex" xmlns:cx2="http://schemas.microsoft.com/office/drawing/2015/10/21/chartex" xmlns:cx3="http://schemas.microsoft.com/office/drawing/2016/5/9/chartex" xmlns:cx4="http://schemas.microsoft.com/office/drawing/2016/5/10/chartex" xmlns:cx5="http://schemas.microsoft.com/office/drawing/2016/5/11/chartex" xmlns:cx6="http://schemas.microsoft.com/office/drawing/2016/5/12/chartex" xmlns:cx7="http://schemas.microsoft.com/office/drawing/2016/5/13/chartex" xmlns:cx8="http://schemas.microsoft.com/office/drawing/2016/5/14/chartex" xmlns:mc="http://schemas.openxmlformats.org/markup-compatibility/2006" xmlns:aink="http://schemas.microsoft.com/office/drawing/2016/ink" xmlns:am3d="http://schemas.microsoft.com/office/drawing/2017/model3d" xmlns:o="urn:schemas-microsoft-com:office:office" xmlns:r="http://schemas.openxmlformats.org/officeDocument/2006/relationships" xmlns:m="http://schemas.openxmlformats.org/officeDocument/2006/math" xmlns:v="urn:schemas-microsoft-com:vml" xmlns:wp14="http://schemas.microsoft.com/office/word/2010/wordprocessingDrawing" xmlns:wp="http://schemas.openxmlformats.org/drawingml/2006/wordprocessingDrawing" xmlns:w10="urn:schemas-microsoft-com:office:word" xmlns:w="http://schemas.openxmlformats.org/wordprocessingml/2006/main" xmlns:w14="http://schemas.microsoft.com/office/word/2010/wordml" xmlns:w15="http://schemas.microsoft.com/office/word/2012/wordml" xmlns:w16se="http://schemas.microsoft.com/office/word/2015/wordml/symex" xmlns:wpg="http://schemas.microsoft.com/office/word/2010/wordprocessingGroup" xmlns:wpi="http://schemas.microsoft.com/office/word/2010/wordprocessingInk" xmlns:wne="http://schemas.microsoft.com/office/word/2006/wordml" xmlns:wps="http://schemas.microsoft.com/office/word/2010/wordprocessingShape" mc:Ignorable="w14 w15 w16se wp14">
+<w:numbering xmlns:wpc="http://schemas.microsoft.com/office/word/2010/wordprocessingCanvas" xmlns:mc="http://schemas.openxmlformats.org/markup-compatibility/2006" xmlns:o="urn:schemas-microsoft-com:office:office" xmlns:r="http://schemas.openxmlformats.org/officeDocument/2006/relationships" xmlns:m="http://schemas.openxmlformats.org/officeDocument/2006/math" xmlns:v="urn:schemas-microsoft-com:vml" xmlns:wp14="http://schemas.microsoft.com/office/word/2010/wordprocessingDrawing" xmlns:wp="http://schemas.openxmlformats.org/drawingml/2006/wordprocessingDrawing" xmlns:w10="urn:schemas-microsoft-com:office:word" xmlns:w="http://schemas.openxmlformats.org/wordprocessingml/2006/main" xmlns:w14="http://schemas.microsoft.com/office/word/2010/wordml" xmlns:w15="http://schemas.microsoft.com/office/word/2012/wordml" xmlns:wpg="http://schemas.microsoft.com/office/word/2010/wordprocessingGroup" xmlns:wpi="http://schemas.microsoft.com/office/word/2010/wordprocessingInk" xmlns:wne="http://schemas.microsoft.com/office/word/2006/wordml" xmlns:wps="http://schemas.microsoft.com/office/word/2010/wordprocessingShape" mc:Ignorable="w14 w15 wp14">
   <w:abstractNum w:abstractNumId="0" w15:restartNumberingAfterBreak="0">
     <w:nsid w:val="3BC41FFF"/>
     <w:multiLevelType w:val="multilevel"/>
@@ -2503,7 +2929,7 @@
     <w:lvl w:ilvl="0">
       <w:start w:val="2"/>
       <w:numFmt w:val="decimal"/>
-      <w:pStyle w:val="Titolo1"/>
+      <w:pStyle w:val="Heading1"/>
       <w:lvlText w:val="%1"/>
       <w:lvlJc w:val="left"/>
       <w:pPr>
@@ -2516,7 +2942,7 @@
     <w:lvl w:ilvl="1">
       <w:start w:val="1"/>
       <w:numFmt w:val="decimal"/>
-      <w:pStyle w:val="Titolo2"/>
+      <w:pStyle w:val="Heading2"/>
       <w:lvlText w:val="%1.%2"/>
       <w:lvlJc w:val="left"/>
       <w:pPr>
@@ -2529,7 +2955,7 @@
     <w:lvl w:ilvl="2">
       <w:start w:val="1"/>
       <w:numFmt w:val="decimal"/>
-      <w:pStyle w:val="Titolo3"/>
+      <w:pStyle w:val="Heading3"/>
       <w:lvlText w:val="%1.%2.%3"/>
       <w:lvlJc w:val="left"/>
       <w:pPr>
@@ -2542,7 +2968,7 @@
     <w:lvl w:ilvl="3">
       <w:start w:val="1"/>
       <w:numFmt w:val="decimal"/>
-      <w:pStyle w:val="Titolo4"/>
+      <w:pStyle w:val="Heading4"/>
       <w:lvlText w:val="%1.%2.%3.%4"/>
       <w:lvlJc w:val="left"/>
       <w:pPr>
@@ -2555,7 +2981,7 @@
     <w:lvl w:ilvl="4">
       <w:start w:val="1"/>
       <w:numFmt w:val="decimal"/>
-      <w:pStyle w:val="Titolo5"/>
+      <w:pStyle w:val="Heading5"/>
       <w:lvlText w:val="%1.%2.%3.%4.%5"/>
       <w:lvlJc w:val="left"/>
       <w:pPr>
@@ -2568,7 +2994,7 @@
     <w:lvl w:ilvl="5">
       <w:start w:val="1"/>
       <w:numFmt w:val="decimal"/>
-      <w:pStyle w:val="Titolo6"/>
+      <w:pStyle w:val="Heading6"/>
       <w:lvlText w:val="%1.%2.%3.%4.%5.%6"/>
       <w:lvlJc w:val="left"/>
       <w:pPr>
@@ -2581,7 +3007,7 @@
     <w:lvl w:ilvl="6">
       <w:start w:val="1"/>
       <w:numFmt w:val="decimal"/>
-      <w:pStyle w:val="Titolo7"/>
+      <w:pStyle w:val="Heading7"/>
       <w:lvlText w:val="%1.%2.%3.%4.%5.%6.%7"/>
       <w:lvlJc w:val="left"/>
       <w:pPr>
@@ -2594,7 +3020,7 @@
     <w:lvl w:ilvl="7">
       <w:start w:val="1"/>
       <w:numFmt w:val="decimal"/>
-      <w:pStyle w:val="Titolo8"/>
+      <w:pStyle w:val="Heading8"/>
       <w:lvlText w:val="%1.%2.%3.%4.%5.%6.%7.%8"/>
       <w:lvlJc w:val="left"/>
       <w:pPr>
@@ -2607,7 +3033,7 @@
     <w:lvl w:ilvl="8">
       <w:start w:val="1"/>
       <w:numFmt w:val="decimal"/>
-      <w:pStyle w:val="Titolo9"/>
+      <w:pStyle w:val="Heading9"/>
       <w:lvlText w:val="%1.%2.%3.%4.%5.%6.%7.%8.%9"/>
       <w:lvlJc w:val="left"/>
       <w:pPr>
@@ -2901,7 +3327,7 @@
 </file>
 
 <file path=word/styles.xml><?xml version="1.0" encoding="utf-8"?>
-<w:styles xmlns:mc="http://schemas.openxmlformats.org/markup-compatibility/2006" xmlns:r="http://schemas.openxmlformats.org/officeDocument/2006/relationships" xmlns:w="http://schemas.openxmlformats.org/wordprocessingml/2006/main" xmlns:w14="http://schemas.microsoft.com/office/word/2010/wordml" xmlns:w15="http://schemas.microsoft.com/office/word/2012/wordml" xmlns:w16se="http://schemas.microsoft.com/office/word/2015/wordml/symex" mc:Ignorable="w14 w15 w16se">
+<w:styles xmlns:mc="http://schemas.openxmlformats.org/markup-compatibility/2006" xmlns:r="http://schemas.openxmlformats.org/officeDocument/2006/relationships" xmlns:w="http://schemas.openxmlformats.org/wordprocessingml/2006/main" xmlns:w14="http://schemas.microsoft.com/office/word/2010/wordml" xmlns:w15="http://schemas.microsoft.com/office/word/2012/wordml" mc:Ignorable="w14 w15">
   <w:docDefaults>
     <w:rPrDefault>
       <w:rPr>
@@ -2917,7 +3343,7 @@
       </w:pPr>
     </w:pPrDefault>
   </w:docDefaults>
-  <w:latentStyles w:defLockedState="0" w:defUIPriority="99" w:defSemiHidden="0" w:defUnhideWhenUsed="0" w:defQFormat="0" w:count="375">
+  <w:latentStyles w:defLockedState="0" w:defUIPriority="99" w:defSemiHidden="0" w:defUnhideWhenUsed="0" w:defQFormat="0" w:count="371">
     <w:lsdException w:name="Normal" w:uiPriority="0" w:qFormat="1"/>
     <w:lsdException w:name="heading 1" w:uiPriority="9" w:qFormat="1"/>
     <w:lsdException w:name="heading 2" w:semiHidden="1" w:uiPriority="9" w:unhideWhenUsed="1" w:qFormat="1"/>
@@ -3289,20 +3715,16 @@
     <w:lsdException w:name="List Table 5 Dark Accent 6" w:uiPriority="50"/>
     <w:lsdException w:name="List Table 6 Colorful Accent 6" w:uiPriority="51"/>
     <w:lsdException w:name="List Table 7 Colorful Accent 6" w:uiPriority="52"/>
-    <w:lsdException w:name="Mention" w:semiHidden="1" w:unhideWhenUsed="1"/>
-    <w:lsdException w:name="Smart Hyperlink" w:semiHidden="1" w:unhideWhenUsed="1"/>
-    <w:lsdException w:name="Hashtag" w:semiHidden="1" w:unhideWhenUsed="1"/>
-    <w:lsdException w:name="Unresolved Mention" w:semiHidden="1" w:unhideWhenUsed="1"/>
   </w:latentStyles>
-  <w:style w:type="paragraph" w:default="1" w:styleId="Normale">
+  <w:style w:type="paragraph" w:default="1" w:styleId="Normal">
     <w:name w:val="Normal"/>
     <w:qFormat/>
   </w:style>
-  <w:style w:type="paragraph" w:styleId="Titolo1">
+  <w:style w:type="paragraph" w:styleId="Heading1">
     <w:name w:val="heading 1"/>
-    <w:basedOn w:val="Normale"/>
-    <w:next w:val="Normale"/>
-    <w:link w:val="Titolo1Carattere"/>
+    <w:basedOn w:val="Normal"/>
+    <w:next w:val="Normal"/>
+    <w:link w:val="Heading1Char"/>
     <w:uiPriority w:val="9"/>
     <w:qFormat/>
     <w:rsid w:val="00A62E84"/>
@@ -3322,11 +3744,11 @@
       <w:szCs w:val="32"/>
     </w:rPr>
   </w:style>
-  <w:style w:type="paragraph" w:styleId="Titolo2">
+  <w:style w:type="paragraph" w:styleId="Heading2">
     <w:name w:val="heading 2"/>
-    <w:basedOn w:val="Normale"/>
-    <w:next w:val="Normale"/>
-    <w:link w:val="Titolo2Carattere"/>
+    <w:basedOn w:val="Normal"/>
+    <w:next w:val="Normal"/>
+    <w:link w:val="Heading2Char"/>
     <w:uiPriority w:val="9"/>
     <w:unhideWhenUsed/>
     <w:qFormat/>
@@ -3348,11 +3770,11 @@
       <w:szCs w:val="26"/>
     </w:rPr>
   </w:style>
-  <w:style w:type="paragraph" w:styleId="Titolo3">
+  <w:style w:type="paragraph" w:styleId="Heading3">
     <w:name w:val="heading 3"/>
-    <w:basedOn w:val="Normale"/>
-    <w:next w:val="Normale"/>
-    <w:link w:val="Titolo3Carattere"/>
+    <w:basedOn w:val="Normal"/>
+    <w:next w:val="Normal"/>
+    <w:link w:val="Heading3Char"/>
     <w:uiPriority w:val="9"/>
     <w:unhideWhenUsed/>
     <w:qFormat/>
@@ -3374,11 +3796,11 @@
       <w:szCs w:val="24"/>
     </w:rPr>
   </w:style>
-  <w:style w:type="paragraph" w:styleId="Titolo4">
+  <w:style w:type="paragraph" w:styleId="Heading4">
     <w:name w:val="heading 4"/>
-    <w:basedOn w:val="Normale"/>
-    <w:next w:val="Normale"/>
-    <w:link w:val="Titolo4Carattere"/>
+    <w:basedOn w:val="Normal"/>
+    <w:next w:val="Normal"/>
+    <w:link w:val="Heading4Char"/>
     <w:uiPriority w:val="9"/>
     <w:semiHidden/>
     <w:unhideWhenUsed/>
@@ -3401,11 +3823,11 @@
       <w:color w:val="2E74B5" w:themeColor="accent1" w:themeShade="BF"/>
     </w:rPr>
   </w:style>
-  <w:style w:type="paragraph" w:styleId="Titolo5">
+  <w:style w:type="paragraph" w:styleId="Heading5">
     <w:name w:val="heading 5"/>
-    <w:basedOn w:val="Normale"/>
-    <w:next w:val="Normale"/>
-    <w:link w:val="Titolo5Carattere"/>
+    <w:basedOn w:val="Normal"/>
+    <w:next w:val="Normal"/>
+    <w:link w:val="Heading5Char"/>
     <w:uiPriority w:val="9"/>
     <w:semiHidden/>
     <w:unhideWhenUsed/>
@@ -3426,11 +3848,11 @@
       <w:color w:val="2E74B5" w:themeColor="accent1" w:themeShade="BF"/>
     </w:rPr>
   </w:style>
-  <w:style w:type="paragraph" w:styleId="Titolo6">
+  <w:style w:type="paragraph" w:styleId="Heading6">
     <w:name w:val="heading 6"/>
-    <w:basedOn w:val="Normale"/>
-    <w:next w:val="Normale"/>
-    <w:link w:val="Titolo6Carattere"/>
+    <w:basedOn w:val="Normal"/>
+    <w:next w:val="Normal"/>
+    <w:link w:val="Heading6Char"/>
     <w:uiPriority w:val="9"/>
     <w:semiHidden/>
     <w:unhideWhenUsed/>
@@ -3451,11 +3873,11 @@
       <w:color w:val="1F4D78" w:themeColor="accent1" w:themeShade="7F"/>
     </w:rPr>
   </w:style>
-  <w:style w:type="paragraph" w:styleId="Titolo7">
+  <w:style w:type="paragraph" w:styleId="Heading7">
     <w:name w:val="heading 7"/>
-    <w:basedOn w:val="Normale"/>
-    <w:next w:val="Normale"/>
-    <w:link w:val="Titolo7Carattere"/>
+    <w:basedOn w:val="Normal"/>
+    <w:next w:val="Normal"/>
+    <w:link w:val="Heading7Char"/>
     <w:uiPriority w:val="9"/>
     <w:semiHidden/>
     <w:unhideWhenUsed/>
@@ -3478,11 +3900,11 @@
       <w:color w:val="1F4D78" w:themeColor="accent1" w:themeShade="7F"/>
     </w:rPr>
   </w:style>
-  <w:style w:type="paragraph" w:styleId="Titolo8">
+  <w:style w:type="paragraph" w:styleId="Heading8">
     <w:name w:val="heading 8"/>
-    <w:basedOn w:val="Normale"/>
-    <w:next w:val="Normale"/>
-    <w:link w:val="Titolo8Carattere"/>
+    <w:basedOn w:val="Normal"/>
+    <w:next w:val="Normal"/>
+    <w:link w:val="Heading8Char"/>
     <w:uiPriority w:val="9"/>
     <w:semiHidden/>
     <w:unhideWhenUsed/>
@@ -3505,11 +3927,11 @@
       <w:szCs w:val="21"/>
     </w:rPr>
   </w:style>
-  <w:style w:type="paragraph" w:styleId="Titolo9">
+  <w:style w:type="paragraph" w:styleId="Heading9">
     <w:name w:val="heading 9"/>
-    <w:basedOn w:val="Normale"/>
-    <w:next w:val="Normale"/>
-    <w:link w:val="Titolo9Carattere"/>
+    <w:basedOn w:val="Normal"/>
+    <w:next w:val="Normal"/>
+    <w:link w:val="Heading9Char"/>
     <w:uiPriority w:val="9"/>
     <w:semiHidden/>
     <w:unhideWhenUsed/>
@@ -3534,13 +3956,12 @@
       <w:szCs w:val="21"/>
     </w:rPr>
   </w:style>
-  <w:style w:type="character" w:default="1" w:styleId="Carpredefinitoparagrafo">
+  <w:style w:type="character" w:default="1" w:styleId="DefaultParagraphFont">
     <w:name w:val="Default Paragraph Font"/>
     <w:uiPriority w:val="1"/>
-    <w:semiHidden/>
     <w:unhideWhenUsed/>
   </w:style>
-  <w:style w:type="table" w:default="1" w:styleId="Tabellanormale">
+  <w:style w:type="table" w:default="1" w:styleId="TableNormal">
     <w:name w:val="Normal Table"/>
     <w:uiPriority w:val="99"/>
     <w:semiHidden/>
@@ -3555,16 +3976,16 @@
       </w:tblCellMar>
     </w:tblPr>
   </w:style>
-  <w:style w:type="numbering" w:default="1" w:styleId="Nessunelenco">
+  <w:style w:type="numbering" w:default="1" w:styleId="NoList">
     <w:name w:val="No List"/>
     <w:uiPriority w:val="99"/>
     <w:semiHidden/>
     <w:unhideWhenUsed/>
   </w:style>
-  <w:style w:type="character" w:customStyle="1" w:styleId="Titolo1Carattere">
-    <w:name w:val="Titolo 1 Carattere"/>
-    <w:basedOn w:val="Carpredefinitoparagrafo"/>
-    <w:link w:val="Titolo1"/>
+  <w:style w:type="character" w:customStyle="1" w:styleId="Heading1Char">
+    <w:name w:val="Heading 1 Char"/>
+    <w:basedOn w:val="DefaultParagraphFont"/>
+    <w:link w:val="Heading1"/>
     <w:uiPriority w:val="9"/>
     <w:rsid w:val="00A62E84"/>
     <w:rPr>
@@ -3574,9 +3995,9 @@
       <w:szCs w:val="32"/>
     </w:rPr>
   </w:style>
-  <w:style w:type="character" w:styleId="Collegamentoipertestuale">
+  <w:style w:type="character" w:styleId="Hyperlink">
     <w:name w:val="Hyperlink"/>
-    <w:basedOn w:val="Carpredefinitoparagrafo"/>
+    <w:basedOn w:val="DefaultParagraphFont"/>
     <w:uiPriority w:val="99"/>
     <w:unhideWhenUsed/>
     <w:rsid w:val="007C6DF9"/>
@@ -3585,10 +4006,10 @@
       <w:u w:val="single"/>
     </w:rPr>
   </w:style>
-  <w:style w:type="character" w:customStyle="1" w:styleId="Titolo2Carattere">
-    <w:name w:val="Titolo 2 Carattere"/>
-    <w:basedOn w:val="Carpredefinitoparagrafo"/>
-    <w:link w:val="Titolo2"/>
+  <w:style w:type="character" w:customStyle="1" w:styleId="Heading2Char">
+    <w:name w:val="Heading 2 Char"/>
+    <w:basedOn w:val="DefaultParagraphFont"/>
+    <w:link w:val="Heading2"/>
     <w:uiPriority w:val="9"/>
     <w:rsid w:val="00B94561"/>
     <w:rPr>
@@ -3598,10 +4019,10 @@
       <w:szCs w:val="26"/>
     </w:rPr>
   </w:style>
-  <w:style w:type="character" w:customStyle="1" w:styleId="Titolo3Carattere">
-    <w:name w:val="Titolo 3 Carattere"/>
-    <w:basedOn w:val="Carpredefinitoparagrafo"/>
-    <w:link w:val="Titolo3"/>
+  <w:style w:type="character" w:customStyle="1" w:styleId="Heading3Char">
+    <w:name w:val="Heading 3 Char"/>
+    <w:basedOn w:val="DefaultParagraphFont"/>
+    <w:link w:val="Heading3"/>
     <w:uiPriority w:val="9"/>
     <w:rsid w:val="00764474"/>
     <w:rPr>
@@ -3611,10 +4032,10 @@
       <w:szCs w:val="24"/>
     </w:rPr>
   </w:style>
-  <w:style w:type="character" w:customStyle="1" w:styleId="Titolo4Carattere">
-    <w:name w:val="Titolo 4 Carattere"/>
-    <w:basedOn w:val="Carpredefinitoparagrafo"/>
-    <w:link w:val="Titolo4"/>
+  <w:style w:type="character" w:customStyle="1" w:styleId="Heading4Char">
+    <w:name w:val="Heading 4 Char"/>
+    <w:basedOn w:val="DefaultParagraphFont"/>
+    <w:link w:val="Heading4"/>
     <w:uiPriority w:val="9"/>
     <w:semiHidden/>
     <w:rsid w:val="006526B6"/>
@@ -3625,10 +4046,10 @@
       <w:color w:val="2E74B5" w:themeColor="accent1" w:themeShade="BF"/>
     </w:rPr>
   </w:style>
-  <w:style w:type="character" w:customStyle="1" w:styleId="Titolo5Carattere">
-    <w:name w:val="Titolo 5 Carattere"/>
-    <w:basedOn w:val="Carpredefinitoparagrafo"/>
-    <w:link w:val="Titolo5"/>
+  <w:style w:type="character" w:customStyle="1" w:styleId="Heading5Char">
+    <w:name w:val="Heading 5 Char"/>
+    <w:basedOn w:val="DefaultParagraphFont"/>
+    <w:link w:val="Heading5"/>
     <w:uiPriority w:val="9"/>
     <w:semiHidden/>
     <w:rsid w:val="006526B6"/>
@@ -3637,10 +4058,10 @@
       <w:color w:val="2E74B5" w:themeColor="accent1" w:themeShade="BF"/>
     </w:rPr>
   </w:style>
-  <w:style w:type="character" w:customStyle="1" w:styleId="Titolo6Carattere">
-    <w:name w:val="Titolo 6 Carattere"/>
-    <w:basedOn w:val="Carpredefinitoparagrafo"/>
-    <w:link w:val="Titolo6"/>
+  <w:style w:type="character" w:customStyle="1" w:styleId="Heading6Char">
+    <w:name w:val="Heading 6 Char"/>
+    <w:basedOn w:val="DefaultParagraphFont"/>
+    <w:link w:val="Heading6"/>
     <w:uiPriority w:val="9"/>
     <w:semiHidden/>
     <w:rsid w:val="006526B6"/>
@@ -3649,10 +4070,10 @@
       <w:color w:val="1F4D78" w:themeColor="accent1" w:themeShade="7F"/>
     </w:rPr>
   </w:style>
-  <w:style w:type="character" w:customStyle="1" w:styleId="Titolo7Carattere">
-    <w:name w:val="Titolo 7 Carattere"/>
-    <w:basedOn w:val="Carpredefinitoparagrafo"/>
-    <w:link w:val="Titolo7"/>
+  <w:style w:type="character" w:customStyle="1" w:styleId="Heading7Char">
+    <w:name w:val="Heading 7 Char"/>
+    <w:basedOn w:val="DefaultParagraphFont"/>
+    <w:link w:val="Heading7"/>
     <w:uiPriority w:val="9"/>
     <w:semiHidden/>
     <w:rsid w:val="006526B6"/>
@@ -3663,10 +4084,10 @@
       <w:color w:val="1F4D78" w:themeColor="accent1" w:themeShade="7F"/>
     </w:rPr>
   </w:style>
-  <w:style w:type="character" w:customStyle="1" w:styleId="Titolo8Carattere">
-    <w:name w:val="Titolo 8 Carattere"/>
-    <w:basedOn w:val="Carpredefinitoparagrafo"/>
-    <w:link w:val="Titolo8"/>
+  <w:style w:type="character" w:customStyle="1" w:styleId="Heading8Char">
+    <w:name w:val="Heading 8 Char"/>
+    <w:basedOn w:val="DefaultParagraphFont"/>
+    <w:link w:val="Heading8"/>
     <w:uiPriority w:val="9"/>
     <w:semiHidden/>
     <w:rsid w:val="006526B6"/>
@@ -3677,10 +4098,10 @@
       <w:szCs w:val="21"/>
     </w:rPr>
   </w:style>
-  <w:style w:type="character" w:customStyle="1" w:styleId="Titolo9Carattere">
-    <w:name w:val="Titolo 9 Carattere"/>
-    <w:basedOn w:val="Carpredefinitoparagrafo"/>
-    <w:link w:val="Titolo9"/>
+  <w:style w:type="character" w:customStyle="1" w:styleId="Heading9Char">
+    <w:name w:val="Heading 9 Char"/>
+    <w:basedOn w:val="DefaultParagraphFont"/>
+    <w:link w:val="Heading9"/>
     <w:uiPriority w:val="9"/>
     <w:semiHidden/>
     <w:rsid w:val="006526B6"/>
@@ -3695,7 +4116,7 @@
   </w:style>
   <w:style w:type="paragraph" w:customStyle="1" w:styleId="EndNoteBibliographyTitle">
     <w:name w:val="EndNote Bibliography Title"/>
-    <w:basedOn w:val="Normale"/>
+    <w:basedOn w:val="Normal"/>
     <w:link w:val="EndNoteBibliographyTitleChar"/>
     <w:rsid w:val="00DD448C"/>
     <w:pPr>
@@ -3710,7 +4131,7 @@
   </w:style>
   <w:style w:type="character" w:customStyle="1" w:styleId="EndNoteBibliographyTitleChar">
     <w:name w:val="EndNote Bibliography Title Char"/>
-    <w:basedOn w:val="Carpredefinitoparagrafo"/>
+    <w:basedOn w:val="DefaultParagraphFont"/>
     <w:link w:val="EndNoteBibliographyTitle"/>
     <w:rsid w:val="00DD448C"/>
     <w:rPr>
@@ -3721,7 +4142,7 @@
   </w:style>
   <w:style w:type="paragraph" w:customStyle="1" w:styleId="EndNoteBibliography">
     <w:name w:val="EndNote Bibliography"/>
-    <w:basedOn w:val="Normale"/>
+    <w:basedOn w:val="Normal"/>
     <w:link w:val="EndNoteBibliographyChar"/>
     <w:rsid w:val="00DD448C"/>
     <w:pPr>
@@ -3735,7 +4156,7 @@
   </w:style>
   <w:style w:type="character" w:customStyle="1" w:styleId="EndNoteBibliographyChar">
     <w:name w:val="EndNote Bibliography Char"/>
-    <w:basedOn w:val="Carpredefinitoparagrafo"/>
+    <w:basedOn w:val="DefaultParagraphFont"/>
     <w:link w:val="EndNoteBibliography"/>
     <w:rsid w:val="00DD448C"/>
     <w:rPr>
@@ -3744,9 +4165,9 @@
       <w:lang w:val="en-US"/>
     </w:rPr>
   </w:style>
-  <w:style w:type="character" w:styleId="Riferimentodelicato">
+  <w:style w:type="character" w:styleId="SubtleReference">
     <w:name w:val="Subtle Reference"/>
-    <w:basedOn w:val="Carpredefinitoparagrafo"/>
+    <w:basedOn w:val="DefaultParagraphFont"/>
     <w:uiPriority w:val="31"/>
     <w:qFormat/>
     <w:rsid w:val="00DD448C"/>
@@ -3755,9 +4176,9 @@
       <w:color w:val="5A5A5A" w:themeColor="text1" w:themeTint="A5"/>
     </w:rPr>
   </w:style>
-  <w:style w:type="character" w:styleId="Menzionenonrisolta">
+  <w:style w:type="character" w:customStyle="1" w:styleId="UnresolvedMention">
     <w:name w:val="Unresolved Mention"/>
-    <w:basedOn w:val="Carpredefinitoparagrafo"/>
+    <w:basedOn w:val="DefaultParagraphFont"/>
     <w:uiPriority w:val="99"/>
     <w:semiHidden/>
     <w:unhideWhenUsed/>

</xml_diff>

<commit_message>
Thursday methodology changes from Uni
</commit_message>
<xml_diff>
--- a/shared docs/Chapter 2 - Methodology.docx
+++ b/shared docs/Chapter 2 - Methodology.docx
@@ -8,37 +8,6 @@
           <w:color w:val="1F4E79" w:themeColor="accent1" w:themeShade="80"/>
         </w:rPr>
       </w:pPr>
-      <w:r>
-        <w:rPr>
-          <w:color w:val="1F4E79" w:themeColor="accent1" w:themeShade="80"/>
-        </w:rPr>
-        <w:fldChar w:fldCharType="begin"/>
-      </w:r>
-      <w:r>
-        <w:rPr>
-          <w:color w:val="1F4E79" w:themeColor="accent1" w:themeShade="80"/>
-        </w:rPr>
-        <w:instrText xml:space="preserve"> ADDIN EN.CITE &lt;EndNote&gt;&lt;Cite&gt;&lt;Author&gt;Smout&lt;/Author&gt;&lt;Year&gt;1997&lt;/Year&gt;&lt;RecNum&gt;63&lt;/RecNum&gt;&lt;DisplayText&gt;(Smout 1997)&lt;/DisplayText&gt;&lt;record&gt;&lt;rec-number&gt;63&lt;/rec-number&gt;&lt;foreign-keys&gt;&lt;key app="EN" db-id="arwpz50tppf20qes0adx5aztet0w9xtartsd" timestamp="1507736588"&gt;63&lt;/key&gt;&lt;/foreign-keys&gt;&lt;ref-type name="Edited Book"&gt;28&lt;/ref-type&gt;&lt;contributors&gt;&lt;authors&gt;&lt;author&gt;Smout, T. C.&lt;/author&gt;&lt;/authors&gt;&lt;/contributors&gt;&lt;titles&gt;&lt;title&gt;Scottish Woodland History&lt;/title&gt;&lt;/titles&gt;&lt;pages&gt;206&lt;/pages&gt;&lt;edition&gt;1st&lt;/edition&gt;&lt;dates&gt;&lt;year&gt;1997&lt;/year&gt;&lt;/dates&gt;&lt;publisher&gt;Scottish Cultural Press - Edinburgh&lt;/publisher&gt;&lt;isbn&gt;1898218536&lt;/isbn&gt;&lt;urls&gt;&lt;/urls&gt;&lt;/record&gt;&lt;/Cite&gt;&lt;/EndNote&gt;</w:instrText>
-      </w:r>
-      <w:r>
-        <w:rPr>
-          <w:color w:val="1F4E79" w:themeColor="accent1" w:themeShade="80"/>
-        </w:rPr>
-        <w:fldChar w:fldCharType="separate"/>
-      </w:r>
-      <w:r>
-        <w:rPr>
-          <w:noProof/>
-          <w:color w:val="1F4E79" w:themeColor="accent1" w:themeShade="80"/>
-        </w:rPr>
-        <w:t>(Smout 1997)</w:t>
-      </w:r>
-      <w:r>
-        <w:rPr>
-          <w:color w:val="1F4E79" w:themeColor="accent1" w:themeShade="80"/>
-        </w:rPr>
-        <w:fldChar w:fldCharType="end"/>
-      </w:r>
       <w:r>
         <w:rPr>
           <w:color w:val="1F4E79" w:themeColor="accent1" w:themeShade="80"/>
@@ -1161,12 +1130,45 @@
     </w:p>
     <w:p>
       <w:r>
-        <w:t>“The vocabulary of an upland forester draws irresistible comparisons with agriculture. Afforestation of a bare hillside requires fencing, the elimination of wildlife such as hares and deer (regarded as vermin), deep ploughing and drainage, planting, fertilising and weeding. Today’s foresters talk of rotations, crops and harvests. Their crops have become steadily more dependent on a single, alien species, the Sitka spruce, with lodgepole pine used where the ground is poorest. Tree-breeding programmes are also ensuring that the genetic base of the plants used will steadily decrease. Blanket afforestation consists of even aged conifer monocultures, that are harvested and replanted, like any crop of surplus grain, except that the trees take decades to grow.</w:t>
-      </w:r>
-    </w:p>
-    <w:p>
-      <w:r>
-        <w:t xml:space="preserve">The second basic ingredient of British forestry is that the rapid expansion of coniferous plantations has occurred on land where tree growth is least satisfactory – in the uplands. This was due to avoid competition with agriculture, as the production of food was seen to be of key importance, and to take place on cheap land and on a large scale, to reduce unit costs. As to 1986, 34% of hill, moor and rough grazing in Scotland had been afforested (source: NCC 1986). </w:t>
+        <w:t xml:space="preserve">“The vocabulary of an upland forester draws irresistible comparisons with agriculture. Afforestation of a bare hillside requires fencing, the elimination of wildlife such as hares and deer (regarded as vermin), deep ploughing and drainage, planting, fertilising and weeding. Today’s foresters talk of rotations, crops and harvests. Their crops have become steadily more dependent on a single, alien species, the Sitka spruce, with lodgepole pine used where the ground is poorest. Tree-breeding programmes are also ensuring that the genetic base of the plants used will steadily decrease. Blanket afforestation consists of even aged conifer </w:t>
+      </w:r>
+      <w:r>
+        <w:t>monocultures that</w:t>
+      </w:r>
+      <w:r>
+        <w:t xml:space="preserve"> are harvested and replanted, like any crop of surplus grain, except that</w:t>
+      </w:r>
+      <w:r>
+        <w:t xml:space="preserve"> the trees take decades to grow. </w:t>
+      </w:r>
+    </w:p>
+    <w:p>
+      <w:r>
+        <w:t>The second basic ingredient of British forestry is that the rapid expansion of coniferous plantations has occurred on land where tree growth is least satisfactory – in the uplands. This was due to avoid competition with agriculture, as the production of food was seen to be of key importance, and to take place on cheap land and on a large scale, to reduce unit costs. As to 1986, 34% of hill, moor and rough grazing in Scotland had been af</w:t>
+      </w:r>
+      <w:r>
+        <w:t xml:space="preserve">forested” </w:t>
+      </w:r>
+      <w:r>
+        <w:fldChar w:fldCharType="begin"/>
+      </w:r>
+      <w:r>
+        <w:instrText xml:space="preserve"> ADDIN EN.CITE &lt;EndNote&gt;&lt;Cite&gt;&lt;Author&gt;Tompkins&lt;/Author&gt;&lt;Year&gt;1989&lt;/Year&gt;&lt;RecNum&gt;60&lt;/RecNum&gt;&lt;DisplayText&gt;(Tompkins 1989)&lt;/DisplayText&gt;&lt;record&gt;&lt;rec-number&gt;60&lt;/rec-number&gt;&lt;foreign-keys&gt;&lt;key app="EN" db-id="arwpz50tppf20qes0adx5aztet0w9xtartsd" timestamp="1507118191"&gt;60&lt;/key&gt;&lt;/foreign-keys&gt;&lt;ref-type name="Book"&gt;6&lt;/ref-type&gt;&lt;contributors&gt;&lt;authors&gt;&lt;author&gt;Tompkins, S.&lt;/author&gt;&lt;/authors&gt;&lt;/contributors&gt;&lt;titles&gt;&lt;title&gt;Forestry in crisis: the battle for the hills&lt;/title&gt;&lt;/titles&gt;&lt;pages&gt;192&lt;/pages&gt;&lt;dates&gt;&lt;year&gt;1989&lt;/year&gt;&lt;/dates&gt;&lt;publisher&gt;Christopher Helm&lt;/publisher&gt;&lt;isbn&gt;9780747032069&lt;/isbn&gt;&lt;urls&gt;&lt;/urls&gt;&lt;/record&gt;&lt;/Cite&gt;&lt;/EndNote&gt;</w:instrText>
+      </w:r>
+      <w:r>
+        <w:fldChar w:fldCharType="separate"/>
+      </w:r>
+      <w:r>
+        <w:rPr>
+          <w:noProof/>
+        </w:rPr>
+        <w:t>(Tompkins 1989)</w:t>
+      </w:r>
+      <w:r>
+        <w:fldChar w:fldCharType="end"/>
+      </w:r>
+      <w:r>
+        <w:t xml:space="preserve">. </w:t>
       </w:r>
     </w:p>
     <w:p>
@@ -1239,7 +1241,10 @@
       </w:r>
       <w:r>
         <w:lastRenderedPageBreak/>
-        <w:t>undisturbed soil, so that ridges</w:t>
+        <w:t>undisturbed soil;</w:t>
+      </w:r>
+      <w:r>
+        <w:t xml:space="preserve"> ridges</w:t>
       </w:r>
       <w:r>
         <w:t xml:space="preserve"> lay at 1.9 m from each other. Trees were planted at a distance of 1.9 m on the ridges, so that the total number of trees was of 2770 trees/ha </w:t>
@@ -1671,7 +1676,6 @@
       </w:r>
     </w:p>
     <w:p>
-      <w:bookmarkStart w:id="0" w:name="_GoBack"/>
       <w:r>
         <w:t xml:space="preserve">Topographic description (Clement paper, </w:t>
       </w:r>
@@ -1684,7 +1688,6 @@
         <w:t>).</w:t>
       </w:r>
     </w:p>
-    <w:bookmarkEnd w:id="0"/>
     <w:p>
       <w:r>
         <w:t>Rationale of forest plantation: Jarvis jpg from carbon experiment.</w:t>
@@ -1922,22 +1925,39 @@
         <w:t xml:space="preserve"> of fore</w:t>
       </w:r>
       <w:r>
-        <w:t>st cover. A storm in ???? caused a major damage at the C site. As a result,</w:t>
-      </w:r>
-      <w:r>
-        <w:t xml:space="preserve"> the C plot could show different soil and air temperature than the T plot due to</w:t>
-      </w:r>
-      <w:r>
-        <w:t xml:space="preserve"> the</w:t>
-      </w:r>
-      <w:r>
-        <w:t xml:space="preserve"> reduced</w:t>
-      </w:r>
-      <w:r>
-        <w:t xml:space="preserve"> forest cover</w:t>
-      </w:r>
-      <w:r>
-        <w:t>, especially</w:t>
+        <w:t xml:space="preserve">st cover. A storm in </w:t>
+      </w:r>
+      <w:r>
+        <w:t>2014?</w:t>
+      </w:r>
+      <w:r>
+        <w:t xml:space="preserve"> </w:t>
+      </w:r>
+      <w:proofErr w:type="gramStart"/>
+      <w:r>
+        <w:t>caused</w:t>
+      </w:r>
+      <w:proofErr w:type="gramEnd"/>
+      <w:r>
+        <w:t xml:space="preserve"> a </w:t>
+      </w:r>
+      <w:r>
+        <w:t>notable</w:t>
+      </w:r>
+      <w:r>
+        <w:t xml:space="preserve"> damage at the C site. As a result,</w:t>
+      </w:r>
+      <w:r>
+        <w:t xml:space="preserve"> even if the installed collectors did not suffer damages,</w:t>
+      </w:r>
+      <w:r>
+        <w:t xml:space="preserve"> the C plot </w:t>
+      </w:r>
+      <w:r>
+        <w:t xml:space="preserve">forest cover is locally less dense and </w:t>
+      </w:r>
+      <w:r>
+        <w:t>could show different soil and air temperature than the T plot, especially</w:t>
       </w:r>
       <w:r>
         <w:t xml:space="preserve"> in the subplot</w:t>
@@ -2165,7 +2185,21 @@
         <w:t xml:space="preserve"> drain through</w:t>
       </w:r>
       <w:r>
-        <w:t xml:space="preserve"> a central sieve (r=12,25 cm) which works as a filter, retaining litter </w:t>
+        <w:t xml:space="preserve"> a central </w:t>
+      </w:r>
+      <w:r>
+        <w:t>colander</w:t>
+      </w:r>
+      <w:r>
+        <w:t xml:space="preserve"> (r=12</w:t>
+      </w:r>
+      <w:proofErr w:type="gramStart"/>
+      <w:r>
+        <w:t>,25</w:t>
+      </w:r>
+      <w:proofErr w:type="gramEnd"/>
+      <w:r>
+        <w:t xml:space="preserve"> cm) which works as a filter, retaining litter </w:t>
       </w:r>
       <w:r>
         <w:t>or other undesired objects or animals to</w:t>
@@ -2209,78 +2243,989 @@
       </w:r>
       <w:proofErr w:type="spellEnd"/>
       <w:r>
-        <w:t xml:space="preserve"> deposition by dividing each water volume by the total surface projection of the gutters (each gutter has slightly different </w:t>
-      </w:r>
-      <w:r>
-        <w:t>gradient)</w:t>
-      </w:r>
-      <w:r>
-        <w:t xml:space="preserve"> and the sieve</w:t>
+        <w:t xml:space="preserve"> deposition by dividing each water volume by the total surface projection of the gutters and the </w:t>
+      </w:r>
+      <w:r>
+        <w:t>colander</w:t>
       </w:r>
       <w:r>
         <w:t>, as follows:</w:t>
       </w:r>
     </w:p>
     <w:p>
-      <w:r>
+      <m:oMathPara>
+        <m:oMath>
+          <m:sSub>
+            <m:sSubPr>
+              <m:ctrlPr>
+                <w:rPr>
+                  <w:rFonts w:ascii="Cambria Math" w:hAnsi="Cambria Math"/>
+                  <w:i/>
+                </w:rPr>
+              </m:ctrlPr>
+            </m:sSubPr>
+            <m:e>
+              <m:r>
+                <w:rPr>
+                  <w:rFonts w:ascii="Cambria Math" w:hAnsi="Cambria Math"/>
+                </w:rPr>
+                <m:t>T</m:t>
+              </m:r>
+              <m:r>
+                <w:rPr>
+                  <w:rFonts w:ascii="Cambria Math" w:hAnsi="Cambria Math"/>
+                </w:rPr>
+                <m:t>F</m:t>
+              </m:r>
+            </m:e>
+            <m:sub>
+              <m:r>
+                <w:rPr>
+                  <w:rFonts w:ascii="Cambria Math" w:hAnsi="Cambria Math"/>
+                </w:rPr>
+                <m:t>mean</m:t>
+              </m:r>
+            </m:sub>
+          </m:sSub>
+          <m:r>
+            <w:rPr>
+              <w:rFonts w:ascii="Cambria Math" w:hAnsi="Cambria Math"/>
+            </w:rPr>
+            <m:t>/ha</m:t>
+          </m:r>
+          <m:r>
+            <w:rPr>
+              <w:rFonts w:ascii="Cambria Math" w:hAnsi="Cambria Math"/>
+            </w:rPr>
+            <m:t>=</m:t>
+          </m:r>
+          <m:d>
+            <m:dPr>
+              <m:ctrlPr>
+                <w:rPr>
+                  <w:rFonts w:ascii="Cambria Math" w:hAnsi="Cambria Math"/>
+                  <w:i/>
+                </w:rPr>
+              </m:ctrlPr>
+            </m:dPr>
+            <m:e>
+              <m:f>
+                <m:fPr>
+                  <m:ctrlPr>
+                    <w:rPr>
+                      <w:rFonts w:ascii="Cambria Math" w:hAnsi="Cambria Math"/>
+                      <w:i/>
+                    </w:rPr>
+                  </m:ctrlPr>
+                </m:fPr>
+                <m:num>
+                  <m:nary>
+                    <m:naryPr>
+                      <m:chr m:val="∑"/>
+                      <m:limLoc m:val="undOvr"/>
+                      <m:grow m:val="1"/>
+                      <m:ctrlPr>
+                        <w:rPr>
+                          <w:rFonts w:ascii="Cambria Math" w:hAnsi="Cambria Math"/>
+                          <w:i/>
+                        </w:rPr>
+                      </m:ctrlPr>
+                    </m:naryPr>
+                    <m:sub>
+                      <m:r>
+                        <w:rPr>
+                          <w:rFonts w:ascii="Cambria Math" w:hAnsi="Cambria Math"/>
+                        </w:rPr>
+                        <m:t>i=1</m:t>
+                      </m:r>
+                    </m:sub>
+                    <m:sup>
+                      <m:r>
+                        <w:rPr>
+                          <w:rFonts w:ascii="Cambria Math" w:hAnsi="Cambria Math"/>
+                        </w:rPr>
+                        <m:t>n</m:t>
+                      </m:r>
+                    </m:sup>
+                    <m:e>
+                      <m:f>
+                        <m:fPr>
+                          <m:ctrlPr>
+                            <w:rPr>
+                              <w:rFonts w:ascii="Cambria Math" w:hAnsi="Cambria Math"/>
+                              <w:i/>
+                            </w:rPr>
+                          </m:ctrlPr>
+                        </m:fPr>
+                        <m:num>
+                          <m:sSub>
+                            <m:sSubPr>
+                              <m:ctrlPr>
+                                <w:rPr>
+                                  <w:rFonts w:ascii="Cambria Math" w:hAnsi="Cambria Math"/>
+                                  <w:i/>
+                                </w:rPr>
+                              </m:ctrlPr>
+                            </m:sSubPr>
+                            <m:e>
+                              <m:r>
+                                <w:rPr>
+                                  <w:rFonts w:ascii="Cambria Math" w:hAnsi="Cambria Math"/>
+                                </w:rPr>
+                                <m:t>V</m:t>
+                              </m:r>
+                            </m:e>
+                            <m:sub>
+                              <m:r>
+                                <w:rPr>
+                                  <w:rFonts w:ascii="Cambria Math" w:hAnsi="Cambria Math"/>
+                                </w:rPr>
+                                <m:t>i</m:t>
+                              </m:r>
+                            </m:sub>
+                          </m:sSub>
+                        </m:num>
+                        <m:den>
+                          <m:sSub>
+                            <m:sSubPr>
+                              <m:ctrlPr>
+                                <w:rPr>
+                                  <w:rFonts w:ascii="Cambria Math" w:hAnsi="Cambria Math"/>
+                                  <w:i/>
+                                </w:rPr>
+                              </m:ctrlPr>
+                            </m:sSubPr>
+                            <m:e>
+                              <m:r>
+                                <w:rPr>
+                                  <w:rFonts w:ascii="Cambria Math" w:hAnsi="Cambria Math"/>
+                                </w:rPr>
+                                <m:t>x</m:t>
+                              </m:r>
+                            </m:e>
+                            <m:sub>
+                              <m:r>
+                                <w:rPr>
+                                  <w:rFonts w:ascii="Cambria Math" w:hAnsi="Cambria Math"/>
+                                </w:rPr>
+                                <m:t>i</m:t>
+                              </m:r>
+                            </m:sub>
+                          </m:sSub>
+                        </m:den>
+                      </m:f>
+                    </m:e>
+                  </m:nary>
+                </m:num>
+                <m:den>
+                  <m:r>
+                    <w:rPr>
+                      <w:rFonts w:ascii="Cambria Math" w:hAnsi="Cambria Math"/>
+                    </w:rPr>
+                    <m:t>n</m:t>
+                  </m:r>
+                </m:den>
+              </m:f>
+            </m:e>
+          </m:d>
+          <m:r>
+            <w:rPr>
+              <w:rFonts w:ascii="Cambria Math" w:hAnsi="Cambria Math"/>
+            </w:rPr>
+            <m:t>×</m:t>
+          </m:r>
+          <m:r>
+            <w:rPr>
+              <w:rFonts w:ascii="Cambria Math" w:hAnsi="Cambria Math"/>
+            </w:rPr>
+            <m:t>10000</m:t>
+          </m:r>
+        </m:oMath>
+      </m:oMathPara>
+    </w:p>
+    <w:p>
+      <w:r>
+        <w:t xml:space="preserve">Where </w:t>
+      </w:r>
+    </w:p>
+    <w:p>
+      <w:r>
+        <w:rPr>
+          <w:i/>
+        </w:rPr>
+        <w:t>n</w:t>
+      </w:r>
+      <w:r>
+        <w:t xml:space="preserve"> = number of </w:t>
+      </w:r>
+      <w:r>
+        <w:t>TF collectors</w:t>
+      </w:r>
+    </w:p>
+    <w:p>
+      <w:proofErr w:type="gramStart"/>
+      <w:r>
+        <w:rPr>
+          <w:i/>
+        </w:rPr>
+        <w:t>V</w:t>
+      </w:r>
+      <w:r>
+        <w:rPr>
+          <w:i/>
+          <w:vertAlign w:val="subscript"/>
+        </w:rPr>
+        <w:t>i</w:t>
+      </w:r>
+      <w:proofErr w:type="gramEnd"/>
+      <w:r>
+        <w:t xml:space="preserve"> = volume of the </w:t>
+      </w:r>
+      <w:proofErr w:type="spellStart"/>
+      <w:r>
+        <w:t>throughfall</w:t>
+      </w:r>
+      <w:proofErr w:type="spellEnd"/>
+      <w:r>
+        <w:t xml:space="preserve"> as calculated in the </w:t>
+      </w:r>
+      <w:proofErr w:type="spellStart"/>
+      <w:r>
+        <w:rPr>
+          <w:i/>
+        </w:rPr>
+        <w:t>i</w:t>
+      </w:r>
+      <w:proofErr w:type="spellEnd"/>
+      <w:r>
+        <w:t xml:space="preserve"> barrel calculated through </w:t>
+      </w:r>
+      <w:r>
+        <w:t xml:space="preserve">the </w:t>
+      </w:r>
+      <w:r>
+        <w:t xml:space="preserve">calibration formula </w:t>
+      </w:r>
+      <w:r>
+        <w:t>specific of each barrel type</w:t>
+      </w:r>
+      <w:r>
+        <w:t>;</w:t>
+      </w:r>
+    </w:p>
+    <w:p>
+      <m:oMath>
+        <m:sSub>
+          <m:sSubPr>
+            <m:ctrlPr>
+              <w:rPr>
+                <w:rFonts w:ascii="Cambria Math" w:hAnsi="Cambria Math"/>
+                <w:i/>
+              </w:rPr>
+            </m:ctrlPr>
+          </m:sSubPr>
+          <m:e>
+            <m:r>
+              <w:rPr>
+                <w:rFonts w:ascii="Cambria Math" w:hAnsi="Cambria Math"/>
+              </w:rPr>
+              <m:t>x</m:t>
+            </m:r>
+          </m:e>
+          <m:sub>
+            <m:r>
+              <w:rPr>
+                <w:rFonts w:ascii="Cambria Math" w:hAnsi="Cambria Math"/>
+              </w:rPr>
+              <m:t>i</m:t>
+            </m:r>
+          </m:sub>
+        </m:sSub>
+        <m:r>
+          <w:rPr>
+            <w:rFonts w:ascii="Cambria Math" w:hAnsi="Cambria Math"/>
+          </w:rPr>
+          <m:t>≅w*l*</m:t>
+        </m:r>
+        <m:func>
+          <m:funcPr>
+            <m:ctrlPr>
+              <w:rPr>
+                <w:rFonts w:ascii="Cambria Math" w:hAnsi="Cambria Math"/>
+                <w:i/>
+              </w:rPr>
+            </m:ctrlPr>
+          </m:funcPr>
+          <m:fName>
+            <m:r>
+              <m:rPr>
+                <m:sty m:val="p"/>
+              </m:rPr>
+              <w:rPr>
+                <w:rFonts w:ascii="Cambria Math" w:hAnsi="Cambria Math"/>
+              </w:rPr>
+              <m:t>cos</m:t>
+            </m:r>
+          </m:fName>
+          <m:e>
+            <m:r>
+              <w:rPr>
+                <w:rFonts w:ascii="Cambria Math" w:hAnsi="Cambria Math"/>
+              </w:rPr>
+              <m:t>α*2+π</m:t>
+            </m:r>
+            <m:sSup>
+              <m:sSupPr>
+                <m:ctrlPr>
+                  <w:rPr>
+                    <w:rFonts w:ascii="Cambria Math" w:hAnsi="Cambria Math"/>
+                    <w:i/>
+                  </w:rPr>
+                </m:ctrlPr>
+              </m:sSupPr>
+              <m:e>
+                <m:r>
+                  <w:rPr>
+                    <w:rFonts w:ascii="Cambria Math" w:hAnsi="Cambria Math"/>
+                  </w:rPr>
+                  <m:t>r</m:t>
+                </m:r>
+              </m:e>
+              <m:sup>
+                <m:r>
+                  <w:rPr>
+                    <w:rFonts w:ascii="Cambria Math" w:hAnsi="Cambria Math"/>
+                  </w:rPr>
+                  <m:t>2</m:t>
+                </m:r>
+              </m:sup>
+            </m:sSup>
+          </m:e>
+        </m:func>
+      </m:oMath>
+      <w:r>
+        <w:t xml:space="preserve">, </w:t>
+      </w:r>
+    </w:p>
+    <w:p>
+      <w:r>
+        <w:rPr>
+          <w:i/>
+        </w:rPr>
+        <w:t>w</w:t>
+      </w:r>
+      <w:r>
+        <w:rPr>
+          <w:i/>
+        </w:rPr>
+        <w:t xml:space="preserve"> </w:t>
+      </w:r>
+      <w:r>
+        <w:t xml:space="preserve">= </w:t>
+      </w:r>
+      <w:proofErr w:type="spellStart"/>
+      <w:r>
+        <w:t>throughfall</w:t>
+      </w:r>
+      <w:proofErr w:type="spellEnd"/>
+      <w:r>
+        <w:t xml:space="preserve"> gutter width</w:t>
+      </w:r>
+    </w:p>
+    <w:p>
+      <w:r>
+        <w:rPr>
+          <w:i/>
+        </w:rPr>
+        <w:t>l</w:t>
+      </w:r>
+      <w:r>
+        <w:t xml:space="preserve"> = </w:t>
+      </w:r>
+      <w:proofErr w:type="spellStart"/>
+      <w:r>
+        <w:t>throughfall</w:t>
+      </w:r>
+      <w:proofErr w:type="spellEnd"/>
+      <w:r>
+        <w:t xml:space="preserve"> gutter length </w:t>
+      </w:r>
+    </w:p>
+    <w:p>
+      <w:r>
+        <w:rPr>
+          <w:i/>
+        </w:rPr>
+        <w:t>α</w:t>
+      </w:r>
+      <w:r>
+        <w:t xml:space="preserve"> = gutter angle</w:t>
+      </w:r>
+    </w:p>
+    <w:p>
+      <w:r>
+        <w:rPr>
+          <w:i/>
+        </w:rPr>
+        <w:t>r</w:t>
+      </w:r>
+      <w:r>
+        <w:rPr>
+          <w:i/>
+        </w:rPr>
+        <w:t xml:space="preserve"> </w:t>
+      </w:r>
+      <w:r>
+        <w:t>= filtrating bowl radius</w:t>
+      </w:r>
+    </w:p>
+    <w:p>
+      <w:pPr>
+        <w:rPr>
+          <w:color w:val="1F4E79" w:themeColor="accent1" w:themeShade="80"/>
+        </w:rPr>
+      </w:pPr>
+      <w:r>
+        <w:rPr>
+          <w:color w:val="1F4E79" w:themeColor="accent1" w:themeShade="80"/>
+        </w:rPr>
+        <w:t>Litter collection</w:t>
+      </w:r>
+      <w:r>
+        <w:rPr>
+          <w:color w:val="1F4E79" w:themeColor="accent1" w:themeShade="80"/>
+        </w:rPr>
+        <w:t xml:space="preserve"> </w:t>
+      </w:r>
+      <w:r>
+        <w:rPr>
+          <w:color w:val="1F4E79" w:themeColor="accent1" w:themeShade="80"/>
+        </w:rPr>
+        <w:t>***</w:t>
+      </w:r>
+      <w:bookmarkStart w:id="0" w:name="_GoBack"/>
+      <w:bookmarkEnd w:id="0"/>
+    </w:p>
+    <w:p>
+      <w:proofErr w:type="spellStart"/>
+      <w:r>
+        <w:rPr>
+          <w:color w:val="1F4E79" w:themeColor="accent1" w:themeShade="80"/>
+        </w:rPr>
+        <w:t>Stemflow</w:t>
+      </w:r>
+      <w:proofErr w:type="spellEnd"/>
+      <w:r>
+        <w:rPr>
+          <w:color w:val="1F4E79" w:themeColor="accent1" w:themeShade="80"/>
+        </w:rPr>
+        <w:t xml:space="preserve"> </w:t>
+      </w:r>
+      <w:r>
+        <w:rPr>
+          <w:color w:val="1F4E79" w:themeColor="accent1" w:themeShade="80"/>
+        </w:rPr>
+        <w:t>samples</w:t>
+      </w:r>
+      <w:r>
+        <w:rPr>
+          <w:color w:val="1F4E79" w:themeColor="accent1" w:themeShade="80"/>
+        </w:rPr>
+        <w:t xml:space="preserve">. </w:t>
+      </w:r>
+      <w:r>
+        <w:t xml:space="preserve">Kate doc. </w:t>
+      </w:r>
+      <w:r>
+        <w:t>The rationale of the sample distribution follows</w:t>
+      </w:r>
+      <w:r>
+        <w:t xml:space="preserve"> the assumption that there is a linear relationship between (DBH)</w:t>
+      </w:r>
+      <w:r>
+        <w:rPr>
+          <w:vertAlign w:val="superscript"/>
+        </w:rPr>
+        <w:t>2</w:t>
+      </w:r>
+      <w:r>
+        <w:t xml:space="preserve"> and </w:t>
+      </w:r>
+      <w:proofErr w:type="spellStart"/>
+      <w:r>
+        <w:t>stemflow</w:t>
+      </w:r>
+      <w:proofErr w:type="spellEnd"/>
+      <w:r>
+        <w:t xml:space="preserve"> volume as found by </w:t>
+      </w:r>
+      <w:r>
+        <w:fldChar w:fldCharType="begin">
+          <w:fldData xml:space="preserve">PEVuZE5vdGU+PENpdGUgQXV0aG9yWWVhcj0iMSI+PEF1dGhvcj5IZWFsPC9BdXRob3I+PFllYXI+
+MjAwNDwvWWVhcj48UmVjTnVtPjY2PC9SZWNOdW0+PERpc3BsYXlUZXh0PkhlYWwsIFN0aWRzb24g
+ZXQgYWwuICgyMDA0KTwvRGlzcGxheVRleHQ+PHJlY29yZD48cmVjLW51bWJlcj42NjwvcmVjLW51
+bWJlcj48Zm9yZWlnbi1rZXlzPjxrZXkgYXBwPSJFTiIgZGItaWQ9ImFyd3B6NTB0cHBmMjBxZXMw
+YWR4NWF6dGV0MHc5eHRhcnRzZCIgdGltZXN0YW1wPSIxNTA3ODE5OTg5Ij42Njwva2V5PjwvZm9y
+ZWlnbi1rZXlzPjxyZWYtdHlwZSBuYW1lPSJKb3VybmFsIEFydGljbGUiPjE3PC9yZWYtdHlwZT48
+Y29udHJpYnV0b3JzPjxhdXRob3JzPjxhdXRob3I+SGVhbCwgSy4gVi48L2F1dGhvcj48YXV0aG9y
+PlN0aWRzb24sIFIuIFQuPC9hdXRob3I+PGF1dGhvcj5EaWNrZXksIEMuIEEuPC9hdXRob3I+PGF1
+dGhvcj5DYXBlLCBKLiBOLjwvYXV0aG9yPjxhdXRob3I+SGVhbCwgTS4gUi48L2F1dGhvcj48L2F1
+dGhvcnM+PC9jb250cmlidXRvcnM+PGF1dGgtYWRkcmVzcz5Vbml2IEVkaW5idXJnaCwgU2NoIEdl
+b1NjaSwgRWRpbmJ1cmdoIEVIOSAzSlUsIE1pZGxvdGhpYW4sIFNjb3RsYW5kJiN4RDtVbml2IEVk
+aW5idXJnaCwgU2NoIENoZW0sIEVkaW5idXJnaCBFSDkgM0pKLCBNaWRsb3RoaWFuLCBTY290bGFu
+ZCYjeEQ7Q3RyIEVjb2wgJmFtcDsgSHlkcm9sLCBQZW5pY3VpayBFSDI2IDBRQiwgTWlkbG90aGlh
+biwgU2NvdGxhbmQ8L2F1dGgtYWRkcmVzcz48dGl0bGVzPjx0aXRsZT5OZXcgZGF0YSBmb3Igd2F0
+ZXIgbG9zc2VzIGZyb20gbWF0dXJlIFNpdGthIHNwcnVjZSBwbGFudGF0aW9ucyBpbiB0ZW1wZXJh
+dGUgdXBsYW5kIGNhdGNobWVudHM8L3RpdGxlPjxzZWNvbmRhcnktdGl0bGU+SHlkcm9sb2dpY2Fs
+IFNjaWVuY2VzIEpvdXJuYWwtSm91cm5hbCBEZXMgU2NpZW5jZXMgSHlkcm9sb2dpcXVlczwvc2Vj
+b25kYXJ5LXRpdGxlPjxhbHQtdGl0bGU+SHlkcm9sb2cgU2NpIEo8L2FsdC10aXRsZT48L3RpdGxl
+cz48cGVyaW9kaWNhbD48ZnVsbC10aXRsZT5IeWRyb2xvZ2ljYWwgU2NpZW5jZXMgSm91cm5hbC1K
+b3VybmFsIERlcyBTY2llbmNlcyBIeWRyb2xvZ2lxdWVzPC9mdWxsLXRpdGxlPjxhYmJyLTE+SHlk
+cm9sb2cgU2NpIEo8L2FiYnItMT48L3BlcmlvZGljYWw+PGFsdC1wZXJpb2RpY2FsPjxmdWxsLXRp
+dGxlPkh5ZHJvbG9naWNhbCBTY2llbmNlcyBKb3VybmFsLUpvdXJuYWwgRGVzIFNjaWVuY2VzIEh5
+ZHJvbG9naXF1ZXM8L2Z1bGwtdGl0bGU+PGFiYnItMT5IeWRyb2xvZyBTY2kgSjwvYWJici0xPjwv
+YWx0LXBlcmlvZGljYWw+PHBhZ2VzPjQ3Ny00OTM8L3BhZ2VzPjx2b2x1bWU+NDk8L3ZvbHVtZT48
+bnVtYmVyPjM8L251bWJlcj48a2V5d29yZHM+PGtleXdvcmQ+Y2F0Y2htZW50IHdhdGVyIGJhbGFu
+Y2U8L2tleXdvcmQ+PGtleXdvcmQ+Y2xvdWR3YXRlcjwva2V5d29yZD48a2V5d29yZD5jb25pZmVy
+IGZvcmVzdDwva2V5d29yZD48a2V5d29yZD5ldmFwb3RyYW5zcGlyYXRpb248L2tleXdvcmQ+PGtl
+eXdvcmQ+aW50ZXJjZXB0aW9uPC9rZXl3b3JkPjxrZXl3b3JkPnN0ZW1mbG93PC9rZXl3b3JkPjxr
+ZXl3b3JkPnRocm91Z2hmYWxsPC9rZXl3b3JkPjxrZXl3b3JkPnVrPC9rZXl3b3JkPjxrZXl3b3Jk
+PnVwbGFuZCBjYXRjaG1lbnQ8L2tleXdvcmQ+PGtleXdvcmQ+d2F0ZXIgbG9zczwva2V5d29yZD48
+a2V5d29yZD5pbnRlcmNlcHRpb24gbG9zczwva2V5d29yZD48a2V5d29yZD5mb3Jlc3Q8L2tleXdv
+cmQ+PGtleXdvcmQ+ZGVwb3NpdGlvbjwva2V5d29yZD48a2V5d29yZD50aHJvdWdoZmFsbDwva2V5
+d29yZD48a2V5d29yZD5zY290bGFuZDwva2V5d29yZD48a2V5d29yZD5zdGVtZmxvdzwva2V5d29y
+ZD48a2V5d29yZD5jYW5vcHk8L2tleXdvcmQ+PGtleXdvcmQ+dmFyaWFiaWxpdHk8L2tleXdvcmQ+
+PGtleXdvcmQ+ZW52aXJvbm1lbnQ8L2tleXdvcmQ+PGtleXdvcmQ+YnJpdGFpbjwva2V5d29yZD48
+L2tleXdvcmRzPjxkYXRlcz48eWVhcj4yMDA0PC95ZWFyPjxwdWItZGF0ZXM+PGRhdGU+SnVuPC9k
+YXRlPjwvcHViLWRhdGVzPjwvZGF0ZXM+PGlzYm4+MDI2Mi02NjY3PC9pc2JuPjxhY2Nlc3Npb24t
+bnVtPldPUzowMDAyMjE2NjIyMDAwMDk8L2FjY2Vzc2lvbi1udW0+PHVybHM+PHJlbGF0ZWQtdXJs
+cz48dXJsPiZsdDtHbyB0byBJU0kmZ3Q7Oi8vV09TOjAwMDIyMTY2MjIwMDAwOTwvdXJsPjwvcmVs
+YXRlZC11cmxzPjwvdXJscz48ZWxlY3Ryb25pYy1yZXNvdXJjZS1udW0+RE9JIDEwLjE2MjMvaHlz
+ai40OS4zLjQ3Ny41NDM0NDwvZWxlY3Ryb25pYy1yZXNvdXJjZS1udW0+PGxhbmd1YWdlPkVuZ2xp
+c2g8L2xhbmd1YWdlPjwvcmVjb3JkPjwvQ2l0ZT48L0VuZE5vdGU+
+</w:fldData>
+        </w:fldChar>
+      </w:r>
+      <w:r>
+        <w:instrText xml:space="preserve"> ADDIN EN.CITE </w:instrText>
+      </w:r>
+      <w:r>
+        <w:fldChar w:fldCharType="begin">
+          <w:fldData xml:space="preserve">PEVuZE5vdGU+PENpdGUgQXV0aG9yWWVhcj0iMSI+PEF1dGhvcj5IZWFsPC9BdXRob3I+PFllYXI+
+MjAwNDwvWWVhcj48UmVjTnVtPjY2PC9SZWNOdW0+PERpc3BsYXlUZXh0PkhlYWwsIFN0aWRzb24g
+ZXQgYWwuICgyMDA0KTwvRGlzcGxheVRleHQ+PHJlY29yZD48cmVjLW51bWJlcj42NjwvcmVjLW51
+bWJlcj48Zm9yZWlnbi1rZXlzPjxrZXkgYXBwPSJFTiIgZGItaWQ9ImFyd3B6NTB0cHBmMjBxZXMw
+YWR4NWF6dGV0MHc5eHRhcnRzZCIgdGltZXN0YW1wPSIxNTA3ODE5OTg5Ij42Njwva2V5PjwvZm9y
+ZWlnbi1rZXlzPjxyZWYtdHlwZSBuYW1lPSJKb3VybmFsIEFydGljbGUiPjE3PC9yZWYtdHlwZT48
+Y29udHJpYnV0b3JzPjxhdXRob3JzPjxhdXRob3I+SGVhbCwgSy4gVi48L2F1dGhvcj48YXV0aG9y
+PlN0aWRzb24sIFIuIFQuPC9hdXRob3I+PGF1dGhvcj5EaWNrZXksIEMuIEEuPC9hdXRob3I+PGF1
+dGhvcj5DYXBlLCBKLiBOLjwvYXV0aG9yPjxhdXRob3I+SGVhbCwgTS4gUi48L2F1dGhvcj48L2F1
+dGhvcnM+PC9jb250cmlidXRvcnM+PGF1dGgtYWRkcmVzcz5Vbml2IEVkaW5idXJnaCwgU2NoIEdl
+b1NjaSwgRWRpbmJ1cmdoIEVIOSAzSlUsIE1pZGxvdGhpYW4sIFNjb3RsYW5kJiN4RDtVbml2IEVk
+aW5idXJnaCwgU2NoIENoZW0sIEVkaW5idXJnaCBFSDkgM0pKLCBNaWRsb3RoaWFuLCBTY290bGFu
+ZCYjeEQ7Q3RyIEVjb2wgJmFtcDsgSHlkcm9sLCBQZW5pY3VpayBFSDI2IDBRQiwgTWlkbG90aGlh
+biwgU2NvdGxhbmQ8L2F1dGgtYWRkcmVzcz48dGl0bGVzPjx0aXRsZT5OZXcgZGF0YSBmb3Igd2F0
+ZXIgbG9zc2VzIGZyb20gbWF0dXJlIFNpdGthIHNwcnVjZSBwbGFudGF0aW9ucyBpbiB0ZW1wZXJh
+dGUgdXBsYW5kIGNhdGNobWVudHM8L3RpdGxlPjxzZWNvbmRhcnktdGl0bGU+SHlkcm9sb2dpY2Fs
+IFNjaWVuY2VzIEpvdXJuYWwtSm91cm5hbCBEZXMgU2NpZW5jZXMgSHlkcm9sb2dpcXVlczwvc2Vj
+b25kYXJ5LXRpdGxlPjxhbHQtdGl0bGU+SHlkcm9sb2cgU2NpIEo8L2FsdC10aXRsZT48L3RpdGxl
+cz48cGVyaW9kaWNhbD48ZnVsbC10aXRsZT5IeWRyb2xvZ2ljYWwgU2NpZW5jZXMgSm91cm5hbC1K
+b3VybmFsIERlcyBTY2llbmNlcyBIeWRyb2xvZ2lxdWVzPC9mdWxsLXRpdGxlPjxhYmJyLTE+SHlk
+cm9sb2cgU2NpIEo8L2FiYnItMT48L3BlcmlvZGljYWw+PGFsdC1wZXJpb2RpY2FsPjxmdWxsLXRp
+dGxlPkh5ZHJvbG9naWNhbCBTY2llbmNlcyBKb3VybmFsLUpvdXJuYWwgRGVzIFNjaWVuY2VzIEh5
+ZHJvbG9naXF1ZXM8L2Z1bGwtdGl0bGU+PGFiYnItMT5IeWRyb2xvZyBTY2kgSjwvYWJici0xPjwv
+YWx0LXBlcmlvZGljYWw+PHBhZ2VzPjQ3Ny00OTM8L3BhZ2VzPjx2b2x1bWU+NDk8L3ZvbHVtZT48
+bnVtYmVyPjM8L251bWJlcj48a2V5d29yZHM+PGtleXdvcmQ+Y2F0Y2htZW50IHdhdGVyIGJhbGFu
+Y2U8L2tleXdvcmQ+PGtleXdvcmQ+Y2xvdWR3YXRlcjwva2V5d29yZD48a2V5d29yZD5jb25pZmVy
+IGZvcmVzdDwva2V5d29yZD48a2V5d29yZD5ldmFwb3RyYW5zcGlyYXRpb248L2tleXdvcmQ+PGtl
+eXdvcmQ+aW50ZXJjZXB0aW9uPC9rZXl3b3JkPjxrZXl3b3JkPnN0ZW1mbG93PC9rZXl3b3JkPjxr
+ZXl3b3JkPnRocm91Z2hmYWxsPC9rZXl3b3JkPjxrZXl3b3JkPnVrPC9rZXl3b3JkPjxrZXl3b3Jk
+PnVwbGFuZCBjYXRjaG1lbnQ8L2tleXdvcmQ+PGtleXdvcmQ+d2F0ZXIgbG9zczwva2V5d29yZD48
+a2V5d29yZD5pbnRlcmNlcHRpb24gbG9zczwva2V5d29yZD48a2V5d29yZD5mb3Jlc3Q8L2tleXdv
+cmQ+PGtleXdvcmQ+ZGVwb3NpdGlvbjwva2V5d29yZD48a2V5d29yZD50aHJvdWdoZmFsbDwva2V5
+d29yZD48a2V5d29yZD5zY290bGFuZDwva2V5d29yZD48a2V5d29yZD5zdGVtZmxvdzwva2V5d29y
+ZD48a2V5d29yZD5jYW5vcHk8L2tleXdvcmQ+PGtleXdvcmQ+dmFyaWFiaWxpdHk8L2tleXdvcmQ+
+PGtleXdvcmQ+ZW52aXJvbm1lbnQ8L2tleXdvcmQ+PGtleXdvcmQ+YnJpdGFpbjwva2V5d29yZD48
+L2tleXdvcmRzPjxkYXRlcz48eWVhcj4yMDA0PC95ZWFyPjxwdWItZGF0ZXM+PGRhdGU+SnVuPC9k
+YXRlPjwvcHViLWRhdGVzPjwvZGF0ZXM+PGlzYm4+MDI2Mi02NjY3PC9pc2JuPjxhY2Nlc3Npb24t
+bnVtPldPUzowMDAyMjE2NjIyMDAwMDk8L2FjY2Vzc2lvbi1udW0+PHVybHM+PHJlbGF0ZWQtdXJs
+cz48dXJsPiZsdDtHbyB0byBJU0kmZ3Q7Oi8vV09TOjAwMDIyMTY2MjIwMDAwOTwvdXJsPjwvcmVs
+YXRlZC11cmxzPjwvdXJscz48ZWxlY3Ryb25pYy1yZXNvdXJjZS1udW0+RE9JIDEwLjE2MjMvaHlz
+ai40OS4zLjQ3Ny41NDM0NDwvZWxlY3Ryb25pYy1yZXNvdXJjZS1udW0+PGxhbmd1YWdlPkVuZ2xp
+c2g8L2xhbmd1YWdlPjwvcmVjb3JkPjwvQ2l0ZT48L0VuZE5vdGU+
+</w:fldData>
+        </w:fldChar>
+      </w:r>
+      <w:r>
+        <w:instrText xml:space="preserve"> ADDIN EN.CITE.DATA </w:instrText>
+      </w:r>
+      <w:r>
+        <w:fldChar w:fldCharType="end"/>
+      </w:r>
+      <w:r>
+        <w:fldChar w:fldCharType="separate"/>
+      </w:r>
+      <w:r>
+        <w:rPr>
+          <w:noProof/>
+        </w:rPr>
+        <w:t>Heal, Stidson et al. (2004)</w:t>
+      </w:r>
+      <w:r>
+        <w:fldChar w:fldCharType="end"/>
+      </w:r>
+      <w:r>
+        <w:t xml:space="preserve"> the information gathered through a DBH survey conducted in 2011 in both plots - updated in winter 2016</w:t>
+      </w:r>
+      <w:r>
+        <w:t>*.</w:t>
+      </w:r>
+      <w:r>
+        <w:t xml:space="preserve"> The surveyed trees have been divided in 8 classes</w:t>
+      </w:r>
+      <w:r>
+        <w:t xml:space="preserve">; 17stemflow samplers were deployed in </w:t>
+      </w:r>
+      <w:proofErr w:type="spellStart"/>
+      <w:r>
+        <w:t>unthinned</w:t>
+      </w:r>
+      <w:proofErr w:type="spellEnd"/>
+      <w:r>
+        <w:t xml:space="preserve"> rows, representative of each of the 8 classes. 5 more samplers were deployed with the aim of assessing the effect of thinning: 3 were attached to the north edge of a thinned row, whilst other 2 were deployed in an </w:t>
+      </w:r>
+      <w:proofErr w:type="spellStart"/>
+      <w:r>
+        <w:t>unthinned</w:t>
+      </w:r>
+      <w:proofErr w:type="spellEnd"/>
+      <w:r>
+        <w:t xml:space="preserve"> row nearby.</w:t>
+      </w:r>
+    </w:p>
+    <w:p>
+      <w:r>
+        <w:t>The 22 trees selecte</w:t>
+      </w:r>
+      <w:r>
+        <w:t>d represent this variability. 17</w:t>
+      </w:r>
+      <w:r>
+        <w:t xml:space="preserve"> of them follow the distribution </w:t>
+      </w:r>
+      <w:r>
+        <w:t xml:space="preserve">of the </w:t>
+      </w:r>
+      <w:proofErr w:type="spellStart"/>
+      <w:r>
+        <w:t>throughfall</w:t>
+      </w:r>
+      <w:proofErr w:type="spellEnd"/>
+      <w:r>
+        <w:t xml:space="preserve"> collectors. 5</w:t>
+      </w:r>
+      <w:r>
+        <w:t xml:space="preserve"> extra collectors were deployed to better represent trees facing the thinning lines. </w:t>
+      </w:r>
+      <w:r>
+        <w:t xml:space="preserve">The calculation of the volume collected is similar to what is done for the </w:t>
+      </w:r>
+      <w:proofErr w:type="spellStart"/>
+      <w:r>
+        <w:t>throughfall</w:t>
+      </w:r>
+      <w:proofErr w:type="spellEnd"/>
+      <w:r>
+        <w:t>. The depth of the water in the barrel is transformed in a volume, then the mean volume of the samplers of each of the 8 classes is calculated, and the mean value of the 8 classes is scaled to the hectare by multiplying it for the number of the trees (1750/ha).</w:t>
+      </w:r>
+    </w:p>
+    <w:p>
+      <w:r>
+        <w:rPr>
+          <w:color w:val="1F4E79" w:themeColor="accent1" w:themeShade="80"/>
+        </w:rPr>
+        <w:t xml:space="preserve">Streamflow </w:t>
+      </w:r>
+      <w:r>
+        <w:rPr>
+          <w:color w:val="1F4E79" w:themeColor="accent1" w:themeShade="80"/>
+        </w:rPr>
+        <w:t>samples</w:t>
+      </w:r>
+      <w:r>
+        <w:rPr>
+          <w:color w:val="1F4E79" w:themeColor="accent1" w:themeShade="80"/>
+        </w:rPr>
+        <w:t>.</w:t>
+      </w:r>
+      <w:r>
+        <w:t xml:space="preserve"> </w:t>
+      </w:r>
+      <w:r>
+        <w:t>4 triangular-notch thin-</w:t>
+      </w:r>
+      <w:r>
+        <w:t>plate weir</w:t>
+      </w:r>
+      <w:r>
+        <w:t xml:space="preserve">s </w:t>
+      </w:r>
+      <w:r>
+        <w:fldChar w:fldCharType="begin"/>
+      </w:r>
+      <w:r>
+        <w:instrText xml:space="preserve"> ADDIN EN.CITE &lt;EndNote&gt;&lt;Cite&gt;&lt;Author&gt;British Standard&lt;/Author&gt;&lt;Year&gt;1981&lt;/Year&gt;&lt;RecNum&gt;67&lt;/RecNum&gt;&lt;DisplayText&gt;(British Standard 1981)&lt;/DisplayText&gt;&lt;record&gt;&lt;rec-number&gt;67&lt;/rec-number&gt;&lt;foreign-keys&gt;&lt;key app="EN" db-id="arwpz50tppf20qes0adx5aztet0w9xtartsd" timestamp="1507824784"&gt;67&lt;/key&gt;&lt;/foreign-keys&gt;&lt;ref-type name="Standard"&gt;58&lt;/ref-type&gt;&lt;contributors&gt;&lt;authors&gt;&lt;author&gt;British Standard,&lt;/author&gt;&lt;/authors&gt;&lt;/contributors&gt;&lt;titles&gt;&lt;title&gt;Methods of measurement of liquid flow in open channels. &lt;/title&gt;&lt;secondary-title&gt;Method using thin-plate weirs &lt;/secondary-title&gt;&lt;/titles&gt;&lt;pages&gt;39&lt;/pages&gt;&lt;dates&gt;&lt;year&gt;1981&lt;/year&gt;&lt;/dates&gt;&lt;isbn&gt;BS 3680-4A: 1981&lt;/isbn&gt;&lt;urls&gt;&lt;/urls&gt;&lt;/record&gt;&lt;/Cite&gt;&lt;/EndNote&gt;</w:instrText>
+      </w:r>
+      <w:r>
+        <w:fldChar w:fldCharType="separate"/>
+      </w:r>
+      <w:r>
+        <w:rPr>
+          <w:noProof/>
+        </w:rPr>
+        <w:t>(British Standard 1981)</w:t>
+      </w:r>
+      <w:r>
+        <w:fldChar w:fldCharType="end"/>
+      </w:r>
+      <w:r>
+        <w:t xml:space="preserve"> </w:t>
+      </w:r>
+      <w:r>
+        <w:t xml:space="preserve">were installed in Griffin, two in each plot. In the T plot one of them is up the plot and the second one collects the water outflow from the plot. This allows to calculate a net balance of the N leached by the plot. Although the measurement of the water flow was initially thought as continuous by installing a </w:t>
+      </w:r>
+      <w:r>
+        <w:lastRenderedPageBreak/>
         <w:t>**</w:t>
       </w:r>
-    </w:p>
-    <w:p>
-      <w:r>
+      <w:proofErr w:type="gramStart"/>
+      <w:r>
+        <w:t>*(</w:t>
+      </w:r>
+      <w:proofErr w:type="gramEnd"/>
+      <w:r>
+        <w:t>check Rob maybe? Or Thesis), eventually the available data, instant discharge and N concentration, come from the monthly collection. This shows obviously a limitation to properly build up a hydrological balance but allows at least to have an information of the N leaching from the plots in different times of the year.</w:t>
+      </w:r>
+    </w:p>
+    <w:p>
+      <w:pPr>
         <w:rPr>
           <w:color w:val="1F4E79" w:themeColor="accent1" w:themeShade="80"/>
         </w:rPr>
-        <w:t>Stemflow</w:t>
-      </w:r>
+      </w:pPr>
       <w:r>
         <w:rPr>
           <w:color w:val="1F4E79" w:themeColor="accent1" w:themeShade="80"/>
         </w:rPr>
+        <w:t>Water sample processing after collection</w:t>
+      </w:r>
+    </w:p>
+    <w:p>
+      <w:r>
+        <w:t xml:space="preserve">Samples were stored at 4 °C in the labs until the filtration, usually not more than 24 hours after the collection. </w:t>
+      </w:r>
+      <w:r>
+        <w:t xml:space="preserve">Per each sample bottle (250 ml, 1 l for the </w:t>
+      </w:r>
+      <w:proofErr w:type="spellStart"/>
+      <w:r>
+        <w:t>streamwater</w:t>
+      </w:r>
+      <w:proofErr w:type="spellEnd"/>
+      <w:r>
+        <w:t xml:space="preserve">) for </w:t>
+      </w:r>
+      <w:r>
+        <w:t xml:space="preserve">30 ml </w:t>
+      </w:r>
+      <w:r>
+        <w:t>of each sample were</w:t>
+      </w:r>
+      <w:r>
         <w:t xml:space="preserve"> </w:t>
       </w:r>
       <w:r>
-        <w:rPr>
-          <w:color w:val="1F4E79" w:themeColor="accent1" w:themeShade="80"/>
-        </w:rPr>
-        <w:t>samples</w:t>
-      </w:r>
-      <w:r>
-        <w:rPr>
-          <w:color w:val="1F4E79" w:themeColor="accent1" w:themeShade="80"/>
-        </w:rPr>
+        <w:t>withdrawn</w:t>
+      </w:r>
+      <w:r>
+        <w:t xml:space="preserve"> from each Nalgene bottle with a 60ml syringe </w:t>
+      </w:r>
+      <w:r>
+        <w:t xml:space="preserve">after rinsing it </w:t>
+      </w:r>
+      <w:r>
+        <w:t>3 times with</w:t>
+      </w:r>
+      <w:r>
+        <w:t xml:space="preserve"> </w:t>
+      </w:r>
+      <w:r>
+        <w:t>the same amount of sample. * Sam</w:t>
+      </w:r>
+      <w:r>
+        <w:t xml:space="preserve">ple filtered through </w:t>
+      </w:r>
+      <w:proofErr w:type="spellStart"/>
+      <w:r>
+        <w:t>nome</w:t>
+      </w:r>
+      <w:proofErr w:type="spellEnd"/>
+      <w:r>
+        <w:t xml:space="preserve"> </w:t>
+      </w:r>
+      <w:proofErr w:type="spellStart"/>
+      <w:r>
+        <w:t>prodotto</w:t>
+      </w:r>
+      <w:proofErr w:type="spellEnd"/>
+      <w:r>
+        <w:t xml:space="preserve"> e </w:t>
+      </w:r>
+      <w:proofErr w:type="spellStart"/>
+      <w:r>
+        <w:t>messo</w:t>
+      </w:r>
+      <w:proofErr w:type="spellEnd"/>
+      <w:r>
+        <w:t xml:space="preserve"> in 25ml </w:t>
+      </w:r>
+      <w:proofErr w:type="spellStart"/>
+      <w:r>
+        <w:t>sbroz</w:t>
+      </w:r>
+      <w:proofErr w:type="spellEnd"/>
+      <w:r>
+        <w:t>, stored at 4 °C until it gets analysed. Colorimetric analysis for NH</w:t>
+      </w:r>
+      <w:r>
+        <w:rPr>
+          <w:vertAlign w:val="subscript"/>
+        </w:rPr>
+        <w:t>4</w:t>
+      </w:r>
+      <w:r>
+        <w:t xml:space="preserve"> and NO</w:t>
+      </w:r>
+      <w:r>
+        <w:rPr>
+          <w:vertAlign w:val="subscript"/>
+        </w:rPr>
+        <w:t>3</w:t>
+      </w:r>
+      <w:r>
+        <w:t xml:space="preserve"> concentrations characteristics. </w:t>
+      </w:r>
+      <w:r>
+        <w:t>Colorimetric analysis***</w:t>
+      </w:r>
+    </w:p>
+    <w:p>
+      <w:pPr>
+        <w:pStyle w:val="Heading3"/>
+      </w:pPr>
+      <w:r>
+        <w:t>Experiment “15N-labelled simulated Ndep”</w:t>
+      </w:r>
+    </w:p>
+    <w:p>
+      <w:r>
+        <w:t>The idea at the base of this experiment was strengthening the outcomes from the 5 years data collection by simulating N</w:t>
+      </w:r>
+      <w:r>
+        <w:rPr>
+          <w:vertAlign w:val="subscript"/>
+        </w:rPr>
+        <w:t>dep</w:t>
+      </w:r>
+      <w:r>
+        <w:t xml:space="preserve"> by using </w:t>
+      </w:r>
+      <w:r>
+        <w:rPr>
+          <w:vertAlign w:val="superscript"/>
+        </w:rPr>
+        <w:t>15</w:t>
+      </w:r>
+      <w:r>
+        <w:t xml:space="preserve">N as a label and calculating the total recovery of the applied 15N in </w:t>
+      </w:r>
+      <w:proofErr w:type="spellStart"/>
+      <w:r>
+        <w:t>throughfall</w:t>
+      </w:r>
+      <w:proofErr w:type="spellEnd"/>
+      <w:r>
+        <w:t xml:space="preserve"> and </w:t>
+      </w:r>
+      <w:proofErr w:type="spellStart"/>
+      <w:r>
+        <w:t>stemflow</w:t>
+      </w:r>
+      <w:proofErr w:type="spellEnd"/>
+      <w:r>
         <w:t xml:space="preserve">. </w:t>
       </w:r>
       <w:r>
-        <w:t xml:space="preserve">Kate doc. </w:t>
-      </w:r>
-      <w:r>
-        <w:t>The rationale of the sample distribution follows the information gathered through a DBH survey conducted in 2011 in both plots - updated in winter 2016*- and assumes that there is a linear relationship between volume of stemflow and diameter. The surveyed trees have been divided in 8 classes</w:t>
-      </w:r>
-      <w:r>
-        <w:t>,</w:t>
-      </w:r>
-      <w:r>
-        <w:t xml:space="preserve"> each class is proportionally represented in the stemflow sample trees </w:t>
-      </w:r>
-      <w:r>
-        <w:t>(</w:t>
-      </w:r>
-      <w:proofErr w:type="spellStart"/>
-      <w:r>
-        <w:t>meglio</w:t>
-      </w:r>
-      <w:proofErr w:type="spellEnd"/>
-      <w:r>
-        <w:t xml:space="preserve"> </w:t>
-      </w:r>
-      <w:proofErr w:type="spellStart"/>
-      <w:r>
-        <w:t>pigliare</w:t>
-      </w:r>
-      <w:proofErr w:type="spellEnd"/>
-      <w:r>
-        <w:t xml:space="preserve"> da Kate). The 22 trees selected represent this variability. 18 of them follow the distribution of the </w:t>
+        <w:t>Three</w:t>
+      </w:r>
+      <w:r>
+        <w:t xml:space="preserve"> Sitka spruce trees </w:t>
+      </w:r>
+      <w:r>
+        <w:t xml:space="preserve">have been selected around the existing eddy covariance tower in the T plot so the be easily reachable with an extension lance (maximum length = 5.4 m) and were sprayed </w:t>
+      </w:r>
+      <w:r>
+        <w:t xml:space="preserve">in two occasions (**dates) </w:t>
+      </w:r>
+      <w:r>
+        <w:t>with a 15N-labelled enriched NH</w:t>
+      </w:r>
+      <w:r>
+        <w:rPr>
+          <w:vertAlign w:val="subscript"/>
+        </w:rPr>
+        <w:t>4</w:t>
+      </w:r>
+      <w:r>
+        <w:t>NO</w:t>
+      </w:r>
+      <w:r>
+        <w:rPr>
+          <w:vertAlign w:val="subscript"/>
+        </w:rPr>
+        <w:t>3</w:t>
+      </w:r>
+      <w:r>
+        <w:t xml:space="preserve"> solution (</w:t>
+      </w:r>
+      <w:r>
+        <w:rPr>
+          <w:rFonts w:cstheme="minorHAnsi"/>
+        </w:rPr>
+        <w:t>δ</w:t>
+      </w:r>
+      <w:r>
+        <w:rPr>
+          <w:vertAlign w:val="superscript"/>
+        </w:rPr>
+        <w:t>15</w:t>
+      </w:r>
+      <w:r>
+        <w:t>N = +1000) by applying it over the</w:t>
+      </w:r>
+      <w:r>
+        <w:t xml:space="preserve"> tree crown. Under each spruce o</w:t>
+      </w:r>
+      <w:r>
+        <w:t xml:space="preserve">ne </w:t>
+      </w:r>
+      <w:proofErr w:type="spellStart"/>
+      <w:r>
+        <w:t>stemflow</w:t>
+      </w:r>
+      <w:proofErr w:type="spellEnd"/>
+      <w:r>
+        <w:t xml:space="preserve"> and four </w:t>
       </w:r>
       <w:proofErr w:type="spellStart"/>
       <w:r>
@@ -2288,441 +3233,179 @@
       </w:r>
       <w:proofErr w:type="spellEnd"/>
       <w:r>
-        <w:t xml:space="preserve"> collectors. 4 extra collectors were deployed to better represent trees facing the thinning lines. </w:t>
-      </w:r>
-    </w:p>
-    <w:p>
-      <w:r>
-        <w:rPr>
-          <w:color w:val="1F4E79" w:themeColor="accent1" w:themeShade="80"/>
-        </w:rPr>
-        <w:t xml:space="preserve">Streamflow </w:t>
-      </w:r>
-      <w:r>
-        <w:rPr>
-          <w:color w:val="1F4E79" w:themeColor="accent1" w:themeShade="80"/>
-        </w:rPr>
-        <w:t>samples</w:t>
-      </w:r>
-      <w:r>
-        <w:rPr>
-          <w:color w:val="1F4E79" w:themeColor="accent1" w:themeShade="80"/>
-        </w:rPr>
-        <w:t>.</w:t>
-      </w:r>
-      <w:r>
-        <w:t xml:space="preserve"> Thin plate weir doc. Hydrological balance (T plot). Monthly instant measure: limits.</w:t>
-      </w:r>
-    </w:p>
-    <w:p>
-      <w:pPr>
-        <w:rPr>
-          <w:color w:val="1F4E79" w:themeColor="accent1" w:themeShade="80"/>
-        </w:rPr>
-      </w:pPr>
-      <w:r>
-        <w:rPr>
-          <w:color w:val="1F4E79" w:themeColor="accent1" w:themeShade="80"/>
-        </w:rPr>
-        <w:t>Water sample processing after collection</w:t>
-      </w:r>
-    </w:p>
-    <w:p>
-      <w:r>
-        <w:t xml:space="preserve">Samples were stored at 4 °C in the labs until the filtration, usually not more than 24 hours after the collection. </w:t>
-      </w:r>
-      <w:r>
-        <w:t xml:space="preserve">Per each sample bottle (250 ml, 1 l for the </w:t>
-      </w:r>
-      <w:proofErr w:type="spellStart"/>
-      <w:r>
-        <w:t>streamwater</w:t>
-      </w:r>
-      <w:proofErr w:type="spellEnd"/>
-      <w:r>
-        <w:t xml:space="preserve">) for </w:t>
-      </w:r>
-      <w:r>
-        <w:t xml:space="preserve">30 ml </w:t>
-      </w:r>
-      <w:r>
-        <w:t>of each sample were</w:t>
-      </w:r>
-      <w:r>
-        <w:t xml:space="preserve"> </w:t>
-      </w:r>
-      <w:r>
-        <w:t>withdrawn</w:t>
-      </w:r>
-      <w:r>
-        <w:t xml:space="preserve"> from each Nalgene bottle with a 60ml syringe </w:t>
-      </w:r>
-      <w:r>
-        <w:t xml:space="preserve">after rinsing it </w:t>
-      </w:r>
-      <w:r>
-        <w:t>3 times with</w:t>
-      </w:r>
-      <w:r>
-        <w:t xml:space="preserve"> </w:t>
-      </w:r>
-      <w:r>
-        <w:t>the same amount of sample. * Sam</w:t>
-      </w:r>
-      <w:r>
-        <w:t xml:space="preserve">ple filtered through </w:t>
-      </w:r>
-      <w:proofErr w:type="spellStart"/>
-      <w:r>
-        <w:t>nome</w:t>
-      </w:r>
-      <w:proofErr w:type="spellEnd"/>
-      <w:r>
-        <w:t xml:space="preserve"> </w:t>
-      </w:r>
-      <w:proofErr w:type="spellStart"/>
-      <w:r>
-        <w:t>prodotto</w:t>
-      </w:r>
-      <w:proofErr w:type="spellEnd"/>
-      <w:r>
-        <w:t xml:space="preserve"> e </w:t>
-      </w:r>
-      <w:proofErr w:type="spellStart"/>
-      <w:r>
-        <w:t>messo</w:t>
-      </w:r>
-      <w:proofErr w:type="spellEnd"/>
-      <w:r>
-        <w:t xml:space="preserve"> in 25ml </w:t>
-      </w:r>
-      <w:proofErr w:type="spellStart"/>
-      <w:r>
-        <w:t>sbroz</w:t>
-      </w:r>
-      <w:proofErr w:type="spellEnd"/>
-      <w:r>
-        <w:t>, stored at 4 °C until it gets analysed. Colorimetric analysis for NH</w:t>
-      </w:r>
-      <w:r>
-        <w:rPr>
-          <w:vertAlign w:val="subscript"/>
-        </w:rPr>
-        <w:t>4</w:t>
-      </w:r>
-      <w:r>
-        <w:t xml:space="preserve"> and NO</w:t>
-      </w:r>
-      <w:r>
-        <w:rPr>
-          <w:vertAlign w:val="subscript"/>
-        </w:rPr>
-        <w:t>3</w:t>
-      </w:r>
-      <w:r>
-        <w:t xml:space="preserve"> concentrations characteristics. </w:t>
-      </w:r>
-    </w:p>
+        <w:t xml:space="preserve"> collectors were placed so to cover approximately 1/5 of the crown projection. </w:t>
+      </w:r>
+      <w:r>
+        <w:t xml:space="preserve">Similarly to the existing experiment, the depth of the water in each barrel was measured and a sample of at least 5 </w:t>
+      </w:r>
+      <w:proofErr w:type="spellStart"/>
+      <w:r>
+        <w:t>liters</w:t>
+      </w:r>
+      <w:proofErr w:type="spellEnd"/>
+      <w:r>
+        <w:t xml:space="preserve"> (when available) of </w:t>
+      </w:r>
+      <w:proofErr w:type="spellStart"/>
+      <w:r>
+        <w:t>throughfall</w:t>
+      </w:r>
+      <w:proofErr w:type="spellEnd"/>
+      <w:r>
+        <w:t xml:space="preserve"> and </w:t>
+      </w:r>
+      <w:proofErr w:type="spellStart"/>
+      <w:r>
+        <w:t>stemflow</w:t>
+      </w:r>
+      <w:proofErr w:type="spellEnd"/>
+      <w:r>
+        <w:t xml:space="preserve"> were withdrawn. When the volume of the sample exceeded the volume of the sampling </w:t>
+      </w:r>
+    </w:p>
+    <w:p/>
     <w:p>
       <w:pPr>
         <w:pStyle w:val="Heading3"/>
       </w:pPr>
       <w:r>
-        <w:t>Experiment “15N-labelled simulated Ndep”</w:t>
-      </w:r>
-    </w:p>
-    <w:p>
-      <w:r>
-        <w:t>The idea at the base of this experiment was strengthening the outcomes from the 5 years data collection by simulating N</w:t>
-      </w:r>
-      <w:r>
-        <w:rPr>
-          <w:vertAlign w:val="subscript"/>
-        </w:rPr>
-        <w:t>dep</w:t>
-      </w:r>
-      <w:r>
-        <w:t xml:space="preserve"> by using </w:t>
-      </w:r>
-      <w:r>
-        <w:rPr>
-          <w:vertAlign w:val="superscript"/>
-        </w:rPr>
-        <w:t>15</w:t>
-      </w:r>
-      <w:r>
-        <w:t xml:space="preserve">N as a label and calculating the total recovery of the applied 15N in </w:t>
-      </w:r>
-      <w:proofErr w:type="spellStart"/>
-      <w:r>
-        <w:t>throughfall</w:t>
-      </w:r>
-      <w:proofErr w:type="spellEnd"/>
-      <w:r>
-        <w:t xml:space="preserve"> and </w:t>
-      </w:r>
-      <w:proofErr w:type="spellStart"/>
-      <w:r>
-        <w:t>stemflow</w:t>
-      </w:r>
-      <w:proofErr w:type="spellEnd"/>
-      <w:r>
-        <w:t xml:space="preserve">. </w:t>
-      </w:r>
-      <w:r>
-        <w:t>Three</w:t>
-      </w:r>
-      <w:r>
-        <w:t xml:space="preserve"> Sitka spruce trees </w:t>
-      </w:r>
-      <w:r>
-        <w:t xml:space="preserve">have been selected around the existing eddy covariance tower in the T plot so the be easily reachable with an extension lance (maximum length = 5.4 m) and were sprayed </w:t>
-      </w:r>
-      <w:r>
-        <w:t xml:space="preserve">in two occasions (**dates) </w:t>
-      </w:r>
-      <w:r>
-        <w:t>with a 15N-labelled enriched NH</w:t>
-      </w:r>
-      <w:r>
-        <w:rPr>
-          <w:vertAlign w:val="subscript"/>
-        </w:rPr>
-        <w:t>4</w:t>
-      </w:r>
-      <w:r>
-        <w:t>NO</w:t>
-      </w:r>
-      <w:r>
-        <w:rPr>
-          <w:vertAlign w:val="subscript"/>
-        </w:rPr>
-        <w:t>3</w:t>
-      </w:r>
-      <w:r>
-        <w:t xml:space="preserve"> solution (</w:t>
-      </w:r>
-      <w:r>
-        <w:rPr>
-          <w:rFonts w:cstheme="minorHAnsi"/>
-        </w:rPr>
-        <w:t>δ</w:t>
-      </w:r>
-      <w:r>
-        <w:rPr>
-          <w:vertAlign w:val="superscript"/>
-        </w:rPr>
-        <w:t>15</w:t>
-      </w:r>
-      <w:r>
-        <w:t>N = +1000) by applying it over the</w:t>
-      </w:r>
-      <w:r>
-        <w:t xml:space="preserve"> tree crown. Under each spruce o</w:t>
-      </w:r>
-      <w:r>
-        <w:t xml:space="preserve">ne </w:t>
-      </w:r>
-      <w:proofErr w:type="spellStart"/>
-      <w:r>
-        <w:t>stemflow</w:t>
-      </w:r>
-      <w:proofErr w:type="spellEnd"/>
-      <w:r>
-        <w:t xml:space="preserve"> and four </w:t>
-      </w:r>
-      <w:proofErr w:type="spellStart"/>
-      <w:r>
-        <w:t>throughfall</w:t>
-      </w:r>
-      <w:proofErr w:type="spellEnd"/>
-      <w:r>
-        <w:t xml:space="preserve"> collectors were placed so to cover approximately 1/5 of the crown projection. </w:t>
-      </w:r>
-      <w:r>
-        <w:t xml:space="preserve">Similarly to the existing experiment, the depth of the water in each barrel was measured and a sample of at least 5 </w:t>
-      </w:r>
-      <w:proofErr w:type="spellStart"/>
-      <w:r>
-        <w:t>liters</w:t>
-      </w:r>
-      <w:proofErr w:type="spellEnd"/>
-      <w:r>
-        <w:t xml:space="preserve"> (when available) of </w:t>
-      </w:r>
-      <w:proofErr w:type="spellStart"/>
-      <w:r>
-        <w:t>throughfall</w:t>
-      </w:r>
-      <w:proofErr w:type="spellEnd"/>
-      <w:r>
-        <w:t xml:space="preserve"> and </w:t>
-      </w:r>
-      <w:proofErr w:type="spellStart"/>
-      <w:r>
-        <w:t>stemflow</w:t>
-      </w:r>
-      <w:proofErr w:type="spellEnd"/>
-      <w:r>
-        <w:t xml:space="preserve"> were withdrawn. When the volume of the sample exceeded the volume of the sampling </w:t>
-      </w:r>
-    </w:p>
-    <w:p>
-      <w:pPr>
-        <w:pStyle w:val="Heading3"/>
-      </w:pPr>
-      <w:r>
         <w:t>Experiment “15N-labelled application on branches”</w:t>
       </w:r>
     </w:p>
+    <w:p>
+      <w:r>
+        <w:t xml:space="preserve">Ammonia diffusion </w:t>
+      </w:r>
+      <w:r>
+        <w:fldChar w:fldCharType="begin"/>
+      </w:r>
+      <w:r>
+        <w:instrText xml:space="preserve"> ADDIN EN.CITE &lt;EndNote&gt;&lt;Cite&gt;&lt;Author&gt;Sebilo&lt;/Author&gt;&lt;Year&gt;2004&lt;/Year&gt;&lt;RecNum&gt;59&lt;/RecNum&gt;&lt;DisplayText&gt;(Sebilo, Mayer et al. 2004)&lt;/DisplayText&gt;&lt;record&gt;&lt;rec-number&gt;59&lt;/rec-number&gt;&lt;foreign-keys&gt;&lt;key app="EN" db-id="arwpz50tppf20qes0adx5aztet0w9xtartsd" timestamp="1491421501"&gt;59&lt;/key&gt;&lt;/foreign-keys&gt;&lt;ref-type name="Journal Article"&gt;17&lt;/ref-type&gt;&lt;contributors&gt;&lt;authors&gt;&lt;author&gt;Sebilo, M.&lt;/author&gt;&lt;author&gt;Mayer, B.&lt;/author&gt;&lt;author&gt;Grably, M.&lt;/author&gt;&lt;author&gt;Billiou, D.&lt;/author&gt;&lt;author&gt;Mariotti, A.&lt;/author&gt;&lt;/authors&gt;&lt;/contributors&gt;&lt;auth-address&gt;Univ Paris 06, CNRS, UMR BIOMCO, INRA, F-75252 Paris 05, France&amp;#xD;Univ Calgary, Dept Geol &amp;amp; Geophys, Calgary, AB T2N 1N4, Canada&lt;/auth-address&gt;&lt;titles&gt;&lt;title&gt;The Use of the &amp;apos;Ammonium Diffusion&amp;apos; Method for delta(15)N-NH(4)(+) and delta(15)N-NO(3)(-) Measurements: Comparison with Other Techniques&lt;/title&gt;&lt;secondary-title&gt;Environmental Chemistry&lt;/secondary-title&gt;&lt;alt-title&gt;Environ Chem&lt;/alt-title&gt;&lt;/titles&gt;&lt;periodical&gt;&lt;full-title&gt;Environmental Chemistry&lt;/full-title&gt;&lt;abbr-1&gt;Environ Chem&lt;/abbr-1&gt;&lt;/periodical&gt;&lt;alt-periodical&gt;&lt;full-title&gt;Environmental Chemistry&lt;/full-title&gt;&lt;abbr-1&gt;Environ Chem&lt;/abbr-1&gt;&lt;/alt-periodical&gt;&lt;pages&gt;99-103&lt;/pages&gt;&lt;volume&gt;1&lt;/volume&gt;&lt;number&gt;2&lt;/number&gt;&lt;keywords&gt;&lt;keyword&gt;analysis&lt;/keyword&gt;&lt;keyword&gt;nitrogen&lt;/keyword&gt;&lt;keyword&gt;ms&lt;/keyword&gt;&lt;keyword&gt;speciation&lt;/keyword&gt;&lt;/keywords&gt;&lt;dates&gt;&lt;year&gt;2004&lt;/year&gt;&lt;/dates&gt;&lt;isbn&gt;1448-2517&lt;/isbn&gt;&lt;accession-num&gt;WOS:000207050500007&lt;/accession-num&gt;&lt;urls&gt;&lt;related-urls&gt;&lt;url&gt;&amp;lt;Go to ISI&amp;gt;://WOS:000207050500007&lt;/url&gt;&lt;/related-urls&gt;&lt;/urls&gt;&lt;electronic-resource-num&gt;10.1071/EN04037&lt;/electronic-resource-num&gt;&lt;language&gt;English&lt;/language&gt;&lt;/record&gt;&lt;/Cite&gt;&lt;/EndNote&gt;</w:instrText>
+      </w:r>
+      <w:r>
+        <w:fldChar w:fldCharType="separate"/>
+      </w:r>
+      <w:r>
+        <w:rPr>
+          <w:noProof/>
+        </w:rPr>
+        <w:t>(Sebilo, Mayer et al. 2004)</w:t>
+      </w:r>
+      <w:r>
+        <w:fldChar w:fldCharType="end"/>
+      </w:r>
+    </w:p>
     <w:p/>
     <w:p>
       <w:r>
-        <w:t>Brief explanation of the gas chambers collection too.</w:t>
-      </w:r>
-    </w:p>
-    <w:p>
-      <w:r>
         <w:t xml:space="preserve">15N – labelled </w:t>
       </w:r>
     </w:p>
     <w:p>
-      <w:pPr>
+      <w:r>
         <w:rPr>
           <w:lang w:val="it-IT"/>
         </w:rPr>
-      </w:pPr>
-      <w:r>
+        <w:t xml:space="preserve">Open questions: ma la rationale, Magnani e pippe varie, da dove era partito il progetto, vanno qui? </w:t>
+      </w:r>
+      <w:r>
+        <w:t xml:space="preserve">Secondo me, </w:t>
+      </w:r>
+      <w:proofErr w:type="spellStart"/>
+      <w:r>
+        <w:t>si</w:t>
+      </w:r>
+      <w:proofErr w:type="spellEnd"/>
+      <w:r>
+        <w:t>. In that case, see the PhD offer document.</w:t>
+      </w:r>
+    </w:p>
+    <w:p>
+      <w:r>
+        <w:t xml:space="preserve">Brief description of some of the previous experiments. </w:t>
+      </w:r>
+    </w:p>
+    <w:p>
+      <w:r>
+        <w:t>Sample preparation (check Richard), drying and milling (</w:t>
+      </w:r>
+      <w:proofErr w:type="spellStart"/>
+      <w:proofErr w:type="gramStart"/>
+      <w:r>
+        <w:t>usa</w:t>
+      </w:r>
+      <w:proofErr w:type="spellEnd"/>
+      <w:proofErr w:type="gramEnd"/>
+      <w:r>
+        <w:t xml:space="preserve"> la </w:t>
+      </w:r>
+      <w:proofErr w:type="spellStart"/>
+      <w:r>
+        <w:t>roba</w:t>
+      </w:r>
+      <w:proofErr w:type="spellEnd"/>
+      <w:r>
+        <w:t xml:space="preserve"> del Corso! Yeah!)</w:t>
+      </w:r>
+    </w:p>
+    <w:p>
+      <w:r>
+        <w:t>Notes for later:</w:t>
+      </w:r>
+    </w:p>
+    <w:p>
+      <w:r>
+        <w:t>Mitchell work with 87-93 of CNU!</w:t>
+      </w:r>
+    </w:p>
+    <w:p>
+      <w:r>
+        <w:t>Results</w:t>
+      </w:r>
+      <w:r>
+        <w:t xml:space="preserve"> for the 5 years dataset: </w:t>
+      </w:r>
+      <w:proofErr w:type="spellStart"/>
+      <w:r>
+        <w:t>Descrizione</w:t>
+      </w:r>
+      <w:proofErr w:type="spellEnd"/>
+      <w:r>
+        <w:t xml:space="preserve"> del database </w:t>
+      </w:r>
+      <w:proofErr w:type="spellStart"/>
+      <w:r>
+        <w:t>ottenuto</w:t>
+      </w:r>
+      <w:proofErr w:type="spellEnd"/>
+      <w:r>
+        <w:t xml:space="preserve"> -&gt; fieldwork and lab methodology, data quality (NAs), data treatment, outliers, regression and interpolation.</w:t>
+      </w:r>
+    </w:p>
+    <w:p>
+      <w:pPr>
+        <w:rPr>
+          <w:rStyle w:val="SubtleReference"/>
+        </w:rPr>
+      </w:pPr>
+      <w:r>
+        <w:rPr>
+          <w:rStyle w:val="SubtleReference"/>
+        </w:rPr>
+        <w:br w:type="page"/>
+      </w:r>
+    </w:p>
+    <w:p>
+      <w:pPr>
+        <w:rPr>
+          <w:rStyle w:val="SubtleReference"/>
+        </w:rPr>
+      </w:pPr>
+      <w:r>
+        <w:rPr>
+          <w:rStyle w:val="SubtleReference"/>
+        </w:rPr>
         <w:lastRenderedPageBreak/>
-        <w:t>Description of the main sample collection – rationale:</w:t>
-      </w:r>
-      <w:r>
-        <w:t xml:space="preserve"> </w:t>
-      </w:r>
-      <w:r>
-        <w:t xml:space="preserve">choice of trees by </w:t>
-      </w:r>
-      <w:proofErr w:type="spellStart"/>
-      <w:r>
-        <w:t>dbh</w:t>
-      </w:r>
-      <w:proofErr w:type="spellEnd"/>
-      <w:r>
-        <w:t xml:space="preserve"> classes, </w:t>
-      </w:r>
-      <w:proofErr w:type="spellStart"/>
-      <w:r>
-        <w:t>prolisso</w:t>
-      </w:r>
-      <w:proofErr w:type="spellEnd"/>
-      <w:r>
-        <w:t xml:space="preserve"> </w:t>
-      </w:r>
-      <w:proofErr w:type="spellStart"/>
-      <w:r>
-        <w:t>sulla</w:t>
-      </w:r>
-      <w:proofErr w:type="spellEnd"/>
-      <w:r>
-        <w:t xml:space="preserve"> </w:t>
-      </w:r>
-      <w:proofErr w:type="spellStart"/>
-      <w:r>
-        <w:t>descrizione</w:t>
-      </w:r>
-      <w:proofErr w:type="spellEnd"/>
-      <w:r>
-        <w:t xml:space="preserve"> di TF e SF. </w:t>
-      </w:r>
-      <w:proofErr w:type="spellStart"/>
-      <w:r>
-        <w:t>Streamwater</w:t>
-      </w:r>
-      <w:proofErr w:type="spellEnd"/>
-      <w:r>
-        <w:t>: British standard plate weirs.</w:t>
-      </w:r>
-      <w:r>
-        <w:t xml:space="preserve"> Litter collection. In the labs: water </w:t>
-      </w:r>
-      <w:r>
-        <w:t xml:space="preserve">filtering.  </w:t>
-      </w:r>
-      <w:r>
-        <w:rPr>
-          <w:lang w:val="it-IT"/>
-        </w:rPr>
-        <w:t>Colorimetric analysis</w:t>
-      </w:r>
-    </w:p>
-    <w:p>
-      <w:r>
-        <w:rPr>
-          <w:lang w:val="it-IT"/>
-        </w:rPr>
-        <w:t xml:space="preserve">Open questions: ma la rationale, Magnani e pippe varie, da dove era partito il progetto, vanno qui? </w:t>
-      </w:r>
-      <w:r>
-        <w:t xml:space="preserve">Secondo me, </w:t>
-      </w:r>
-      <w:proofErr w:type="spellStart"/>
-      <w:r>
-        <w:t>si</w:t>
-      </w:r>
-      <w:proofErr w:type="spellEnd"/>
-      <w:r>
-        <w:t>. In that case, see the PhD offer document.</w:t>
-      </w:r>
-    </w:p>
-    <w:p>
-      <w:r>
-        <w:t xml:space="preserve">Brief description of some of the previous experiments. </w:t>
-      </w:r>
-    </w:p>
-    <w:p>
-      <w:r>
-        <w:t>Notes for later:</w:t>
-      </w:r>
-    </w:p>
-    <w:p>
-      <w:r>
-        <w:t>Mitchell work with 87-93 of CNU!</w:t>
-      </w:r>
-    </w:p>
-    <w:p>
-      <w:r>
-        <w:t>Results</w:t>
-      </w:r>
-      <w:r>
-        <w:t xml:space="preserve"> for the 5 years dataset: </w:t>
-      </w:r>
-      <w:proofErr w:type="spellStart"/>
-      <w:r>
-        <w:t>Descrizione</w:t>
-      </w:r>
-      <w:proofErr w:type="spellEnd"/>
-      <w:r>
-        <w:t xml:space="preserve"> del database </w:t>
-      </w:r>
-      <w:proofErr w:type="spellStart"/>
-      <w:r>
-        <w:t>ottenuto</w:t>
-      </w:r>
-      <w:proofErr w:type="spellEnd"/>
-      <w:r>
-        <w:t xml:space="preserve"> -&gt; fieldwork and lab methodology, data quality (NAs), data treatment, outliers, regression and interpolation.</w:t>
-      </w:r>
-    </w:p>
-    <w:p>
-      <w:pPr>
-        <w:rPr>
-          <w:rStyle w:val="SubtleReference"/>
-        </w:rPr>
-      </w:pPr>
-      <w:r>
-        <w:rPr>
-          <w:rStyle w:val="SubtleReference"/>
-        </w:rPr>
         <w:t>References</w:t>
       </w:r>
     </w:p>
@@ -2740,58 +3423,16 @@
         <w:fldChar w:fldCharType="separate"/>
       </w:r>
       <w:r>
-        <w:t xml:space="preserve">Clement, R. J., et al. (2012). "Carbon dioxide exchange of a Sitka spruce plantation in Scotland over five years." </w:t>
+        <w:t xml:space="preserve">British Standard (1981). Methods of measurement of liquid flow in open channels. . </w:t>
       </w:r>
       <w:r>
         <w:rPr>
           <w:u w:val="single"/>
         </w:rPr>
-        <w:t>Agricultural and Forest Meteorology</w:t>
-      </w:r>
-      <w:r>
-        <w:t xml:space="preserve"> </w:t>
-      </w:r>
-      <w:r>
-        <w:rPr>
-          <w:b/>
-        </w:rPr>
-        <w:t>153</w:t>
-      </w:r>
-      <w:r>
-        <w:t>: 106-123.</w:t>
-      </w:r>
-    </w:p>
-    <w:p>
-      <w:pPr>
-        <w:pStyle w:val="EndNoteBibliography"/>
-        <w:ind w:left="720" w:hanging="720"/>
-      </w:pPr>
-      <w:r>
-        <w:tab/>
-        <w:t>Scotland's 17% forested land cover sequesters 10% of Scotland's emissions of greenhouse gases. The expected rise of forested land cover to 25% by the middle of this century make forests an important component of the national carbon budget. This paper presents the carbon exchange measurement methodology, results, and modeling associated with a five-year experiment at a plantation forest in Scotland, UK, as part of a European initiative to develop and verify vegetation carbon-exchange models. We have developed a site specific correction for advective flux loses. While based on ustar corrections, it differs from current approaches in that it includes site topographic effects, corrects existing data instead of replacing it, and applies over the entire diel cycle instead of only during nocturnal periods. Models of soil respiration are compared and reveal the inadequacy of soil state parameterization. A non-rectangular hyperbola model of assimilation is selected to examine the maximum assimilation rate and quantum use efficiency parameters' responses to environmental temperature, vapour pressure, and sky condition. Intra-annual variability is found to be highest in early autumn, linked to a combination of seasonal changes in radiation and phenological changes in canopy quantum yield. Inter-annual variability was low, with less than %5 variation from year to year, and factors driving this variability were not clearly apparent. Over the 5 years of reported measurements, this forest sequestered about 6 tonnes of C per hectare per annum. Photosynthetically active radiation use efficiency of the forest is about 4.2%. Constancy of radiation use efficiency was observed at both diel and annual scales. This constancy depended on the ecosystem's thermal inertia and assimilation/radiation response curve characteristics at diel time scales but depended on thermal inertia and phenological changes in quantum yield at annual time scales. The net carbon uptake rates are consistent with two other flux sites in the British Isles and suggest that the relatively maritime climatology of these areas is highly suitable for the species of trees routinely planted here. (C) 2011 Elsevier B.V. All rights reserved.</w:t>
-      </w:r>
-    </w:p>
-    <w:p>
-      <w:pPr>
-        <w:pStyle w:val="EndNoteBibliography"/>
-        <w:spacing w:after="0"/>
-      </w:pPr>
-    </w:p>
-    <w:p>
-      <w:pPr>
-        <w:pStyle w:val="EndNoteBibliography"/>
-      </w:pPr>
-      <w:r>
-        <w:t xml:space="preserve">Craig, G. Y. (1925). </w:t>
-      </w:r>
-      <w:r>
-        <w:rPr>
-          <w:u w:val="single"/>
-        </w:rPr>
-        <w:t>Geology of Scotland</w:t>
-      </w:r>
-      <w:r>
-        <w:t>, Edinburgh: Scottish Academics.</w:t>
+        <w:t xml:space="preserve">Method using thin-plate weirs </w:t>
+      </w:r>
+      <w:r>
+        <w:t>39.</w:t>
       </w:r>
     </w:p>
     <w:p>
@@ -2809,7 +3450,58 @@
         <w:pStyle w:val="EndNoteBibliography"/>
       </w:pPr>
       <w:r>
-        <w:t xml:space="preserve">Forestry Commission (2011) National Forest Inventory Woodland Area Statistics: Scotland 17 </w:t>
+        <w:t xml:space="preserve">Clement, R. J., et al. (2012). "Carbon dioxide exchange of a Sitka spruce plantation in Scotland over five years." </w:t>
+      </w:r>
+      <w:r>
+        <w:rPr>
+          <w:u w:val="single"/>
+        </w:rPr>
+        <w:t>Agricultural and Forest Meteorology</w:t>
+      </w:r>
+      <w:r>
+        <w:t xml:space="preserve"> </w:t>
+      </w:r>
+      <w:r>
+        <w:rPr>
+          <w:b/>
+        </w:rPr>
+        <w:t>153</w:t>
+      </w:r>
+      <w:r>
+        <w:t>: 106-123.</w:t>
+      </w:r>
+    </w:p>
+    <w:p>
+      <w:pPr>
+        <w:pStyle w:val="EndNoteBibliography"/>
+        <w:ind w:left="720" w:hanging="720"/>
+      </w:pPr>
+      <w:r>
+        <w:tab/>
+        <w:t>Scotland's 17% forested land cover sequesters 10% of Scotland's emissions of greenhouse gases. The expected rise of forested land cover to 25% by the middle of this century make forests an important component of the national carbon budget. This paper presents the carbon exchange measurement methodology, results, and modeling associated with a five-year experiment at a plantation forest in Scotland, UK, as part of a European initiative to develop and verify vegetation carbon-exchange models. We have developed a site specific correction for advective flux loses. While based on ustar corrections, it differs from current approaches in that it includes site topographic effects, corrects existing data instead of replacing it, and applies over the entire diel cycle instead of only during nocturnal periods. Models of soil respiration are compared and reveal the inadequacy of soil state parameterization. A non-rectangular hyperbola model of assimilation is selected to examine the maximum assimilation rate and quantum use efficiency parameters' responses to environmental temperature, vapour pressure, and sky condition. Intra-annual variability is found to be highest in early autumn, linked to a combination of seasonal changes in radiation and phenological changes in canopy quantum yield. Inter-annual variability was low, with less than %5 variation from year to year, and factors driving this variability were not clearly apparent. Over the 5 years of reported measurements, this forest sequestered about 6 tonnes of C per hectare per annum. Photosynthetically active radiation use efficiency of the forest is about 4.2%. Constancy of radiation use efficiency was observed at both diel and annual scales. This constancy depended on the ecosystem's thermal inertia and assimilation/radiation response curve characteristics at diel time scales but depended on thermal inertia and phenological changes in quantum yield at annual time scales. The net carbon uptake rates are consistent with two other flux sites in the British Isles and suggest that the relatively maritime climatology of these areas is highly suitable for the species of trees routinely planted here. (C) 2011 Elsevier B.V. All rights reserved.</w:t>
+      </w:r>
+    </w:p>
+    <w:p>
+      <w:pPr>
+        <w:pStyle w:val="EndNoteBibliography"/>
+        <w:spacing w:after="0"/>
+      </w:pPr>
+    </w:p>
+    <w:p>
+      <w:pPr>
+        <w:pStyle w:val="EndNoteBibliography"/>
+      </w:pPr>
+      <w:r>
+        <w:t xml:space="preserve">Craig, G. Y. (1925). </w:t>
+      </w:r>
+      <w:r>
+        <w:rPr>
+          <w:u w:val="single"/>
+        </w:rPr>
+        <w:t>Geology of Scotland</w:t>
+      </w:r>
+      <w:r>
+        <w:t>, Edinburgh: Scottish Academics.</w:t>
       </w:r>
     </w:p>
     <w:p>
@@ -2827,7 +3519,24 @@
         <w:pStyle w:val="EndNoteBibliography"/>
       </w:pPr>
       <w:r>
-        <w:lastRenderedPageBreak/>
+        <w:t xml:space="preserve">Forestry Commission (2011) National Forest Inventory Woodland Area Statistics: Scotland 17 </w:t>
+      </w:r>
+    </w:p>
+    <w:p>
+      <w:pPr>
+        <w:pStyle w:val="EndNoteBibliography"/>
+        <w:spacing w:after="0"/>
+        <w:ind w:left="720" w:hanging="720"/>
+      </w:pPr>
+      <w:r>
+        <w:tab/>
+      </w:r>
+    </w:p>
+    <w:p>
+      <w:pPr>
+        <w:pStyle w:val="EndNoteBibliography"/>
+      </w:pPr>
+      <w:r>
         <w:t xml:space="preserve">Forestry Commission (2017, 28th September 2017). "Forestry statistics and Forestry in facts and figures." Retrieved 6 October, 2017, from </w:t>
       </w:r>
       <w:hyperlink r:id="rId10" w:history="1">
@@ -2857,6 +3566,52 @@
         <w:pStyle w:val="EndNoteBibliography"/>
       </w:pPr>
       <w:r>
+        <w:t xml:space="preserve">Heal, K. V., et al. (2004). "New data for water losses from mature Sitka spruce plantations in temperate upland catchments." </w:t>
+      </w:r>
+      <w:r>
+        <w:rPr>
+          <w:u w:val="single"/>
+        </w:rPr>
+        <w:t>Hydrological Sciences Journal-Journal Des Sciences Hydrologiques</w:t>
+      </w:r>
+      <w:r>
+        <w:t xml:space="preserve"> </w:t>
+      </w:r>
+      <w:r>
+        <w:rPr>
+          <w:b/>
+        </w:rPr>
+        <w:t>49</w:t>
+      </w:r>
+      <w:r>
+        <w:t>(3): 477-493.</w:t>
+      </w:r>
+    </w:p>
+    <w:p>
+      <w:pPr>
+        <w:pStyle w:val="EndNoteBibliography"/>
+        <w:ind w:left="720" w:hanging="720"/>
+      </w:pPr>
+      <w:r>
+        <w:tab/>
+        <w:t xml:space="preserve">Accurate estimates of water losses from mature Sitka spruce (Picea sitchensis) plantations in the UK uplands are required to assess the sustainability of water supply in the event of land-use change. Many investigations have demonstrated that afforestation increases water losses from temperate upland catchments, to up to 40% of annual site rainfall. In a 0.86 km(2) upland water supply catchment in southwest Scotland, interception loss in a Sitka </w:t>
+      </w:r>
+      <w:r>
+        <w:lastRenderedPageBreak/>
+        <w:t>spruce-dominated 37-year old plantation, was 52% of annual precipitation (2912 mm), considerably higher than reported in previous studies of similar catchments. From direct measurements of rainfall, cloudwater, discharge and soil evaporation, the catchment water balance was 96-117% complete, within the limits of measurement error. The most probable explanation for the higher forest interception loss reported here is the inclusion of cloudwater measurements.</w:t>
+      </w:r>
+    </w:p>
+    <w:p>
+      <w:pPr>
+        <w:pStyle w:val="EndNoteBibliography"/>
+        <w:spacing w:after="0"/>
+      </w:pPr>
+    </w:p>
+    <w:p>
+      <w:pPr>
+        <w:pStyle w:val="EndNoteBibliography"/>
+      </w:pPr>
+      <w:r>
         <w:t xml:space="preserve">Oosthoek, K. J. (2013). </w:t>
       </w:r>
       <w:r>
@@ -2884,6 +3639,48 @@
         <w:pStyle w:val="EndNoteBibliography"/>
       </w:pPr>
       <w:r>
+        <w:t xml:space="preserve">Sebilo, M., et al. (2004). "The Use of the 'Ammonium Diffusion' Method for delta(15)N-NH(4)(+) and delta(15)N-NO(3)(-) Measurements: Comparison with Other Techniques." </w:t>
+      </w:r>
+      <w:r>
+        <w:rPr>
+          <w:u w:val="single"/>
+        </w:rPr>
+        <w:t>Environmental Chemistry</w:t>
+      </w:r>
+      <w:r>
+        <w:t xml:space="preserve"> </w:t>
+      </w:r>
+      <w:r>
+        <w:rPr>
+          <w:b/>
+        </w:rPr>
+        <w:t>1</w:t>
+      </w:r>
+      <w:r>
+        <w:t>(2): 99-103.</w:t>
+      </w:r>
+    </w:p>
+    <w:p>
+      <w:pPr>
+        <w:pStyle w:val="EndNoteBibliography"/>
+        <w:ind w:left="720" w:hanging="720"/>
+      </w:pPr>
+      <w:r>
+        <w:tab/>
+        <w:t>Several methods have been developed for nitrogen isotope measurements on ammonium (NH(4)(+)) and nitrate (NO(3)(-)) in solid or aqueous samples. We have tested the accuracy and reproducibility of the ammonium diffusion method for delta(15)N measurements on NH(4)(+) and NO(3)(-) and compared this technique to other established methods. Our results show that the ammonium diffusion technique is capable of generating accurate and reproducible delta(15)N values for minute quantities of NH(4)(+)-N and NO(3)(-)-N in aqueous samples, if sufficient care is taken to minimize nitrogen blanks and to optimize the extraction procedure. Hence, the ammonium diffusion method offers an attractive alternative to more labour-intensive and costly methods for determining nitrogen isotope ratios of NH(4)(+) and NO(3)(-) in aqueous samples.</w:t>
+      </w:r>
+    </w:p>
+    <w:p>
+      <w:pPr>
+        <w:pStyle w:val="EndNoteBibliography"/>
+        <w:spacing w:after="0"/>
+      </w:pPr>
+    </w:p>
+    <w:p>
+      <w:pPr>
+        <w:pStyle w:val="EndNoteBibliography"/>
+      </w:pPr>
+      <w:r>
         <w:t xml:space="preserve">Smout, T. C., Ed. (1997). </w:t>
       </w:r>
       <w:r>
@@ -2894,6 +3691,33 @@
       </w:r>
       <w:r>
         <w:t>, Scottish Cultural Press - Edinburgh.</w:t>
+      </w:r>
+    </w:p>
+    <w:p>
+      <w:pPr>
+        <w:pStyle w:val="EndNoteBibliography"/>
+        <w:spacing w:after="0"/>
+        <w:ind w:left="720" w:hanging="720"/>
+      </w:pPr>
+      <w:r>
+        <w:tab/>
+      </w:r>
+    </w:p>
+    <w:p>
+      <w:pPr>
+        <w:pStyle w:val="EndNoteBibliography"/>
+      </w:pPr>
+      <w:r>
+        <w:t xml:space="preserve">Tompkins, S. (1989). </w:t>
+      </w:r>
+      <w:r>
+        <w:rPr>
+          <w:u w:val="single"/>
+        </w:rPr>
+        <w:t>Forestry in crisis: the battle for the hills</w:t>
+      </w:r>
+      <w:r>
+        <w:t>, Christopher Helm.</w:t>
       </w:r>
     </w:p>
     <w:p>

</xml_diff>

<commit_message>
monday home method version
</commit_message>
<xml_diff>
--- a/shared docs/Chapter 2 - Methodology.docx
+++ b/shared docs/Chapter 2 - Methodology.docx
@@ -1,6 +1,6 @@
 
 <file path=word/document.xml><?xml version="1.0" encoding="utf-8"?>
-<w:document xmlns:wpc="http://schemas.microsoft.com/office/word/2010/wordprocessingCanvas" xmlns:mc="http://schemas.openxmlformats.org/markup-compatibility/2006" xmlns:o="urn:schemas-microsoft-com:office:office" xmlns:r="http://schemas.openxmlformats.org/officeDocument/2006/relationships" xmlns:m="http://schemas.openxmlformats.org/officeDocument/2006/math" xmlns:v="urn:schemas-microsoft-com:vml" xmlns:wp14="http://schemas.microsoft.com/office/word/2010/wordprocessingDrawing" xmlns:wp="http://schemas.openxmlformats.org/drawingml/2006/wordprocessingDrawing" xmlns:w10="urn:schemas-microsoft-com:office:word" xmlns:w="http://schemas.openxmlformats.org/wordprocessingml/2006/main" xmlns:w14="http://schemas.microsoft.com/office/word/2010/wordml" xmlns:w15="http://schemas.microsoft.com/office/word/2012/wordml" xmlns:wpg="http://schemas.microsoft.com/office/word/2010/wordprocessingGroup" xmlns:wpi="http://schemas.microsoft.com/office/word/2010/wordprocessingInk" xmlns:wne="http://schemas.microsoft.com/office/word/2006/wordml" xmlns:wps="http://schemas.microsoft.com/office/word/2010/wordprocessingShape" mc:Ignorable="w14 w15 wp14">
+<w:document xmlns:wpc="http://schemas.microsoft.com/office/word/2010/wordprocessingCanvas" xmlns:cx="http://schemas.microsoft.com/office/drawing/2014/chartex" xmlns:cx1="http://schemas.microsoft.com/office/drawing/2015/9/8/chartex" xmlns:cx2="http://schemas.microsoft.com/office/drawing/2015/10/21/chartex" xmlns:cx3="http://schemas.microsoft.com/office/drawing/2016/5/9/chartex" xmlns:cx4="http://schemas.microsoft.com/office/drawing/2016/5/10/chartex" xmlns:cx5="http://schemas.microsoft.com/office/drawing/2016/5/11/chartex" xmlns:cx6="http://schemas.microsoft.com/office/drawing/2016/5/12/chartex" xmlns:cx7="http://schemas.microsoft.com/office/drawing/2016/5/13/chartex" xmlns:cx8="http://schemas.microsoft.com/office/drawing/2016/5/14/chartex" xmlns:mc="http://schemas.openxmlformats.org/markup-compatibility/2006" xmlns:aink="http://schemas.microsoft.com/office/drawing/2016/ink" xmlns:am3d="http://schemas.microsoft.com/office/drawing/2017/model3d" xmlns:o="urn:schemas-microsoft-com:office:office" xmlns:r="http://schemas.openxmlformats.org/officeDocument/2006/relationships" xmlns:m="http://schemas.openxmlformats.org/officeDocument/2006/math" xmlns:v="urn:schemas-microsoft-com:vml" xmlns:wp14="http://schemas.microsoft.com/office/word/2010/wordprocessingDrawing" xmlns:wp="http://schemas.openxmlformats.org/drawingml/2006/wordprocessingDrawing" xmlns:w10="urn:schemas-microsoft-com:office:word" xmlns:w="http://schemas.openxmlformats.org/wordprocessingml/2006/main" xmlns:w14="http://schemas.microsoft.com/office/word/2010/wordml" xmlns:w15="http://schemas.microsoft.com/office/word/2012/wordml" xmlns:w16se="http://schemas.microsoft.com/office/word/2015/wordml/symex" xmlns:wpg="http://schemas.microsoft.com/office/word/2010/wordprocessingGroup" xmlns:wpi="http://schemas.microsoft.com/office/word/2010/wordprocessingInk" xmlns:wne="http://schemas.microsoft.com/office/word/2006/wordml" xmlns:wps="http://schemas.microsoft.com/office/word/2010/wordprocessingShape" mc:Ignorable="w14 w15 w16se wp14">
   <w:body>
     <w:p>
       <w:pPr>
@@ -144,7 +144,7 @@
     </w:p>
     <w:p>
       <w:pPr>
-        <w:pStyle w:val="Heading1"/>
+        <w:pStyle w:val="Titolo1"/>
       </w:pPr>
       <w:r>
         <w:t>Site description and methodology</w:t>
@@ -152,7 +152,7 @@
     </w:p>
     <w:p>
       <w:pPr>
-        <w:pStyle w:val="Heading2"/>
+        <w:pStyle w:val="Titolo2"/>
       </w:pPr>
       <w:r>
         <w:t xml:space="preserve">Site </w:t>
@@ -420,15 +420,7 @@
       </w:r>
       <w:proofErr w:type="spellEnd"/>
       <w:r>
-        <w:t xml:space="preserve"> </w:t>
-      </w:r>
-      <w:proofErr w:type="spellStart"/>
-      <w:r>
-        <w:t>supergroup</w:t>
-      </w:r>
-      <w:proofErr w:type="spellEnd"/>
-      <w:r>
-        <w:t xml:space="preserve">, metamorphosed marine sediments of late-Precambrian and Lower Palaeozoic age </w:t>
+        <w:t xml:space="preserve"> supergroup, metamorphosed marine sediments of late-Precambrian and Lower Palaeozoic age </w:t>
       </w:r>
       <w:r>
         <w:fldChar w:fldCharType="begin"/>
@@ -879,7 +871,7 @@
     </w:p>
     <w:p>
       <w:pPr>
-        <w:pStyle w:val="Heading3"/>
+        <w:pStyle w:val="Titolo3"/>
       </w:pPr>
       <w:r>
         <w:t xml:space="preserve">Before afforestation: brief history of </w:t>
@@ -1117,7 +1109,7 @@
     </w:p>
     <w:p>
       <w:pPr>
-        <w:pStyle w:val="Heading3"/>
+        <w:pStyle w:val="Titolo3"/>
       </w:pPr>
       <w:r>
         <w:t>The plantation</w:t>
@@ -1409,15 +1401,7 @@
       </w:r>
       <w:proofErr w:type="spellEnd"/>
       <w:r>
-        <w:t xml:space="preserve">) </w:t>
-      </w:r>
-      <w:proofErr w:type="spellStart"/>
-      <w:r>
-        <w:t>Carriere</w:t>
-      </w:r>
-      <w:proofErr w:type="spellEnd"/>
-      <w:r>
-        <w:t xml:space="preserve"> 1855) and additional species such as Douglas fir (</w:t>
+        <w:t>) Carriere 1855) and additional species such as Douglas fir (</w:t>
       </w:r>
       <w:proofErr w:type="spellStart"/>
       <w:r>
@@ -1526,7 +1510,7 @@
       </w:r>
       <w:r>
         <w:rPr>
-          <w:rStyle w:val="Hyperlink"/>
+          <w:rStyle w:val="Collegamentoipertestuale"/>
           <w:i/>
           <w:iCs/>
           <w:color w:val="auto"/>
@@ -1536,7 +1520,7 @@
       <w:proofErr w:type="spellEnd"/>
       <w:r>
         <w:rPr>
-          <w:rStyle w:val="Hyperlink"/>
+          <w:rStyle w:val="Collegamentoipertestuale"/>
           <w:i/>
           <w:iCs/>
           <w:color w:val="auto"/>
@@ -1546,7 +1530,7 @@
       <w:proofErr w:type="spellStart"/>
       <w:r>
         <w:rPr>
-          <w:rStyle w:val="Hyperlink"/>
+          <w:rStyle w:val="Collegamentoipertestuale"/>
           <w:i/>
           <w:iCs/>
           <w:color w:val="auto"/>
@@ -1575,18 +1559,35 @@
       <w:r>
         <w:t>.), Scots pine (</w:t>
       </w:r>
-      <w:proofErr w:type="spellStart"/>
       <w:r>
         <w:rPr>
           <w:i/>
         </w:rPr>
-        <w:t>Pinus</w:t>
-      </w:r>
-      <w:proofErr w:type="spellEnd"/>
+        <w:t xml:space="preserve">Pinus </w:t>
+      </w:r>
+      <w:proofErr w:type="spellStart"/>
       <w:r>
         <w:rPr>
           <w:i/>
         </w:rPr>
+        <w:t>sylvestris</w:t>
+      </w:r>
+      <w:proofErr w:type="spellEnd"/>
+      <w:r>
+        <w:t xml:space="preserve"> L.) and downy birch (</w:t>
+      </w:r>
+      <w:proofErr w:type="spellStart"/>
+      <w:r>
+        <w:rPr>
+          <w:i/>
+        </w:rPr>
+        <w:t>Betula</w:t>
+      </w:r>
+      <w:proofErr w:type="spellEnd"/>
+      <w:r>
+        <w:rPr>
+          <w:i/>
+        </w:rPr>
         <w:t xml:space="preserve"> </w:t>
       </w:r>
       <w:proofErr w:type="spellStart"/>
@@ -1594,129 +1595,104 @@
         <w:rPr>
           <w:i/>
         </w:rPr>
-        <w:t>sylvestris</w:t>
-      </w:r>
-      <w:proofErr w:type="spellEnd"/>
-      <w:r>
-        <w:t xml:space="preserve"> L.) and downy birch (</w:t>
-      </w:r>
-      <w:proofErr w:type="spellStart"/>
-      <w:r>
-        <w:rPr>
-          <w:i/>
-        </w:rPr>
-        <w:t>Betula</w:t>
-      </w:r>
-      <w:proofErr w:type="spellEnd"/>
-      <w:r>
-        <w:rPr>
-          <w:i/>
-        </w:rPr>
+        <w:t>pubescens</w:t>
+      </w:r>
+      <w:proofErr w:type="spellEnd"/>
+      <w:r>
         <w:t xml:space="preserve"> </w:t>
       </w:r>
       <w:proofErr w:type="spellStart"/>
       <w:r>
-        <w:rPr>
-          <w:i/>
-        </w:rPr>
-        <w:t>pubescens</w:t>
-      </w:r>
-      <w:proofErr w:type="spellEnd"/>
+        <w:t>Ehrh</w:t>
+      </w:r>
+      <w:proofErr w:type="spellEnd"/>
+      <w:r>
+        <w:t xml:space="preserve">.). </w:t>
+      </w:r>
+    </w:p>
+    <w:p>
+      <w:r>
+        <w:t xml:space="preserve">Thinning was carried out in 2003/4 on the east side of the forest and </w:t>
+      </w:r>
+      <w:r>
+        <w:t>2005 on the west side by removing every 5</w:t>
+      </w:r>
+      <w:r>
+        <w:rPr>
+          <w:vertAlign w:val="superscript"/>
+        </w:rPr>
+        <w:t>th</w:t>
+      </w:r>
+      <w:r>
+        <w:t xml:space="preserve"> row and cutting every 3</w:t>
+      </w:r>
+      <w:r>
+        <w:rPr>
+          <w:vertAlign w:val="superscript"/>
+        </w:rPr>
+        <w:t>rd</w:t>
+      </w:r>
+      <w:r>
+        <w:t xml:space="preserve"> tree on the two rows aside of the thinne</w:t>
+      </w:r>
+      <w:r>
+        <w:t xml:space="preserve">d row; one third </w:t>
+      </w:r>
+      <w:r>
+        <w:t>of tree</w:t>
+      </w:r>
+      <w:r>
+        <w:t xml:space="preserve">s were removed, bringing the present density to </w:t>
+      </w:r>
+      <w:r>
+        <w:t>about 1750</w:t>
+      </w:r>
+      <w:r>
+        <w:t xml:space="preserve"> trees per hectare.</w:t>
+      </w:r>
+    </w:p>
+    <w:p>
+      <w:r>
+        <w:t xml:space="preserve">Topographic description (Clement paper, </w:t>
+      </w:r>
+      <w:proofErr w:type="spellStart"/>
+      <w:r>
+        <w:t>Ecocraft</w:t>
+      </w:r>
+      <w:proofErr w:type="spellEnd"/>
+      <w:r>
+        <w:t>).</w:t>
+      </w:r>
+    </w:p>
+    <w:p>
+      <w:r>
+        <w:t>Rationale of forest plantation: Jarvis jpg from carbon experiment.</w:t>
+      </w:r>
+    </w:p>
+    <w:p>
+      <w:r>
+        <w:t>Soil description. Richard Nair plots.</w:t>
+      </w:r>
+    </w:p>
+    <w:p>
+      <w:pPr>
+        <w:pStyle w:val="Titolo2"/>
+      </w:pPr>
+      <w:r>
+        <w:t>Experimental design</w:t>
+      </w:r>
+    </w:p>
+    <w:p>
+      <w:r>
+        <w:t>Separate description for each experiment here or to be restructured on an “experiment” base?</w:t>
+      </w:r>
       <w:r>
         <w:t xml:space="preserve"> </w:t>
       </w:r>
-      <w:proofErr w:type="spellStart"/>
-      <w:r>
-        <w:t>Ehrh</w:t>
-      </w:r>
-      <w:proofErr w:type="spellEnd"/>
-      <w:r>
-        <w:t xml:space="preserve">.). </w:t>
-      </w:r>
-    </w:p>
-    <w:p>
-      <w:r>
-        <w:t xml:space="preserve">Thinning was carried out in 2003/4 on the east side of the forest and </w:t>
-      </w:r>
-      <w:r>
-        <w:t>2005 on the west side by removing every 5</w:t>
-      </w:r>
-      <w:r>
-        <w:rPr>
-          <w:vertAlign w:val="superscript"/>
-        </w:rPr>
-        <w:t>th</w:t>
-      </w:r>
-      <w:r>
-        <w:t xml:space="preserve"> row and cutting every 3</w:t>
-      </w:r>
-      <w:r>
-        <w:rPr>
-          <w:vertAlign w:val="superscript"/>
-        </w:rPr>
-        <w:t>rd</w:t>
-      </w:r>
-      <w:r>
-        <w:t xml:space="preserve"> tree on the two rows aside of the thinne</w:t>
-      </w:r>
-      <w:r>
-        <w:t xml:space="preserve">d row; one third </w:t>
-      </w:r>
-      <w:r>
-        <w:t>of tree</w:t>
-      </w:r>
-      <w:r>
-        <w:t xml:space="preserve">s were removed, bringing the present density to </w:t>
-      </w:r>
-      <w:r>
-        <w:t>about 1750</w:t>
-      </w:r>
-      <w:r>
-        <w:t xml:space="preserve"> trees per hectare.</w:t>
-      </w:r>
-    </w:p>
-    <w:p>
-      <w:r>
-        <w:t xml:space="preserve">Topographic description (Clement paper, </w:t>
-      </w:r>
-      <w:proofErr w:type="spellStart"/>
-      <w:r>
-        <w:t>Ecocraft</w:t>
-      </w:r>
-      <w:proofErr w:type="spellEnd"/>
-      <w:r>
-        <w:t>).</w:t>
-      </w:r>
-    </w:p>
-    <w:p>
-      <w:r>
-        <w:t>Rationale of forest plantation: Jarvis jpg from carbon experiment.</w:t>
-      </w:r>
-    </w:p>
-    <w:p>
-      <w:r>
-        <w:t>Soil description. Richard Nair plots.</w:t>
-      </w:r>
-    </w:p>
-    <w:p>
-      <w:pPr>
-        <w:pStyle w:val="Heading2"/>
-      </w:pPr>
-      <w:r>
-        <w:t>Experimental design</w:t>
-      </w:r>
-    </w:p>
-    <w:p>
-      <w:r>
-        <w:t>Separate description for each experiment here or to be restructured on an “experiment” base?</w:t>
-      </w:r>
-      <w:r>
-        <w:t xml:space="preserve"> </w:t>
-      </w:r>
-    </w:p>
-    <w:p>
-      <w:pPr>
-        <w:pStyle w:val="Heading3"/>
+    </w:p>
+    <w:p>
+      <w:pPr>
+        <w:pStyle w:val="Titolo3"/>
       </w:pPr>
       <w:r>
         <w:t>The plots</w:t>
@@ -1931,212 +1907,191 @@
         <w:t>2014?</w:t>
       </w:r>
       <w:r>
+        <w:t xml:space="preserve"> caused a </w:t>
+      </w:r>
+      <w:r>
+        <w:t>notable</w:t>
+      </w:r>
+      <w:r>
+        <w:t xml:space="preserve"> damage at the C site. As a result,</w:t>
+      </w:r>
+      <w:r>
+        <w:t xml:space="preserve"> even if the installed collectors did not suffer damages,</w:t>
+      </w:r>
+      <w:r>
+        <w:t xml:space="preserve"> the C plot </w:t>
+      </w:r>
+      <w:r>
+        <w:t xml:space="preserve">forest cover is locally less dense and </w:t>
+      </w:r>
+      <w:r>
+        <w:t>could show different soil and air temperature than the T plot, especially</w:t>
+      </w:r>
+      <w:r>
+        <w:t xml:space="preserve"> in the subplot</w:t>
+      </w:r>
+      <w:r>
+        <w:t>s</w:t>
+      </w:r>
+      <w:r>
+        <w:t xml:space="preserve"> C10 and </w:t>
+      </w:r>
+      <w:r>
+        <w:t>C11.</w:t>
+      </w:r>
+    </w:p>
+    <w:p>
+      <w:pPr>
+        <w:pStyle w:val="Titolo3"/>
+      </w:pPr>
+      <w:r>
+        <w:t xml:space="preserve">Water and litter </w:t>
+      </w:r>
+      <w:r>
+        <w:t>samples</w:t>
+      </w:r>
+      <w:r>
+        <w:t xml:space="preserve"> collection</w:t>
+      </w:r>
+    </w:p>
+    <w:p>
+      <w:r>
+        <w:t>The core o</w:t>
+      </w:r>
+      <w:r>
+        <w:t>f the experiment aimed</w:t>
+      </w:r>
+      <w:r>
+        <w:t>(s)</w:t>
+      </w:r>
+      <w:r>
+        <w:t xml:space="preserve"> to compare the nitrogen input from the atmosphere to the nitrogen recovered below the canopy. </w:t>
+      </w:r>
+      <w:r>
+        <w:t>Two rainfall gauges, one “harp-</w:t>
+      </w:r>
+      <w:r>
+        <w:t xml:space="preserve">wire” fog collector </w:t>
+      </w:r>
+      <w:r>
+        <w:t>(pictures?)</w:t>
+      </w:r>
+      <w:r>
+        <w:t>, 18</w:t>
+      </w:r>
+      <w:r>
         <w:t xml:space="preserve"> </w:t>
       </w:r>
-      <w:proofErr w:type="gramStart"/>
-      <w:r>
-        <w:t>caused</w:t>
-      </w:r>
-      <w:proofErr w:type="gramEnd"/>
-      <w:r>
-        <w:t xml:space="preserve"> a </w:t>
-      </w:r>
-      <w:r>
-        <w:t>notable</w:t>
-      </w:r>
-      <w:r>
-        <w:t xml:space="preserve"> damage at the C site. As a result,</w:t>
-      </w:r>
-      <w:r>
-        <w:t xml:space="preserve"> even if the installed collectors did not suffer damages,</w:t>
-      </w:r>
-      <w:r>
-        <w:t xml:space="preserve"> the C plot </w:t>
-      </w:r>
-      <w:r>
-        <w:t xml:space="preserve">forest cover is locally less dense and </w:t>
-      </w:r>
-      <w:r>
-        <w:t>could show different soil and air temperature than the T plot, especially</w:t>
-      </w:r>
-      <w:r>
-        <w:t xml:space="preserve"> in the subplot</w:t>
-      </w:r>
-      <w:r>
-        <w:t>s</w:t>
-      </w:r>
-      <w:r>
-        <w:t xml:space="preserve"> C10 and </w:t>
-      </w:r>
-      <w:r>
-        <w:t>C11.</w:t>
-      </w:r>
-    </w:p>
-    <w:p>
-      <w:pPr>
-        <w:pStyle w:val="Heading3"/>
-      </w:pPr>
-      <w:r>
-        <w:t xml:space="preserve">Water and litter </w:t>
-      </w:r>
-      <w:r>
-        <w:t>samples</w:t>
-      </w:r>
-      <w:r>
-        <w:t xml:space="preserve"> collection</w:t>
-      </w:r>
-    </w:p>
-    <w:p>
-      <w:r>
-        <w:t>The core o</w:t>
-      </w:r>
-      <w:r>
-        <w:t>f the experiment aimed</w:t>
-      </w:r>
-      <w:r>
-        <w:t>(s)</w:t>
-      </w:r>
-      <w:r>
-        <w:t xml:space="preserve"> to compare the nitrogen input from the atmosphere to the nitrogen recovered below the canopy. </w:t>
-      </w:r>
-      <w:r>
-        <w:t>Two rainfall gauges, one “harp-</w:t>
-      </w:r>
-      <w:r>
-        <w:t xml:space="preserve">wire” fog collector </w:t>
-      </w:r>
-      <w:r>
-        <w:t>(pictures?)</w:t>
-      </w:r>
-      <w:r>
-        <w:t>, 18</w:t>
+      <w:proofErr w:type="spellStart"/>
+      <w:r>
+        <w:t>throughfall</w:t>
+      </w:r>
+      <w:proofErr w:type="spellEnd"/>
+      <w:r>
+        <w:t>/</w:t>
+      </w:r>
+      <w:r>
+        <w:t xml:space="preserve">litter and </w:t>
+      </w:r>
+      <w:r>
+        <w:t xml:space="preserve">22 </w:t>
+      </w:r>
+      <w:r>
+        <w:t xml:space="preserve">stemflow collectors and 4 streamflow flux and sample collection points were </w:t>
+      </w:r>
+      <w:r>
+        <w:t>set</w:t>
+      </w:r>
+      <w:r>
+        <w:t>.</w:t>
       </w:r>
       <w:r>
         <w:t xml:space="preserve"> </w:t>
       </w:r>
+      <w:r>
+        <w:t>The sample collection started on October 2011 and ended on April 2017.</w:t>
+      </w:r>
+    </w:p>
+    <w:p>
+      <w:r>
+        <w:rPr>
+          <w:color w:val="1F4E79" w:themeColor="accent1" w:themeShade="80"/>
+        </w:rPr>
+        <w:t>Rainfall gauges</w:t>
+      </w:r>
+      <w:r>
+        <w:t xml:space="preserve">. </w:t>
+      </w:r>
+      <w:r>
+        <w:t>Two ra</w:t>
+      </w:r>
+      <w:r>
+        <w:t>infall gauge</w:t>
+      </w:r>
+      <w:r>
+        <w:t xml:space="preserve"> </w:t>
+      </w:r>
+      <w:r>
+        <w:t>was</w:t>
+      </w:r>
+      <w:r>
+        <w:t xml:space="preserve"> installed over the “T” plot (</w:t>
+      </w:r>
+      <w:r>
+        <w:t>56°35'59.8"N 3°47'21.5"W</w:t>
+      </w:r>
+      <w:r>
+        <w:t xml:space="preserve">, elevation: 440m) and </w:t>
+      </w:r>
+      <w:r>
+        <w:t>a second one below</w:t>
+      </w:r>
+      <w:r>
+        <w:t xml:space="preserve"> the “C” plot (</w:t>
+      </w:r>
+      <w:r>
+        <w:t>56°37'11.0"N 3°48'21.6"W</w:t>
+      </w:r>
+      <w:r>
+        <w:t>,</w:t>
+      </w:r>
+      <w:r>
+        <w:t xml:space="preserve"> elevation: 286 m) </w:t>
+      </w:r>
+      <w:r>
+        <w:t>in two open areas</w:t>
+      </w:r>
+      <w:r>
+        <w:t>, sufficiently</w:t>
+      </w:r>
+      <w:r>
+        <w:t xml:space="preserve"> </w:t>
+      </w:r>
+      <w:r>
+        <w:t>far from the plantation</w:t>
+      </w:r>
+      <w:r>
+        <w:t xml:space="preserve"> so </w:t>
+      </w:r>
+      <w:r>
+        <w:t>to minimise any turbulence due to the presence of high obstacles.</w:t>
+      </w:r>
+      <w:r>
+        <w:t xml:space="preserve"> In the upper </w:t>
+      </w:r>
+      <w:r>
+        <w:t xml:space="preserve">rain gauge station the “harp-wire” collector was installed at short distance from the rainfall gauge. </w:t>
+      </w:r>
+      <w:r>
+        <w:t xml:space="preserve">In each of the bottles 2.5 ml (5 ml in the bigger bottle for the cloud water collection) of concentrated ortho-phosphoric acid was added as biocide agent. No biocide agent was used in the </w:t>
+      </w:r>
       <w:proofErr w:type="spellStart"/>
       <w:r>
         <w:t>throughfall</w:t>
       </w:r>
       <w:proofErr w:type="spellEnd"/>
       <w:r>
-        <w:t>/</w:t>
-      </w:r>
-      <w:r>
-        <w:t xml:space="preserve">litter and </w:t>
-      </w:r>
-      <w:r>
-        <w:t xml:space="preserve">22 </w:t>
-      </w:r>
-      <w:proofErr w:type="spellStart"/>
-      <w:r>
-        <w:t>stemflow</w:t>
-      </w:r>
-      <w:proofErr w:type="spellEnd"/>
-      <w:r>
-        <w:t xml:space="preserve"> collectors and 4 streamflow flux and sample collection points were </w:t>
-      </w:r>
-      <w:r>
-        <w:t>set</w:t>
-      </w:r>
-      <w:r>
-        <w:t>.</w:t>
-      </w:r>
-      <w:r>
-        <w:t xml:space="preserve"> </w:t>
-      </w:r>
-      <w:r>
-        <w:t>The sample collection started on October 2011 and ended on April 2017.</w:t>
-      </w:r>
-    </w:p>
-    <w:p>
-      <w:r>
-        <w:rPr>
-          <w:color w:val="1F4E79" w:themeColor="accent1" w:themeShade="80"/>
-        </w:rPr>
-        <w:t>Rainfall gauges</w:t>
-      </w:r>
-      <w:r>
-        <w:t xml:space="preserve">. </w:t>
-      </w:r>
-      <w:r>
-        <w:t>Two ra</w:t>
-      </w:r>
-      <w:r>
-        <w:t>infall gauge</w:t>
-      </w:r>
-      <w:r>
-        <w:t xml:space="preserve"> </w:t>
-      </w:r>
-      <w:r>
-        <w:t>was</w:t>
-      </w:r>
-      <w:r>
-        <w:t xml:space="preserve"> installed over the “T” plot (</w:t>
-      </w:r>
-      <w:r>
-        <w:t>56°35'59.8"N 3°47'21.5"W</w:t>
-      </w:r>
-      <w:r>
-        <w:t xml:space="preserve">, elevation: 440m) and </w:t>
-      </w:r>
-      <w:r>
-        <w:t>a second one below</w:t>
-      </w:r>
-      <w:r>
-        <w:t xml:space="preserve"> the “C” plot (</w:t>
-      </w:r>
-      <w:r>
-        <w:t>56°37'11.0"N 3°48'21.6"W</w:t>
-      </w:r>
-      <w:r>
-        <w:t>,</w:t>
-      </w:r>
-      <w:r>
-        <w:t xml:space="preserve"> elevation: 286 m) </w:t>
-      </w:r>
-      <w:r>
-        <w:t>in two open areas</w:t>
-      </w:r>
-      <w:r>
-        <w:t>, sufficiently</w:t>
-      </w:r>
-      <w:r>
-        <w:t xml:space="preserve"> </w:t>
-      </w:r>
-      <w:r>
-        <w:t>far from the plantation</w:t>
-      </w:r>
-      <w:r>
-        <w:t xml:space="preserve"> so </w:t>
-      </w:r>
-      <w:r>
-        <w:t>to minimise any turbulence due to the presence of high obstacles.</w:t>
-      </w:r>
-      <w:r>
-        <w:t xml:space="preserve"> In the upper </w:t>
-      </w:r>
-      <w:r>
-        <w:t xml:space="preserve">rain gauge station the “harp-wire” collector was installed at short distance from the rainfall gauge. </w:t>
-      </w:r>
-      <w:r>
-        <w:t xml:space="preserve">In each of the bottles 2.5 ml (5 ml in the bigger bottle for the cloud water collection) of concentrated ortho-phosphoric acid was added as biocide agent. No biocide agent was used in the </w:t>
-      </w:r>
-      <w:proofErr w:type="spellStart"/>
-      <w:r>
-        <w:t>throughfall</w:t>
-      </w:r>
-      <w:proofErr w:type="spellEnd"/>
-      <w:r>
-        <w:t xml:space="preserve"> and </w:t>
-      </w:r>
-      <w:proofErr w:type="spellStart"/>
-      <w:r>
-        <w:t>stemflow</w:t>
-      </w:r>
-      <w:proofErr w:type="spellEnd"/>
-      <w:r>
-        <w:t xml:space="preserve"> collectors, due to the high volumes of sample collected and the need to discharge in situ most of the sample. </w:t>
+        <w:t xml:space="preserve"> and stemflow collectors, due to the high volumes of sample collected and the need to discharge in situ most of the sample. </w:t>
       </w:r>
     </w:p>
     <w:p>
@@ -2191,15 +2146,7 @@
         <w:t>colander</w:t>
       </w:r>
       <w:r>
-        <w:t xml:space="preserve"> (r=12</w:t>
-      </w:r>
-      <w:proofErr w:type="gramStart"/>
-      <w:r>
-        <w:t>,25</w:t>
-      </w:r>
-      <w:proofErr w:type="gramEnd"/>
-      <w:r>
-        <w:t xml:space="preserve"> cm) which works as a filter, retaining litter </w:t>
+        <w:t xml:space="preserve"> (r=12,25 cm) which works as a filter, retaining litter </w:t>
       </w:r>
       <w:r>
         <w:t>or other undesired objects or animals to</w:t>
@@ -2269,13 +2216,7 @@
                 <w:rPr>
                   <w:rFonts w:ascii="Cambria Math" w:hAnsi="Cambria Math"/>
                 </w:rPr>
-                <m:t>T</m:t>
-              </m:r>
-              <m:r>
-                <w:rPr>
-                  <w:rFonts w:ascii="Cambria Math" w:hAnsi="Cambria Math"/>
-                </w:rPr>
-                <m:t>F</m:t>
+                <m:t>TF</m:t>
               </m:r>
             </m:e>
             <m:sub>
@@ -2291,13 +2232,7 @@
             <w:rPr>
               <w:rFonts w:ascii="Cambria Math" w:hAnsi="Cambria Math"/>
             </w:rPr>
-            <m:t>/ha</m:t>
-          </m:r>
-          <m:r>
-            <w:rPr>
-              <w:rFonts w:ascii="Cambria Math" w:hAnsi="Cambria Math"/>
-            </w:rPr>
-            <m:t>=</m:t>
+            <m:t>/ha=</m:t>
           </m:r>
           <m:d>
             <m:dPr>
@@ -2432,13 +2367,7 @@
             <w:rPr>
               <w:rFonts w:ascii="Cambria Math" w:hAnsi="Cambria Math"/>
             </w:rPr>
-            <m:t>×</m:t>
-          </m:r>
-          <m:r>
-            <w:rPr>
-              <w:rFonts w:ascii="Cambria Math" w:hAnsi="Cambria Math"/>
-            </w:rPr>
-            <m:t>10000</m:t>
+            <m:t>×10000</m:t>
           </m:r>
         </m:oMath>
       </m:oMathPara>
@@ -2456,14 +2385,10 @@
         <w:t>n</w:t>
       </w:r>
       <w:r>
-        <w:t xml:space="preserve"> = number of </w:t>
-      </w:r>
-      <w:r>
-        <w:t>TF collectors</w:t>
-      </w:r>
-    </w:p>
-    <w:p>
-      <w:proofErr w:type="gramStart"/>
+        <w:t xml:space="preserve"> = number of TF collectors</w:t>
+      </w:r>
+    </w:p>
+    <w:p>
       <w:r>
         <w:rPr>
           <w:i/>
@@ -2477,7 +2402,6 @@
         </w:rPr>
         <w:t>i</w:t>
       </w:r>
-      <w:proofErr w:type="gramEnd"/>
       <w:r>
         <w:t xml:space="preserve"> = volume of the </w:t>
       </w:r>
@@ -2498,13 +2422,7 @@
       </w:r>
       <w:proofErr w:type="spellEnd"/>
       <w:r>
-        <w:t xml:space="preserve"> barrel calculated through </w:t>
-      </w:r>
-      <w:r>
-        <w:t xml:space="preserve">the </w:t>
-      </w:r>
-      <w:r>
-        <w:t xml:space="preserve">calibration formula </w:t>
+        <w:t xml:space="preserve"> barrel calculated through the calibration formula </w:t>
       </w:r>
       <w:r>
         <w:t>specific of each barrel type</w:t>
@@ -2680,57 +2598,45 @@
       </w:r>
     </w:p>
     <w:p>
-      <w:pPr>
+      <w:r>
         <w:rPr>
           <w:color w:val="1F4E79" w:themeColor="accent1" w:themeShade="80"/>
         </w:rPr>
-      </w:pPr>
+        <w:t>Litter collection</w:t>
+      </w:r>
       <w:r>
         <w:rPr>
           <w:color w:val="1F4E79" w:themeColor="accent1" w:themeShade="80"/>
         </w:rPr>
-        <w:t>Litter collection</w:t>
-      </w:r>
+        <w:t xml:space="preserve">. </w:t>
+      </w:r>
+      <w:r>
+        <w:t>Litter was collected from the gutters and colander of the 18 TF samplers. Each individual sample was oven dried at 70 °C until no changes in weight were observed. Each sample was weighed and stored in sealed bags.</w:t>
+      </w:r>
+    </w:p>
+    <w:p>
       <w:r>
         <w:rPr>
           <w:color w:val="1F4E79" w:themeColor="accent1" w:themeShade="80"/>
         </w:rPr>
+        <w:t>Stemflow</w:t>
+      </w:r>
+      <w:r>
+        <w:rPr>
+          <w:color w:val="1F4E79" w:themeColor="accent1" w:themeShade="80"/>
+        </w:rPr>
         <w:t xml:space="preserve"> </w:t>
       </w:r>
       <w:r>
         <w:rPr>
           <w:color w:val="1F4E79" w:themeColor="accent1" w:themeShade="80"/>
         </w:rPr>
-        <w:t>***</w:t>
-      </w:r>
-      <w:bookmarkStart w:id="0" w:name="_GoBack"/>
-      <w:bookmarkEnd w:id="0"/>
-    </w:p>
-    <w:p>
-      <w:proofErr w:type="spellStart"/>
+        <w:t>samples</w:t>
+      </w:r>
       <w:r>
         <w:rPr>
           <w:color w:val="1F4E79" w:themeColor="accent1" w:themeShade="80"/>
         </w:rPr>
-        <w:t>Stemflow</w:t>
-      </w:r>
-      <w:proofErr w:type="spellEnd"/>
-      <w:r>
-        <w:rPr>
-          <w:color w:val="1F4E79" w:themeColor="accent1" w:themeShade="80"/>
-        </w:rPr>
-        <w:t xml:space="preserve"> </w:t>
-      </w:r>
-      <w:r>
-        <w:rPr>
-          <w:color w:val="1F4E79" w:themeColor="accent1" w:themeShade="80"/>
-        </w:rPr>
-        <w:t>samples</w:t>
-      </w:r>
-      <w:r>
-        <w:rPr>
-          <w:color w:val="1F4E79" w:themeColor="accent1" w:themeShade="80"/>
-        </w:rPr>
         <w:t xml:space="preserve">. </w:t>
       </w:r>
       <w:r>
@@ -2749,15 +2655,7 @@
         <w:t>2</w:t>
       </w:r>
       <w:r>
-        <w:t xml:space="preserve"> and </w:t>
-      </w:r>
-      <w:proofErr w:type="spellStart"/>
-      <w:r>
-        <w:t>stemflow</w:t>
-      </w:r>
-      <w:proofErr w:type="spellEnd"/>
-      <w:r>
-        <w:t xml:space="preserve"> volume as found by </w:t>
+        <w:t xml:space="preserve"> and stemflow volume as found by </w:t>
       </w:r>
       <w:r>
         <w:fldChar w:fldCharType="begin">
@@ -2992,19 +2890,25 @@
         <w:t xml:space="preserve"> </w:t>
       </w:r>
       <w:r>
-        <w:t xml:space="preserve">were installed in Griffin, two in each plot. In the T plot one of them is up the plot and the second one collects the water outflow from the plot. This allows to calculate a net balance of the N leached by the plot. Although the measurement of the water flow was initially thought as continuous by installing a </w:t>
+        <w:t xml:space="preserve">were installed in Griffin, two in each plot. In the T plot one of them is up the plot and the second one collects the </w:t>
       </w:r>
       <w:r>
         <w:lastRenderedPageBreak/>
-        <w:t>**</w:t>
+        <w:t xml:space="preserve">water outflow from the plot. This allows to calculate a net balance of the N leached by the plot. Although </w:t>
+      </w:r>
+      <w:r>
+        <w:t xml:space="preserve">each weir was equipped with a *** sensor and a *** </w:t>
       </w:r>
       <w:proofErr w:type="gramStart"/>
       <w:r>
-        <w:t>*(</w:t>
+        <w:t>in order to</w:t>
       </w:r>
       <w:proofErr w:type="gramEnd"/>
       <w:r>
-        <w:t>check Rob maybe? Or Thesis), eventually the available data, instant discharge and N concentration, come from the monthly collection. This shows obviously a limitation to properly build up a hydrological balance but allows at least to have an information of the N leaching from the plots in different times of the year.</w:t>
+        <w:t xml:space="preserve"> have a continuous</w:t>
+      </w:r>
+      <w:r>
+        <w:t xml:space="preserve"> measurement (check Rob maybe? Or Thesis), eventually the available data, instant discharge and N concentration, come from the monthly collection. This shows obviously a limitation to properly build up a hydrological balance but allows at least to have an information of the N leaching from the plots in different times of the year.</w:t>
       </w:r>
     </w:p>
     <w:p>
@@ -3095,7 +2999,13 @@
       </w:r>
       <w:proofErr w:type="spellEnd"/>
       <w:r>
-        <w:t>, stored at 4 °C until it gets analysed. Colorimetric analysis for NH</w:t>
+        <w:t xml:space="preserve">, stored at 4 °C until it gets analysed. </w:t>
+      </w:r>
+      <w:r>
+        <w:t xml:space="preserve">Colorimetric analysis was performed at the University of Edinburgh laboratories to find*** </w:t>
+      </w:r>
+      <w:r>
+        <w:t>NH</w:t>
       </w:r>
       <w:r>
         <w:rPr>
@@ -3104,7 +3014,13 @@
         <w:t>4</w:t>
       </w:r>
       <w:r>
-        <w:t xml:space="preserve"> and NO</w:t>
+        <w:rPr>
+          <w:vertAlign w:val="superscript"/>
+        </w:rPr>
+        <w:t>+</w:t>
+      </w:r>
+      <w:r>
+        <w:t>and NO</w:t>
       </w:r>
       <w:r>
         <w:rPr>
@@ -3113,23 +3029,44 @@
         <w:t>3</w:t>
       </w:r>
       <w:r>
-        <w:t xml:space="preserve"> concentrations characteristics. </w:t>
-      </w:r>
-      <w:r>
-        <w:t>Colorimetric analysis***</w:t>
-      </w:r>
-    </w:p>
-    <w:p>
-      <w:pPr>
-        <w:pStyle w:val="Heading3"/>
-      </w:pPr>
-      <w:r>
-        <w:t>Experiment “15N-labelled simulated Ndep”</w:t>
-      </w:r>
-    </w:p>
-    <w:p>
-      <w:r>
-        <w:t>The idea at the base of this experiment was strengthening the outcomes from the 5 years data collection by simulating N</w:t>
+        <w:t xml:space="preserve"> concentrations</w:t>
+      </w:r>
+    </w:p>
+    <w:p>
+      <w:pPr>
+        <w:pStyle w:val="Titolo3"/>
+      </w:pPr>
+      <w:r>
+        <w:t>Experiment “</w:t>
+      </w:r>
+      <w:r>
+        <w:rPr>
+          <w:vertAlign w:val="superscript"/>
+        </w:rPr>
+        <w:t>15</w:t>
+      </w:r>
+      <w:r>
+        <w:t>N-labelled simulated Ndep”</w:t>
+      </w:r>
+    </w:p>
+    <w:p>
+      <w:r>
+        <w:t xml:space="preserve">This </w:t>
+      </w:r>
+      <w:r>
+        <w:t xml:space="preserve">experiment </w:t>
+      </w:r>
+      <w:r>
+        <w:t>aims to</w:t>
+      </w:r>
+      <w:r>
+        <w:t xml:space="preserve"> </w:t>
+      </w:r>
+      <w:r>
+        <w:t>confirm or reject</w:t>
+      </w:r>
+      <w:r>
+        <w:t xml:space="preserve"> the outcomes from the 5 years data collection by simulating N</w:t>
       </w:r>
       <w:r>
         <w:rPr>
@@ -3147,7 +3084,16 @@
         <w:t>15</w:t>
       </w:r>
       <w:r>
-        <w:t xml:space="preserve">N as a label and calculating the total recovery of the applied 15N in </w:t>
+        <w:t xml:space="preserve">N as a label and calculating the total recovery of the applied </w:t>
+      </w:r>
+      <w:r>
+        <w:rPr>
+          <w:vertAlign w:val="superscript"/>
+        </w:rPr>
+        <w:t>15</w:t>
+      </w:r>
+      <w:r>
+        <w:t xml:space="preserve">N in </w:t>
       </w:r>
       <w:proofErr w:type="spellStart"/>
       <w:r>
@@ -3155,30 +3101,242 @@
       </w:r>
       <w:proofErr w:type="spellEnd"/>
       <w:r>
-        <w:t xml:space="preserve"> and </w:t>
-      </w:r>
-      <w:proofErr w:type="spellStart"/>
-      <w:r>
-        <w:t>stemflow</w:t>
-      </w:r>
-      <w:proofErr w:type="spellEnd"/>
+        <w:t xml:space="preserve"> and stemflow. </w:t>
+      </w:r>
+      <w:r>
+        <w:t>3</w:t>
+      </w:r>
+      <w:r>
+        <w:t xml:space="preserve"> Sitka spruce trees </w:t>
+      </w:r>
+      <w:r>
+        <w:t xml:space="preserve">have been selected around the existing eddy covariance tower in the T plot so the be easily reachable with an extension lance (maximum length = 5.4 m) and were sprayed </w:t>
+      </w:r>
+      <w:r>
+        <w:t xml:space="preserve">in two occasions (**dates) </w:t>
+      </w:r>
+      <w:r>
+        <w:t xml:space="preserve">with a </w:t>
+      </w:r>
+      <w:r>
+        <w:rPr>
+          <w:vertAlign w:val="superscript"/>
+        </w:rPr>
+        <w:t>15</w:t>
+      </w:r>
+      <w:r>
+        <w:t>N-labelled enriched NH</w:t>
+      </w:r>
+      <w:r>
+        <w:rPr>
+          <w:vertAlign w:val="subscript"/>
+        </w:rPr>
+        <w:t>4</w:t>
+      </w:r>
+      <w:r>
+        <w:t>NO</w:t>
+      </w:r>
+      <w:r>
+        <w:rPr>
+          <w:vertAlign w:val="subscript"/>
+        </w:rPr>
+        <w:t>3</w:t>
+      </w:r>
+      <w:r>
+        <w:t xml:space="preserve"> solution (</w:t>
+      </w:r>
+      <w:r>
+        <w:rPr>
+          <w:rFonts w:cstheme="minorHAnsi"/>
+        </w:rPr>
+        <w:t>δ</w:t>
+      </w:r>
+      <w:r>
+        <w:rPr>
+          <w:vertAlign w:val="superscript"/>
+        </w:rPr>
+        <w:t>15</w:t>
+      </w:r>
+      <w:r>
+        <w:t>N = +1000) by applying it over the</w:t>
+      </w:r>
+      <w:r>
+        <w:t xml:space="preserve"> tree crown. Under each spruce o</w:t>
+      </w:r>
+      <w:r>
+        <w:t xml:space="preserve">ne stemflow and four </w:t>
+      </w:r>
+      <w:proofErr w:type="spellStart"/>
+      <w:r>
+        <w:t>throughfall</w:t>
+      </w:r>
+      <w:proofErr w:type="spellEnd"/>
+      <w:r>
+        <w:t xml:space="preserve"> collectors were placed so to cover approximately 1/5 of the crown projection. </w:t>
+      </w:r>
+      <w:r>
+        <w:t xml:space="preserve">Similarly to the existing experiment, the depth of the water in each barrel was measured and a sample of at least 5 </w:t>
+      </w:r>
+      <w:proofErr w:type="spellStart"/>
+      <w:r>
+        <w:t>liters</w:t>
+      </w:r>
+      <w:proofErr w:type="spellEnd"/>
+      <w:r>
+        <w:t xml:space="preserve"> (when available) of </w:t>
+      </w:r>
+      <w:proofErr w:type="spellStart"/>
+      <w:r>
+        <w:t>throughfall</w:t>
+      </w:r>
+      <w:proofErr w:type="spellEnd"/>
+      <w:r>
+        <w:t xml:space="preserve"> and stemflow were withdrawn. When the volume of the sample exceeded the volume of the sampling </w:t>
+      </w:r>
+      <w:r>
+        <w:t xml:space="preserve">5 to 10 </w:t>
+      </w:r>
+      <w:proofErr w:type="spellStart"/>
+      <w:r>
+        <w:t>liters</w:t>
+      </w:r>
+      <w:proofErr w:type="spellEnd"/>
+      <w:r>
+        <w:t xml:space="preserve"> of sample were obtained by blending the 4 subsamples proportionally to the length of the water in each barrel. </w:t>
+      </w:r>
+      <w:r>
+        <w:t xml:space="preserve">All samples were kept at room temperature for less </w:t>
+      </w:r>
+      <w:r>
+        <w:t>than</w:t>
+      </w:r>
+      <w:r>
+        <w:t xml:space="preserve"> 24 hours</w:t>
+      </w:r>
+      <w:r>
+        <w:t xml:space="preserve"> since their collection</w:t>
+      </w:r>
+      <w:r>
+        <w:t>, then kept at 4 °C until the results from the colorimetric analysis were available.</w:t>
+      </w:r>
+      <w:r>
+        <w:t xml:space="preserve"> </w:t>
+      </w:r>
+      <w:r>
+        <w:t xml:space="preserve">In the labs 20ml of samples were filtered and analysed through colorimetric analysis to measure the concentrations of </w:t>
+      </w:r>
+      <w:r>
+        <w:t>NH</w:t>
+      </w:r>
+      <w:r>
+        <w:rPr>
+          <w:vertAlign w:val="subscript"/>
+        </w:rPr>
+        <w:t>4</w:t>
+      </w:r>
+      <w:r>
+        <w:rPr>
+          <w:vertAlign w:val="superscript"/>
+        </w:rPr>
+        <w:t>+</w:t>
+      </w:r>
+      <w:r>
+        <w:t xml:space="preserve"> </w:t>
+      </w:r>
+      <w:r>
+        <w:t xml:space="preserve">and </w:t>
+      </w:r>
+      <w:r>
+        <w:t>NO</w:t>
+      </w:r>
+      <w:r>
+        <w:rPr>
+          <w:vertAlign w:val="subscript"/>
+        </w:rPr>
+        <w:t>3</w:t>
+      </w:r>
+      <w:r>
+        <w:rPr>
+          <w:vertAlign w:val="superscript"/>
+        </w:rPr>
+        <w:t>-</w:t>
+      </w:r>
+      <w:r>
+        <w:t xml:space="preserve">, then enough sample was used to obtain 50-150 </w:t>
+      </w:r>
+      <w:r>
+        <w:rPr>
+          <w:rFonts w:cstheme="minorHAnsi"/>
+        </w:rPr>
+        <w:t>µ</w:t>
+      </w:r>
+      <w:r>
+        <w:t>g of NH</w:t>
+      </w:r>
+      <w:r>
+        <w:rPr>
+          <w:vertAlign w:val="subscript"/>
+        </w:rPr>
+        <w:t>4</w:t>
+      </w:r>
+      <w:r>
+        <w:t xml:space="preserve">-N through the ammonia diffusion </w:t>
+      </w:r>
+      <w:r>
+        <w:t>method</w:t>
+      </w:r>
+      <w:r>
+        <w:t xml:space="preserve"> </w:t>
+      </w:r>
+      <w:r>
+        <w:fldChar w:fldCharType="begin"/>
+      </w:r>
+      <w:r>
+        <w:instrText xml:space="preserve"> ADDIN EN.CITE &lt;EndNote&gt;&lt;Cite&gt;&lt;Author&gt;Sebilo&lt;/Author&gt;&lt;Year&gt;2004&lt;/Year&gt;&lt;RecNum&gt;59&lt;/RecNum&gt;&lt;DisplayText&gt;(Sebilo, Mayer et al. 2004)&lt;/DisplayText&gt;&lt;record&gt;&lt;rec-number&gt;59&lt;/rec-number&gt;&lt;foreign-keys&gt;&lt;key app="EN" db-id="arwpz50tppf20qes0adx5aztet0w9xtartsd" timestamp="1491421501"&gt;59&lt;/key&gt;&lt;/foreign-keys&gt;&lt;ref-type name="Journal Article"&gt;17&lt;/ref-type&gt;&lt;contributors&gt;&lt;authors&gt;&lt;author&gt;Sebilo, M.&lt;/author&gt;&lt;author&gt;Mayer, B.&lt;/author&gt;&lt;author&gt;Grably, M.&lt;/author&gt;&lt;author&gt;Billiou, D.&lt;/author&gt;&lt;author&gt;Mariotti, A.&lt;/author&gt;&lt;/authors&gt;&lt;/contributors&gt;&lt;auth-address&gt;Univ Paris 06, CNRS, UMR BIOMCO, INRA, F-75252 Paris 05, France&amp;#xD;Univ Calgary, Dept Geol &amp;amp; Geophys, Calgary, AB T2N 1N4, Canada&lt;/auth-address&gt;&lt;titles&gt;&lt;title&gt;The Use of the &amp;apos;Ammonium Diffusion&amp;apos; Method for delta(15)N-NH(4)(+) and delta(15)N-NO(3)(-) Measurements: Comparison with Other Techniques&lt;/title&gt;&lt;secondary-title&gt;Environmental Chemistry&lt;/secondary-title&gt;&lt;alt-title&gt;Environ Chem&lt;/alt-title&gt;&lt;/titles&gt;&lt;periodical&gt;&lt;full-title&gt;Environmental Chemistry&lt;/full-title&gt;&lt;abbr-1&gt;Environ Chem&lt;/abbr-1&gt;&lt;/periodical&gt;&lt;alt-periodical&gt;&lt;full-title&gt;Environmental Chemistry&lt;/full-title&gt;&lt;abbr-1&gt;Environ Chem&lt;/abbr-1&gt;&lt;/alt-periodical&gt;&lt;pages&gt;99-103&lt;/pages&gt;&lt;volume&gt;1&lt;/volume&gt;&lt;number&gt;2&lt;/number&gt;&lt;keywords&gt;&lt;keyword&gt;analysis&lt;/keyword&gt;&lt;keyword&gt;nitrogen&lt;/keyword&gt;&lt;keyword&gt;ms&lt;/keyword&gt;&lt;keyword&gt;speciation&lt;/keyword&gt;&lt;/keywords&gt;&lt;dates&gt;&lt;year&gt;2004&lt;/year&gt;&lt;/dates&gt;&lt;isbn&gt;1448-2517&lt;/isbn&gt;&lt;accession-num&gt;WOS:000207050500007&lt;/accession-num&gt;&lt;urls&gt;&lt;related-urls&gt;&lt;url&gt;&amp;lt;Go to ISI&amp;gt;://WOS:000207050500007&lt;/url&gt;&lt;/related-urls&gt;&lt;/urls&gt;&lt;electronic-resource-num&gt;10.1071/EN04037&lt;/electronic-resource-num&gt;&lt;language&gt;English&lt;/language&gt;&lt;/record&gt;&lt;/Cite&gt;&lt;/EndNote&gt;</w:instrText>
+      </w:r>
+      <w:r>
+        <w:fldChar w:fldCharType="separate"/>
+      </w:r>
+      <w:r>
+        <w:rPr>
+          <w:noProof/>
+        </w:rPr>
+        <w:t>(Sebilo, Mayer et al. 2004)</w:t>
+      </w:r>
+      <w:r>
+        <w:fldChar w:fldCharType="end"/>
+      </w:r>
       <w:r>
         <w:t xml:space="preserve">. </w:t>
       </w:r>
       <w:r>
-        <w:t>Three</w:t>
-      </w:r>
-      <w:r>
-        <w:t xml:space="preserve"> Sitka spruce trees </w:t>
-      </w:r>
-      <w:r>
-        <w:t xml:space="preserve">have been selected around the existing eddy covariance tower in the T plot so the be easily reachable with an extension lance (maximum length = 5.4 m) and were sprayed </w:t>
-      </w:r>
-      <w:r>
-        <w:t xml:space="preserve">in two occasions (**dates) </w:t>
-      </w:r>
-      <w:r>
-        <w:t>with a 15N-labelled enriched NH</w:t>
+        <w:t>Adjustment of t</w:t>
+      </w:r>
+      <w:r>
+        <w:t xml:space="preserve">he procedure in the paper </w:t>
+      </w:r>
+      <w:r>
+        <w:t xml:space="preserve">were necessary </w:t>
+      </w:r>
+      <w:r>
+        <w:t xml:space="preserve">so to treat up to 1 litre of sample, due to the low concentration of dissolved nitrogen in the </w:t>
+      </w:r>
+      <w:proofErr w:type="spellStart"/>
+      <w:r>
+        <w:t>throughfall</w:t>
+      </w:r>
+      <w:proofErr w:type="spellEnd"/>
+      <w:r>
+        <w:t xml:space="preserve"> and stemflow </w:t>
+      </w:r>
+      <w:r>
+        <w:t>at natural abundance</w:t>
+      </w:r>
+      <w:r>
+        <w:t xml:space="preserve">. With this technique, all </w:t>
+      </w:r>
+      <w:r>
+        <w:t>NH</w:t>
       </w:r>
       <w:r>
         <w:rPr>
@@ -3187,6 +3345,15 @@
         <w:t>4</w:t>
       </w:r>
       <w:r>
+        <w:rPr>
+          <w:vertAlign w:val="superscript"/>
+        </w:rPr>
+        <w:t>+</w:t>
+      </w:r>
+      <w:r>
+        <w:t xml:space="preserve">and </w:t>
+      </w:r>
+      <w:r>
         <w:t>NO</w:t>
       </w:r>
       <w:r>
@@ -3196,12 +3363,77 @@
         <w:t>3</w:t>
       </w:r>
       <w:r>
-        <w:t xml:space="preserve"> solution (</w:t>
-      </w:r>
-      <w:r>
-        <w:rPr>
-          <w:rFonts w:cstheme="minorHAnsi"/>
-        </w:rPr>
+        <w:rPr>
+          <w:vertAlign w:val="superscript"/>
+        </w:rPr>
+        <w:t>-</w:t>
+      </w:r>
+      <w:r>
+        <w:rPr>
+          <w:vertAlign w:val="superscript"/>
+        </w:rPr>
+        <w:t xml:space="preserve"> </w:t>
+      </w:r>
+      <w:r>
+        <w:t>are converted into NH</w:t>
+      </w:r>
+      <w:r>
+        <w:rPr>
+          <w:vertAlign w:val="subscript"/>
+        </w:rPr>
+        <w:t>3</w:t>
+      </w:r>
+      <w:r>
+        <w:t xml:space="preserve"> (gas) by means of pH adjustment</w:t>
+      </w:r>
+      <w:r>
+        <w:t xml:space="preserve"> (</w:t>
+      </w:r>
+      <w:r>
+        <w:t>and reduction (NO</w:t>
+      </w:r>
+      <w:r>
+        <w:rPr>
+          <w:vertAlign w:val="subscript"/>
+        </w:rPr>
+        <w:t>3</w:t>
+      </w:r>
+      <w:r>
+        <w:rPr>
+          <w:vertAlign w:val="superscript"/>
+        </w:rPr>
+        <w:t>-</w:t>
+      </w:r>
+      <w:r>
+        <w:t xml:space="preserve"> to NH</w:t>
+      </w:r>
+      <w:r>
+        <w:rPr>
+          <w:vertAlign w:val="subscript"/>
+        </w:rPr>
+        <w:t>4</w:t>
+      </w:r>
+      <w:r>
+        <w:rPr>
+          <w:vertAlign w:val="superscript"/>
+        </w:rPr>
+        <w:t>+</w:t>
+      </w:r>
+      <w:r>
+        <w:t xml:space="preserve">) </w:t>
+      </w:r>
+      <w:r>
+        <w:t>and entrapped into an</w:t>
+      </w:r>
+      <w:r>
+        <w:t xml:space="preserve"> acidified glass filter wrapped into a hydrophobic, gas permeable PTFE tape. </w:t>
+      </w:r>
+    </w:p>
+    <w:p>
+      <w:r>
+        <w:t xml:space="preserve">The obtained filters were frozen dried at the Grant Laboratories of the University of Edinburgh and sent to the *** for </w:t>
+      </w:r>
+      <w:r>
         <w:t>δ</w:t>
       </w:r>
       <w:r>
@@ -3211,93 +3443,169 @@
         <w:t>15</w:t>
       </w:r>
       <w:r>
-        <w:t>N = +1000) by applying it over the</w:t>
-      </w:r>
-      <w:r>
-        <w:t xml:space="preserve"> tree crown. Under each spruce o</w:t>
-      </w:r>
-      <w:r>
-        <w:t xml:space="preserve">ne </w:t>
-      </w:r>
-      <w:proofErr w:type="spellStart"/>
-      <w:r>
-        <w:t>stemflow</w:t>
-      </w:r>
-      <w:proofErr w:type="spellEnd"/>
-      <w:r>
-        <w:t xml:space="preserve"> and four </w:t>
-      </w:r>
-      <w:proofErr w:type="spellStart"/>
-      <w:r>
-        <w:t>throughfall</w:t>
-      </w:r>
-      <w:proofErr w:type="spellEnd"/>
-      <w:r>
-        <w:t xml:space="preserve"> collectors were placed so to cover approximately 1/5 of the crown projection. </w:t>
-      </w:r>
-      <w:r>
-        <w:t xml:space="preserve">Similarly to the existing experiment, the depth of the water in each barrel was measured and a sample of at least 5 </w:t>
-      </w:r>
-      <w:proofErr w:type="spellStart"/>
-      <w:r>
-        <w:t>liters</w:t>
-      </w:r>
-      <w:proofErr w:type="spellEnd"/>
-      <w:r>
-        <w:t xml:space="preserve"> (when available) of </w:t>
-      </w:r>
-      <w:proofErr w:type="spellStart"/>
-      <w:r>
-        <w:t>throughfall</w:t>
-      </w:r>
-      <w:proofErr w:type="spellEnd"/>
-      <w:r>
-        <w:t xml:space="preserve"> and </w:t>
-      </w:r>
-      <w:proofErr w:type="spellStart"/>
-      <w:r>
-        <w:t>stemflow</w:t>
-      </w:r>
-      <w:proofErr w:type="spellEnd"/>
-      <w:r>
-        <w:t xml:space="preserve"> were withdrawn. When the volume of the sample exceeded the volume of the sampling </w:t>
-      </w:r>
-    </w:p>
-    <w:p/>
-    <w:p>
-      <w:pPr>
-        <w:pStyle w:val="Heading3"/>
-      </w:pPr>
-      <w:r>
-        <w:t>Experiment “15N-labelled application on branches”</w:t>
-      </w:r>
-    </w:p>
-    <w:p>
-      <w:r>
-        <w:t xml:space="preserve">Ammonia diffusion </w:t>
-      </w:r>
-      <w:r>
-        <w:fldChar w:fldCharType="begin"/>
-      </w:r>
-      <w:r>
-        <w:instrText xml:space="preserve"> ADDIN EN.CITE &lt;EndNote&gt;&lt;Cite&gt;&lt;Author&gt;Sebilo&lt;/Author&gt;&lt;Year&gt;2004&lt;/Year&gt;&lt;RecNum&gt;59&lt;/RecNum&gt;&lt;DisplayText&gt;(Sebilo, Mayer et al. 2004)&lt;/DisplayText&gt;&lt;record&gt;&lt;rec-number&gt;59&lt;/rec-number&gt;&lt;foreign-keys&gt;&lt;key app="EN" db-id="arwpz50tppf20qes0adx5aztet0w9xtartsd" timestamp="1491421501"&gt;59&lt;/key&gt;&lt;/foreign-keys&gt;&lt;ref-type name="Journal Article"&gt;17&lt;/ref-type&gt;&lt;contributors&gt;&lt;authors&gt;&lt;author&gt;Sebilo, M.&lt;/author&gt;&lt;author&gt;Mayer, B.&lt;/author&gt;&lt;author&gt;Grably, M.&lt;/author&gt;&lt;author&gt;Billiou, D.&lt;/author&gt;&lt;author&gt;Mariotti, A.&lt;/author&gt;&lt;/authors&gt;&lt;/contributors&gt;&lt;auth-address&gt;Univ Paris 06, CNRS, UMR BIOMCO, INRA, F-75252 Paris 05, France&amp;#xD;Univ Calgary, Dept Geol &amp;amp; Geophys, Calgary, AB T2N 1N4, Canada&lt;/auth-address&gt;&lt;titles&gt;&lt;title&gt;The Use of the &amp;apos;Ammonium Diffusion&amp;apos; Method for delta(15)N-NH(4)(+) and delta(15)N-NO(3)(-) Measurements: Comparison with Other Techniques&lt;/title&gt;&lt;secondary-title&gt;Environmental Chemistry&lt;/secondary-title&gt;&lt;alt-title&gt;Environ Chem&lt;/alt-title&gt;&lt;/titles&gt;&lt;periodical&gt;&lt;full-title&gt;Environmental Chemistry&lt;/full-title&gt;&lt;abbr-1&gt;Environ Chem&lt;/abbr-1&gt;&lt;/periodical&gt;&lt;alt-periodical&gt;&lt;full-title&gt;Environmental Chemistry&lt;/full-title&gt;&lt;abbr-1&gt;Environ Chem&lt;/abbr-1&gt;&lt;/alt-periodical&gt;&lt;pages&gt;99-103&lt;/pages&gt;&lt;volume&gt;1&lt;/volume&gt;&lt;number&gt;2&lt;/number&gt;&lt;keywords&gt;&lt;keyword&gt;analysis&lt;/keyword&gt;&lt;keyword&gt;nitrogen&lt;/keyword&gt;&lt;keyword&gt;ms&lt;/keyword&gt;&lt;keyword&gt;speciation&lt;/keyword&gt;&lt;/keywords&gt;&lt;dates&gt;&lt;year&gt;2004&lt;/year&gt;&lt;/dates&gt;&lt;isbn&gt;1448-2517&lt;/isbn&gt;&lt;accession-num&gt;WOS:000207050500007&lt;/accession-num&gt;&lt;urls&gt;&lt;related-urls&gt;&lt;url&gt;&amp;lt;Go to ISI&amp;gt;://WOS:000207050500007&lt;/url&gt;&lt;/related-urls&gt;&lt;/urls&gt;&lt;electronic-resource-num&gt;10.1071/EN04037&lt;/electronic-resource-num&gt;&lt;language&gt;English&lt;/language&gt;&lt;/record&gt;&lt;/Cite&gt;&lt;/EndNote&gt;</w:instrText>
-      </w:r>
-      <w:r>
-        <w:fldChar w:fldCharType="separate"/>
-      </w:r>
-      <w:r>
-        <w:rPr>
-          <w:noProof/>
-        </w:rPr>
-        <w:t>(Sebilo, Mayer et al. 2004)</w:t>
-      </w:r>
-      <w:r>
-        <w:fldChar w:fldCharType="end"/>
-      </w:r>
-    </w:p>
-    <w:p/>
-    <w:p>
-      <w:r>
+        <w:t>N</w:t>
+      </w:r>
+      <w:r>
+        <w:t xml:space="preserve"> </w:t>
+      </w:r>
+      <w:r>
+        <w:t xml:space="preserve">analysis. </w:t>
+      </w:r>
+    </w:p>
+    <w:p>
+      <w:pPr>
+        <w:pStyle w:val="Titolo3"/>
+      </w:pPr>
+      <w:r>
+        <w:t>Experiment “</w:t>
+      </w:r>
+      <w:r>
+        <w:rPr>
+          <w:vertAlign w:val="superscript"/>
+        </w:rPr>
+        <w:t>15</w:t>
+      </w:r>
+      <w:r>
+        <w:t>N-labelled application on branches”</w:t>
+      </w:r>
+      <w:r>
+        <w:t xml:space="preserve"> change title from </w:t>
+      </w:r>
+      <w:proofErr w:type="spellStart"/>
+      <w:r>
+        <w:t>adriansens</w:t>
+      </w:r>
+      <w:proofErr w:type="spellEnd"/>
+    </w:p>
+    <w:p>
+      <w:r>
+        <w:t xml:space="preserve">Due to the different nature and relative abundance of N in the </w:t>
+      </w:r>
+      <w:r>
+        <w:t xml:space="preserve">aqueous </w:t>
+      </w:r>
+      <w:r>
+        <w:t>inflow and in t</w:t>
+      </w:r>
+      <w:r>
+        <w:t xml:space="preserve">he tree compartments, </w:t>
+      </w:r>
+      <w:r>
+        <w:t xml:space="preserve">a separate experiment has been set </w:t>
+      </w:r>
+      <w:r>
+        <w:t>to test the direct uptake of N</w:t>
+      </w:r>
+      <w:r>
+        <w:rPr>
+          <w:vertAlign w:val="subscript"/>
+        </w:rPr>
+        <w:t>dep</w:t>
+      </w:r>
+      <w:r>
+        <w:t xml:space="preserve"> by the crown</w:t>
+      </w:r>
+      <w:r>
+        <w:t xml:space="preserve">. A </w:t>
+      </w:r>
+      <w:r>
+        <w:t xml:space="preserve">direct application of pure double </w:t>
+      </w:r>
+      <w:r>
+        <w:rPr>
+          <w:vertAlign w:val="superscript"/>
+        </w:rPr>
+        <w:t>15</w:t>
+      </w:r>
+      <w:r>
+        <w:t>N-</w:t>
+      </w:r>
+      <w:r>
+        <w:t>NH</w:t>
+      </w:r>
+      <w:r>
+        <w:rPr>
+          <w:vertAlign w:val="subscript"/>
+        </w:rPr>
+        <w:t>4</w:t>
+      </w:r>
+      <w:r>
+        <w:t>NO</w:t>
+      </w:r>
+      <w:r>
+        <w:rPr>
+          <w:vertAlign w:val="subscript"/>
+        </w:rPr>
+        <w:t>3</w:t>
+      </w:r>
+      <w:r>
+        <w:t xml:space="preserve"> solution </w:t>
+      </w:r>
+      <w:r>
+        <w:t>to</w:t>
+      </w:r>
+      <w:r>
+        <w:t xml:space="preserve"> some target branches has done similarly to what Nair et al. (</w:t>
+      </w:r>
+      <w:proofErr w:type="gramStart"/>
+      <w:r>
+        <w:t>2016)*</w:t>
+      </w:r>
+      <w:proofErr w:type="gramEnd"/>
+      <w:r>
+        <w:t xml:space="preserve"> had previously done on </w:t>
+      </w:r>
+      <w:r>
+        <w:t xml:space="preserve">3 years old </w:t>
+      </w:r>
+      <w:r>
+        <w:t>Sitka spruce saplings. 10 branches were selected from 2 different trees</w:t>
+      </w:r>
+      <w:r>
+        <w:t xml:space="preserve"> </w:t>
+      </w:r>
+      <w:r>
+        <w:t>in the T plot</w:t>
+      </w:r>
+      <w:r>
+        <w:t xml:space="preserve">, </w:t>
+      </w:r>
+      <w:r>
+        <w:t xml:space="preserve">easily reachable from </w:t>
+      </w:r>
+      <w:r>
+        <w:t xml:space="preserve">the eddy covariance tower </w:t>
+      </w:r>
+      <w:r>
+        <w:t>so to minimise</w:t>
+      </w:r>
+      <w:r>
+        <w:t xml:space="preserve"> losses</w:t>
+      </w:r>
+      <w:r>
+        <w:t xml:space="preserve"> of solution. For each branch 2 sub-branches were selected, one for the application and one for Control. The total amount of </w:t>
+      </w:r>
+      <w:r>
+        <w:rPr>
+          <w:vertAlign w:val="superscript"/>
+        </w:rPr>
+        <w:t>15</w:t>
+      </w:r>
+      <w:r>
+        <w:t>N</w:t>
+      </w:r>
+      <w:r>
+        <w:t xml:space="preserve"> was *48 g/ha, so that it would not change the </w:t>
+      </w:r>
+      <w:r>
+        <w:t>*******************</w:t>
+      </w:r>
+      <w:bookmarkStart w:id="0" w:name="_GoBack"/>
+      <w:bookmarkEnd w:id="0"/>
+    </w:p>
+    <w:p>
+      <w:r>
+        <w:lastRenderedPageBreak/>
         <w:t xml:space="preserve">15N – labelled </w:t>
       </w:r>
     </w:p>
@@ -3306,7 +3614,21 @@
         <w:rPr>
           <w:lang w:val="it-IT"/>
         </w:rPr>
-        <w:t xml:space="preserve">Open questions: ma la rationale, Magnani e pippe varie, da dove era partito il progetto, vanno qui? </w:t>
+        <w:t xml:space="preserve">Open </w:t>
+      </w:r>
+      <w:proofErr w:type="spellStart"/>
+      <w:r>
+        <w:rPr>
+          <w:lang w:val="it-IT"/>
+        </w:rPr>
+        <w:t>questions</w:t>
+      </w:r>
+      <w:proofErr w:type="spellEnd"/>
+      <w:r>
+        <w:rPr>
+          <w:lang w:val="it-IT"/>
+        </w:rPr>
+        <w:t xml:space="preserve">: ma la rationale, Magnani e pippe varie, da dove era partito il progetto, vanno qui? </w:t>
       </w:r>
       <w:r>
         <w:t xml:space="preserve">Secondo me, </w:t>
@@ -3330,12 +3652,10 @@
         <w:t>Sample preparation (check Richard), drying and milling (</w:t>
       </w:r>
       <w:proofErr w:type="spellStart"/>
-      <w:proofErr w:type="gramStart"/>
       <w:r>
         <w:t>usa</w:t>
       </w:r>
       <w:proofErr w:type="spellEnd"/>
-      <w:proofErr w:type="gramEnd"/>
       <w:r>
         <w:t xml:space="preserve"> la </w:t>
       </w:r>
@@ -3385,12 +3705,12 @@
     <w:p>
       <w:pPr>
         <w:rPr>
-          <w:rStyle w:val="SubtleReference"/>
-        </w:rPr>
-      </w:pPr>
-      <w:r>
-        <w:rPr>
-          <w:rStyle w:val="SubtleReference"/>
+          <w:rStyle w:val="Riferimentodelicato"/>
+        </w:rPr>
+      </w:pPr>
+      <w:r>
+        <w:rPr>
+          <w:rStyle w:val="Riferimentodelicato"/>
         </w:rPr>
         <w:br w:type="page"/>
       </w:r>
@@ -3398,12 +3718,12 @@
     <w:p>
       <w:pPr>
         <w:rPr>
-          <w:rStyle w:val="SubtleReference"/>
-        </w:rPr>
-      </w:pPr>
-      <w:r>
-        <w:rPr>
-          <w:rStyle w:val="SubtleReference"/>
+          <w:rStyle w:val="Riferimentodelicato"/>
+        </w:rPr>
+      </w:pPr>
+      <w:r>
+        <w:rPr>
+          <w:rStyle w:val="Riferimentodelicato"/>
         </w:rPr>
         <w:lastRenderedPageBreak/>
         <w:t>References</w:t>
@@ -3433,6 +3753,49 @@
       </w:r>
       <w:r>
         <w:t>39.</w:t>
+      </w:r>
+    </w:p>
+    <w:p>
+      <w:pPr>
+        <w:pStyle w:val="EndNoteBibliography"/>
+      </w:pPr>
+      <w:r>
+        <w:t xml:space="preserve">Clement, R. J., et al. (2012). "Carbon dioxide exchange of a Sitka spruce plantation in Scotland over five years." </w:t>
+      </w:r>
+      <w:r>
+        <w:rPr>
+          <w:u w:val="single"/>
+        </w:rPr>
+        <w:t>Agricultural and Forest Meteorology</w:t>
+      </w:r>
+      <w:r>
+        <w:t xml:space="preserve"> </w:t>
+      </w:r>
+      <w:r>
+        <w:rPr>
+          <w:b/>
+        </w:rPr>
+        <w:t>153</w:t>
+      </w:r>
+      <w:r>
+        <w:t>: 106-123.</w:t>
+      </w:r>
+    </w:p>
+    <w:p>
+      <w:pPr>
+        <w:pStyle w:val="EndNoteBibliography"/>
+      </w:pPr>
+      <w:r>
+        <w:t xml:space="preserve">Craig, G. Y. (1925). </w:t>
+      </w:r>
+      <w:r>
+        <w:rPr>
+          <w:u w:val="single"/>
+        </w:rPr>
+        <w:t>Geology of Scotland</w:t>
+      </w:r>
+      <w:r>
+        <w:t>, Edinburgh: Scottish Academics.</w:t>
       </w:r>
     </w:p>
     <w:p>
@@ -3450,58 +3813,7 @@
         <w:pStyle w:val="EndNoteBibliography"/>
       </w:pPr>
       <w:r>
-        <w:t xml:space="preserve">Clement, R. J., et al. (2012). "Carbon dioxide exchange of a Sitka spruce plantation in Scotland over five years." </w:t>
-      </w:r>
-      <w:r>
-        <w:rPr>
-          <w:u w:val="single"/>
-        </w:rPr>
-        <w:t>Agricultural and Forest Meteorology</w:t>
-      </w:r>
-      <w:r>
-        <w:t xml:space="preserve"> </w:t>
-      </w:r>
-      <w:r>
-        <w:rPr>
-          <w:b/>
-        </w:rPr>
-        <w:t>153</w:t>
-      </w:r>
-      <w:r>
-        <w:t>: 106-123.</w:t>
-      </w:r>
-    </w:p>
-    <w:p>
-      <w:pPr>
-        <w:pStyle w:val="EndNoteBibliography"/>
-        <w:ind w:left="720" w:hanging="720"/>
-      </w:pPr>
-      <w:r>
-        <w:tab/>
-        <w:t>Scotland's 17% forested land cover sequesters 10% of Scotland's emissions of greenhouse gases. The expected rise of forested land cover to 25% by the middle of this century make forests an important component of the national carbon budget. This paper presents the carbon exchange measurement methodology, results, and modeling associated with a five-year experiment at a plantation forest in Scotland, UK, as part of a European initiative to develop and verify vegetation carbon-exchange models. We have developed a site specific correction for advective flux loses. While based on ustar corrections, it differs from current approaches in that it includes site topographic effects, corrects existing data instead of replacing it, and applies over the entire diel cycle instead of only during nocturnal periods. Models of soil respiration are compared and reveal the inadequacy of soil state parameterization. A non-rectangular hyperbola model of assimilation is selected to examine the maximum assimilation rate and quantum use efficiency parameters' responses to environmental temperature, vapour pressure, and sky condition. Intra-annual variability is found to be highest in early autumn, linked to a combination of seasonal changes in radiation and phenological changes in canopy quantum yield. Inter-annual variability was low, with less than %5 variation from year to year, and factors driving this variability were not clearly apparent. Over the 5 years of reported measurements, this forest sequestered about 6 tonnes of C per hectare per annum. Photosynthetically active radiation use efficiency of the forest is about 4.2%. Constancy of radiation use efficiency was observed at both diel and annual scales. This constancy depended on the ecosystem's thermal inertia and assimilation/radiation response curve characteristics at diel time scales but depended on thermal inertia and phenological changes in quantum yield at annual time scales. The net carbon uptake rates are consistent with two other flux sites in the British Isles and suggest that the relatively maritime climatology of these areas is highly suitable for the species of trees routinely planted here. (C) 2011 Elsevier B.V. All rights reserved.</w:t>
-      </w:r>
-    </w:p>
-    <w:p>
-      <w:pPr>
-        <w:pStyle w:val="EndNoteBibliography"/>
-        <w:spacing w:after="0"/>
-      </w:pPr>
-    </w:p>
-    <w:p>
-      <w:pPr>
-        <w:pStyle w:val="EndNoteBibliography"/>
-      </w:pPr>
-      <w:r>
-        <w:t xml:space="preserve">Craig, G. Y. (1925). </w:t>
-      </w:r>
-      <w:r>
-        <w:rPr>
-          <w:u w:val="single"/>
-        </w:rPr>
-        <w:t>Geology of Scotland</w:t>
-      </w:r>
-      <w:r>
-        <w:t>, Edinburgh: Scottish Academics.</w:t>
+        <w:t xml:space="preserve">Forestry Commission (2011) National Forest Inventory Woodland Area Statistics: Scotland 17 </w:t>
       </w:r>
     </w:p>
     <w:p>
@@ -3519,30 +3831,12 @@
         <w:pStyle w:val="EndNoteBibliography"/>
       </w:pPr>
       <w:r>
-        <w:t xml:space="preserve">Forestry Commission (2011) National Forest Inventory Woodland Area Statistics: Scotland 17 </w:t>
-      </w:r>
-    </w:p>
-    <w:p>
-      <w:pPr>
-        <w:pStyle w:val="EndNoteBibliography"/>
-        <w:spacing w:after="0"/>
-        <w:ind w:left="720" w:hanging="720"/>
-      </w:pPr>
-      <w:r>
-        <w:tab/>
-      </w:r>
-    </w:p>
-    <w:p>
-      <w:pPr>
-        <w:pStyle w:val="EndNoteBibliography"/>
-      </w:pPr>
-      <w:r>
         <w:t xml:space="preserve">Forestry Commission (2017, 28th September 2017). "Forestry statistics and Forestry in facts and figures." Retrieved 6 October, 2017, from </w:t>
       </w:r>
       <w:hyperlink r:id="rId10" w:history="1">
         <w:r>
           <w:rPr>
-            <w:rStyle w:val="Hyperlink"/>
+            <w:rStyle w:val="Collegamentoipertestuale"/>
           </w:rPr>
           <w:t>https://www.forestry.gov.uk/forestry/infd-7aqdgc</w:t>
         </w:r>
@@ -3590,26 +3884,6 @@
     <w:p>
       <w:pPr>
         <w:pStyle w:val="EndNoteBibliography"/>
-        <w:ind w:left="720" w:hanging="720"/>
-      </w:pPr>
-      <w:r>
-        <w:tab/>
-        <w:t xml:space="preserve">Accurate estimates of water losses from mature Sitka spruce (Picea sitchensis) plantations in the UK uplands are required to assess the sustainability of water supply in the event of land-use change. Many investigations have demonstrated that afforestation increases water losses from temperate upland catchments, to up to 40% of annual site rainfall. In a 0.86 km(2) upland water supply catchment in southwest Scotland, interception loss in a Sitka </w:t>
-      </w:r>
-      <w:r>
-        <w:lastRenderedPageBreak/>
-        <w:t>spruce-dominated 37-year old plantation, was 52% of annual precipitation (2912 mm), considerably higher than reported in previous studies of similar catchments. From direct measurements of rainfall, cloudwater, discharge and soil evaporation, the catchment water balance was 96-117% complete, within the limits of measurement error. The most probable explanation for the higher forest interception loss reported here is the inclusion of cloudwater measurements.</w:t>
-      </w:r>
-    </w:p>
-    <w:p>
-      <w:pPr>
-        <w:pStyle w:val="EndNoteBibliography"/>
-        <w:spacing w:after="0"/>
-      </w:pPr>
-    </w:p>
-    <w:p>
-      <w:pPr>
-        <w:pStyle w:val="EndNoteBibliography"/>
       </w:pPr>
       <w:r>
         <w:t xml:space="preserve">Oosthoek, K. J. (2013). </w:t>
@@ -3663,70 +3937,35 @@
     <w:p>
       <w:pPr>
         <w:pStyle w:val="EndNoteBibliography"/>
-        <w:ind w:left="720" w:hanging="720"/>
-      </w:pPr>
-      <w:r>
-        <w:tab/>
-        <w:t>Several methods have been developed for nitrogen isotope measurements on ammonium (NH(4)(+)) and nitrate (NO(3)(-)) in solid or aqueous samples. We have tested the accuracy and reproducibility of the ammonium diffusion method for delta(15)N measurements on NH(4)(+) and NO(3)(-) and compared this technique to other established methods. Our results show that the ammonium diffusion technique is capable of generating accurate and reproducible delta(15)N values for minute quantities of NH(4)(+)-N and NO(3)(-)-N in aqueous samples, if sufficient care is taken to minimize nitrogen blanks and to optimize the extraction procedure. Hence, the ammonium diffusion method offers an attractive alternative to more labour-intensive and costly methods for determining nitrogen isotope ratios of NH(4)(+) and NO(3)(-) in aqueous samples.</w:t>
+      </w:pPr>
+      <w:r>
+        <w:t xml:space="preserve">Smout, T. C., Ed. (1997). </w:t>
+      </w:r>
+      <w:r>
+        <w:rPr>
+          <w:u w:val="single"/>
+        </w:rPr>
+        <w:t>Scottish Woodland History</w:t>
+      </w:r>
+      <w:r>
+        <w:t>, Scottish Cultural Press - Edinburgh.</w:t>
       </w:r>
     </w:p>
     <w:p>
       <w:pPr>
         <w:pStyle w:val="EndNoteBibliography"/>
-        <w:spacing w:after="0"/>
-      </w:pPr>
-    </w:p>
-    <w:p>
-      <w:pPr>
-        <w:pStyle w:val="EndNoteBibliography"/>
-      </w:pPr>
-      <w:r>
-        <w:t xml:space="preserve">Smout, T. C., Ed. (1997). </w:t>
+      </w:pPr>
+      <w:r>
+        <w:t xml:space="preserve">Tompkins, S. (1989). </w:t>
       </w:r>
       <w:r>
         <w:rPr>
           <w:u w:val="single"/>
         </w:rPr>
-        <w:t>Scottish Woodland History</w:t>
-      </w:r>
-      <w:r>
-        <w:t>, Scottish Cultural Press - Edinburgh.</w:t>
-      </w:r>
-    </w:p>
-    <w:p>
-      <w:pPr>
-        <w:pStyle w:val="EndNoteBibliography"/>
-        <w:spacing w:after="0"/>
-        <w:ind w:left="720" w:hanging="720"/>
-      </w:pPr>
-      <w:r>
-        <w:tab/>
-      </w:r>
-    </w:p>
-    <w:p>
-      <w:pPr>
-        <w:pStyle w:val="EndNoteBibliography"/>
-      </w:pPr>
-      <w:r>
-        <w:t xml:space="preserve">Tompkins, S. (1989). </w:t>
-      </w:r>
-      <w:r>
-        <w:rPr>
-          <w:u w:val="single"/>
-        </w:rPr>
         <w:t>Forestry in crisis: the battle for the hills</w:t>
       </w:r>
       <w:r>
         <w:t>, Christopher Helm.</w:t>
-      </w:r>
-    </w:p>
-    <w:p>
-      <w:pPr>
-        <w:pStyle w:val="EndNoteBibliography"/>
-        <w:ind w:left="720" w:hanging="720"/>
-      </w:pPr>
-      <w:r>
-        <w:tab/>
       </w:r>
     </w:p>
     <w:p>
@@ -3745,7 +3984,7 @@
 </file>
 
 <file path=word/numbering.xml><?xml version="1.0" encoding="utf-8"?>
-<w:numbering xmlns:wpc="http://schemas.microsoft.com/office/word/2010/wordprocessingCanvas" xmlns:mc="http://schemas.openxmlformats.org/markup-compatibility/2006" xmlns:o="urn:schemas-microsoft-com:office:office" xmlns:r="http://schemas.openxmlformats.org/officeDocument/2006/relationships" xmlns:m="http://schemas.openxmlformats.org/officeDocument/2006/math" xmlns:v="urn:schemas-microsoft-com:vml" xmlns:wp14="http://schemas.microsoft.com/office/word/2010/wordprocessingDrawing" xmlns:wp="http://schemas.openxmlformats.org/drawingml/2006/wordprocessingDrawing" xmlns:w10="urn:schemas-microsoft-com:office:word" xmlns:w="http://schemas.openxmlformats.org/wordprocessingml/2006/main" xmlns:w14="http://schemas.microsoft.com/office/word/2010/wordml" xmlns:w15="http://schemas.microsoft.com/office/word/2012/wordml" xmlns:wpg="http://schemas.microsoft.com/office/word/2010/wordprocessingGroup" xmlns:wpi="http://schemas.microsoft.com/office/word/2010/wordprocessingInk" xmlns:wne="http://schemas.microsoft.com/office/word/2006/wordml" xmlns:wps="http://schemas.microsoft.com/office/word/2010/wordprocessingShape" mc:Ignorable="w14 w15 wp14">
+<w:numbering xmlns:wpc="http://schemas.microsoft.com/office/word/2010/wordprocessingCanvas" xmlns:cx="http://schemas.microsoft.com/office/drawing/2014/chartex" xmlns:cx1="http://schemas.microsoft.com/office/drawing/2015/9/8/chartex" xmlns:cx2="http://schemas.microsoft.com/office/drawing/2015/10/21/chartex" xmlns:cx3="http://schemas.microsoft.com/office/drawing/2016/5/9/chartex" xmlns:cx4="http://schemas.microsoft.com/office/drawing/2016/5/10/chartex" xmlns:cx5="http://schemas.microsoft.com/office/drawing/2016/5/11/chartex" xmlns:cx6="http://schemas.microsoft.com/office/drawing/2016/5/12/chartex" xmlns:cx7="http://schemas.microsoft.com/office/drawing/2016/5/13/chartex" xmlns:cx8="http://schemas.microsoft.com/office/drawing/2016/5/14/chartex" xmlns:mc="http://schemas.openxmlformats.org/markup-compatibility/2006" xmlns:aink="http://schemas.microsoft.com/office/drawing/2016/ink" xmlns:am3d="http://schemas.microsoft.com/office/drawing/2017/model3d" xmlns:o="urn:schemas-microsoft-com:office:office" xmlns:r="http://schemas.openxmlformats.org/officeDocument/2006/relationships" xmlns:m="http://schemas.openxmlformats.org/officeDocument/2006/math" xmlns:v="urn:schemas-microsoft-com:vml" xmlns:wp14="http://schemas.microsoft.com/office/word/2010/wordprocessingDrawing" xmlns:wp="http://schemas.openxmlformats.org/drawingml/2006/wordprocessingDrawing" xmlns:w10="urn:schemas-microsoft-com:office:word" xmlns:w="http://schemas.openxmlformats.org/wordprocessingml/2006/main" xmlns:w14="http://schemas.microsoft.com/office/word/2010/wordml" xmlns:w15="http://schemas.microsoft.com/office/word/2012/wordml" xmlns:w16se="http://schemas.microsoft.com/office/word/2015/wordml/symex" xmlns:wpg="http://schemas.microsoft.com/office/word/2010/wordprocessingGroup" xmlns:wpi="http://schemas.microsoft.com/office/word/2010/wordprocessingInk" xmlns:wne="http://schemas.microsoft.com/office/word/2006/wordml" xmlns:wps="http://schemas.microsoft.com/office/word/2010/wordprocessingShape" mc:Ignorable="w14 w15 w16se wp14">
   <w:abstractNum w:abstractNumId="0" w15:restartNumberingAfterBreak="0">
     <w:nsid w:val="3BC41FFF"/>
     <w:multiLevelType w:val="multilevel"/>
@@ -3753,7 +3992,7 @@
     <w:lvl w:ilvl="0">
       <w:start w:val="2"/>
       <w:numFmt w:val="decimal"/>
-      <w:pStyle w:val="Heading1"/>
+      <w:pStyle w:val="Titolo1"/>
       <w:lvlText w:val="%1"/>
       <w:lvlJc w:val="left"/>
       <w:pPr>
@@ -3766,7 +4005,7 @@
     <w:lvl w:ilvl="1">
       <w:start w:val="1"/>
       <w:numFmt w:val="decimal"/>
-      <w:pStyle w:val="Heading2"/>
+      <w:pStyle w:val="Titolo2"/>
       <w:lvlText w:val="%1.%2"/>
       <w:lvlJc w:val="left"/>
       <w:pPr>
@@ -3779,7 +4018,7 @@
     <w:lvl w:ilvl="2">
       <w:start w:val="1"/>
       <w:numFmt w:val="decimal"/>
-      <w:pStyle w:val="Heading3"/>
+      <w:pStyle w:val="Titolo3"/>
       <w:lvlText w:val="%1.%2.%3"/>
       <w:lvlJc w:val="left"/>
       <w:pPr>
@@ -3792,7 +4031,7 @@
     <w:lvl w:ilvl="3">
       <w:start w:val="1"/>
       <w:numFmt w:val="decimal"/>
-      <w:pStyle w:val="Heading4"/>
+      <w:pStyle w:val="Titolo4"/>
       <w:lvlText w:val="%1.%2.%3.%4"/>
       <w:lvlJc w:val="left"/>
       <w:pPr>
@@ -3805,7 +4044,7 @@
     <w:lvl w:ilvl="4">
       <w:start w:val="1"/>
       <w:numFmt w:val="decimal"/>
-      <w:pStyle w:val="Heading5"/>
+      <w:pStyle w:val="Titolo5"/>
       <w:lvlText w:val="%1.%2.%3.%4.%5"/>
       <w:lvlJc w:val="left"/>
       <w:pPr>
@@ -3818,7 +4057,7 @@
     <w:lvl w:ilvl="5">
       <w:start w:val="1"/>
       <w:numFmt w:val="decimal"/>
-      <w:pStyle w:val="Heading6"/>
+      <w:pStyle w:val="Titolo6"/>
       <w:lvlText w:val="%1.%2.%3.%4.%5.%6"/>
       <w:lvlJc w:val="left"/>
       <w:pPr>
@@ -3831,7 +4070,7 @@
     <w:lvl w:ilvl="6">
       <w:start w:val="1"/>
       <w:numFmt w:val="decimal"/>
-      <w:pStyle w:val="Heading7"/>
+      <w:pStyle w:val="Titolo7"/>
       <w:lvlText w:val="%1.%2.%3.%4.%5.%6.%7"/>
       <w:lvlJc w:val="left"/>
       <w:pPr>
@@ -3844,7 +4083,7 @@
     <w:lvl w:ilvl="7">
       <w:start w:val="1"/>
       <w:numFmt w:val="decimal"/>
-      <w:pStyle w:val="Heading8"/>
+      <w:pStyle w:val="Titolo8"/>
       <w:lvlText w:val="%1.%2.%3.%4.%5.%6.%7.%8"/>
       <w:lvlJc w:val="left"/>
       <w:pPr>
@@ -3857,7 +4096,7 @@
     <w:lvl w:ilvl="8">
       <w:start w:val="1"/>
       <w:numFmt w:val="decimal"/>
-      <w:pStyle w:val="Heading9"/>
+      <w:pStyle w:val="Titolo9"/>
       <w:lvlText w:val="%1.%2.%3.%4.%5.%6.%7.%8.%9"/>
       <w:lvlJc w:val="left"/>
       <w:pPr>
@@ -4151,7 +4390,7 @@
 </file>
 
 <file path=word/styles.xml><?xml version="1.0" encoding="utf-8"?>
-<w:styles xmlns:mc="http://schemas.openxmlformats.org/markup-compatibility/2006" xmlns:r="http://schemas.openxmlformats.org/officeDocument/2006/relationships" xmlns:w="http://schemas.openxmlformats.org/wordprocessingml/2006/main" xmlns:w14="http://schemas.microsoft.com/office/word/2010/wordml" xmlns:w15="http://schemas.microsoft.com/office/word/2012/wordml" mc:Ignorable="w14 w15">
+<w:styles xmlns:mc="http://schemas.openxmlformats.org/markup-compatibility/2006" xmlns:r="http://schemas.openxmlformats.org/officeDocument/2006/relationships" xmlns:w="http://schemas.openxmlformats.org/wordprocessingml/2006/main" xmlns:w14="http://schemas.microsoft.com/office/word/2010/wordml" xmlns:w15="http://schemas.microsoft.com/office/word/2012/wordml" xmlns:w16se="http://schemas.microsoft.com/office/word/2015/wordml/symex" mc:Ignorable="w14 w15 w16se">
   <w:docDefaults>
     <w:rPrDefault>
       <w:rPr>
@@ -4167,7 +4406,7 @@
       </w:pPr>
     </w:pPrDefault>
   </w:docDefaults>
-  <w:latentStyles w:defLockedState="0" w:defUIPriority="99" w:defSemiHidden="0" w:defUnhideWhenUsed="0" w:defQFormat="0" w:count="371">
+  <w:latentStyles w:defLockedState="0" w:defUIPriority="99" w:defSemiHidden="0" w:defUnhideWhenUsed="0" w:defQFormat="0" w:count="375">
     <w:lsdException w:name="Normal" w:uiPriority="0" w:qFormat="1"/>
     <w:lsdException w:name="heading 1" w:uiPriority="9" w:qFormat="1"/>
     <w:lsdException w:name="heading 2" w:semiHidden="1" w:uiPriority="9" w:unhideWhenUsed="1" w:qFormat="1"/>
@@ -4273,7 +4512,6 @@
     <w:lsdException w:name="HTML Sample" w:semiHidden="1" w:unhideWhenUsed="1"/>
     <w:lsdException w:name="HTML Typewriter" w:semiHidden="1" w:unhideWhenUsed="1"/>
     <w:lsdException w:name="HTML Variable" w:semiHidden="1" w:unhideWhenUsed="1"/>
-    <w:lsdException w:name="Normal Table" w:semiHidden="1" w:unhideWhenUsed="1"/>
     <w:lsdException w:name="annotation subject" w:semiHidden="1" w:unhideWhenUsed="1"/>
     <w:lsdException w:name="No List" w:semiHidden="1" w:unhideWhenUsed="1"/>
     <w:lsdException w:name="Outline List 1" w:semiHidden="1" w:unhideWhenUsed="1"/>
@@ -4317,10 +4555,8 @@
     <w:lsdException w:name="Table Elegant" w:semiHidden="1" w:unhideWhenUsed="1"/>
     <w:lsdException w:name="Table Professional" w:semiHidden="1" w:unhideWhenUsed="1"/>
     <w:lsdException w:name="Table Subtle 1" w:semiHidden="1" w:unhideWhenUsed="1"/>
-    <w:lsdException w:name="Table Subtle 2" w:semiHidden="1" w:unhideWhenUsed="1"/>
     <w:lsdException w:name="Table Web 1" w:semiHidden="1" w:unhideWhenUsed="1"/>
     <w:lsdException w:name="Table Web 2" w:semiHidden="1" w:unhideWhenUsed="1"/>
-    <w:lsdException w:name="Table Web 3" w:semiHidden="1" w:unhideWhenUsed="1"/>
     <w:lsdException w:name="Balloon Text" w:semiHidden="1" w:unhideWhenUsed="1"/>
     <w:lsdException w:name="Table Grid" w:uiPriority="39"/>
     <w:lsdException w:name="Table Theme" w:semiHidden="1" w:unhideWhenUsed="1"/>
@@ -4539,16 +4775,20 @@
     <w:lsdException w:name="List Table 5 Dark Accent 6" w:uiPriority="50"/>
     <w:lsdException w:name="List Table 6 Colorful Accent 6" w:uiPriority="51"/>
     <w:lsdException w:name="List Table 7 Colorful Accent 6" w:uiPriority="52"/>
+    <w:lsdException w:name="Mention" w:semiHidden="1" w:unhideWhenUsed="1"/>
+    <w:lsdException w:name="Smart Hyperlink" w:semiHidden="1" w:unhideWhenUsed="1"/>
+    <w:lsdException w:name="Hashtag" w:semiHidden="1" w:unhideWhenUsed="1"/>
+    <w:lsdException w:name="Unresolved Mention" w:semiHidden="1" w:unhideWhenUsed="1"/>
   </w:latentStyles>
-  <w:style w:type="paragraph" w:default="1" w:styleId="Normal">
+  <w:style w:type="paragraph" w:default="1" w:styleId="Normale">
     <w:name w:val="Normal"/>
     <w:qFormat/>
   </w:style>
-  <w:style w:type="paragraph" w:styleId="Heading1">
+  <w:style w:type="paragraph" w:styleId="Titolo1">
     <w:name w:val="heading 1"/>
-    <w:basedOn w:val="Normal"/>
-    <w:next w:val="Normal"/>
-    <w:link w:val="Heading1Char"/>
+    <w:basedOn w:val="Normale"/>
+    <w:next w:val="Normale"/>
+    <w:link w:val="Titolo1Carattere"/>
     <w:uiPriority w:val="9"/>
     <w:qFormat/>
     <w:rsid w:val="00A62E84"/>
@@ -4568,11 +4808,11 @@
       <w:szCs w:val="32"/>
     </w:rPr>
   </w:style>
-  <w:style w:type="paragraph" w:styleId="Heading2">
+  <w:style w:type="paragraph" w:styleId="Titolo2">
     <w:name w:val="heading 2"/>
-    <w:basedOn w:val="Normal"/>
-    <w:next w:val="Normal"/>
-    <w:link w:val="Heading2Char"/>
+    <w:basedOn w:val="Normale"/>
+    <w:next w:val="Normale"/>
+    <w:link w:val="Titolo2Carattere"/>
     <w:uiPriority w:val="9"/>
     <w:unhideWhenUsed/>
     <w:qFormat/>
@@ -4594,11 +4834,11 @@
       <w:szCs w:val="26"/>
     </w:rPr>
   </w:style>
-  <w:style w:type="paragraph" w:styleId="Heading3">
+  <w:style w:type="paragraph" w:styleId="Titolo3">
     <w:name w:val="heading 3"/>
-    <w:basedOn w:val="Normal"/>
-    <w:next w:val="Normal"/>
-    <w:link w:val="Heading3Char"/>
+    <w:basedOn w:val="Normale"/>
+    <w:next w:val="Normale"/>
+    <w:link w:val="Titolo3Carattere"/>
     <w:uiPriority w:val="9"/>
     <w:unhideWhenUsed/>
     <w:qFormat/>
@@ -4620,11 +4860,11 @@
       <w:szCs w:val="24"/>
     </w:rPr>
   </w:style>
-  <w:style w:type="paragraph" w:styleId="Heading4">
+  <w:style w:type="paragraph" w:styleId="Titolo4">
     <w:name w:val="heading 4"/>
-    <w:basedOn w:val="Normal"/>
-    <w:next w:val="Normal"/>
-    <w:link w:val="Heading4Char"/>
+    <w:basedOn w:val="Normale"/>
+    <w:next w:val="Normale"/>
+    <w:link w:val="Titolo4Carattere"/>
     <w:uiPriority w:val="9"/>
     <w:semiHidden/>
     <w:unhideWhenUsed/>
@@ -4647,11 +4887,11 @@
       <w:color w:val="2E74B5" w:themeColor="accent1" w:themeShade="BF"/>
     </w:rPr>
   </w:style>
-  <w:style w:type="paragraph" w:styleId="Heading5">
+  <w:style w:type="paragraph" w:styleId="Titolo5">
     <w:name w:val="heading 5"/>
-    <w:basedOn w:val="Normal"/>
-    <w:next w:val="Normal"/>
-    <w:link w:val="Heading5Char"/>
+    <w:basedOn w:val="Normale"/>
+    <w:next w:val="Normale"/>
+    <w:link w:val="Titolo5Carattere"/>
     <w:uiPriority w:val="9"/>
     <w:semiHidden/>
     <w:unhideWhenUsed/>
@@ -4672,11 +4912,11 @@
       <w:color w:val="2E74B5" w:themeColor="accent1" w:themeShade="BF"/>
     </w:rPr>
   </w:style>
-  <w:style w:type="paragraph" w:styleId="Heading6">
+  <w:style w:type="paragraph" w:styleId="Titolo6">
     <w:name w:val="heading 6"/>
-    <w:basedOn w:val="Normal"/>
-    <w:next w:val="Normal"/>
-    <w:link w:val="Heading6Char"/>
+    <w:basedOn w:val="Normale"/>
+    <w:next w:val="Normale"/>
+    <w:link w:val="Titolo6Carattere"/>
     <w:uiPriority w:val="9"/>
     <w:semiHidden/>
     <w:unhideWhenUsed/>
@@ -4697,11 +4937,11 @@
       <w:color w:val="1F4D78" w:themeColor="accent1" w:themeShade="7F"/>
     </w:rPr>
   </w:style>
-  <w:style w:type="paragraph" w:styleId="Heading7">
+  <w:style w:type="paragraph" w:styleId="Titolo7">
     <w:name w:val="heading 7"/>
-    <w:basedOn w:val="Normal"/>
-    <w:next w:val="Normal"/>
-    <w:link w:val="Heading7Char"/>
+    <w:basedOn w:val="Normale"/>
+    <w:next w:val="Normale"/>
+    <w:link w:val="Titolo7Carattere"/>
     <w:uiPriority w:val="9"/>
     <w:semiHidden/>
     <w:unhideWhenUsed/>
@@ -4724,11 +4964,11 @@
       <w:color w:val="1F4D78" w:themeColor="accent1" w:themeShade="7F"/>
     </w:rPr>
   </w:style>
-  <w:style w:type="paragraph" w:styleId="Heading8">
+  <w:style w:type="paragraph" w:styleId="Titolo8">
     <w:name w:val="heading 8"/>
-    <w:basedOn w:val="Normal"/>
-    <w:next w:val="Normal"/>
-    <w:link w:val="Heading8Char"/>
+    <w:basedOn w:val="Normale"/>
+    <w:next w:val="Normale"/>
+    <w:link w:val="Titolo8Carattere"/>
     <w:uiPriority w:val="9"/>
     <w:semiHidden/>
     <w:unhideWhenUsed/>
@@ -4751,11 +4991,11 @@
       <w:szCs w:val="21"/>
     </w:rPr>
   </w:style>
-  <w:style w:type="paragraph" w:styleId="Heading9">
+  <w:style w:type="paragraph" w:styleId="Titolo9">
     <w:name w:val="heading 9"/>
-    <w:basedOn w:val="Normal"/>
-    <w:next w:val="Normal"/>
-    <w:link w:val="Heading9Char"/>
+    <w:basedOn w:val="Normale"/>
+    <w:next w:val="Normale"/>
+    <w:link w:val="Titolo9Carattere"/>
     <w:uiPriority w:val="9"/>
     <w:semiHidden/>
     <w:unhideWhenUsed/>
@@ -4780,12 +5020,13 @@
       <w:szCs w:val="21"/>
     </w:rPr>
   </w:style>
-  <w:style w:type="character" w:default="1" w:styleId="DefaultParagraphFont">
+  <w:style w:type="character" w:default="1" w:styleId="Carpredefinitoparagrafo">
     <w:name w:val="Default Paragraph Font"/>
     <w:uiPriority w:val="1"/>
+    <w:semiHidden/>
     <w:unhideWhenUsed/>
   </w:style>
-  <w:style w:type="table" w:default="1" w:styleId="TableNormal">
+  <w:style w:type="table" w:default="1" w:styleId="Tabellanormale">
     <w:name w:val="Normal Table"/>
     <w:uiPriority w:val="99"/>
     <w:semiHidden/>
@@ -4800,16 +5041,16 @@
       </w:tblCellMar>
     </w:tblPr>
   </w:style>
-  <w:style w:type="numbering" w:default="1" w:styleId="NoList">
+  <w:style w:type="numbering" w:default="1" w:styleId="Nessunelenco">
     <w:name w:val="No List"/>
     <w:uiPriority w:val="99"/>
     <w:semiHidden/>
     <w:unhideWhenUsed/>
   </w:style>
-  <w:style w:type="character" w:customStyle="1" w:styleId="Heading1Char">
-    <w:name w:val="Heading 1 Char"/>
-    <w:basedOn w:val="DefaultParagraphFont"/>
-    <w:link w:val="Heading1"/>
+  <w:style w:type="character" w:customStyle="1" w:styleId="Titolo1Carattere">
+    <w:name w:val="Titolo 1 Carattere"/>
+    <w:basedOn w:val="Carpredefinitoparagrafo"/>
+    <w:link w:val="Titolo1"/>
     <w:uiPriority w:val="9"/>
     <w:rsid w:val="00A62E84"/>
     <w:rPr>
@@ -4819,9 +5060,9 @@
       <w:szCs w:val="32"/>
     </w:rPr>
   </w:style>
-  <w:style w:type="character" w:styleId="Hyperlink">
+  <w:style w:type="character" w:styleId="Collegamentoipertestuale">
     <w:name w:val="Hyperlink"/>
-    <w:basedOn w:val="DefaultParagraphFont"/>
+    <w:basedOn w:val="Carpredefinitoparagrafo"/>
     <w:uiPriority w:val="99"/>
     <w:unhideWhenUsed/>
     <w:rsid w:val="007C6DF9"/>
@@ -4830,10 +5071,10 @@
       <w:u w:val="single"/>
     </w:rPr>
   </w:style>
-  <w:style w:type="character" w:customStyle="1" w:styleId="Heading2Char">
-    <w:name w:val="Heading 2 Char"/>
-    <w:basedOn w:val="DefaultParagraphFont"/>
-    <w:link w:val="Heading2"/>
+  <w:style w:type="character" w:customStyle="1" w:styleId="Titolo2Carattere">
+    <w:name w:val="Titolo 2 Carattere"/>
+    <w:basedOn w:val="Carpredefinitoparagrafo"/>
+    <w:link w:val="Titolo2"/>
     <w:uiPriority w:val="9"/>
     <w:rsid w:val="00B94561"/>
     <w:rPr>
@@ -4843,10 +5084,10 @@
       <w:szCs w:val="26"/>
     </w:rPr>
   </w:style>
-  <w:style w:type="character" w:customStyle="1" w:styleId="Heading3Char">
-    <w:name w:val="Heading 3 Char"/>
-    <w:basedOn w:val="DefaultParagraphFont"/>
-    <w:link w:val="Heading3"/>
+  <w:style w:type="character" w:customStyle="1" w:styleId="Titolo3Carattere">
+    <w:name w:val="Titolo 3 Carattere"/>
+    <w:basedOn w:val="Carpredefinitoparagrafo"/>
+    <w:link w:val="Titolo3"/>
     <w:uiPriority w:val="9"/>
     <w:rsid w:val="00764474"/>
     <w:rPr>
@@ -4856,10 +5097,10 @@
       <w:szCs w:val="24"/>
     </w:rPr>
   </w:style>
-  <w:style w:type="character" w:customStyle="1" w:styleId="Heading4Char">
-    <w:name w:val="Heading 4 Char"/>
-    <w:basedOn w:val="DefaultParagraphFont"/>
-    <w:link w:val="Heading4"/>
+  <w:style w:type="character" w:customStyle="1" w:styleId="Titolo4Carattere">
+    <w:name w:val="Titolo 4 Carattere"/>
+    <w:basedOn w:val="Carpredefinitoparagrafo"/>
+    <w:link w:val="Titolo4"/>
     <w:uiPriority w:val="9"/>
     <w:semiHidden/>
     <w:rsid w:val="006526B6"/>
@@ -4870,10 +5111,10 @@
       <w:color w:val="2E74B5" w:themeColor="accent1" w:themeShade="BF"/>
     </w:rPr>
   </w:style>
-  <w:style w:type="character" w:customStyle="1" w:styleId="Heading5Char">
-    <w:name w:val="Heading 5 Char"/>
-    <w:basedOn w:val="DefaultParagraphFont"/>
-    <w:link w:val="Heading5"/>
+  <w:style w:type="character" w:customStyle="1" w:styleId="Titolo5Carattere">
+    <w:name w:val="Titolo 5 Carattere"/>
+    <w:basedOn w:val="Carpredefinitoparagrafo"/>
+    <w:link w:val="Titolo5"/>
     <w:uiPriority w:val="9"/>
     <w:semiHidden/>
     <w:rsid w:val="006526B6"/>
@@ -4882,10 +5123,10 @@
       <w:color w:val="2E74B5" w:themeColor="accent1" w:themeShade="BF"/>
     </w:rPr>
   </w:style>
-  <w:style w:type="character" w:customStyle="1" w:styleId="Heading6Char">
-    <w:name w:val="Heading 6 Char"/>
-    <w:basedOn w:val="DefaultParagraphFont"/>
-    <w:link w:val="Heading6"/>
+  <w:style w:type="character" w:customStyle="1" w:styleId="Titolo6Carattere">
+    <w:name w:val="Titolo 6 Carattere"/>
+    <w:basedOn w:val="Carpredefinitoparagrafo"/>
+    <w:link w:val="Titolo6"/>
     <w:uiPriority w:val="9"/>
     <w:semiHidden/>
     <w:rsid w:val="006526B6"/>
@@ -4894,10 +5135,10 @@
       <w:color w:val="1F4D78" w:themeColor="accent1" w:themeShade="7F"/>
     </w:rPr>
   </w:style>
-  <w:style w:type="character" w:customStyle="1" w:styleId="Heading7Char">
-    <w:name w:val="Heading 7 Char"/>
-    <w:basedOn w:val="DefaultParagraphFont"/>
-    <w:link w:val="Heading7"/>
+  <w:style w:type="character" w:customStyle="1" w:styleId="Titolo7Carattere">
+    <w:name w:val="Titolo 7 Carattere"/>
+    <w:basedOn w:val="Carpredefinitoparagrafo"/>
+    <w:link w:val="Titolo7"/>
     <w:uiPriority w:val="9"/>
     <w:semiHidden/>
     <w:rsid w:val="006526B6"/>
@@ -4908,10 +5149,10 @@
       <w:color w:val="1F4D78" w:themeColor="accent1" w:themeShade="7F"/>
     </w:rPr>
   </w:style>
-  <w:style w:type="character" w:customStyle="1" w:styleId="Heading8Char">
-    <w:name w:val="Heading 8 Char"/>
-    <w:basedOn w:val="DefaultParagraphFont"/>
-    <w:link w:val="Heading8"/>
+  <w:style w:type="character" w:customStyle="1" w:styleId="Titolo8Carattere">
+    <w:name w:val="Titolo 8 Carattere"/>
+    <w:basedOn w:val="Carpredefinitoparagrafo"/>
+    <w:link w:val="Titolo8"/>
     <w:uiPriority w:val="9"/>
     <w:semiHidden/>
     <w:rsid w:val="006526B6"/>
@@ -4922,10 +5163,10 @@
       <w:szCs w:val="21"/>
     </w:rPr>
   </w:style>
-  <w:style w:type="character" w:customStyle="1" w:styleId="Heading9Char">
-    <w:name w:val="Heading 9 Char"/>
-    <w:basedOn w:val="DefaultParagraphFont"/>
-    <w:link w:val="Heading9"/>
+  <w:style w:type="character" w:customStyle="1" w:styleId="Titolo9Carattere">
+    <w:name w:val="Titolo 9 Carattere"/>
+    <w:basedOn w:val="Carpredefinitoparagrafo"/>
+    <w:link w:val="Titolo9"/>
     <w:uiPriority w:val="9"/>
     <w:semiHidden/>
     <w:rsid w:val="006526B6"/>
@@ -4940,7 +5181,7 @@
   </w:style>
   <w:style w:type="paragraph" w:customStyle="1" w:styleId="EndNoteBibliographyTitle">
     <w:name w:val="EndNote Bibliography Title"/>
-    <w:basedOn w:val="Normal"/>
+    <w:basedOn w:val="Normale"/>
     <w:link w:val="EndNoteBibliographyTitleChar"/>
     <w:rsid w:val="00DD448C"/>
     <w:pPr>
@@ -4955,7 +5196,7 @@
   </w:style>
   <w:style w:type="character" w:customStyle="1" w:styleId="EndNoteBibliographyTitleChar">
     <w:name w:val="EndNote Bibliography Title Char"/>
-    <w:basedOn w:val="DefaultParagraphFont"/>
+    <w:basedOn w:val="Carpredefinitoparagrafo"/>
     <w:link w:val="EndNoteBibliographyTitle"/>
     <w:rsid w:val="00DD448C"/>
     <w:rPr>
@@ -4966,7 +5207,7 @@
   </w:style>
   <w:style w:type="paragraph" w:customStyle="1" w:styleId="EndNoteBibliography">
     <w:name w:val="EndNote Bibliography"/>
-    <w:basedOn w:val="Normal"/>
+    <w:basedOn w:val="Normale"/>
     <w:link w:val="EndNoteBibliographyChar"/>
     <w:rsid w:val="00DD448C"/>
     <w:pPr>
@@ -4980,7 +5221,7 @@
   </w:style>
   <w:style w:type="character" w:customStyle="1" w:styleId="EndNoteBibliographyChar">
     <w:name w:val="EndNote Bibliography Char"/>
-    <w:basedOn w:val="DefaultParagraphFont"/>
+    <w:basedOn w:val="Carpredefinitoparagrafo"/>
     <w:link w:val="EndNoteBibliography"/>
     <w:rsid w:val="00DD448C"/>
     <w:rPr>
@@ -4989,9 +5230,9 @@
       <w:lang w:val="en-US"/>
     </w:rPr>
   </w:style>
-  <w:style w:type="character" w:styleId="SubtleReference">
+  <w:style w:type="character" w:styleId="Riferimentodelicato">
     <w:name w:val="Subtle Reference"/>
-    <w:basedOn w:val="DefaultParagraphFont"/>
+    <w:basedOn w:val="Carpredefinitoparagrafo"/>
     <w:uiPriority w:val="31"/>
     <w:qFormat/>
     <w:rsid w:val="00DD448C"/>
@@ -5000,9 +5241,9 @@
       <w:color w:val="5A5A5A" w:themeColor="text1" w:themeTint="A5"/>
     </w:rPr>
   </w:style>
-  <w:style w:type="character" w:customStyle="1" w:styleId="UnresolvedMention">
-    <w:name w:val="Unresolved Mention"/>
-    <w:basedOn w:val="DefaultParagraphFont"/>
+  <w:style w:type="character" w:customStyle="1" w:styleId="Menzionenonrisolta1">
+    <w:name w:val="Menzione non risolta1"/>
+    <w:basedOn w:val="Carpredefinitoparagrafo"/>
     <w:uiPriority w:val="99"/>
     <w:semiHidden/>
     <w:unhideWhenUsed/>

</xml_diff>

<commit_message>
Micro change in methodology to check if I am working on the last version or not
</commit_message>
<xml_diff>
--- a/shared docs/Chapter 2 - Methodology.docx
+++ b/shared docs/Chapter 2 - Methodology.docx
@@ -1,6 +1,6 @@
 
 <file path=word/document.xml><?xml version="1.0" encoding="utf-8"?>
-<w:document xmlns:wpc="http://schemas.microsoft.com/office/word/2010/wordprocessingCanvas" xmlns:cx="http://schemas.microsoft.com/office/drawing/2014/chartex" xmlns:cx1="http://schemas.microsoft.com/office/drawing/2015/9/8/chartex" xmlns:cx2="http://schemas.microsoft.com/office/drawing/2015/10/21/chartex" xmlns:cx3="http://schemas.microsoft.com/office/drawing/2016/5/9/chartex" xmlns:cx4="http://schemas.microsoft.com/office/drawing/2016/5/10/chartex" xmlns:cx5="http://schemas.microsoft.com/office/drawing/2016/5/11/chartex" xmlns:cx6="http://schemas.microsoft.com/office/drawing/2016/5/12/chartex" xmlns:cx7="http://schemas.microsoft.com/office/drawing/2016/5/13/chartex" xmlns:cx8="http://schemas.microsoft.com/office/drawing/2016/5/14/chartex" xmlns:mc="http://schemas.openxmlformats.org/markup-compatibility/2006" xmlns:aink="http://schemas.microsoft.com/office/drawing/2016/ink" xmlns:am3d="http://schemas.microsoft.com/office/drawing/2017/model3d" xmlns:o="urn:schemas-microsoft-com:office:office" xmlns:r="http://schemas.openxmlformats.org/officeDocument/2006/relationships" xmlns:m="http://schemas.openxmlformats.org/officeDocument/2006/math" xmlns:v="urn:schemas-microsoft-com:vml" xmlns:wp14="http://schemas.microsoft.com/office/word/2010/wordprocessingDrawing" xmlns:wp="http://schemas.openxmlformats.org/drawingml/2006/wordprocessingDrawing" xmlns:w10="urn:schemas-microsoft-com:office:word" xmlns:w="http://schemas.openxmlformats.org/wordprocessingml/2006/main" xmlns:w14="http://schemas.microsoft.com/office/word/2010/wordml" xmlns:w15="http://schemas.microsoft.com/office/word/2012/wordml" xmlns:w16se="http://schemas.microsoft.com/office/word/2015/wordml/symex" xmlns:wpg="http://schemas.microsoft.com/office/word/2010/wordprocessingGroup" xmlns:wpi="http://schemas.microsoft.com/office/word/2010/wordprocessingInk" xmlns:wne="http://schemas.microsoft.com/office/word/2006/wordml" xmlns:wps="http://schemas.microsoft.com/office/word/2010/wordprocessingShape" mc:Ignorable="w14 w15 w16se wp14">
+<w:document xmlns:wpc="http://schemas.microsoft.com/office/word/2010/wordprocessingCanvas" xmlns:mc="http://schemas.openxmlformats.org/markup-compatibility/2006" xmlns:o="urn:schemas-microsoft-com:office:office" xmlns:r="http://schemas.openxmlformats.org/officeDocument/2006/relationships" xmlns:m="http://schemas.openxmlformats.org/officeDocument/2006/math" xmlns:v="urn:schemas-microsoft-com:vml" xmlns:wp14="http://schemas.microsoft.com/office/word/2010/wordprocessingDrawing" xmlns:wp="http://schemas.openxmlformats.org/drawingml/2006/wordprocessingDrawing" xmlns:w10="urn:schemas-microsoft-com:office:word" xmlns:w="http://schemas.openxmlformats.org/wordprocessingml/2006/main" xmlns:w14="http://schemas.microsoft.com/office/word/2010/wordml" xmlns:w15="http://schemas.microsoft.com/office/word/2012/wordml" xmlns:wpg="http://schemas.microsoft.com/office/word/2010/wordprocessingGroup" xmlns:wpi="http://schemas.microsoft.com/office/word/2010/wordprocessingInk" xmlns:wne="http://schemas.microsoft.com/office/word/2006/wordml" xmlns:wps="http://schemas.microsoft.com/office/word/2010/wordprocessingShape" mc:Ignorable="w14 w15 wp14">
   <w:body>
     <w:p>
       <w:pPr>
@@ -81,6 +81,17 @@
         <w:rPr>
           <w:b/>
         </w:rPr>
+        <w:t>FC</w:t>
+      </w:r>
+      <w:r>
+        <w:t xml:space="preserve"> = Forestry Commission</w:t>
+      </w:r>
+    </w:p>
+    <w:p>
+      <w:r>
+        <w:rPr>
+          <w:b/>
+        </w:rPr>
         <w:t>N</w:t>
       </w:r>
       <w:r>
@@ -144,7 +155,7 @@
     </w:p>
     <w:p>
       <w:pPr>
-        <w:pStyle w:val="Titolo1"/>
+        <w:pStyle w:val="Heading1"/>
       </w:pPr>
       <w:r>
         <w:t>Site description and methodology</w:t>
@@ -152,7 +163,7 @@
     </w:p>
     <w:p>
       <w:pPr>
-        <w:pStyle w:val="Titolo2"/>
+        <w:pStyle w:val="Heading2"/>
       </w:pPr>
       <w:r>
         <w:t xml:space="preserve">Site </w:t>
@@ -420,7 +431,15 @@
       </w:r>
       <w:proofErr w:type="spellEnd"/>
       <w:r>
-        <w:t xml:space="preserve"> supergroup, metamorphosed marine sediments of late-Precambrian and Lower Palaeozoic age </w:t>
+        <w:t xml:space="preserve"> </w:t>
+      </w:r>
+      <w:proofErr w:type="spellStart"/>
+      <w:r>
+        <w:t>supergroup</w:t>
+      </w:r>
+      <w:proofErr w:type="spellEnd"/>
+      <w:r>
+        <w:t xml:space="preserve">, metamorphosed marine sediments of late-Precambrian and Lower Palaeozoic age </w:t>
       </w:r>
       <w:r>
         <w:fldChar w:fldCharType="begin"/>
@@ -871,7 +890,7 @@
     </w:p>
     <w:p>
       <w:pPr>
-        <w:pStyle w:val="Titolo3"/>
+        <w:pStyle w:val="Heading3"/>
       </w:pPr>
       <w:r>
         <w:t xml:space="preserve">Before afforestation: brief history of </w:t>
@@ -1060,11 +1079,9 @@
       <w:r>
         <w:t xml:space="preserve"> </w:t>
       </w:r>
-      <w:proofErr w:type="gramStart"/>
-      <w:r>
-        <w:t>In</w:t>
-      </w:r>
-      <w:proofErr w:type="gramEnd"/>
+      <w:r>
+        <w:t>in</w:t>
+      </w:r>
       <w:r>
         <w:t xml:space="preserve"> 1943 the FC set a new ambitious target: 1.2 million ha to be afforested and a further 0.8 million ha of “effective” forest to be created by restocking existing woodlands. Afforestation continued undisturbed despite of the loss of strategic interest</w:t>
       </w:r>
@@ -1109,7 +1126,7 @@
     </w:p>
     <w:p>
       <w:pPr>
-        <w:pStyle w:val="Titolo3"/>
+        <w:pStyle w:val="Heading3"/>
       </w:pPr>
       <w:r>
         <w:t>The plantation</w:t>
@@ -1117,11 +1134,6 @@
     </w:p>
     <w:p>
       <w:r>
-        <w:t>Tompkins, Steve. Forestry in crisis. The battle for the hills. 1989. Christopher Helm, London.</w:t>
-      </w:r>
-    </w:p>
-    <w:p>
-      <w:r>
         <w:t xml:space="preserve">“The vocabulary of an upland forester draws irresistible comparisons with agriculture. Afforestation of a bare hillside requires fencing, the elimination of wildlife such as hares and deer (regarded as vermin), deep ploughing and drainage, planting, fertilising and weeding. Today’s foresters talk of rotations, crops and harvests. Their crops have become steadily more dependent on a single, alien species, the Sitka spruce, with lodgepole pine used where the ground is poorest. Tree-breeding programmes are also ensuring that the genetic base of the plants used will steadily decrease. Blanket afforestation consists of even aged conifer </w:t>
       </w:r>
       <w:r>
@@ -1232,7 +1244,6 @@
         <w:t xml:space="preserve">) was burnt and the ground was ploughed in depth, originating a surface characterised by 3 different features: ridge, furrow and </w:t>
       </w:r>
       <w:r>
-        <w:lastRenderedPageBreak/>
         <w:t>undisturbed soil;</w:t>
       </w:r>
       <w:r>
@@ -1362,6 +1373,7 @@
     </w:p>
     <w:p>
       <w:r>
+        <w:lastRenderedPageBreak/>
         <w:t xml:space="preserve">The about </w:t>
       </w:r>
       <w:r>
@@ -1401,7 +1413,15 @@
       </w:r>
       <w:proofErr w:type="spellEnd"/>
       <w:r>
-        <w:t>) Carriere 1855) and additional species such as Douglas fir (</w:t>
+        <w:t xml:space="preserve">) </w:t>
+      </w:r>
+      <w:proofErr w:type="spellStart"/>
+      <w:r>
+        <w:t>Carriere</w:t>
+      </w:r>
+      <w:proofErr w:type="spellEnd"/>
+      <w:r>
+        <w:t xml:space="preserve"> 1855) and additional species such as Douglas fir (</w:t>
       </w:r>
       <w:proofErr w:type="spellStart"/>
       <w:r>
@@ -1510,7 +1530,7 @@
       </w:r>
       <w:r>
         <w:rPr>
-          <w:rStyle w:val="Collegamentoipertestuale"/>
+          <w:rStyle w:val="Hyperlink"/>
           <w:i/>
           <w:iCs/>
           <w:color w:val="auto"/>
@@ -1520,7 +1540,7 @@
       <w:proofErr w:type="spellEnd"/>
       <w:r>
         <w:rPr>
-          <w:rStyle w:val="Collegamentoipertestuale"/>
+          <w:rStyle w:val="Hyperlink"/>
           <w:i/>
           <w:iCs/>
           <w:color w:val="auto"/>
@@ -1530,7 +1550,7 @@
       <w:proofErr w:type="spellStart"/>
       <w:r>
         <w:rPr>
-          <w:rStyle w:val="Collegamentoipertestuale"/>
+          <w:rStyle w:val="Hyperlink"/>
           <w:i/>
           <w:iCs/>
           <w:color w:val="auto"/>
@@ -1559,11 +1579,19 @@
       <w:r>
         <w:t>.), Scots pine (</w:t>
       </w:r>
-      <w:r>
-        <w:rPr>
-          <w:i/>
-        </w:rPr>
-        <w:t xml:space="preserve">Pinus </w:t>
+      <w:proofErr w:type="spellStart"/>
+      <w:r>
+        <w:rPr>
+          <w:i/>
+        </w:rPr>
+        <w:t>Pinus</w:t>
+      </w:r>
+      <w:proofErr w:type="spellEnd"/>
+      <w:r>
+        <w:rPr>
+          <w:i/>
+        </w:rPr>
+        <w:t xml:space="preserve"> </w:t>
       </w:r>
       <w:proofErr w:type="spellStart"/>
       <w:r>
@@ -1615,6 +1643,9 @@
         <w:t xml:space="preserve">Thinning was carried out in 2003/4 on the east side of the forest and </w:t>
       </w:r>
       <w:r>
+        <w:t xml:space="preserve">in </w:t>
+      </w:r>
+      <w:r>
         <w:t>2005 on the west side by removing every 5</w:t>
       </w:r>
       <w:r>
@@ -1652,31 +1683,8 @@
       </w:r>
     </w:p>
     <w:p>
-      <w:r>
-        <w:t xml:space="preserve">Topographic description (Clement paper, </w:t>
-      </w:r>
-      <w:proofErr w:type="spellStart"/>
-      <w:r>
-        <w:t>Ecocraft</w:t>
-      </w:r>
-      <w:proofErr w:type="spellEnd"/>
-      <w:r>
-        <w:t>).</w:t>
-      </w:r>
-    </w:p>
-    <w:p>
-      <w:r>
-        <w:t>Rationale of forest plantation: Jarvis jpg from carbon experiment.</w:t>
-      </w:r>
-    </w:p>
-    <w:p>
-      <w:r>
-        <w:t>Soil description. Richard Nair plots.</w:t>
-      </w:r>
-    </w:p>
-    <w:p>
-      <w:pPr>
-        <w:pStyle w:val="Titolo2"/>
+      <w:pPr>
+        <w:pStyle w:val="Heading2"/>
       </w:pPr>
       <w:r>
         <w:t>Experimental design</w:t>
@@ -1692,7 +1700,7 @@
     </w:p>
     <w:p>
       <w:pPr>
-        <w:pStyle w:val="Titolo3"/>
+        <w:pStyle w:val="Heading3"/>
       </w:pPr>
       <w:r>
         <w:t>The plots</w:t>
@@ -1942,7 +1950,7 @@
     </w:p>
     <w:p>
       <w:pPr>
-        <w:pStyle w:val="Titolo3"/>
+        <w:pStyle w:val="Heading3"/>
       </w:pPr>
       <w:r>
         <w:t xml:space="preserve">Water and litter </w:t>
@@ -1996,8 +2004,13 @@
       <w:r>
         <w:t xml:space="preserve">22 </w:t>
       </w:r>
-      <w:r>
-        <w:t xml:space="preserve">stemflow collectors and 4 streamflow flux and sample collection points were </w:t>
+      <w:proofErr w:type="spellStart"/>
+      <w:r>
+        <w:t>stemflow</w:t>
+      </w:r>
+      <w:proofErr w:type="spellEnd"/>
+      <w:r>
+        <w:t xml:space="preserve"> collectors and 4 streamflow flux and sample collection points were </w:t>
       </w:r>
       <w:r>
         <w:t>set</w:t>
@@ -2091,7 +2104,15 @@
       </w:r>
       <w:proofErr w:type="spellEnd"/>
       <w:r>
-        <w:t xml:space="preserve"> and stemflow collectors, due to the high volumes of sample collected and the need to discharge in situ most of the sample. </w:t>
+        <w:t xml:space="preserve"> and </w:t>
+      </w:r>
+      <w:proofErr w:type="spellStart"/>
+      <w:r>
+        <w:t>stemflow</w:t>
+      </w:r>
+      <w:proofErr w:type="spellEnd"/>
+      <w:r>
+        <w:t xml:space="preserve"> collectors, due to the high volumes of sample collected and the need to discharge in situ most of the sample. </w:t>
       </w:r>
     </w:p>
     <w:p>
@@ -2099,90 +2120,93 @@
         <w:rPr>
           <w:color w:val="1F4E79" w:themeColor="accent1" w:themeShade="80"/>
         </w:rPr>
+        <w:t>Throughfall collection</w:t>
+      </w:r>
+      <w:r>
+        <w:rPr>
+          <w:color w:val="1F4E79" w:themeColor="accent1" w:themeShade="80"/>
+        </w:rPr>
+        <w:t xml:space="preserve">. </w:t>
+      </w:r>
+      <w:r>
+        <w:t xml:space="preserve">18 </w:t>
+      </w:r>
+      <w:r>
+        <w:t>collection point</w:t>
+      </w:r>
+      <w:r>
+        <w:t>s</w:t>
+      </w:r>
+      <w:r>
+        <w:t xml:space="preserve"> have been set, 9 per each plot, 3 per each subplot, representing different positions within the canopy (thinning lines, full density and intermediate) and different wind directions. Throughfall is collected through two inclined gutters of a fixed length (4.02 m) and width (0.234 m) collecting </w:t>
+      </w:r>
+      <w:proofErr w:type="spellStart"/>
+      <w:r>
+        <w:t>throughfall</w:t>
+      </w:r>
+      <w:proofErr w:type="spellEnd"/>
+      <w:r>
+        <w:t xml:space="preserve"> and draining it to a barrel. The barrel is covered but </w:t>
+      </w:r>
+      <w:r>
+        <w:t xml:space="preserve">lets the </w:t>
+      </w:r>
+      <w:proofErr w:type="spellStart"/>
+      <w:r>
+        <w:t>throughfall</w:t>
+      </w:r>
+      <w:proofErr w:type="spellEnd"/>
+      <w:r>
+        <w:t xml:space="preserve"> drain through</w:t>
+      </w:r>
+      <w:r>
+        <w:t xml:space="preserve"> a central </w:t>
+      </w:r>
+      <w:r>
+        <w:t>colander</w:t>
+      </w:r>
+      <w:r>
+        <w:t xml:space="preserve"> (r=12,25 cm) which works as a filter, retaining litter </w:t>
+      </w:r>
+      <w:r>
+        <w:t>or other undesired objects or animals to</w:t>
+      </w:r>
+      <w:r>
+        <w:t xml:space="preserve"> pass</w:t>
+      </w:r>
+      <w:r>
+        <w:t xml:space="preserve"> </w:t>
+      </w:r>
+      <w:r>
+        <w:t>into the barrel.</w:t>
+      </w:r>
+      <w:r>
+        <w:t xml:space="preserve"> The depth of the water collected is measured</w:t>
+      </w:r>
+      <w:r>
+        <w:t xml:space="preserve"> as close as possible from the centre of the barrel</w:t>
+      </w:r>
+      <w:r>
+        <w:t xml:space="preserve"> and turned into a volume through an algorithm formulated by testing </w:t>
+      </w:r>
+      <w:r>
+        <w:t xml:space="preserve">in the labs </w:t>
+      </w:r>
+      <w:r>
+        <w:t xml:space="preserve">each </w:t>
+      </w:r>
+      <w:r>
+        <w:t xml:space="preserve">of the 3 </w:t>
+      </w:r>
+      <w:r>
+        <w:t>barrel type</w:t>
+      </w:r>
+      <w:r>
+        <w:t xml:space="preserve">s deployed in field (small, round </w:t>
+      </w:r>
+      <w:r>
         <w:lastRenderedPageBreak/>
-        <w:t>Throughfall collection</w:t>
-      </w:r>
-      <w:r>
-        <w:rPr>
-          <w:color w:val="1F4E79" w:themeColor="accent1" w:themeShade="80"/>
-        </w:rPr>
-        <w:t xml:space="preserve">. </w:t>
-      </w:r>
-      <w:r>
-        <w:t xml:space="preserve">18 </w:t>
-      </w:r>
-      <w:r>
-        <w:t>collection point</w:t>
-      </w:r>
-      <w:r>
-        <w:t>s</w:t>
-      </w:r>
-      <w:r>
-        <w:t xml:space="preserve"> have been set, 9 per each plot, 3 per each subplot, representing different positions within the canopy (thinning lines, full density and intermediate) and different wind directions. Throughfall is collected through two inclined gutters of a fixed length (4.02 m) and width (0.234 m) collecting </w:t>
-      </w:r>
-      <w:proofErr w:type="spellStart"/>
-      <w:r>
-        <w:t>throughfall</w:t>
-      </w:r>
-      <w:proofErr w:type="spellEnd"/>
-      <w:r>
-        <w:t xml:space="preserve"> and draining it to a barrel. The barrel is covered but </w:t>
-      </w:r>
-      <w:r>
-        <w:t xml:space="preserve">lets the </w:t>
-      </w:r>
-      <w:proofErr w:type="spellStart"/>
-      <w:r>
-        <w:t>throughfall</w:t>
-      </w:r>
-      <w:proofErr w:type="spellEnd"/>
-      <w:r>
-        <w:t xml:space="preserve"> drain through</w:t>
-      </w:r>
-      <w:r>
-        <w:t xml:space="preserve"> a central </w:t>
-      </w:r>
-      <w:r>
-        <w:t>colander</w:t>
-      </w:r>
-      <w:r>
-        <w:t xml:space="preserve"> (r=12,25 cm) which works as a filter, retaining litter </w:t>
-      </w:r>
-      <w:r>
-        <w:t>or other undesired objects or animals to</w:t>
-      </w:r>
-      <w:r>
-        <w:t xml:space="preserve"> pass</w:t>
-      </w:r>
-      <w:r>
-        <w:t xml:space="preserve"> </w:t>
-      </w:r>
-      <w:r>
-        <w:t>into the barrel.</w:t>
-      </w:r>
-      <w:r>
-        <w:t xml:space="preserve"> The depth of the water collected is measured</w:t>
-      </w:r>
-      <w:r>
-        <w:t xml:space="preserve"> as close as possible from the centre of the barrel</w:t>
-      </w:r>
-      <w:r>
-        <w:t xml:space="preserve"> and turned into a volume through an algorithm formulated by testing </w:t>
-      </w:r>
-      <w:r>
-        <w:t xml:space="preserve">in the labs </w:t>
-      </w:r>
-      <w:r>
-        <w:t xml:space="preserve">each </w:t>
-      </w:r>
-      <w:r>
-        <w:t xml:space="preserve">of the 3 </w:t>
-      </w:r>
-      <w:r>
-        <w:t>barrel type</w:t>
-      </w:r>
-      <w:r>
-        <w:t xml:space="preserve">s deployed in field (small, round and square barrels). This volume is then turned into mean </w:t>
+        <w:t xml:space="preserve">and square barrels). This volume is then turned into mean </w:t>
       </w:r>
       <w:proofErr w:type="spellStart"/>
       <w:r>
@@ -2890,42 +2914,31 @@
         <w:t xml:space="preserve"> </w:t>
       </w:r>
       <w:r>
-        <w:t xml:space="preserve">were installed in Griffin, two in each plot. In the T plot one of them is up the plot and the second one collects the </w:t>
-      </w:r>
+        <w:t xml:space="preserve">were installed in Griffin, two in each plot. In the T plot one of them is up the plot and the second one collects the water outflow from the plot. This allows to calculate a net balance of the N leached by the plot. Although </w:t>
+      </w:r>
+      <w:r>
+        <w:t>each weir was equipped with a *** sensor and a *** in order to have a continuous</w:t>
+      </w:r>
+      <w:r>
+        <w:t xml:space="preserve"> measurement (check Rob maybe? Or Thesis), eventually the available data, instant discharge and N concentration, come from the monthly collection. This shows obviously a limitation to properly build up a hydrological balance but allows at least to have an information of the N leaching from the plots in different times of the year.</w:t>
+      </w:r>
+    </w:p>
+    <w:p>
+      <w:pPr>
+        <w:rPr>
+          <w:color w:val="1F4E79" w:themeColor="accent1" w:themeShade="80"/>
+        </w:rPr>
+      </w:pPr>
+      <w:r>
+        <w:rPr>
+          <w:color w:val="1F4E79" w:themeColor="accent1" w:themeShade="80"/>
+        </w:rPr>
+        <w:t>Water sample processing after collection</w:t>
+      </w:r>
+    </w:p>
+    <w:p>
       <w:r>
         <w:lastRenderedPageBreak/>
-        <w:t xml:space="preserve">water outflow from the plot. This allows to calculate a net balance of the N leached by the plot. Although </w:t>
-      </w:r>
-      <w:r>
-        <w:t xml:space="preserve">each weir was equipped with a *** sensor and a *** </w:t>
-      </w:r>
-      <w:proofErr w:type="gramStart"/>
-      <w:r>
-        <w:t>in order to</w:t>
-      </w:r>
-      <w:proofErr w:type="gramEnd"/>
-      <w:r>
-        <w:t xml:space="preserve"> have a continuous</w:t>
-      </w:r>
-      <w:r>
-        <w:t xml:space="preserve"> measurement (check Rob maybe? Or Thesis), eventually the available data, instant discharge and N concentration, come from the monthly collection. This shows obviously a limitation to properly build up a hydrological balance but allows at least to have an information of the N leaching from the plots in different times of the year.</w:t>
-      </w:r>
-    </w:p>
-    <w:p>
-      <w:pPr>
-        <w:rPr>
-          <w:color w:val="1F4E79" w:themeColor="accent1" w:themeShade="80"/>
-        </w:rPr>
-      </w:pPr>
-      <w:r>
-        <w:rPr>
-          <w:color w:val="1F4E79" w:themeColor="accent1" w:themeShade="80"/>
-        </w:rPr>
-        <w:t>Water sample processing after collection</w:t>
-      </w:r>
-    </w:p>
-    <w:p>
-      <w:r>
         <w:t xml:space="preserve">Samples were stored at 4 °C in the labs until the filtration, usually not more than 24 hours after the collection. </w:t>
       </w:r>
       <w:r>
@@ -3034,7 +3047,7 @@
     </w:p>
     <w:p>
       <w:pPr>
-        <w:pStyle w:val="Titolo3"/>
+        <w:pStyle w:val="Heading3"/>
       </w:pPr>
       <w:r>
         <w:t>Experiment “</w:t>
@@ -3101,7 +3114,15 @@
       </w:r>
       <w:proofErr w:type="spellEnd"/>
       <w:r>
-        <w:t xml:space="preserve"> and stemflow. </w:t>
+        <w:t xml:space="preserve"> and </w:t>
+      </w:r>
+      <w:proofErr w:type="spellStart"/>
+      <w:r>
+        <w:t>stemflow</w:t>
+      </w:r>
+      <w:proofErr w:type="spellEnd"/>
+      <w:r>
+        <w:t xml:space="preserve">. </w:t>
       </w:r>
       <w:r>
         <w:t>3</w:t>
@@ -3164,7 +3185,15 @@
         <w:t xml:space="preserve"> tree crown. Under each spruce o</w:t>
       </w:r>
       <w:r>
-        <w:t xml:space="preserve">ne stemflow and four </w:t>
+        <w:t xml:space="preserve">ne </w:t>
+      </w:r>
+      <w:proofErr w:type="spellStart"/>
+      <w:r>
+        <w:t>stemflow</w:t>
+      </w:r>
+      <w:proofErr w:type="spellEnd"/>
+      <w:r>
+        <w:t xml:space="preserve"> and four </w:t>
       </w:r>
       <w:proofErr w:type="spellStart"/>
       <w:r>
@@ -3191,7 +3220,15 @@
       </w:r>
       <w:proofErr w:type="spellEnd"/>
       <w:r>
-        <w:t xml:space="preserve"> and stemflow were withdrawn. When the volume of the sample exceeded the volume of the sampling </w:t>
+        <w:t xml:space="preserve"> and </w:t>
+      </w:r>
+      <w:proofErr w:type="spellStart"/>
+      <w:r>
+        <w:t>stemflow</w:t>
+      </w:r>
+      <w:proofErr w:type="spellEnd"/>
+      <w:r>
+        <w:t xml:space="preserve"> were withdrawn. When the volume of the sample exceeded the volume of the sampling </w:t>
       </w:r>
       <w:r>
         <w:t xml:space="preserve">5 to 10 </w:t>
@@ -3205,25 +3242,122 @@
         <w:t xml:space="preserve"> of sample were obtained by blending the 4 subsamples proportionally to the length of the water in each barrel. </w:t>
       </w:r>
       <w:r>
-        <w:t xml:space="preserve">All samples were kept at room temperature for less </w:t>
-      </w:r>
-      <w:r>
-        <w:t>than</w:t>
-      </w:r>
-      <w:r>
-        <w:t xml:space="preserve"> 24 hours</w:t>
-      </w:r>
-      <w:r>
-        <w:t xml:space="preserve"> since their collection</w:t>
-      </w:r>
-      <w:r>
-        <w:t>, then kept at 4 °C until the results from the colorimetric analysis were available.</w:t>
+        <w:t xml:space="preserve">All samples were kept at room temperature for less than 24 hours since their collection, then kept at 4 °C until the results from the colorimetric analysis were available. </w:t>
+      </w:r>
+      <w:r>
+        <w:t xml:space="preserve">In the labs 20ml of samples were filtered and analysed through colorimetric analysis to measure the concentrations of </w:t>
+      </w:r>
+      <w:r>
+        <w:t>NH</w:t>
+      </w:r>
+      <w:r>
+        <w:rPr>
+          <w:vertAlign w:val="subscript"/>
+        </w:rPr>
+        <w:t>4</w:t>
+      </w:r>
+      <w:r>
+        <w:rPr>
+          <w:vertAlign w:val="superscript"/>
+        </w:rPr>
+        <w:t>+</w:t>
       </w:r>
       <w:r>
         <w:t xml:space="preserve"> </w:t>
       </w:r>
       <w:r>
-        <w:t xml:space="preserve">In the labs 20ml of samples were filtered and analysed through colorimetric analysis to measure the concentrations of </w:t>
+        <w:t xml:space="preserve">and </w:t>
+      </w:r>
+      <w:r>
+        <w:t>NO</w:t>
+      </w:r>
+      <w:r>
+        <w:rPr>
+          <w:vertAlign w:val="subscript"/>
+        </w:rPr>
+        <w:t>3</w:t>
+      </w:r>
+      <w:r>
+        <w:rPr>
+          <w:vertAlign w:val="superscript"/>
+        </w:rPr>
+        <w:t>-</w:t>
+      </w:r>
+      <w:r>
+        <w:t xml:space="preserve">, then enough sample was used to obtain 50-150 </w:t>
+      </w:r>
+      <w:r>
+        <w:rPr>
+          <w:rFonts w:cstheme="minorHAnsi"/>
+        </w:rPr>
+        <w:t>µ</w:t>
+      </w:r>
+      <w:r>
+        <w:t>g of NH</w:t>
+      </w:r>
+      <w:r>
+        <w:rPr>
+          <w:vertAlign w:val="subscript"/>
+        </w:rPr>
+        <w:t>4</w:t>
+      </w:r>
+      <w:r>
+        <w:t xml:space="preserve">-N through the ammonia diffusion </w:t>
+      </w:r>
+      <w:r>
+        <w:t>method</w:t>
+      </w:r>
+      <w:r>
+        <w:t xml:space="preserve"> </w:t>
+      </w:r>
+      <w:r>
+        <w:fldChar w:fldCharType="begin"/>
+      </w:r>
+      <w:r>
+        <w:instrText xml:space="preserve"> ADDIN EN.CITE &lt;EndNote&gt;&lt;Cite&gt;&lt;Author&gt;Sebilo&lt;/Author&gt;&lt;Year&gt;2004&lt;/Year&gt;&lt;RecNum&gt;59&lt;/RecNum&gt;&lt;DisplayText&gt;(Sebilo, Mayer et al. 2004)&lt;/DisplayText&gt;&lt;record&gt;&lt;rec-number&gt;59&lt;/rec-number&gt;&lt;foreign-keys&gt;&lt;key app="EN" db-id="arwpz50tppf20qes0adx5aztet0w9xtartsd" timestamp="1491421501"&gt;59&lt;/key&gt;&lt;/foreign-keys&gt;&lt;ref-type name="Journal Article"&gt;17&lt;/ref-type&gt;&lt;contributors&gt;&lt;authors&gt;&lt;author&gt;Sebilo, M.&lt;/author&gt;&lt;author&gt;Mayer, B.&lt;/author&gt;&lt;author&gt;Grably, M.&lt;/author&gt;&lt;author&gt;Billiou, D.&lt;/author&gt;&lt;author&gt;Mariotti, A.&lt;/author&gt;&lt;/authors&gt;&lt;/contributors&gt;&lt;auth-address&gt;Univ Paris 06, CNRS, UMR BIOMCO, INRA, F-75252 Paris 05, France&amp;#xD;Univ Calgary, Dept Geol &amp;amp; Geophys, Calgary, AB T2N 1N4, Canada&lt;/auth-address&gt;&lt;titles&gt;&lt;title&gt;The Use of the &amp;apos;Ammonium Diffusion&amp;apos; Method for delta(15)N-NH(4)(+) and delta(15)N-NO(3)(-) Measurements: Comparison with Other Techniques&lt;/title&gt;&lt;secondary-title&gt;Environmental Chemistry&lt;/secondary-title&gt;&lt;alt-title&gt;Environ Chem&lt;/alt-title&gt;&lt;/titles&gt;&lt;periodical&gt;&lt;full-title&gt;Environmental Chemistry&lt;/full-title&gt;&lt;abbr-1&gt;Environ Chem&lt;/abbr-1&gt;&lt;/periodical&gt;&lt;alt-periodical&gt;&lt;full-title&gt;Environmental Chemistry&lt;/full-title&gt;&lt;abbr-1&gt;Environ Chem&lt;/abbr-1&gt;&lt;/alt-periodical&gt;&lt;pages&gt;99-103&lt;/pages&gt;&lt;volume&gt;1&lt;/volume&gt;&lt;number&gt;2&lt;/number&gt;&lt;keywords&gt;&lt;keyword&gt;analysis&lt;/keyword&gt;&lt;keyword&gt;nitrogen&lt;/keyword&gt;&lt;keyword&gt;ms&lt;/keyword&gt;&lt;keyword&gt;speciation&lt;/keyword&gt;&lt;/keywords&gt;&lt;dates&gt;&lt;year&gt;2004&lt;/year&gt;&lt;/dates&gt;&lt;isbn&gt;1448-2517&lt;/isbn&gt;&lt;accession-num&gt;WOS:000207050500007&lt;/accession-num&gt;&lt;urls&gt;&lt;related-urls&gt;&lt;url&gt;&amp;lt;Go to ISI&amp;gt;://WOS:000207050500007&lt;/url&gt;&lt;/related-urls&gt;&lt;/urls&gt;&lt;electronic-resource-num&gt;10.1071/EN04037&lt;/electronic-resource-num&gt;&lt;language&gt;English&lt;/language&gt;&lt;/record&gt;&lt;/Cite&gt;&lt;/EndNote&gt;</w:instrText>
+      </w:r>
+      <w:r>
+        <w:fldChar w:fldCharType="separate"/>
+      </w:r>
+      <w:r>
+        <w:rPr>
+          <w:noProof/>
+        </w:rPr>
+        <w:t>(Sebilo, Mayer et al. 2004)</w:t>
+      </w:r>
+      <w:r>
+        <w:fldChar w:fldCharType="end"/>
+      </w:r>
+      <w:r>
+        <w:t xml:space="preserve">. </w:t>
+      </w:r>
+      <w:r>
+        <w:t>Adjustment of t</w:t>
+      </w:r>
+      <w:r>
+        <w:t xml:space="preserve">he procedure in the paper </w:t>
+      </w:r>
+      <w:r>
+        <w:t xml:space="preserve">were necessary </w:t>
+      </w:r>
+      <w:r>
+        <w:t xml:space="preserve">so to treat up to 1 litre of sample, due to the low concentration of dissolved nitrogen in the </w:t>
+      </w:r>
+      <w:proofErr w:type="spellStart"/>
+      <w:r>
+        <w:t>throughfall</w:t>
+      </w:r>
+      <w:proofErr w:type="spellEnd"/>
+      <w:r>
+        <w:t xml:space="preserve"> and </w:t>
+      </w:r>
+      <w:proofErr w:type="spellStart"/>
+      <w:r>
+        <w:t>stemflow</w:t>
+      </w:r>
+      <w:proofErr w:type="spellEnd"/>
+      <w:r>
+        <w:t xml:space="preserve"> at natural abundance. With this technique, all </w:t>
       </w:r>
       <w:r>
         <w:t>NH</w:t>
@@ -3241,9 +3375,6 @@
         <w:t>+</w:t>
       </w:r>
       <w:r>
-        <w:t xml:space="preserve"> </w:t>
-      </w:r>
-      <w:r>
         <w:t xml:space="preserve">and </w:t>
       </w:r>
       <w:r>
@@ -3259,19 +3390,40 @@
         <w:rPr>
           <w:vertAlign w:val="superscript"/>
         </w:rPr>
+        <w:t xml:space="preserve">- </w:t>
+      </w:r>
+      <w:r>
+        <w:t>are converted into NH</w:t>
+      </w:r>
+      <w:r>
+        <w:rPr>
+          <w:vertAlign w:val="subscript"/>
+        </w:rPr>
+        <w:t>3</w:t>
+      </w:r>
+      <w:r>
+        <w:t xml:space="preserve"> (gas) by means of pH adjustment</w:t>
+      </w:r>
+      <w:r>
+        <w:t xml:space="preserve"> (</w:t>
+      </w:r>
+      <w:r>
+        <w:t>and reduction (NO</w:t>
+      </w:r>
+      <w:r>
+        <w:rPr>
+          <w:vertAlign w:val="subscript"/>
+        </w:rPr>
+        <w:t>3</w:t>
+      </w:r>
+      <w:r>
+        <w:rPr>
+          <w:vertAlign w:val="superscript"/>
+        </w:rPr>
         <w:t>-</w:t>
       </w:r>
       <w:r>
-        <w:t xml:space="preserve">, then enough sample was used to obtain 50-150 </w:t>
-      </w:r>
-      <w:r>
-        <w:rPr>
-          <w:rFonts w:cstheme="minorHAnsi"/>
-        </w:rPr>
-        <w:t>µ</w:t>
-      </w:r>
-      <w:r>
-        <w:t>g of NH</w:t>
+        <w:t xml:space="preserve"> to NH</w:t>
       </w:r>
       <w:r>
         <w:rPr>
@@ -3280,396 +3432,214 @@
         <w:t>4</w:t>
       </w:r>
       <w:r>
-        <w:t xml:space="preserve">-N through the ammonia diffusion </w:t>
-      </w:r>
-      <w:r>
-        <w:t>method</w:t>
-      </w:r>
-      <w:r>
-        <w:t xml:space="preserve"> </w:t>
-      </w:r>
-      <w:r>
-        <w:fldChar w:fldCharType="begin"/>
-      </w:r>
-      <w:r>
-        <w:instrText xml:space="preserve"> ADDIN EN.CITE &lt;EndNote&gt;&lt;Cite&gt;&lt;Author&gt;Sebilo&lt;/Author&gt;&lt;Year&gt;2004&lt;/Year&gt;&lt;RecNum&gt;59&lt;/RecNum&gt;&lt;DisplayText&gt;(Sebilo, Mayer et al. 2004)&lt;/DisplayText&gt;&lt;record&gt;&lt;rec-number&gt;59&lt;/rec-number&gt;&lt;foreign-keys&gt;&lt;key app="EN" db-id="arwpz50tppf20qes0adx5aztet0w9xtartsd" timestamp="1491421501"&gt;59&lt;/key&gt;&lt;/foreign-keys&gt;&lt;ref-type name="Journal Article"&gt;17&lt;/ref-type&gt;&lt;contributors&gt;&lt;authors&gt;&lt;author&gt;Sebilo, M.&lt;/author&gt;&lt;author&gt;Mayer, B.&lt;/author&gt;&lt;author&gt;Grably, M.&lt;/author&gt;&lt;author&gt;Billiou, D.&lt;/author&gt;&lt;author&gt;Mariotti, A.&lt;/author&gt;&lt;/authors&gt;&lt;/contributors&gt;&lt;auth-address&gt;Univ Paris 06, CNRS, UMR BIOMCO, INRA, F-75252 Paris 05, France&amp;#xD;Univ Calgary, Dept Geol &amp;amp; Geophys, Calgary, AB T2N 1N4, Canada&lt;/auth-address&gt;&lt;titles&gt;&lt;title&gt;The Use of the &amp;apos;Ammonium Diffusion&amp;apos; Method for delta(15)N-NH(4)(+) and delta(15)N-NO(3)(-) Measurements: Comparison with Other Techniques&lt;/title&gt;&lt;secondary-title&gt;Environmental Chemistry&lt;/secondary-title&gt;&lt;alt-title&gt;Environ Chem&lt;/alt-title&gt;&lt;/titles&gt;&lt;periodical&gt;&lt;full-title&gt;Environmental Chemistry&lt;/full-title&gt;&lt;abbr-1&gt;Environ Chem&lt;/abbr-1&gt;&lt;/periodical&gt;&lt;alt-periodical&gt;&lt;full-title&gt;Environmental Chemistry&lt;/full-title&gt;&lt;abbr-1&gt;Environ Chem&lt;/abbr-1&gt;&lt;/alt-periodical&gt;&lt;pages&gt;99-103&lt;/pages&gt;&lt;volume&gt;1&lt;/volume&gt;&lt;number&gt;2&lt;/number&gt;&lt;keywords&gt;&lt;keyword&gt;analysis&lt;/keyword&gt;&lt;keyword&gt;nitrogen&lt;/keyword&gt;&lt;keyword&gt;ms&lt;/keyword&gt;&lt;keyword&gt;speciation&lt;/keyword&gt;&lt;/keywords&gt;&lt;dates&gt;&lt;year&gt;2004&lt;/year&gt;&lt;/dates&gt;&lt;isbn&gt;1448-2517&lt;/isbn&gt;&lt;accession-num&gt;WOS:000207050500007&lt;/accession-num&gt;&lt;urls&gt;&lt;related-urls&gt;&lt;url&gt;&amp;lt;Go to ISI&amp;gt;://WOS:000207050500007&lt;/url&gt;&lt;/related-urls&gt;&lt;/urls&gt;&lt;electronic-resource-num&gt;10.1071/EN04037&lt;/electronic-resource-num&gt;&lt;language&gt;English&lt;/language&gt;&lt;/record&gt;&lt;/Cite&gt;&lt;/EndNote&gt;</w:instrText>
-      </w:r>
-      <w:r>
-        <w:fldChar w:fldCharType="separate"/>
-      </w:r>
-      <w:r>
-        <w:rPr>
-          <w:noProof/>
-        </w:rPr>
-        <w:t>(Sebilo, Mayer et al. 2004)</w:t>
-      </w:r>
-      <w:r>
-        <w:fldChar w:fldCharType="end"/>
-      </w:r>
-      <w:r>
-        <w:t xml:space="preserve">. </w:t>
-      </w:r>
-      <w:r>
-        <w:t>Adjustment of t</w:t>
-      </w:r>
-      <w:r>
-        <w:t xml:space="preserve">he procedure in the paper </w:t>
-      </w:r>
-      <w:r>
-        <w:t xml:space="preserve">were necessary </w:t>
-      </w:r>
-      <w:r>
-        <w:t xml:space="preserve">so to treat up to 1 litre of sample, due to the low concentration of dissolved nitrogen in the </w:t>
-      </w:r>
-      <w:proofErr w:type="spellStart"/>
-      <w:r>
-        <w:t>throughfall</w:t>
-      </w:r>
-      <w:proofErr w:type="spellEnd"/>
-      <w:r>
-        <w:t xml:space="preserve"> and stemflow </w:t>
-      </w:r>
-      <w:r>
-        <w:t>at natural abundance</w:t>
-      </w:r>
-      <w:r>
-        <w:t xml:space="preserve">. With this technique, all </w:t>
-      </w:r>
-      <w:r>
-        <w:t>NH</w:t>
-      </w:r>
-      <w:r>
-        <w:rPr>
-          <w:vertAlign w:val="subscript"/>
-        </w:rPr>
-        <w:t>4</w:t>
-      </w:r>
-      <w:r>
         <w:rPr>
           <w:vertAlign w:val="superscript"/>
         </w:rPr>
         <w:t>+</w:t>
       </w:r>
       <w:r>
-        <w:t xml:space="preserve">and </w:t>
-      </w:r>
-      <w:r>
-        <w:t>NO</w:t>
-      </w:r>
-      <w:r>
-        <w:rPr>
-          <w:vertAlign w:val="subscript"/>
-        </w:rPr>
-        <w:t>3</w:t>
+        <w:t xml:space="preserve">) </w:t>
+      </w:r>
+      <w:r>
+        <w:t>and entrapped into an</w:t>
+      </w:r>
+      <w:r>
+        <w:t xml:space="preserve"> acidified glass filter wrapped into a hydrophobic, gas permeable PTFE tape. </w:t>
+      </w:r>
+    </w:p>
+    <w:p>
+      <w:r>
+        <w:t xml:space="preserve">The obtained filters were frozen dried at the Grant Laboratories of the University of Edinburgh and sent to the *** for </w:t>
+      </w:r>
+      <w:r>
+        <w:t>δ</w:t>
       </w:r>
       <w:r>
         <w:rPr>
           <w:vertAlign w:val="superscript"/>
         </w:rPr>
-        <w:t>-</w:t>
+        <w:t>15</w:t>
+      </w:r>
+      <w:r>
+        <w:t xml:space="preserve">N </w:t>
+      </w:r>
+      <w:r>
+        <w:t xml:space="preserve">analysis. </w:t>
+      </w:r>
+    </w:p>
+    <w:p>
+      <w:pPr>
+        <w:pStyle w:val="Heading3"/>
+      </w:pPr>
+      <w:r>
+        <w:t xml:space="preserve">Direct nitrogen uptake from the crown: a </w:t>
       </w:r>
       <w:r>
         <w:rPr>
           <w:vertAlign w:val="superscript"/>
         </w:rPr>
-        <w:t xml:space="preserve"> </w:t>
-      </w:r>
-      <w:r>
-        <w:t>are converted into NH</w:t>
-      </w:r>
-      <w:r>
-        <w:rPr>
-          <w:vertAlign w:val="subscript"/>
-        </w:rPr>
-        <w:t>3</w:t>
-      </w:r>
-      <w:r>
-        <w:t xml:space="preserve"> (gas) by means of pH adjustment</w:t>
-      </w:r>
-      <w:r>
-        <w:t xml:space="preserve"> (</w:t>
-      </w:r>
-      <w:r>
-        <w:t>and reduction (NO</w:t>
-      </w:r>
-      <w:r>
-        <w:rPr>
-          <w:vertAlign w:val="subscript"/>
-        </w:rPr>
-        <w:t>3</w:t>
-      </w:r>
-      <w:r>
-        <w:rPr>
-          <w:vertAlign w:val="superscript"/>
-        </w:rPr>
-        <w:t>-</w:t>
-      </w:r>
-      <w:r>
-        <w:t xml:space="preserve"> to NH</w:t>
-      </w:r>
-      <w:r>
-        <w:rPr>
-          <w:vertAlign w:val="subscript"/>
-        </w:rPr>
-        <w:t>4</w:t>
-      </w:r>
-      <w:r>
-        <w:rPr>
-          <w:vertAlign w:val="superscript"/>
-        </w:rPr>
-        <w:t>+</w:t>
-      </w:r>
-      <w:r>
-        <w:t xml:space="preserve">) </w:t>
-      </w:r>
-      <w:r>
-        <w:t>and entrapped into an</w:t>
-      </w:r>
-      <w:r>
-        <w:t xml:space="preserve"> acidified glass filter wrapped into a hydrophobic, gas permeable PTFE tape. </w:t>
-      </w:r>
-    </w:p>
-    <w:p>
-      <w:r>
-        <w:t xml:space="preserve">The obtained filters were frozen dried at the Grant Laboratories of the University of Edinburgh and sent to the *** for </w:t>
-      </w:r>
-      <w:r>
-        <w:t>δ</w:t>
-      </w:r>
-      <w:r>
-        <w:rPr>
-          <w:vertAlign w:val="superscript"/>
-        </w:rPr>
         <w:t>15</w:t>
       </w:r>
       <w:r>
-        <w:t>N</w:t>
-      </w:r>
-      <w:r>
-        <w:t xml:space="preserve"> </w:t>
-      </w:r>
-      <w:r>
-        <w:t xml:space="preserve">analysis. </w:t>
-      </w:r>
-    </w:p>
-    <w:p>
-      <w:pPr>
-        <w:pStyle w:val="Titolo3"/>
-      </w:pPr>
-      <w:r>
-        <w:t>Experiment “</w:t>
-      </w:r>
-      <w:r>
-        <w:rPr>
-          <w:vertAlign w:val="superscript"/>
-        </w:rPr>
-        <w:t>15</w:t>
-      </w:r>
-      <w:r>
-        <w:t>N-labelled application on branches”</w:t>
-      </w:r>
-      <w:r>
-        <w:t xml:space="preserve"> change title from </w:t>
-      </w:r>
-      <w:proofErr w:type="spellStart"/>
-      <w:r>
-        <w:t>adriansens</w:t>
-      </w:r>
-      <w:proofErr w:type="spellEnd"/>
-    </w:p>
-    <w:p>
-      <w:r>
-        <w:t xml:space="preserve">Due to the different nature and relative abundance of N in the </w:t>
-      </w:r>
-      <w:r>
-        <w:t xml:space="preserve">aqueous </w:t>
-      </w:r>
-      <w:r>
-        <w:t>inflow and in t</w:t>
-      </w:r>
-      <w:r>
-        <w:t xml:space="preserve">he tree compartments, </w:t>
-      </w:r>
-      <w:r>
-        <w:t xml:space="preserve">a separate experiment has been set </w:t>
-      </w:r>
-      <w:r>
-        <w:t>to test the direct uptake of N</w:t>
-      </w:r>
-      <w:r>
-        <w:rPr>
-          <w:vertAlign w:val="subscript"/>
-        </w:rPr>
-        <w:t>dep</w:t>
-      </w:r>
-      <w:r>
-        <w:t xml:space="preserve"> by the crown</w:t>
-      </w:r>
-      <w:r>
-        <w:t xml:space="preserve">. A </w:t>
-      </w:r>
-      <w:r>
-        <w:t xml:space="preserve">direct application of pure double </w:t>
-      </w:r>
-      <w:r>
-        <w:rPr>
-          <w:vertAlign w:val="superscript"/>
-        </w:rPr>
-        <w:t>15</w:t>
-      </w:r>
-      <w:r>
-        <w:t>N-</w:t>
-      </w:r>
-      <w:r>
-        <w:t>NH</w:t>
-      </w:r>
-      <w:r>
-        <w:rPr>
-          <w:vertAlign w:val="subscript"/>
-        </w:rPr>
-        <w:t>4</w:t>
-      </w:r>
-      <w:r>
-        <w:t>NO</w:t>
-      </w:r>
-      <w:r>
-        <w:rPr>
-          <w:vertAlign w:val="subscript"/>
-        </w:rPr>
-        <w:t>3</w:t>
-      </w:r>
-      <w:r>
-        <w:t xml:space="preserve"> solution </w:t>
-      </w:r>
-      <w:r>
-        <w:t>to</w:t>
-      </w:r>
-      <w:r>
-        <w:t xml:space="preserve"> some target branches has done similarly to what Nair et al. (</w:t>
-      </w:r>
-      <w:proofErr w:type="gramStart"/>
-      <w:r>
-        <w:t>2016)*</w:t>
-      </w:r>
-      <w:proofErr w:type="gramEnd"/>
-      <w:r>
-        <w:t xml:space="preserve"> had previously done on </w:t>
-      </w:r>
-      <w:r>
-        <w:t xml:space="preserve">3 years old </w:t>
-      </w:r>
-      <w:r>
-        <w:t>Sitka spruce saplings. 10 branches were selected from 2 different trees</w:t>
-      </w:r>
-      <w:r>
-        <w:t xml:space="preserve"> </w:t>
-      </w:r>
-      <w:r>
-        <w:t>in the T plot</w:t>
-      </w:r>
-      <w:r>
-        <w:t xml:space="preserve">, </w:t>
-      </w:r>
-      <w:r>
-        <w:t xml:space="preserve">easily reachable from </w:t>
-      </w:r>
-      <w:r>
-        <w:t xml:space="preserve">the eddy covariance tower </w:t>
-      </w:r>
-      <w:r>
-        <w:t>so to minimise</w:t>
-      </w:r>
-      <w:r>
-        <w:t xml:space="preserve"> losses</w:t>
-      </w:r>
-      <w:r>
-        <w:t xml:space="preserve"> of solution. For each branch 2 sub-branches were selected, one for the application and one for Control. The total amount of </w:t>
-      </w:r>
-      <w:r>
-        <w:rPr>
-          <w:vertAlign w:val="superscript"/>
-        </w:rPr>
-        <w:t>15</w:t>
-      </w:r>
-      <w:r>
-        <w:t>N</w:t>
-      </w:r>
-      <w:r>
-        <w:t xml:space="preserve"> was *48 g/ha, so that it would not change the </w:t>
-      </w:r>
-      <w:r>
-        <w:t>*******************</w:t>
-      </w:r>
+        <w:t>N-labelled application on branches</w:t>
+      </w:r>
+    </w:p>
+    <w:p>
       <w:bookmarkStart w:id="0" w:name="_GoBack"/>
       <w:bookmarkEnd w:id="0"/>
+      <w:r>
+        <w:t xml:space="preserve">Due to the different nature and relative abundance of N in the </w:t>
+      </w:r>
+      <w:r>
+        <w:t xml:space="preserve">aqueous </w:t>
+      </w:r>
+      <w:r>
+        <w:t>inflow and in t</w:t>
+      </w:r>
+      <w:r>
+        <w:t xml:space="preserve">he tree compartments, </w:t>
+      </w:r>
+      <w:r>
+        <w:t>a separate experiment has been set to test the direct uptake of N</w:t>
+      </w:r>
+      <w:r>
+        <w:rPr>
+          <w:vertAlign w:val="subscript"/>
+        </w:rPr>
+        <w:t>dep</w:t>
+      </w:r>
+      <w:r>
+        <w:t xml:space="preserve"> by the crown. A direct application of pure double </w:t>
+      </w:r>
+      <w:r>
+        <w:rPr>
+          <w:vertAlign w:val="superscript"/>
+        </w:rPr>
+        <w:t>15</w:t>
+      </w:r>
+      <w:r>
+        <w:t>N-</w:t>
+      </w:r>
+      <w:r>
+        <w:t>NH</w:t>
+      </w:r>
+      <w:r>
+        <w:rPr>
+          <w:vertAlign w:val="subscript"/>
+        </w:rPr>
+        <w:t>4</w:t>
+      </w:r>
+      <w:r>
+        <w:t>NO</w:t>
+      </w:r>
+      <w:r>
+        <w:rPr>
+          <w:vertAlign w:val="subscript"/>
+        </w:rPr>
+        <w:t>3</w:t>
+      </w:r>
+      <w:r>
+        <w:t xml:space="preserve"> solution </w:t>
+      </w:r>
+      <w:r>
+        <w:t>to</w:t>
+      </w:r>
+      <w:r>
+        <w:t xml:space="preserve"> some target branches has done similarly to what Nair et al. (2016)* had previously done on </w:t>
+      </w:r>
+      <w:r>
+        <w:t xml:space="preserve">3 years old </w:t>
+      </w:r>
+      <w:r>
+        <w:t>Sitka spruce saplings. 10 branches were selected from 2 different trees</w:t>
+      </w:r>
+      <w:r>
+        <w:t xml:space="preserve"> in the T plot</w:t>
+      </w:r>
+      <w:r>
+        <w:t xml:space="preserve">, </w:t>
+      </w:r>
+      <w:r>
+        <w:t xml:space="preserve">easily reachable from </w:t>
+      </w:r>
+      <w:r>
+        <w:t xml:space="preserve">the eddy covariance tower </w:t>
+      </w:r>
+      <w:r>
+        <w:t>so to minimise</w:t>
+      </w:r>
+      <w:r>
+        <w:t xml:space="preserve"> losses</w:t>
+      </w:r>
+      <w:r>
+        <w:t xml:space="preserve"> of solution. For each branch 2 sub-branches were selected, one for the application and one for Control. The total amount of </w:t>
+      </w:r>
+      <w:r>
+        <w:rPr>
+          <w:vertAlign w:val="superscript"/>
+        </w:rPr>
+        <w:t>15</w:t>
+      </w:r>
+      <w:r>
+        <w:t xml:space="preserve">N was *48 g/ha, so that it would not change the </w:t>
+      </w:r>
+      <w:r>
+        <w:t>*******************</w:t>
+      </w:r>
+    </w:p>
+    <w:p>
+      <w:r>
+        <w:t xml:space="preserve">15N – labelled </w:t>
+      </w:r>
+    </w:p>
+    <w:p>
+      <w:r>
+        <w:rPr>
+          <w:lang w:val="it-IT"/>
+        </w:rPr>
+        <w:t xml:space="preserve">Open questions: ma la rationale, Magnani e pippe varie, da dove era partito il progetto, vanno qui? </w:t>
+      </w:r>
+      <w:r>
+        <w:t xml:space="preserve">Secondo me, </w:t>
+      </w:r>
+      <w:proofErr w:type="spellStart"/>
+      <w:r>
+        <w:t>si</w:t>
+      </w:r>
+      <w:proofErr w:type="spellEnd"/>
+      <w:r>
+        <w:t>. In that case, see the PhD offer document.</w:t>
+      </w:r>
+    </w:p>
+    <w:p>
+      <w:r>
+        <w:t xml:space="preserve">Brief description of some of the previous experiments. </w:t>
+      </w:r>
+    </w:p>
+    <w:p>
+      <w:r>
+        <w:t>Sample preparation (check Richard), drying and milling (</w:t>
+      </w:r>
+      <w:proofErr w:type="spellStart"/>
+      <w:r>
+        <w:t>usa</w:t>
+      </w:r>
+      <w:proofErr w:type="spellEnd"/>
+      <w:r>
+        <w:t xml:space="preserve"> la </w:t>
+      </w:r>
+      <w:proofErr w:type="spellStart"/>
+      <w:r>
+        <w:t>roba</w:t>
+      </w:r>
+      <w:proofErr w:type="spellEnd"/>
+      <w:r>
+        <w:t xml:space="preserve"> del Corso! Yeah!)</w:t>
+      </w:r>
     </w:p>
     <w:p>
       <w:r>
         <w:lastRenderedPageBreak/>
-        <w:t xml:space="preserve">15N – labelled </w:t>
-      </w:r>
-    </w:p>
-    <w:p>
-      <w:r>
-        <w:rPr>
-          <w:lang w:val="it-IT"/>
-        </w:rPr>
-        <w:t xml:space="preserve">Open </w:t>
-      </w:r>
-      <w:proofErr w:type="spellStart"/>
-      <w:r>
-        <w:rPr>
-          <w:lang w:val="it-IT"/>
-        </w:rPr>
-        <w:t>questions</w:t>
-      </w:r>
-      <w:proofErr w:type="spellEnd"/>
-      <w:r>
-        <w:rPr>
-          <w:lang w:val="it-IT"/>
-        </w:rPr>
-        <w:t xml:space="preserve">: ma la rationale, Magnani e pippe varie, da dove era partito il progetto, vanno qui? </w:t>
-      </w:r>
-      <w:r>
-        <w:t xml:space="preserve">Secondo me, </w:t>
-      </w:r>
-      <w:proofErr w:type="spellStart"/>
-      <w:r>
-        <w:t>si</w:t>
-      </w:r>
-      <w:proofErr w:type="spellEnd"/>
-      <w:r>
-        <w:t>. In that case, see the PhD offer document.</w:t>
-      </w:r>
-    </w:p>
-    <w:p>
-      <w:r>
-        <w:t xml:space="preserve">Brief description of some of the previous experiments. </w:t>
-      </w:r>
-    </w:p>
-    <w:p>
-      <w:r>
-        <w:t>Sample preparation (check Richard), drying and milling (</w:t>
-      </w:r>
-      <w:proofErr w:type="spellStart"/>
-      <w:r>
-        <w:t>usa</w:t>
-      </w:r>
-      <w:proofErr w:type="spellEnd"/>
-      <w:r>
-        <w:t xml:space="preserve"> la </w:t>
-      </w:r>
-      <w:proofErr w:type="spellStart"/>
-      <w:r>
-        <w:t>roba</w:t>
-      </w:r>
-      <w:proofErr w:type="spellEnd"/>
-      <w:r>
-        <w:t xml:space="preserve"> del Corso! Yeah!)</w:t>
-      </w:r>
-    </w:p>
-    <w:p>
-      <w:r>
         <w:t>Notes for later:</w:t>
       </w:r>
     </w:p>
@@ -3705,12 +3675,12 @@
     <w:p>
       <w:pPr>
         <w:rPr>
-          <w:rStyle w:val="Riferimentodelicato"/>
-        </w:rPr>
-      </w:pPr>
-      <w:r>
-        <w:rPr>
-          <w:rStyle w:val="Riferimentodelicato"/>
+          <w:rStyle w:val="SubtleReference"/>
+        </w:rPr>
+      </w:pPr>
+      <w:r>
+        <w:rPr>
+          <w:rStyle w:val="SubtleReference"/>
         </w:rPr>
         <w:br w:type="page"/>
       </w:r>
@@ -3718,12 +3688,12 @@
     <w:p>
       <w:pPr>
         <w:rPr>
-          <w:rStyle w:val="Riferimentodelicato"/>
-        </w:rPr>
-      </w:pPr>
-      <w:r>
-        <w:rPr>
-          <w:rStyle w:val="Riferimentodelicato"/>
+          <w:rStyle w:val="SubtleReference"/>
+        </w:rPr>
+      </w:pPr>
+      <w:r>
+        <w:rPr>
+          <w:rStyle w:val="SubtleReference"/>
         </w:rPr>
         <w:lastRenderedPageBreak/>
         <w:t>References</w:t>
@@ -3836,7 +3806,7 @@
       <w:hyperlink r:id="rId10" w:history="1">
         <w:r>
           <w:rPr>
-            <w:rStyle w:val="Collegamentoipertestuale"/>
+            <w:rStyle w:val="Hyperlink"/>
           </w:rPr>
           <w:t>https://www.forestry.gov.uk/forestry/infd-7aqdgc</w:t>
         </w:r>
@@ -3984,7 +3954,7 @@
 </file>
 
 <file path=word/numbering.xml><?xml version="1.0" encoding="utf-8"?>
-<w:numbering xmlns:wpc="http://schemas.microsoft.com/office/word/2010/wordprocessingCanvas" xmlns:cx="http://schemas.microsoft.com/office/drawing/2014/chartex" xmlns:cx1="http://schemas.microsoft.com/office/drawing/2015/9/8/chartex" xmlns:cx2="http://schemas.microsoft.com/office/drawing/2015/10/21/chartex" xmlns:cx3="http://schemas.microsoft.com/office/drawing/2016/5/9/chartex" xmlns:cx4="http://schemas.microsoft.com/office/drawing/2016/5/10/chartex" xmlns:cx5="http://schemas.microsoft.com/office/drawing/2016/5/11/chartex" xmlns:cx6="http://schemas.microsoft.com/office/drawing/2016/5/12/chartex" xmlns:cx7="http://schemas.microsoft.com/office/drawing/2016/5/13/chartex" xmlns:cx8="http://schemas.microsoft.com/office/drawing/2016/5/14/chartex" xmlns:mc="http://schemas.openxmlformats.org/markup-compatibility/2006" xmlns:aink="http://schemas.microsoft.com/office/drawing/2016/ink" xmlns:am3d="http://schemas.microsoft.com/office/drawing/2017/model3d" xmlns:o="urn:schemas-microsoft-com:office:office" xmlns:r="http://schemas.openxmlformats.org/officeDocument/2006/relationships" xmlns:m="http://schemas.openxmlformats.org/officeDocument/2006/math" xmlns:v="urn:schemas-microsoft-com:vml" xmlns:wp14="http://schemas.microsoft.com/office/word/2010/wordprocessingDrawing" xmlns:wp="http://schemas.openxmlformats.org/drawingml/2006/wordprocessingDrawing" xmlns:w10="urn:schemas-microsoft-com:office:word" xmlns:w="http://schemas.openxmlformats.org/wordprocessingml/2006/main" xmlns:w14="http://schemas.microsoft.com/office/word/2010/wordml" xmlns:w15="http://schemas.microsoft.com/office/word/2012/wordml" xmlns:w16se="http://schemas.microsoft.com/office/word/2015/wordml/symex" xmlns:wpg="http://schemas.microsoft.com/office/word/2010/wordprocessingGroup" xmlns:wpi="http://schemas.microsoft.com/office/word/2010/wordprocessingInk" xmlns:wne="http://schemas.microsoft.com/office/word/2006/wordml" xmlns:wps="http://schemas.microsoft.com/office/word/2010/wordprocessingShape" mc:Ignorable="w14 w15 w16se wp14">
+<w:numbering xmlns:wpc="http://schemas.microsoft.com/office/word/2010/wordprocessingCanvas" xmlns:mc="http://schemas.openxmlformats.org/markup-compatibility/2006" xmlns:o="urn:schemas-microsoft-com:office:office" xmlns:r="http://schemas.openxmlformats.org/officeDocument/2006/relationships" xmlns:m="http://schemas.openxmlformats.org/officeDocument/2006/math" xmlns:v="urn:schemas-microsoft-com:vml" xmlns:wp14="http://schemas.microsoft.com/office/word/2010/wordprocessingDrawing" xmlns:wp="http://schemas.openxmlformats.org/drawingml/2006/wordprocessingDrawing" xmlns:w10="urn:schemas-microsoft-com:office:word" xmlns:w="http://schemas.openxmlformats.org/wordprocessingml/2006/main" xmlns:w14="http://schemas.microsoft.com/office/word/2010/wordml" xmlns:w15="http://schemas.microsoft.com/office/word/2012/wordml" xmlns:wpg="http://schemas.microsoft.com/office/word/2010/wordprocessingGroup" xmlns:wpi="http://schemas.microsoft.com/office/word/2010/wordprocessingInk" xmlns:wne="http://schemas.microsoft.com/office/word/2006/wordml" xmlns:wps="http://schemas.microsoft.com/office/word/2010/wordprocessingShape" mc:Ignorable="w14 w15 wp14">
   <w:abstractNum w:abstractNumId="0" w15:restartNumberingAfterBreak="0">
     <w:nsid w:val="3BC41FFF"/>
     <w:multiLevelType w:val="multilevel"/>
@@ -3992,7 +3962,7 @@
     <w:lvl w:ilvl="0">
       <w:start w:val="2"/>
       <w:numFmt w:val="decimal"/>
-      <w:pStyle w:val="Titolo1"/>
+      <w:pStyle w:val="Heading1"/>
       <w:lvlText w:val="%1"/>
       <w:lvlJc w:val="left"/>
       <w:pPr>
@@ -4005,7 +3975,7 @@
     <w:lvl w:ilvl="1">
       <w:start w:val="1"/>
       <w:numFmt w:val="decimal"/>
-      <w:pStyle w:val="Titolo2"/>
+      <w:pStyle w:val="Heading2"/>
       <w:lvlText w:val="%1.%2"/>
       <w:lvlJc w:val="left"/>
       <w:pPr>
@@ -4018,7 +3988,7 @@
     <w:lvl w:ilvl="2">
       <w:start w:val="1"/>
       <w:numFmt w:val="decimal"/>
-      <w:pStyle w:val="Titolo3"/>
+      <w:pStyle w:val="Heading3"/>
       <w:lvlText w:val="%1.%2.%3"/>
       <w:lvlJc w:val="left"/>
       <w:pPr>
@@ -4031,7 +4001,7 @@
     <w:lvl w:ilvl="3">
       <w:start w:val="1"/>
       <w:numFmt w:val="decimal"/>
-      <w:pStyle w:val="Titolo4"/>
+      <w:pStyle w:val="Heading4"/>
       <w:lvlText w:val="%1.%2.%3.%4"/>
       <w:lvlJc w:val="left"/>
       <w:pPr>
@@ -4044,7 +4014,7 @@
     <w:lvl w:ilvl="4">
       <w:start w:val="1"/>
       <w:numFmt w:val="decimal"/>
-      <w:pStyle w:val="Titolo5"/>
+      <w:pStyle w:val="Heading5"/>
       <w:lvlText w:val="%1.%2.%3.%4.%5"/>
       <w:lvlJc w:val="left"/>
       <w:pPr>
@@ -4057,7 +4027,7 @@
     <w:lvl w:ilvl="5">
       <w:start w:val="1"/>
       <w:numFmt w:val="decimal"/>
-      <w:pStyle w:val="Titolo6"/>
+      <w:pStyle w:val="Heading6"/>
       <w:lvlText w:val="%1.%2.%3.%4.%5.%6"/>
       <w:lvlJc w:val="left"/>
       <w:pPr>
@@ -4070,7 +4040,7 @@
     <w:lvl w:ilvl="6">
       <w:start w:val="1"/>
       <w:numFmt w:val="decimal"/>
-      <w:pStyle w:val="Titolo7"/>
+      <w:pStyle w:val="Heading7"/>
       <w:lvlText w:val="%1.%2.%3.%4.%5.%6.%7"/>
       <w:lvlJc w:val="left"/>
       <w:pPr>
@@ -4083,7 +4053,7 @@
     <w:lvl w:ilvl="7">
       <w:start w:val="1"/>
       <w:numFmt w:val="decimal"/>
-      <w:pStyle w:val="Titolo8"/>
+      <w:pStyle w:val="Heading8"/>
       <w:lvlText w:val="%1.%2.%3.%4.%5.%6.%7.%8"/>
       <w:lvlJc w:val="left"/>
       <w:pPr>
@@ -4096,7 +4066,7 @@
     <w:lvl w:ilvl="8">
       <w:start w:val="1"/>
       <w:numFmt w:val="decimal"/>
-      <w:pStyle w:val="Titolo9"/>
+      <w:pStyle w:val="Heading9"/>
       <w:lvlText w:val="%1.%2.%3.%4.%5.%6.%7.%8.%9"/>
       <w:lvlJc w:val="left"/>
       <w:pPr>
@@ -4390,7 +4360,7 @@
 </file>
 
 <file path=word/styles.xml><?xml version="1.0" encoding="utf-8"?>
-<w:styles xmlns:mc="http://schemas.openxmlformats.org/markup-compatibility/2006" xmlns:r="http://schemas.openxmlformats.org/officeDocument/2006/relationships" xmlns:w="http://schemas.openxmlformats.org/wordprocessingml/2006/main" xmlns:w14="http://schemas.microsoft.com/office/word/2010/wordml" xmlns:w15="http://schemas.microsoft.com/office/word/2012/wordml" xmlns:w16se="http://schemas.microsoft.com/office/word/2015/wordml/symex" mc:Ignorable="w14 w15 w16se">
+<w:styles xmlns:mc="http://schemas.openxmlformats.org/markup-compatibility/2006" xmlns:r="http://schemas.openxmlformats.org/officeDocument/2006/relationships" xmlns:w="http://schemas.openxmlformats.org/wordprocessingml/2006/main" xmlns:w14="http://schemas.microsoft.com/office/word/2010/wordml" xmlns:w15="http://schemas.microsoft.com/office/word/2012/wordml" mc:Ignorable="w14 w15">
   <w:docDefaults>
     <w:rPrDefault>
       <w:rPr>
@@ -4406,7 +4376,7 @@
       </w:pPr>
     </w:pPrDefault>
   </w:docDefaults>
-  <w:latentStyles w:defLockedState="0" w:defUIPriority="99" w:defSemiHidden="0" w:defUnhideWhenUsed="0" w:defQFormat="0" w:count="375">
+  <w:latentStyles w:defLockedState="0" w:defUIPriority="99" w:defSemiHidden="0" w:defUnhideWhenUsed="0" w:defQFormat="0" w:count="371">
     <w:lsdException w:name="Normal" w:uiPriority="0" w:qFormat="1"/>
     <w:lsdException w:name="heading 1" w:uiPriority="9" w:qFormat="1"/>
     <w:lsdException w:name="heading 2" w:semiHidden="1" w:uiPriority="9" w:unhideWhenUsed="1" w:qFormat="1"/>
@@ -4512,6 +4482,7 @@
     <w:lsdException w:name="HTML Sample" w:semiHidden="1" w:unhideWhenUsed="1"/>
     <w:lsdException w:name="HTML Typewriter" w:semiHidden="1" w:unhideWhenUsed="1"/>
     <w:lsdException w:name="HTML Variable" w:semiHidden="1" w:unhideWhenUsed="1"/>
+    <w:lsdException w:name="Normal Table" w:semiHidden="1" w:unhideWhenUsed="1"/>
     <w:lsdException w:name="annotation subject" w:semiHidden="1" w:unhideWhenUsed="1"/>
     <w:lsdException w:name="No List" w:semiHidden="1" w:unhideWhenUsed="1"/>
     <w:lsdException w:name="Outline List 1" w:semiHidden="1" w:unhideWhenUsed="1"/>
@@ -4555,8 +4526,10 @@
     <w:lsdException w:name="Table Elegant" w:semiHidden="1" w:unhideWhenUsed="1"/>
     <w:lsdException w:name="Table Professional" w:semiHidden="1" w:unhideWhenUsed="1"/>
     <w:lsdException w:name="Table Subtle 1" w:semiHidden="1" w:unhideWhenUsed="1"/>
+    <w:lsdException w:name="Table Subtle 2" w:semiHidden="1" w:unhideWhenUsed="1"/>
     <w:lsdException w:name="Table Web 1" w:semiHidden="1" w:unhideWhenUsed="1"/>
     <w:lsdException w:name="Table Web 2" w:semiHidden="1" w:unhideWhenUsed="1"/>
+    <w:lsdException w:name="Table Web 3" w:semiHidden="1" w:unhideWhenUsed="1"/>
     <w:lsdException w:name="Balloon Text" w:semiHidden="1" w:unhideWhenUsed="1"/>
     <w:lsdException w:name="Table Grid" w:uiPriority="39"/>
     <w:lsdException w:name="Table Theme" w:semiHidden="1" w:unhideWhenUsed="1"/>
@@ -4775,20 +4748,16 @@
     <w:lsdException w:name="List Table 5 Dark Accent 6" w:uiPriority="50"/>
     <w:lsdException w:name="List Table 6 Colorful Accent 6" w:uiPriority="51"/>
     <w:lsdException w:name="List Table 7 Colorful Accent 6" w:uiPriority="52"/>
-    <w:lsdException w:name="Mention" w:semiHidden="1" w:unhideWhenUsed="1"/>
-    <w:lsdException w:name="Smart Hyperlink" w:semiHidden="1" w:unhideWhenUsed="1"/>
-    <w:lsdException w:name="Hashtag" w:semiHidden="1" w:unhideWhenUsed="1"/>
-    <w:lsdException w:name="Unresolved Mention" w:semiHidden="1" w:unhideWhenUsed="1"/>
   </w:latentStyles>
-  <w:style w:type="paragraph" w:default="1" w:styleId="Normale">
+  <w:style w:type="paragraph" w:default="1" w:styleId="Normal">
     <w:name w:val="Normal"/>
     <w:qFormat/>
   </w:style>
-  <w:style w:type="paragraph" w:styleId="Titolo1">
+  <w:style w:type="paragraph" w:styleId="Heading1">
     <w:name w:val="heading 1"/>
-    <w:basedOn w:val="Normale"/>
-    <w:next w:val="Normale"/>
-    <w:link w:val="Titolo1Carattere"/>
+    <w:basedOn w:val="Normal"/>
+    <w:next w:val="Normal"/>
+    <w:link w:val="Heading1Char"/>
     <w:uiPriority w:val="9"/>
     <w:qFormat/>
     <w:rsid w:val="00A62E84"/>
@@ -4808,11 +4777,11 @@
       <w:szCs w:val="32"/>
     </w:rPr>
   </w:style>
-  <w:style w:type="paragraph" w:styleId="Titolo2">
+  <w:style w:type="paragraph" w:styleId="Heading2">
     <w:name w:val="heading 2"/>
-    <w:basedOn w:val="Normale"/>
-    <w:next w:val="Normale"/>
-    <w:link w:val="Titolo2Carattere"/>
+    <w:basedOn w:val="Normal"/>
+    <w:next w:val="Normal"/>
+    <w:link w:val="Heading2Char"/>
     <w:uiPriority w:val="9"/>
     <w:unhideWhenUsed/>
     <w:qFormat/>
@@ -4834,11 +4803,11 @@
       <w:szCs w:val="26"/>
     </w:rPr>
   </w:style>
-  <w:style w:type="paragraph" w:styleId="Titolo3">
+  <w:style w:type="paragraph" w:styleId="Heading3">
     <w:name w:val="heading 3"/>
-    <w:basedOn w:val="Normale"/>
-    <w:next w:val="Normale"/>
-    <w:link w:val="Titolo3Carattere"/>
+    <w:basedOn w:val="Normal"/>
+    <w:next w:val="Normal"/>
+    <w:link w:val="Heading3Char"/>
     <w:uiPriority w:val="9"/>
     <w:unhideWhenUsed/>
     <w:qFormat/>
@@ -4860,11 +4829,11 @@
       <w:szCs w:val="24"/>
     </w:rPr>
   </w:style>
-  <w:style w:type="paragraph" w:styleId="Titolo4">
+  <w:style w:type="paragraph" w:styleId="Heading4">
     <w:name w:val="heading 4"/>
-    <w:basedOn w:val="Normale"/>
-    <w:next w:val="Normale"/>
-    <w:link w:val="Titolo4Carattere"/>
+    <w:basedOn w:val="Normal"/>
+    <w:next w:val="Normal"/>
+    <w:link w:val="Heading4Char"/>
     <w:uiPriority w:val="9"/>
     <w:semiHidden/>
     <w:unhideWhenUsed/>
@@ -4887,11 +4856,11 @@
       <w:color w:val="2E74B5" w:themeColor="accent1" w:themeShade="BF"/>
     </w:rPr>
   </w:style>
-  <w:style w:type="paragraph" w:styleId="Titolo5">
+  <w:style w:type="paragraph" w:styleId="Heading5">
     <w:name w:val="heading 5"/>
-    <w:basedOn w:val="Normale"/>
-    <w:next w:val="Normale"/>
-    <w:link w:val="Titolo5Carattere"/>
+    <w:basedOn w:val="Normal"/>
+    <w:next w:val="Normal"/>
+    <w:link w:val="Heading5Char"/>
     <w:uiPriority w:val="9"/>
     <w:semiHidden/>
     <w:unhideWhenUsed/>
@@ -4912,11 +4881,11 @@
       <w:color w:val="2E74B5" w:themeColor="accent1" w:themeShade="BF"/>
     </w:rPr>
   </w:style>
-  <w:style w:type="paragraph" w:styleId="Titolo6">
+  <w:style w:type="paragraph" w:styleId="Heading6">
     <w:name w:val="heading 6"/>
-    <w:basedOn w:val="Normale"/>
-    <w:next w:val="Normale"/>
-    <w:link w:val="Titolo6Carattere"/>
+    <w:basedOn w:val="Normal"/>
+    <w:next w:val="Normal"/>
+    <w:link w:val="Heading6Char"/>
     <w:uiPriority w:val="9"/>
     <w:semiHidden/>
     <w:unhideWhenUsed/>
@@ -4937,11 +4906,11 @@
       <w:color w:val="1F4D78" w:themeColor="accent1" w:themeShade="7F"/>
     </w:rPr>
   </w:style>
-  <w:style w:type="paragraph" w:styleId="Titolo7">
+  <w:style w:type="paragraph" w:styleId="Heading7">
     <w:name w:val="heading 7"/>
-    <w:basedOn w:val="Normale"/>
-    <w:next w:val="Normale"/>
-    <w:link w:val="Titolo7Carattere"/>
+    <w:basedOn w:val="Normal"/>
+    <w:next w:val="Normal"/>
+    <w:link w:val="Heading7Char"/>
     <w:uiPriority w:val="9"/>
     <w:semiHidden/>
     <w:unhideWhenUsed/>
@@ -4964,11 +4933,11 @@
       <w:color w:val="1F4D78" w:themeColor="accent1" w:themeShade="7F"/>
     </w:rPr>
   </w:style>
-  <w:style w:type="paragraph" w:styleId="Titolo8">
+  <w:style w:type="paragraph" w:styleId="Heading8">
     <w:name w:val="heading 8"/>
-    <w:basedOn w:val="Normale"/>
-    <w:next w:val="Normale"/>
-    <w:link w:val="Titolo8Carattere"/>
+    <w:basedOn w:val="Normal"/>
+    <w:next w:val="Normal"/>
+    <w:link w:val="Heading8Char"/>
     <w:uiPriority w:val="9"/>
     <w:semiHidden/>
     <w:unhideWhenUsed/>
@@ -4991,11 +4960,11 @@
       <w:szCs w:val="21"/>
     </w:rPr>
   </w:style>
-  <w:style w:type="paragraph" w:styleId="Titolo9">
+  <w:style w:type="paragraph" w:styleId="Heading9">
     <w:name w:val="heading 9"/>
-    <w:basedOn w:val="Normale"/>
-    <w:next w:val="Normale"/>
-    <w:link w:val="Titolo9Carattere"/>
+    <w:basedOn w:val="Normal"/>
+    <w:next w:val="Normal"/>
+    <w:link w:val="Heading9Char"/>
     <w:uiPriority w:val="9"/>
     <w:semiHidden/>
     <w:unhideWhenUsed/>
@@ -5020,13 +4989,13 @@
       <w:szCs w:val="21"/>
     </w:rPr>
   </w:style>
-  <w:style w:type="character" w:default="1" w:styleId="Carpredefinitoparagrafo">
+  <w:style w:type="character" w:default="1" w:styleId="DefaultParagraphFont">
     <w:name w:val="Default Paragraph Font"/>
     <w:uiPriority w:val="1"/>
     <w:semiHidden/>
     <w:unhideWhenUsed/>
   </w:style>
-  <w:style w:type="table" w:default="1" w:styleId="Tabellanormale">
+  <w:style w:type="table" w:default="1" w:styleId="TableNormal">
     <w:name w:val="Normal Table"/>
     <w:uiPriority w:val="99"/>
     <w:semiHidden/>
@@ -5041,16 +5010,16 @@
       </w:tblCellMar>
     </w:tblPr>
   </w:style>
-  <w:style w:type="numbering" w:default="1" w:styleId="Nessunelenco">
+  <w:style w:type="numbering" w:default="1" w:styleId="NoList">
     <w:name w:val="No List"/>
     <w:uiPriority w:val="99"/>
     <w:semiHidden/>
     <w:unhideWhenUsed/>
   </w:style>
-  <w:style w:type="character" w:customStyle="1" w:styleId="Titolo1Carattere">
-    <w:name w:val="Titolo 1 Carattere"/>
-    <w:basedOn w:val="Carpredefinitoparagrafo"/>
-    <w:link w:val="Titolo1"/>
+  <w:style w:type="character" w:customStyle="1" w:styleId="Heading1Char">
+    <w:name w:val="Heading 1 Char"/>
+    <w:basedOn w:val="DefaultParagraphFont"/>
+    <w:link w:val="Heading1"/>
     <w:uiPriority w:val="9"/>
     <w:rsid w:val="00A62E84"/>
     <w:rPr>
@@ -5060,9 +5029,9 @@
       <w:szCs w:val="32"/>
     </w:rPr>
   </w:style>
-  <w:style w:type="character" w:styleId="Collegamentoipertestuale">
+  <w:style w:type="character" w:styleId="Hyperlink">
     <w:name w:val="Hyperlink"/>
-    <w:basedOn w:val="Carpredefinitoparagrafo"/>
+    <w:basedOn w:val="DefaultParagraphFont"/>
     <w:uiPriority w:val="99"/>
     <w:unhideWhenUsed/>
     <w:rsid w:val="007C6DF9"/>
@@ -5071,10 +5040,10 @@
       <w:u w:val="single"/>
     </w:rPr>
   </w:style>
-  <w:style w:type="character" w:customStyle="1" w:styleId="Titolo2Carattere">
-    <w:name w:val="Titolo 2 Carattere"/>
-    <w:basedOn w:val="Carpredefinitoparagrafo"/>
-    <w:link w:val="Titolo2"/>
+  <w:style w:type="character" w:customStyle="1" w:styleId="Heading2Char">
+    <w:name w:val="Heading 2 Char"/>
+    <w:basedOn w:val="DefaultParagraphFont"/>
+    <w:link w:val="Heading2"/>
     <w:uiPriority w:val="9"/>
     <w:rsid w:val="00B94561"/>
     <w:rPr>
@@ -5084,10 +5053,10 @@
       <w:szCs w:val="26"/>
     </w:rPr>
   </w:style>
-  <w:style w:type="character" w:customStyle="1" w:styleId="Titolo3Carattere">
-    <w:name w:val="Titolo 3 Carattere"/>
-    <w:basedOn w:val="Carpredefinitoparagrafo"/>
-    <w:link w:val="Titolo3"/>
+  <w:style w:type="character" w:customStyle="1" w:styleId="Heading3Char">
+    <w:name w:val="Heading 3 Char"/>
+    <w:basedOn w:val="DefaultParagraphFont"/>
+    <w:link w:val="Heading3"/>
     <w:uiPriority w:val="9"/>
     <w:rsid w:val="00764474"/>
     <w:rPr>
@@ -5097,10 +5066,10 @@
       <w:szCs w:val="24"/>
     </w:rPr>
   </w:style>
-  <w:style w:type="character" w:customStyle="1" w:styleId="Titolo4Carattere">
-    <w:name w:val="Titolo 4 Carattere"/>
-    <w:basedOn w:val="Carpredefinitoparagrafo"/>
-    <w:link w:val="Titolo4"/>
+  <w:style w:type="character" w:customStyle="1" w:styleId="Heading4Char">
+    <w:name w:val="Heading 4 Char"/>
+    <w:basedOn w:val="DefaultParagraphFont"/>
+    <w:link w:val="Heading4"/>
     <w:uiPriority w:val="9"/>
     <w:semiHidden/>
     <w:rsid w:val="006526B6"/>
@@ -5111,10 +5080,10 @@
       <w:color w:val="2E74B5" w:themeColor="accent1" w:themeShade="BF"/>
     </w:rPr>
   </w:style>
-  <w:style w:type="character" w:customStyle="1" w:styleId="Titolo5Carattere">
-    <w:name w:val="Titolo 5 Carattere"/>
-    <w:basedOn w:val="Carpredefinitoparagrafo"/>
-    <w:link w:val="Titolo5"/>
+  <w:style w:type="character" w:customStyle="1" w:styleId="Heading5Char">
+    <w:name w:val="Heading 5 Char"/>
+    <w:basedOn w:val="DefaultParagraphFont"/>
+    <w:link w:val="Heading5"/>
     <w:uiPriority w:val="9"/>
     <w:semiHidden/>
     <w:rsid w:val="006526B6"/>
@@ -5123,10 +5092,10 @@
       <w:color w:val="2E74B5" w:themeColor="accent1" w:themeShade="BF"/>
     </w:rPr>
   </w:style>
-  <w:style w:type="character" w:customStyle="1" w:styleId="Titolo6Carattere">
-    <w:name w:val="Titolo 6 Carattere"/>
-    <w:basedOn w:val="Carpredefinitoparagrafo"/>
-    <w:link w:val="Titolo6"/>
+  <w:style w:type="character" w:customStyle="1" w:styleId="Heading6Char">
+    <w:name w:val="Heading 6 Char"/>
+    <w:basedOn w:val="DefaultParagraphFont"/>
+    <w:link w:val="Heading6"/>
     <w:uiPriority w:val="9"/>
     <w:semiHidden/>
     <w:rsid w:val="006526B6"/>
@@ -5135,10 +5104,10 @@
       <w:color w:val="1F4D78" w:themeColor="accent1" w:themeShade="7F"/>
     </w:rPr>
   </w:style>
-  <w:style w:type="character" w:customStyle="1" w:styleId="Titolo7Carattere">
-    <w:name w:val="Titolo 7 Carattere"/>
-    <w:basedOn w:val="Carpredefinitoparagrafo"/>
-    <w:link w:val="Titolo7"/>
+  <w:style w:type="character" w:customStyle="1" w:styleId="Heading7Char">
+    <w:name w:val="Heading 7 Char"/>
+    <w:basedOn w:val="DefaultParagraphFont"/>
+    <w:link w:val="Heading7"/>
     <w:uiPriority w:val="9"/>
     <w:semiHidden/>
     <w:rsid w:val="006526B6"/>
@@ -5149,10 +5118,10 @@
       <w:color w:val="1F4D78" w:themeColor="accent1" w:themeShade="7F"/>
     </w:rPr>
   </w:style>
-  <w:style w:type="character" w:customStyle="1" w:styleId="Titolo8Carattere">
-    <w:name w:val="Titolo 8 Carattere"/>
-    <w:basedOn w:val="Carpredefinitoparagrafo"/>
-    <w:link w:val="Titolo8"/>
+  <w:style w:type="character" w:customStyle="1" w:styleId="Heading8Char">
+    <w:name w:val="Heading 8 Char"/>
+    <w:basedOn w:val="DefaultParagraphFont"/>
+    <w:link w:val="Heading8"/>
     <w:uiPriority w:val="9"/>
     <w:semiHidden/>
     <w:rsid w:val="006526B6"/>
@@ -5163,10 +5132,10 @@
       <w:szCs w:val="21"/>
     </w:rPr>
   </w:style>
-  <w:style w:type="character" w:customStyle="1" w:styleId="Titolo9Carattere">
-    <w:name w:val="Titolo 9 Carattere"/>
-    <w:basedOn w:val="Carpredefinitoparagrafo"/>
-    <w:link w:val="Titolo9"/>
+  <w:style w:type="character" w:customStyle="1" w:styleId="Heading9Char">
+    <w:name w:val="Heading 9 Char"/>
+    <w:basedOn w:val="DefaultParagraphFont"/>
+    <w:link w:val="Heading9"/>
     <w:uiPriority w:val="9"/>
     <w:semiHidden/>
     <w:rsid w:val="006526B6"/>
@@ -5181,7 +5150,7 @@
   </w:style>
   <w:style w:type="paragraph" w:customStyle="1" w:styleId="EndNoteBibliographyTitle">
     <w:name w:val="EndNote Bibliography Title"/>
-    <w:basedOn w:val="Normale"/>
+    <w:basedOn w:val="Normal"/>
     <w:link w:val="EndNoteBibliographyTitleChar"/>
     <w:rsid w:val="00DD448C"/>
     <w:pPr>
@@ -5196,7 +5165,7 @@
   </w:style>
   <w:style w:type="character" w:customStyle="1" w:styleId="EndNoteBibliographyTitleChar">
     <w:name w:val="EndNote Bibliography Title Char"/>
-    <w:basedOn w:val="Carpredefinitoparagrafo"/>
+    <w:basedOn w:val="DefaultParagraphFont"/>
     <w:link w:val="EndNoteBibliographyTitle"/>
     <w:rsid w:val="00DD448C"/>
     <w:rPr>
@@ -5207,7 +5176,7 @@
   </w:style>
   <w:style w:type="paragraph" w:customStyle="1" w:styleId="EndNoteBibliography">
     <w:name w:val="EndNote Bibliography"/>
-    <w:basedOn w:val="Normale"/>
+    <w:basedOn w:val="Normal"/>
     <w:link w:val="EndNoteBibliographyChar"/>
     <w:rsid w:val="00DD448C"/>
     <w:pPr>
@@ -5221,7 +5190,7 @@
   </w:style>
   <w:style w:type="character" w:customStyle="1" w:styleId="EndNoteBibliographyChar">
     <w:name w:val="EndNote Bibliography Char"/>
-    <w:basedOn w:val="Carpredefinitoparagrafo"/>
+    <w:basedOn w:val="DefaultParagraphFont"/>
     <w:link w:val="EndNoteBibliography"/>
     <w:rsid w:val="00DD448C"/>
     <w:rPr>
@@ -5230,9 +5199,9 @@
       <w:lang w:val="en-US"/>
     </w:rPr>
   </w:style>
-  <w:style w:type="character" w:styleId="Riferimentodelicato">
+  <w:style w:type="character" w:styleId="SubtleReference">
     <w:name w:val="Subtle Reference"/>
-    <w:basedOn w:val="Carpredefinitoparagrafo"/>
+    <w:basedOn w:val="DefaultParagraphFont"/>
     <w:uiPriority w:val="31"/>
     <w:qFormat/>
     <w:rsid w:val="00DD448C"/>
@@ -5243,7 +5212,7 @@
   </w:style>
   <w:style w:type="character" w:customStyle="1" w:styleId="Menzionenonrisolta1">
     <w:name w:val="Menzione non risolta1"/>
-    <w:basedOn w:val="Carpredefinitoparagrafo"/>
+    <w:basedOn w:val="DefaultParagraphFont"/>
     <w:uiPriority w:val="99"/>
     <w:semiHidden/>
     <w:unhideWhenUsed/>

</xml_diff>